<commit_message>
fix: changing the data trasfer image
</commit_message>
<xml_diff>
--- a/lab8.docx
+++ b/lab8.docx
@@ -571,18 +571,18 @@
         </w:tblCellMar>
       </w:tblPr>
       <w:tblGrid>
-        <w:gridCol w:w="1788"/>
-        <w:gridCol w:w="1558"/>
-        <w:gridCol w:w="1580"/>
+        <w:gridCol w:w="1786"/>
+        <w:gridCol w:w="1560"/>
+        <w:gridCol w:w="1578"/>
         <w:gridCol w:w="1514"/>
-        <w:gridCol w:w="1810"/>
+        <w:gridCol w:w="1812"/>
         <w:gridCol w:w="1677"/>
       </w:tblGrid>
       <w:tr>
         <w:trPr/>
         <w:tc>
           <w:tcPr>
-            <w:tcW w:w="1788" w:type="dxa"/>
+            <w:tcW w:w="1786" w:type="dxa"/>
             <w:tcBorders>
               <w:top w:val="single" w:sz="4" w:space="0" w:color="000000"/>
               <w:start w:val="single" w:sz="4" w:space="0" w:color="000000"/>
@@ -610,7 +610,7 @@
         </w:tc>
         <w:tc>
           <w:tcPr>
-            <w:tcW w:w="1558" w:type="dxa"/>
+            <w:tcW w:w="1560" w:type="dxa"/>
             <w:tcBorders>
               <w:top w:val="single" w:sz="4" w:space="0" w:color="000000"/>
               <w:start w:val="single" w:sz="4" w:space="0" w:color="000000"/>
@@ -638,7 +638,7 @@
         </w:tc>
         <w:tc>
           <w:tcPr>
-            <w:tcW w:w="1580" w:type="dxa"/>
+            <w:tcW w:w="1578" w:type="dxa"/>
             <w:tcBorders>
               <w:top w:val="single" w:sz="4" w:space="0" w:color="000000"/>
               <w:start w:val="single" w:sz="4" w:space="0" w:color="000000"/>
@@ -694,7 +694,7 @@
         </w:tc>
         <w:tc>
           <w:tcPr>
-            <w:tcW w:w="1810" w:type="dxa"/>
+            <w:tcW w:w="1812" w:type="dxa"/>
             <w:tcBorders>
               <w:top w:val="single" w:sz="4" w:space="0" w:color="000000"/>
               <w:start w:val="single" w:sz="4" w:space="0" w:color="000000"/>
@@ -754,7 +754,7 @@
         <w:trPr/>
         <w:tc>
           <w:tcPr>
-            <w:tcW w:w="1788" w:type="dxa"/>
+            <w:tcW w:w="1786" w:type="dxa"/>
             <w:tcBorders>
               <w:start w:val="single" w:sz="4" w:space="0" w:color="000000"/>
               <w:bottom w:val="single" w:sz="4" w:space="0" w:color="000000"/>
@@ -781,7 +781,7 @@
         </w:tc>
         <w:tc>
           <w:tcPr>
-            <w:tcW w:w="1558" w:type="dxa"/>
+            <w:tcW w:w="1560" w:type="dxa"/>
             <w:tcBorders>
               <w:start w:val="single" w:sz="4" w:space="0" w:color="000000"/>
               <w:bottom w:val="single" w:sz="4" w:space="0" w:color="000000"/>
@@ -825,7 +825,7 @@
         </w:tc>
         <w:tc>
           <w:tcPr>
-            <w:tcW w:w="1580" w:type="dxa"/>
+            <w:tcW w:w="1578" w:type="dxa"/>
             <w:tcBorders>
               <w:start w:val="single" w:sz="4" w:space="0" w:color="000000"/>
               <w:bottom w:val="single" w:sz="4" w:space="0" w:color="000000"/>
@@ -913,7 +913,7 @@
         </w:tc>
         <w:tc>
           <w:tcPr>
-            <w:tcW w:w="1810" w:type="dxa"/>
+            <w:tcW w:w="1812" w:type="dxa"/>
             <w:tcBorders>
               <w:start w:val="single" w:sz="4" w:space="0" w:color="000000"/>
               <w:bottom w:val="single" w:sz="4" w:space="0" w:color="000000"/>
@@ -1005,7 +1005,7 @@
         <w:trPr/>
         <w:tc>
           <w:tcPr>
-            <w:tcW w:w="1788" w:type="dxa"/>
+            <w:tcW w:w="1786" w:type="dxa"/>
             <w:tcBorders>
               <w:start w:val="single" w:sz="4" w:space="0" w:color="000000"/>
               <w:bottom w:val="single" w:sz="4" w:space="0" w:color="000000"/>
@@ -1032,7 +1032,7 @@
         </w:tc>
         <w:tc>
           <w:tcPr>
-            <w:tcW w:w="1558" w:type="dxa"/>
+            <w:tcW w:w="1560" w:type="dxa"/>
             <w:tcBorders>
               <w:start w:val="single" w:sz="4" w:space="0" w:color="000000"/>
               <w:bottom w:val="single" w:sz="4" w:space="0" w:color="000000"/>
@@ -1076,7 +1076,7 @@
         </w:tc>
         <w:tc>
           <w:tcPr>
-            <w:tcW w:w="1580" w:type="dxa"/>
+            <w:tcW w:w="1578" w:type="dxa"/>
             <w:tcBorders>
               <w:start w:val="single" w:sz="4" w:space="0" w:color="000000"/>
               <w:bottom w:val="single" w:sz="4" w:space="0" w:color="000000"/>
@@ -1164,7 +1164,7 @@
         </w:tc>
         <w:tc>
           <w:tcPr>
-            <w:tcW w:w="1810" w:type="dxa"/>
+            <w:tcW w:w="1812" w:type="dxa"/>
             <w:tcBorders>
               <w:start w:val="single" w:sz="4" w:space="0" w:color="000000"/>
               <w:bottom w:val="single" w:sz="4" w:space="0" w:color="000000"/>
@@ -1256,7 +1256,7 @@
         <w:trPr/>
         <w:tc>
           <w:tcPr>
-            <w:tcW w:w="1788" w:type="dxa"/>
+            <w:tcW w:w="1786" w:type="dxa"/>
             <w:tcBorders>
               <w:start w:val="single" w:sz="4" w:space="0" w:color="000000"/>
               <w:bottom w:val="single" w:sz="4" w:space="0" w:color="000000"/>
@@ -1283,7 +1283,7 @@
         </w:tc>
         <w:tc>
           <w:tcPr>
-            <w:tcW w:w="1558" w:type="dxa"/>
+            <w:tcW w:w="1560" w:type="dxa"/>
             <w:tcBorders>
               <w:start w:val="single" w:sz="4" w:space="0" w:color="000000"/>
               <w:bottom w:val="single" w:sz="4" w:space="0" w:color="000000"/>
@@ -1327,7 +1327,7 @@
         </w:tc>
         <w:tc>
           <w:tcPr>
-            <w:tcW w:w="1580" w:type="dxa"/>
+            <w:tcW w:w="1578" w:type="dxa"/>
             <w:tcBorders>
               <w:start w:val="single" w:sz="4" w:space="0" w:color="000000"/>
               <w:bottom w:val="single" w:sz="4" w:space="0" w:color="000000"/>
@@ -1415,7 +1415,7 @@
         </w:tc>
         <w:tc>
           <w:tcPr>
-            <w:tcW w:w="1810" w:type="dxa"/>
+            <w:tcW w:w="1812" w:type="dxa"/>
             <w:tcBorders>
               <w:start w:val="single" w:sz="4" w:space="0" w:color="000000"/>
               <w:bottom w:val="single" w:sz="4" w:space="0" w:color="000000"/>
@@ -1507,7 +1507,7 @@
         <w:trPr/>
         <w:tc>
           <w:tcPr>
-            <w:tcW w:w="1788" w:type="dxa"/>
+            <w:tcW w:w="1786" w:type="dxa"/>
             <w:tcBorders>
               <w:start w:val="single" w:sz="4" w:space="0" w:color="000000"/>
               <w:bottom w:val="single" w:sz="4" w:space="0" w:color="000000"/>
@@ -1534,7 +1534,7 @@
         </w:tc>
         <w:tc>
           <w:tcPr>
-            <w:tcW w:w="1558" w:type="dxa"/>
+            <w:tcW w:w="1560" w:type="dxa"/>
             <w:tcBorders>
               <w:start w:val="single" w:sz="4" w:space="0" w:color="000000"/>
               <w:bottom w:val="single" w:sz="4" w:space="0" w:color="000000"/>
@@ -1578,7 +1578,7 @@
         </w:tc>
         <w:tc>
           <w:tcPr>
-            <w:tcW w:w="1580" w:type="dxa"/>
+            <w:tcW w:w="1578" w:type="dxa"/>
             <w:tcBorders>
               <w:start w:val="single" w:sz="4" w:space="0" w:color="000000"/>
               <w:bottom w:val="single" w:sz="4" w:space="0" w:color="000000"/>
@@ -1666,7 +1666,7 @@
         </w:tc>
         <w:tc>
           <w:tcPr>
-            <w:tcW w:w="1810" w:type="dxa"/>
+            <w:tcW w:w="1812" w:type="dxa"/>
             <w:tcBorders>
               <w:start w:val="single" w:sz="4" w:space="0" w:color="000000"/>
               <w:bottom w:val="single" w:sz="4" w:space="0" w:color="000000"/>
@@ -1758,7 +1758,7 @@
         <w:trPr/>
         <w:tc>
           <w:tcPr>
-            <w:tcW w:w="1788" w:type="dxa"/>
+            <w:tcW w:w="1786" w:type="dxa"/>
             <w:tcBorders>
               <w:start w:val="single" w:sz="4" w:space="0" w:color="000000"/>
               <w:bottom w:val="single" w:sz="4" w:space="0" w:color="000000"/>
@@ -1785,7 +1785,7 @@
         </w:tc>
         <w:tc>
           <w:tcPr>
-            <w:tcW w:w="1558" w:type="dxa"/>
+            <w:tcW w:w="1560" w:type="dxa"/>
             <w:tcBorders>
               <w:start w:val="single" w:sz="4" w:space="0" w:color="000000"/>
               <w:bottom w:val="single" w:sz="4" w:space="0" w:color="000000"/>
@@ -1829,7 +1829,7 @@
         </w:tc>
         <w:tc>
           <w:tcPr>
-            <w:tcW w:w="1580" w:type="dxa"/>
+            <w:tcW w:w="1578" w:type="dxa"/>
             <w:tcBorders>
               <w:start w:val="single" w:sz="4" w:space="0" w:color="000000"/>
               <w:bottom w:val="single" w:sz="4" w:space="0" w:color="000000"/>
@@ -1917,7 +1917,7 @@
         </w:tc>
         <w:tc>
           <w:tcPr>
-            <w:tcW w:w="1810" w:type="dxa"/>
+            <w:tcW w:w="1812" w:type="dxa"/>
             <w:tcBorders>
               <w:start w:val="single" w:sz="4" w:space="0" w:color="000000"/>
               <w:bottom w:val="single" w:sz="4" w:space="0" w:color="000000"/>
@@ -2103,8 +2103,8 @@
       </w:tblPr>
       <w:tblGrid>
         <w:gridCol w:w="1653"/>
-        <w:gridCol w:w="1644"/>
-        <w:gridCol w:w="1663"/>
+        <w:gridCol w:w="1642"/>
+        <w:gridCol w:w="1665"/>
         <w:gridCol w:w="1654"/>
         <w:gridCol w:w="1653"/>
         <w:gridCol w:w="1654"/>
@@ -2139,7 +2139,7 @@
         </w:tc>
         <w:tc>
           <w:tcPr>
-            <w:tcW w:w="1644" w:type="dxa"/>
+            <w:tcW w:w="1642" w:type="dxa"/>
             <w:tcBorders>
               <w:top w:val="single" w:sz="4" w:space="0" w:color="000000"/>
               <w:start w:val="single" w:sz="4" w:space="0" w:color="000000"/>
@@ -2161,7 +2161,7 @@
         </w:tc>
         <w:tc>
           <w:tcPr>
-            <w:tcW w:w="1663" w:type="dxa"/>
+            <w:tcW w:w="1665" w:type="dxa"/>
             <w:tcBorders>
               <w:top w:val="single" w:sz="4" w:space="0" w:color="000000"/>
               <w:start w:val="single" w:sz="4" w:space="0" w:color="000000"/>
@@ -2274,7 +2274,7 @@
         </w:tc>
         <w:tc>
           <w:tcPr>
-            <w:tcW w:w="1644" w:type="dxa"/>
+            <w:tcW w:w="1642" w:type="dxa"/>
             <w:tcBorders>
               <w:start w:val="single" w:sz="4" w:space="0" w:color="000000"/>
               <w:bottom w:val="single" w:sz="4" w:space="0" w:color="000000"/>
@@ -2295,7 +2295,7 @@
         </w:tc>
         <w:tc>
           <w:tcPr>
-            <w:tcW w:w="1663" w:type="dxa"/>
+            <w:tcW w:w="1665" w:type="dxa"/>
             <w:tcBorders>
               <w:start w:val="single" w:sz="4" w:space="0" w:color="000000"/>
               <w:bottom w:val="single" w:sz="4" w:space="0" w:color="000000"/>
@@ -2515,16 +2515,16 @@
         </w:tblCellMar>
       </w:tblPr>
       <w:tblGrid>
-        <w:gridCol w:w="3009"/>
-        <w:gridCol w:w="1927"/>
-        <w:gridCol w:w="2941"/>
+        <w:gridCol w:w="3008"/>
+        <w:gridCol w:w="1926"/>
+        <w:gridCol w:w="2943"/>
         <w:gridCol w:w="2044"/>
       </w:tblGrid>
       <w:tr>
         <w:trPr/>
         <w:tc>
           <w:tcPr>
-            <w:tcW w:w="3009" w:type="dxa"/>
+            <w:tcW w:w="3008" w:type="dxa"/>
             <w:tcBorders>
               <w:top w:val="single" w:sz="4" w:space="0" w:color="000000"/>
               <w:start w:val="single" w:sz="4" w:space="0" w:color="000000"/>
@@ -2546,7 +2546,7 @@
         </w:tc>
         <w:tc>
           <w:tcPr>
-            <w:tcW w:w="1927" w:type="dxa"/>
+            <w:tcW w:w="1926" w:type="dxa"/>
             <w:tcBorders>
               <w:top w:val="single" w:sz="4" w:space="0" w:color="000000"/>
               <w:start w:val="single" w:sz="4" w:space="0" w:color="000000"/>
@@ -2568,7 +2568,7 @@
         </w:tc>
         <w:tc>
           <w:tcPr>
-            <w:tcW w:w="2941" w:type="dxa"/>
+            <w:tcW w:w="2943" w:type="dxa"/>
             <w:tcBorders>
               <w:top w:val="single" w:sz="4" w:space="0" w:color="000000"/>
               <w:start w:val="single" w:sz="4" w:space="0" w:color="000000"/>
@@ -2638,7 +2638,7 @@
         <w:trPr/>
         <w:tc>
           <w:tcPr>
-            <w:tcW w:w="3009" w:type="dxa"/>
+            <w:tcW w:w="3008" w:type="dxa"/>
             <w:tcBorders>
               <w:start w:val="single" w:sz="4" w:space="0" w:color="000000"/>
               <w:bottom w:val="single" w:sz="4" w:space="0" w:color="000000"/>
@@ -2670,7 +2670,7 @@
         </w:tc>
         <w:tc>
           <w:tcPr>
-            <w:tcW w:w="1927" w:type="dxa"/>
+            <w:tcW w:w="1926" w:type="dxa"/>
             <w:tcBorders>
               <w:start w:val="single" w:sz="4" w:space="0" w:color="000000"/>
               <w:bottom w:val="single" w:sz="4" w:space="0" w:color="000000"/>
@@ -2691,7 +2691,7 @@
         </w:tc>
         <w:tc>
           <w:tcPr>
-            <w:tcW w:w="2941" w:type="dxa"/>
+            <w:tcW w:w="2943" w:type="dxa"/>
             <w:tcBorders>
               <w:start w:val="single" w:sz="4" w:space="0" w:color="000000"/>
               <w:bottom w:val="single" w:sz="4" w:space="0" w:color="000000"/>
@@ -2737,7 +2737,7 @@
         <w:trPr/>
         <w:tc>
           <w:tcPr>
-            <w:tcW w:w="3009" w:type="dxa"/>
+            <w:tcW w:w="3008" w:type="dxa"/>
             <w:vMerge w:val="restart"/>
             <w:tcBorders>
               <w:start w:val="single" w:sz="4" w:space="0" w:color="000000"/>
@@ -2770,7 +2770,7 @@
         </w:tc>
         <w:tc>
           <w:tcPr>
-            <w:tcW w:w="1927" w:type="dxa"/>
+            <w:tcW w:w="1926" w:type="dxa"/>
             <w:tcBorders>
               <w:start w:val="single" w:sz="4" w:space="0" w:color="000000"/>
               <w:bottom w:val="single" w:sz="4" w:space="0" w:color="000000"/>
@@ -2791,7 +2791,7 @@
         </w:tc>
         <w:tc>
           <w:tcPr>
-            <w:tcW w:w="2941" w:type="dxa"/>
+            <w:tcW w:w="2943" w:type="dxa"/>
             <w:tcBorders>
               <w:start w:val="single" w:sz="4" w:space="0" w:color="000000"/>
               <w:bottom w:val="single" w:sz="4" w:space="0" w:color="000000"/>
@@ -2837,7 +2837,7 @@
         <w:trPr/>
         <w:tc>
           <w:tcPr>
-            <w:tcW w:w="3009" w:type="dxa"/>
+            <w:tcW w:w="3008" w:type="dxa"/>
             <w:vMerge w:val="continue"/>
             <w:tcBorders>
               <w:start w:val="single" w:sz="4" w:space="0" w:color="000000"/>
@@ -2858,7 +2858,7 @@
         </w:tc>
         <w:tc>
           <w:tcPr>
-            <w:tcW w:w="1927" w:type="dxa"/>
+            <w:tcW w:w="1926" w:type="dxa"/>
             <w:tcBorders>
               <w:start w:val="single" w:sz="4" w:space="0" w:color="000000"/>
               <w:bottom w:val="single" w:sz="4" w:space="0" w:color="000000"/>
@@ -2879,7 +2879,7 @@
         </w:tc>
         <w:tc>
           <w:tcPr>
-            <w:tcW w:w="2941" w:type="dxa"/>
+            <w:tcW w:w="2943" w:type="dxa"/>
             <w:tcBorders>
               <w:start w:val="single" w:sz="4" w:space="0" w:color="000000"/>
               <w:bottom w:val="single" w:sz="4" w:space="0" w:color="000000"/>
@@ -2925,7 +2925,7 @@
         <w:trPr/>
         <w:tc>
           <w:tcPr>
-            <w:tcW w:w="3009" w:type="dxa"/>
+            <w:tcW w:w="3008" w:type="dxa"/>
             <w:vMerge w:val="continue"/>
             <w:tcBorders>
               <w:start w:val="single" w:sz="4" w:space="0" w:color="000000"/>
@@ -2946,7 +2946,7 @@
         </w:tc>
         <w:tc>
           <w:tcPr>
-            <w:tcW w:w="1927" w:type="dxa"/>
+            <w:tcW w:w="1926" w:type="dxa"/>
             <w:tcBorders>
               <w:start w:val="single" w:sz="4" w:space="0" w:color="000000"/>
               <w:bottom w:val="single" w:sz="4" w:space="0" w:color="000000"/>
@@ -2967,7 +2967,7 @@
         </w:tc>
         <w:tc>
           <w:tcPr>
-            <w:tcW w:w="2941" w:type="dxa"/>
+            <w:tcW w:w="2943" w:type="dxa"/>
             <w:tcBorders>
               <w:start w:val="single" w:sz="4" w:space="0" w:color="000000"/>
               <w:bottom w:val="single" w:sz="4" w:space="0" w:color="000000"/>
@@ -3013,7 +3013,7 @@
         <w:trPr/>
         <w:tc>
           <w:tcPr>
-            <w:tcW w:w="3009" w:type="dxa"/>
+            <w:tcW w:w="3008" w:type="dxa"/>
             <w:vMerge w:val="continue"/>
             <w:tcBorders>
               <w:start w:val="single" w:sz="4" w:space="0" w:color="000000"/>
@@ -3034,7 +3034,7 @@
         </w:tc>
         <w:tc>
           <w:tcPr>
-            <w:tcW w:w="1927" w:type="dxa"/>
+            <w:tcW w:w="1926" w:type="dxa"/>
             <w:tcBorders>
               <w:start w:val="single" w:sz="4" w:space="0" w:color="000000"/>
               <w:bottom w:val="single" w:sz="4" w:space="0" w:color="000000"/>
@@ -3055,7 +3055,7 @@
         </w:tc>
         <w:tc>
           <w:tcPr>
-            <w:tcW w:w="2941" w:type="dxa"/>
+            <w:tcW w:w="2943" w:type="dxa"/>
             <w:tcBorders>
               <w:start w:val="single" w:sz="4" w:space="0" w:color="000000"/>
               <w:bottom w:val="single" w:sz="4" w:space="0" w:color="000000"/>
@@ -3101,7 +3101,7 @@
         <w:trPr/>
         <w:tc>
           <w:tcPr>
-            <w:tcW w:w="3009" w:type="dxa"/>
+            <w:tcW w:w="3008" w:type="dxa"/>
             <w:vMerge w:val="continue"/>
             <w:tcBorders>
               <w:start w:val="single" w:sz="4" w:space="0" w:color="000000"/>
@@ -3122,7 +3122,7 @@
         </w:tc>
         <w:tc>
           <w:tcPr>
-            <w:tcW w:w="1927" w:type="dxa"/>
+            <w:tcW w:w="1926" w:type="dxa"/>
             <w:tcBorders>
               <w:start w:val="single" w:sz="4" w:space="0" w:color="000000"/>
               <w:bottom w:val="single" w:sz="4" w:space="0" w:color="000000"/>
@@ -3143,7 +3143,7 @@
         </w:tc>
         <w:tc>
           <w:tcPr>
-            <w:tcW w:w="2941" w:type="dxa"/>
+            <w:tcW w:w="2943" w:type="dxa"/>
             <w:tcBorders>
               <w:start w:val="single" w:sz="4" w:space="0" w:color="000000"/>
               <w:bottom w:val="single" w:sz="4" w:space="0" w:color="000000"/>
@@ -3189,7 +3189,7 @@
         <w:trPr/>
         <w:tc>
           <w:tcPr>
-            <w:tcW w:w="3009" w:type="dxa"/>
+            <w:tcW w:w="3008" w:type="dxa"/>
             <w:vMerge w:val="continue"/>
             <w:tcBorders>
               <w:start w:val="single" w:sz="4" w:space="0" w:color="000000"/>
@@ -3210,7 +3210,7 @@
         </w:tc>
         <w:tc>
           <w:tcPr>
-            <w:tcW w:w="1927" w:type="dxa"/>
+            <w:tcW w:w="1926" w:type="dxa"/>
             <w:tcBorders>
               <w:start w:val="single" w:sz="4" w:space="0" w:color="000000"/>
               <w:bottom w:val="single" w:sz="4" w:space="0" w:color="000000"/>
@@ -3231,7 +3231,7 @@
         </w:tc>
         <w:tc>
           <w:tcPr>
-            <w:tcW w:w="2941" w:type="dxa"/>
+            <w:tcW w:w="2943" w:type="dxa"/>
             <w:tcBorders>
               <w:start w:val="single" w:sz="4" w:space="0" w:color="000000"/>
               <w:bottom w:val="single" w:sz="4" w:space="0" w:color="000000"/>
@@ -3277,7 +3277,7 @@
         <w:trPr/>
         <w:tc>
           <w:tcPr>
-            <w:tcW w:w="3009" w:type="dxa"/>
+            <w:tcW w:w="3008" w:type="dxa"/>
             <w:vMerge w:val="continue"/>
             <w:tcBorders>
               <w:start w:val="single" w:sz="4" w:space="0" w:color="000000"/>
@@ -3298,7 +3298,7 @@
         </w:tc>
         <w:tc>
           <w:tcPr>
-            <w:tcW w:w="1927" w:type="dxa"/>
+            <w:tcW w:w="1926" w:type="dxa"/>
             <w:tcBorders>
               <w:start w:val="single" w:sz="4" w:space="0" w:color="000000"/>
               <w:bottom w:val="single" w:sz="4" w:space="0" w:color="000000"/>
@@ -3319,7 +3319,7 @@
         </w:tc>
         <w:tc>
           <w:tcPr>
-            <w:tcW w:w="2941" w:type="dxa"/>
+            <w:tcW w:w="2943" w:type="dxa"/>
             <w:tcBorders>
               <w:start w:val="single" w:sz="4" w:space="0" w:color="000000"/>
               <w:bottom w:val="single" w:sz="4" w:space="0" w:color="000000"/>
@@ -3365,7 +3365,7 @@
         <w:trPr/>
         <w:tc>
           <w:tcPr>
-            <w:tcW w:w="3009" w:type="dxa"/>
+            <w:tcW w:w="3008" w:type="dxa"/>
             <w:vMerge w:val="restart"/>
             <w:tcBorders>
               <w:start w:val="single" w:sz="4" w:space="0" w:color="000000"/>
@@ -3398,7 +3398,7 @@
         </w:tc>
         <w:tc>
           <w:tcPr>
-            <w:tcW w:w="1927" w:type="dxa"/>
+            <w:tcW w:w="1926" w:type="dxa"/>
             <w:tcBorders>
               <w:start w:val="single" w:sz="4" w:space="0" w:color="000000"/>
               <w:bottom w:val="single" w:sz="4" w:space="0" w:color="000000"/>
@@ -3419,7 +3419,7 @@
         </w:tc>
         <w:tc>
           <w:tcPr>
-            <w:tcW w:w="2941" w:type="dxa"/>
+            <w:tcW w:w="2943" w:type="dxa"/>
             <w:tcBorders>
               <w:start w:val="single" w:sz="4" w:space="0" w:color="000000"/>
               <w:bottom w:val="single" w:sz="4" w:space="0" w:color="000000"/>
@@ -3465,7 +3465,7 @@
         <w:trPr/>
         <w:tc>
           <w:tcPr>
-            <w:tcW w:w="3009" w:type="dxa"/>
+            <w:tcW w:w="3008" w:type="dxa"/>
             <w:vMerge w:val="continue"/>
             <w:tcBorders>
               <w:start w:val="single" w:sz="4" w:space="0" w:color="000000"/>
@@ -3486,7 +3486,7 @@
         </w:tc>
         <w:tc>
           <w:tcPr>
-            <w:tcW w:w="1927" w:type="dxa"/>
+            <w:tcW w:w="1926" w:type="dxa"/>
             <w:tcBorders>
               <w:start w:val="single" w:sz="4" w:space="0" w:color="000000"/>
               <w:bottom w:val="single" w:sz="4" w:space="0" w:color="000000"/>
@@ -3507,7 +3507,7 @@
         </w:tc>
         <w:tc>
           <w:tcPr>
-            <w:tcW w:w="2941" w:type="dxa"/>
+            <w:tcW w:w="2943" w:type="dxa"/>
             <w:tcBorders>
               <w:start w:val="single" w:sz="4" w:space="0" w:color="000000"/>
               <w:bottom w:val="single" w:sz="4" w:space="0" w:color="000000"/>
@@ -3553,7 +3553,7 @@
         <w:trPr/>
         <w:tc>
           <w:tcPr>
-            <w:tcW w:w="3009" w:type="dxa"/>
+            <w:tcW w:w="3008" w:type="dxa"/>
             <w:vMerge w:val="continue"/>
             <w:tcBorders>
               <w:start w:val="single" w:sz="4" w:space="0" w:color="000000"/>
@@ -3574,7 +3574,7 @@
         </w:tc>
         <w:tc>
           <w:tcPr>
-            <w:tcW w:w="1927" w:type="dxa"/>
+            <w:tcW w:w="1926" w:type="dxa"/>
             <w:tcBorders>
               <w:start w:val="single" w:sz="4" w:space="0" w:color="000000"/>
               <w:bottom w:val="single" w:sz="4" w:space="0" w:color="000000"/>
@@ -3595,7 +3595,7 @@
         </w:tc>
         <w:tc>
           <w:tcPr>
-            <w:tcW w:w="2941" w:type="dxa"/>
+            <w:tcW w:w="2943" w:type="dxa"/>
             <w:tcBorders>
               <w:start w:val="single" w:sz="4" w:space="0" w:color="000000"/>
               <w:bottom w:val="single" w:sz="4" w:space="0" w:color="000000"/>
@@ -3641,7 +3641,7 @@
         <w:trPr/>
         <w:tc>
           <w:tcPr>
-            <w:tcW w:w="3009" w:type="dxa"/>
+            <w:tcW w:w="3008" w:type="dxa"/>
             <w:vMerge w:val="continue"/>
             <w:tcBorders>
               <w:start w:val="single" w:sz="4" w:space="0" w:color="000000"/>
@@ -3662,7 +3662,7 @@
         </w:tc>
         <w:tc>
           <w:tcPr>
-            <w:tcW w:w="1927" w:type="dxa"/>
+            <w:tcW w:w="1926" w:type="dxa"/>
             <w:tcBorders>
               <w:start w:val="single" w:sz="4" w:space="0" w:color="000000"/>
               <w:bottom w:val="single" w:sz="4" w:space="0" w:color="000000"/>
@@ -3683,7 +3683,7 @@
         </w:tc>
         <w:tc>
           <w:tcPr>
-            <w:tcW w:w="2941" w:type="dxa"/>
+            <w:tcW w:w="2943" w:type="dxa"/>
             <w:tcBorders>
               <w:start w:val="single" w:sz="4" w:space="0" w:color="000000"/>
               <w:bottom w:val="single" w:sz="4" w:space="0" w:color="000000"/>
@@ -3729,7 +3729,7 @@
         <w:trPr/>
         <w:tc>
           <w:tcPr>
-            <w:tcW w:w="3009" w:type="dxa"/>
+            <w:tcW w:w="3008" w:type="dxa"/>
             <w:vMerge w:val="continue"/>
             <w:tcBorders>
               <w:start w:val="single" w:sz="4" w:space="0" w:color="000000"/>
@@ -3750,7 +3750,7 @@
         </w:tc>
         <w:tc>
           <w:tcPr>
-            <w:tcW w:w="1927" w:type="dxa"/>
+            <w:tcW w:w="1926" w:type="dxa"/>
             <w:tcBorders>
               <w:start w:val="single" w:sz="4" w:space="0" w:color="000000"/>
               <w:bottom w:val="single" w:sz="4" w:space="0" w:color="000000"/>
@@ -3771,7 +3771,7 @@
         </w:tc>
         <w:tc>
           <w:tcPr>
-            <w:tcW w:w="2941" w:type="dxa"/>
+            <w:tcW w:w="2943" w:type="dxa"/>
             <w:tcBorders>
               <w:start w:val="single" w:sz="4" w:space="0" w:color="000000"/>
               <w:bottom w:val="single" w:sz="4" w:space="0" w:color="000000"/>
@@ -3817,7 +3817,7 @@
         <w:trPr/>
         <w:tc>
           <w:tcPr>
-            <w:tcW w:w="3009" w:type="dxa"/>
+            <w:tcW w:w="3008" w:type="dxa"/>
             <w:vMerge w:val="continue"/>
             <w:tcBorders>
               <w:start w:val="single" w:sz="4" w:space="0" w:color="000000"/>
@@ -3838,7 +3838,7 @@
         </w:tc>
         <w:tc>
           <w:tcPr>
-            <w:tcW w:w="1927" w:type="dxa"/>
+            <w:tcW w:w="1926" w:type="dxa"/>
             <w:tcBorders>
               <w:start w:val="single" w:sz="4" w:space="0" w:color="000000"/>
               <w:bottom w:val="single" w:sz="4" w:space="0" w:color="000000"/>
@@ -3859,7 +3859,7 @@
         </w:tc>
         <w:tc>
           <w:tcPr>
-            <w:tcW w:w="2941" w:type="dxa"/>
+            <w:tcW w:w="2943" w:type="dxa"/>
             <w:tcBorders>
               <w:start w:val="single" w:sz="4" w:space="0" w:color="000000"/>
               <w:bottom w:val="single" w:sz="4" w:space="0" w:color="000000"/>
@@ -3905,7 +3905,7 @@
         <w:trPr/>
         <w:tc>
           <w:tcPr>
-            <w:tcW w:w="3009" w:type="dxa"/>
+            <w:tcW w:w="3008" w:type="dxa"/>
             <w:tcBorders>
               <w:start w:val="single" w:sz="4" w:space="0" w:color="000000"/>
               <w:bottom w:val="single" w:sz="4" w:space="0" w:color="000000"/>
@@ -3926,7 +3926,7 @@
         </w:tc>
         <w:tc>
           <w:tcPr>
-            <w:tcW w:w="1927" w:type="dxa"/>
+            <w:tcW w:w="1926" w:type="dxa"/>
             <w:tcBorders>
               <w:start w:val="single" w:sz="4" w:space="0" w:color="000000"/>
               <w:bottom w:val="single" w:sz="4" w:space="0" w:color="000000"/>
@@ -3947,7 +3947,7 @@
         </w:tc>
         <w:tc>
           <w:tcPr>
-            <w:tcW w:w="2941" w:type="dxa"/>
+            <w:tcW w:w="2943" w:type="dxa"/>
             <w:vMerge w:val="restart"/>
             <w:tcBorders>
               <w:start w:val="single" w:sz="4" w:space="0" w:color="000000"/>
@@ -3994,7 +3994,7 @@
         <w:trPr/>
         <w:tc>
           <w:tcPr>
-            <w:tcW w:w="3009" w:type="dxa"/>
+            <w:tcW w:w="3008" w:type="dxa"/>
             <w:tcBorders>
               <w:start w:val="single" w:sz="4" w:space="0" w:color="000000"/>
               <w:bottom w:val="single" w:sz="4" w:space="0" w:color="000000"/>
@@ -4015,7 +4015,7 @@
         </w:tc>
         <w:tc>
           <w:tcPr>
-            <w:tcW w:w="1927" w:type="dxa"/>
+            <w:tcW w:w="1926" w:type="dxa"/>
             <w:tcBorders>
               <w:start w:val="single" w:sz="4" w:space="0" w:color="000000"/>
               <w:bottom w:val="single" w:sz="4" w:space="0" w:color="000000"/>
@@ -4036,7 +4036,7 @@
         </w:tc>
         <w:tc>
           <w:tcPr>
-            <w:tcW w:w="2941" w:type="dxa"/>
+            <w:tcW w:w="2943" w:type="dxa"/>
             <w:vMerge w:val="continue"/>
             <w:tcBorders>
               <w:start w:val="single" w:sz="4" w:space="0" w:color="000000"/>
@@ -4082,7 +4082,7 @@
         <w:trPr/>
         <w:tc>
           <w:tcPr>
-            <w:tcW w:w="3009" w:type="dxa"/>
+            <w:tcW w:w="3008" w:type="dxa"/>
             <w:tcBorders>
               <w:start w:val="single" w:sz="4" w:space="0" w:color="000000"/>
               <w:bottom w:val="single" w:sz="4" w:space="0" w:color="000000"/>
@@ -4103,7 +4103,7 @@
         </w:tc>
         <w:tc>
           <w:tcPr>
-            <w:tcW w:w="1927" w:type="dxa"/>
+            <w:tcW w:w="1926" w:type="dxa"/>
             <w:tcBorders>
               <w:start w:val="single" w:sz="4" w:space="0" w:color="000000"/>
               <w:bottom w:val="single" w:sz="4" w:space="0" w:color="000000"/>
@@ -4124,7 +4124,7 @@
         </w:tc>
         <w:tc>
           <w:tcPr>
-            <w:tcW w:w="2941" w:type="dxa"/>
+            <w:tcW w:w="2943" w:type="dxa"/>
             <w:vMerge w:val="continue"/>
             <w:tcBorders>
               <w:start w:val="single" w:sz="4" w:space="0" w:color="000000"/>
@@ -4170,7 +4170,7 @@
         <w:trPr/>
         <w:tc>
           <w:tcPr>
-            <w:tcW w:w="3009" w:type="dxa"/>
+            <w:tcW w:w="3008" w:type="dxa"/>
             <w:tcBorders>
               <w:start w:val="single" w:sz="4" w:space="0" w:color="000000"/>
               <w:bottom w:val="single" w:sz="4" w:space="0" w:color="000000"/>
@@ -4191,7 +4191,7 @@
         </w:tc>
         <w:tc>
           <w:tcPr>
-            <w:tcW w:w="1927" w:type="dxa"/>
+            <w:tcW w:w="1926" w:type="dxa"/>
             <w:tcBorders>
               <w:start w:val="single" w:sz="4" w:space="0" w:color="000000"/>
               <w:bottom w:val="single" w:sz="4" w:space="0" w:color="000000"/>
@@ -4212,7 +4212,7 @@
         </w:tc>
         <w:tc>
           <w:tcPr>
-            <w:tcW w:w="2941" w:type="dxa"/>
+            <w:tcW w:w="2943" w:type="dxa"/>
             <w:vMerge w:val="continue"/>
             <w:tcBorders>
               <w:start w:val="single" w:sz="4" w:space="0" w:color="000000"/>
@@ -4258,7 +4258,7 @@
         <w:trPr/>
         <w:tc>
           <w:tcPr>
-            <w:tcW w:w="3009" w:type="dxa"/>
+            <w:tcW w:w="3008" w:type="dxa"/>
             <w:tcBorders>
               <w:start w:val="single" w:sz="4" w:space="0" w:color="000000"/>
               <w:bottom w:val="single" w:sz="4" w:space="0" w:color="000000"/>
@@ -4279,7 +4279,7 @@
         </w:tc>
         <w:tc>
           <w:tcPr>
-            <w:tcW w:w="1927" w:type="dxa"/>
+            <w:tcW w:w="1926" w:type="dxa"/>
             <w:tcBorders>
               <w:start w:val="single" w:sz="4" w:space="0" w:color="000000"/>
               <w:bottom w:val="single" w:sz="4" w:space="0" w:color="000000"/>
@@ -4300,7 +4300,7 @@
         </w:tc>
         <w:tc>
           <w:tcPr>
-            <w:tcW w:w="2941" w:type="dxa"/>
+            <w:tcW w:w="2943" w:type="dxa"/>
             <w:vMerge w:val="continue"/>
             <w:tcBorders>
               <w:start w:val="single" w:sz="4" w:space="0" w:color="000000"/>
@@ -4346,7 +4346,7 @@
         <w:trPr/>
         <w:tc>
           <w:tcPr>
-            <w:tcW w:w="3009" w:type="dxa"/>
+            <w:tcW w:w="3008" w:type="dxa"/>
             <w:tcBorders>
               <w:start w:val="single" w:sz="4" w:space="0" w:color="000000"/>
               <w:bottom w:val="single" w:sz="4" w:space="0" w:color="000000"/>
@@ -4367,7 +4367,7 @@
         </w:tc>
         <w:tc>
           <w:tcPr>
-            <w:tcW w:w="1927" w:type="dxa"/>
+            <w:tcW w:w="1926" w:type="dxa"/>
             <w:tcBorders>
               <w:start w:val="single" w:sz="4" w:space="0" w:color="000000"/>
               <w:bottom w:val="single" w:sz="4" w:space="0" w:color="000000"/>
@@ -4388,7 +4388,7 @@
         </w:tc>
         <w:tc>
           <w:tcPr>
-            <w:tcW w:w="2941" w:type="dxa"/>
+            <w:tcW w:w="2943" w:type="dxa"/>
             <w:vMerge w:val="restart"/>
             <w:tcBorders>
               <w:start w:val="single" w:sz="4" w:space="0" w:color="000000"/>
@@ -4435,7 +4435,7 @@
         <w:trPr/>
         <w:tc>
           <w:tcPr>
-            <w:tcW w:w="3009" w:type="dxa"/>
+            <w:tcW w:w="3008" w:type="dxa"/>
             <w:tcBorders>
               <w:start w:val="single" w:sz="4" w:space="0" w:color="000000"/>
               <w:bottom w:val="single" w:sz="4" w:space="0" w:color="000000"/>
@@ -4456,7 +4456,7 @@
         </w:tc>
         <w:tc>
           <w:tcPr>
-            <w:tcW w:w="1927" w:type="dxa"/>
+            <w:tcW w:w="1926" w:type="dxa"/>
             <w:tcBorders>
               <w:start w:val="single" w:sz="4" w:space="0" w:color="000000"/>
               <w:bottom w:val="single" w:sz="4" w:space="0" w:color="000000"/>
@@ -4477,7 +4477,7 @@
         </w:tc>
         <w:tc>
           <w:tcPr>
-            <w:tcW w:w="2941" w:type="dxa"/>
+            <w:tcW w:w="2943" w:type="dxa"/>
             <w:vMerge w:val="continue"/>
             <w:tcBorders>
               <w:start w:val="single" w:sz="4" w:space="0" w:color="000000"/>
@@ -4523,7 +4523,7 @@
         <w:trPr/>
         <w:tc>
           <w:tcPr>
-            <w:tcW w:w="3009" w:type="dxa"/>
+            <w:tcW w:w="3008" w:type="dxa"/>
             <w:tcBorders>
               <w:start w:val="single" w:sz="4" w:space="0" w:color="000000"/>
               <w:bottom w:val="single" w:sz="4" w:space="0" w:color="000000"/>
@@ -4544,7 +4544,7 @@
         </w:tc>
         <w:tc>
           <w:tcPr>
-            <w:tcW w:w="1927" w:type="dxa"/>
+            <w:tcW w:w="1926" w:type="dxa"/>
             <w:tcBorders>
               <w:start w:val="single" w:sz="4" w:space="0" w:color="000000"/>
               <w:bottom w:val="single" w:sz="4" w:space="0" w:color="000000"/>
@@ -4565,7 +4565,7 @@
         </w:tc>
         <w:tc>
           <w:tcPr>
-            <w:tcW w:w="2941" w:type="dxa"/>
+            <w:tcW w:w="2943" w:type="dxa"/>
             <w:vMerge w:val="continue"/>
             <w:tcBorders>
               <w:start w:val="single" w:sz="4" w:space="0" w:color="000000"/>
@@ -4611,7 +4611,7 @@
         <w:trPr/>
         <w:tc>
           <w:tcPr>
-            <w:tcW w:w="3009" w:type="dxa"/>
+            <w:tcW w:w="3008" w:type="dxa"/>
             <w:tcBorders>
               <w:start w:val="single" w:sz="4" w:space="0" w:color="000000"/>
               <w:bottom w:val="single" w:sz="4" w:space="0" w:color="000000"/>
@@ -4632,7 +4632,7 @@
         </w:tc>
         <w:tc>
           <w:tcPr>
-            <w:tcW w:w="1927" w:type="dxa"/>
+            <w:tcW w:w="1926" w:type="dxa"/>
             <w:tcBorders>
               <w:start w:val="single" w:sz="4" w:space="0" w:color="000000"/>
               <w:bottom w:val="single" w:sz="4" w:space="0" w:color="000000"/>
@@ -4653,7 +4653,7 @@
         </w:tc>
         <w:tc>
           <w:tcPr>
-            <w:tcW w:w="2941" w:type="dxa"/>
+            <w:tcW w:w="2943" w:type="dxa"/>
             <w:vMerge w:val="continue"/>
             <w:tcBorders>
               <w:start w:val="single" w:sz="4" w:space="0" w:color="000000"/>
@@ -4699,7 +4699,7 @@
         <w:trPr/>
         <w:tc>
           <w:tcPr>
-            <w:tcW w:w="3009" w:type="dxa"/>
+            <w:tcW w:w="3008" w:type="dxa"/>
             <w:tcBorders>
               <w:start w:val="single" w:sz="4" w:space="0" w:color="000000"/>
               <w:bottom w:val="single" w:sz="4" w:space="0" w:color="000000"/>
@@ -4720,7 +4720,7 @@
         </w:tc>
         <w:tc>
           <w:tcPr>
-            <w:tcW w:w="1927" w:type="dxa"/>
+            <w:tcW w:w="1926" w:type="dxa"/>
             <w:tcBorders>
               <w:start w:val="single" w:sz="4" w:space="0" w:color="000000"/>
               <w:bottom w:val="single" w:sz="4" w:space="0" w:color="000000"/>
@@ -4741,7 +4741,7 @@
         </w:tc>
         <w:tc>
           <w:tcPr>
-            <w:tcW w:w="2941" w:type="dxa"/>
+            <w:tcW w:w="2943" w:type="dxa"/>
             <w:vMerge w:val="continue"/>
             <w:tcBorders>
               <w:start w:val="single" w:sz="4" w:space="0" w:color="000000"/>
@@ -6291,8 +6291,8 @@
       </w:tblPr>
       <w:tblGrid>
         <w:gridCol w:w="1653"/>
-        <w:gridCol w:w="1906"/>
-        <w:gridCol w:w="2082"/>
+        <w:gridCol w:w="1904"/>
+        <w:gridCol w:w="2084"/>
         <w:gridCol w:w="1617"/>
         <w:gridCol w:w="1891"/>
         <w:gridCol w:w="772"/>
@@ -6323,7 +6323,7 @@
         </w:tc>
         <w:tc>
           <w:tcPr>
-            <w:tcW w:w="1906" w:type="dxa"/>
+            <w:tcW w:w="1904" w:type="dxa"/>
             <w:tcBorders>
               <w:top w:val="single" w:sz="4" w:space="0" w:color="000000"/>
               <w:start w:val="single" w:sz="4" w:space="0" w:color="000000"/>
@@ -6345,7 +6345,7 @@
         </w:tc>
         <w:tc>
           <w:tcPr>
-            <w:tcW w:w="2082" w:type="dxa"/>
+            <w:tcW w:w="2084" w:type="dxa"/>
             <w:tcBorders>
               <w:top w:val="single" w:sz="4" w:space="0" w:color="000000"/>
               <w:start w:val="single" w:sz="4" w:space="0" w:color="000000"/>
@@ -6469,7 +6469,7 @@
         </w:tc>
         <w:tc>
           <w:tcPr>
-            <w:tcW w:w="1906" w:type="dxa"/>
+            <w:tcW w:w="1904" w:type="dxa"/>
             <w:tcBorders>
               <w:start w:val="single" w:sz="4" w:space="0" w:color="000000"/>
               <w:bottom w:val="single" w:sz="4" w:space="0" w:color="000000"/>
@@ -6490,7 +6490,7 @@
         </w:tc>
         <w:tc>
           <w:tcPr>
-            <w:tcW w:w="2082" w:type="dxa"/>
+            <w:tcW w:w="2084" w:type="dxa"/>
             <w:tcBorders>
               <w:start w:val="single" w:sz="4" w:space="0" w:color="000000"/>
               <w:bottom w:val="single" w:sz="4" w:space="0" w:color="000000"/>
@@ -6611,7 +6611,7 @@
         </w:tc>
         <w:tc>
           <w:tcPr>
-            <w:tcW w:w="1906" w:type="dxa"/>
+            <w:tcW w:w="1904" w:type="dxa"/>
             <w:tcBorders>
               <w:start w:val="single" w:sz="4" w:space="0" w:color="000000"/>
               <w:bottom w:val="single" w:sz="4" w:space="0" w:color="000000"/>
@@ -6632,7 +6632,7 @@
         </w:tc>
         <w:tc>
           <w:tcPr>
-            <w:tcW w:w="2082" w:type="dxa"/>
+            <w:tcW w:w="2084" w:type="dxa"/>
             <w:tcBorders>
               <w:start w:val="single" w:sz="4" w:space="0" w:color="000000"/>
               <w:bottom w:val="single" w:sz="4" w:space="0" w:color="000000"/>
@@ -6741,7 +6741,7 @@
         </w:tc>
         <w:tc>
           <w:tcPr>
-            <w:tcW w:w="1906" w:type="dxa"/>
+            <w:tcW w:w="1904" w:type="dxa"/>
             <w:tcBorders>
               <w:start w:val="single" w:sz="4" w:space="0" w:color="000000"/>
               <w:bottom w:val="single" w:sz="4" w:space="0" w:color="000000"/>
@@ -6762,7 +6762,7 @@
         </w:tc>
         <w:tc>
           <w:tcPr>
-            <w:tcW w:w="2082" w:type="dxa"/>
+            <w:tcW w:w="2084" w:type="dxa"/>
             <w:tcBorders>
               <w:start w:val="single" w:sz="4" w:space="0" w:color="000000"/>
               <w:bottom w:val="single" w:sz="4" w:space="0" w:color="000000"/>
@@ -6868,7 +6868,7 @@
         </w:tc>
         <w:tc>
           <w:tcPr>
-            <w:tcW w:w="1906" w:type="dxa"/>
+            <w:tcW w:w="1904" w:type="dxa"/>
             <w:tcBorders>
               <w:start w:val="single" w:sz="4" w:space="0" w:color="000000"/>
               <w:bottom w:val="single" w:sz="4" w:space="0" w:color="000000"/>
@@ -6889,7 +6889,7 @@
         </w:tc>
         <w:tc>
           <w:tcPr>
-            <w:tcW w:w="2082" w:type="dxa"/>
+            <w:tcW w:w="2084" w:type="dxa"/>
             <w:tcBorders>
               <w:start w:val="single" w:sz="4" w:space="0" w:color="000000"/>
               <w:bottom w:val="single" w:sz="4" w:space="0" w:color="000000"/>
@@ -7010,7 +7010,7 @@
         </w:tc>
         <w:tc>
           <w:tcPr>
-            <w:tcW w:w="1906" w:type="dxa"/>
+            <w:tcW w:w="1904" w:type="dxa"/>
             <w:tcBorders>
               <w:start w:val="single" w:sz="4" w:space="0" w:color="000000"/>
               <w:bottom w:val="single" w:sz="4" w:space="0" w:color="000000"/>
@@ -7031,7 +7031,7 @@
         </w:tc>
         <w:tc>
           <w:tcPr>
-            <w:tcW w:w="2082" w:type="dxa"/>
+            <w:tcW w:w="2084" w:type="dxa"/>
             <w:tcBorders>
               <w:start w:val="single" w:sz="4" w:space="0" w:color="000000"/>
               <w:bottom w:val="single" w:sz="4" w:space="0" w:color="000000"/>
@@ -7140,7 +7140,7 @@
         </w:tc>
         <w:tc>
           <w:tcPr>
-            <w:tcW w:w="1906" w:type="dxa"/>
+            <w:tcW w:w="1904" w:type="dxa"/>
             <w:tcBorders>
               <w:start w:val="single" w:sz="4" w:space="0" w:color="000000"/>
               <w:bottom w:val="single" w:sz="4" w:space="0" w:color="000000"/>
@@ -7161,7 +7161,7 @@
         </w:tc>
         <w:tc>
           <w:tcPr>
-            <w:tcW w:w="2082" w:type="dxa"/>
+            <w:tcW w:w="2084" w:type="dxa"/>
             <w:tcBorders>
               <w:start w:val="single" w:sz="4" w:space="0" w:color="000000"/>
               <w:bottom w:val="single" w:sz="4" w:space="0" w:color="000000"/>
@@ -7266,7 +7266,7 @@
         </w:tc>
         <w:tc>
           <w:tcPr>
-            <w:tcW w:w="1906" w:type="dxa"/>
+            <w:tcW w:w="1904" w:type="dxa"/>
             <w:tcBorders>
               <w:start w:val="single" w:sz="4" w:space="0" w:color="000000"/>
               <w:bottom w:val="single" w:sz="4" w:space="0" w:color="000000"/>
@@ -7287,7 +7287,7 @@
         </w:tc>
         <w:tc>
           <w:tcPr>
-            <w:tcW w:w="2082" w:type="dxa"/>
+            <w:tcW w:w="2084" w:type="dxa"/>
             <w:tcBorders>
               <w:start w:val="single" w:sz="4" w:space="0" w:color="000000"/>
               <w:bottom w:val="single" w:sz="4" w:space="0" w:color="000000"/>
@@ -7407,7 +7407,7 @@
         </w:tc>
         <w:tc>
           <w:tcPr>
-            <w:tcW w:w="1906" w:type="dxa"/>
+            <w:tcW w:w="1904" w:type="dxa"/>
             <w:tcBorders>
               <w:start w:val="single" w:sz="4" w:space="0" w:color="000000"/>
               <w:bottom w:val="single" w:sz="4" w:space="0" w:color="000000"/>
@@ -7428,7 +7428,7 @@
         </w:tc>
         <w:tc>
           <w:tcPr>
-            <w:tcW w:w="2082" w:type="dxa"/>
+            <w:tcW w:w="2084" w:type="dxa"/>
             <w:tcBorders>
               <w:start w:val="single" w:sz="4" w:space="0" w:color="000000"/>
               <w:bottom w:val="single" w:sz="4" w:space="0" w:color="000000"/>
@@ -7537,7 +7537,7 @@
         </w:tc>
         <w:tc>
           <w:tcPr>
-            <w:tcW w:w="1906" w:type="dxa"/>
+            <w:tcW w:w="1904" w:type="dxa"/>
             <w:tcBorders>
               <w:start w:val="single" w:sz="4" w:space="0" w:color="000000"/>
               <w:bottom w:val="single" w:sz="4" w:space="0" w:color="000000"/>
@@ -7558,7 +7558,7 @@
         </w:tc>
         <w:tc>
           <w:tcPr>
-            <w:tcW w:w="2082" w:type="dxa"/>
+            <w:tcW w:w="2084" w:type="dxa"/>
             <w:tcBorders>
               <w:start w:val="single" w:sz="4" w:space="0" w:color="000000"/>
               <w:bottom w:val="single" w:sz="4" w:space="0" w:color="000000"/>
@@ -7667,7 +7667,7 @@
         </w:tc>
         <w:tc>
           <w:tcPr>
-            <w:tcW w:w="1906" w:type="dxa"/>
+            <w:tcW w:w="1904" w:type="dxa"/>
             <w:tcBorders>
               <w:start w:val="single" w:sz="4" w:space="0" w:color="000000"/>
               <w:bottom w:val="single" w:sz="4" w:space="0" w:color="000000"/>
@@ -7688,7 +7688,7 @@
         </w:tc>
         <w:tc>
           <w:tcPr>
-            <w:tcW w:w="2082" w:type="dxa"/>
+            <w:tcW w:w="2084" w:type="dxa"/>
             <w:tcBorders>
               <w:start w:val="single" w:sz="4" w:space="0" w:color="000000"/>
               <w:bottom w:val="single" w:sz="4" w:space="0" w:color="000000"/>
@@ -7809,7 +7809,7 @@
         </w:tc>
         <w:tc>
           <w:tcPr>
-            <w:tcW w:w="1906" w:type="dxa"/>
+            <w:tcW w:w="1904" w:type="dxa"/>
             <w:tcBorders>
               <w:start w:val="single" w:sz="4" w:space="0" w:color="000000"/>
               <w:bottom w:val="single" w:sz="4" w:space="0" w:color="000000"/>
@@ -7830,7 +7830,7 @@
         </w:tc>
         <w:tc>
           <w:tcPr>
-            <w:tcW w:w="2082" w:type="dxa"/>
+            <w:tcW w:w="2084" w:type="dxa"/>
             <w:tcBorders>
               <w:start w:val="single" w:sz="4" w:space="0" w:color="000000"/>
               <w:bottom w:val="single" w:sz="4" w:space="0" w:color="000000"/>
@@ -7939,7 +7939,7 @@
         </w:tc>
         <w:tc>
           <w:tcPr>
-            <w:tcW w:w="1906" w:type="dxa"/>
+            <w:tcW w:w="1904" w:type="dxa"/>
             <w:tcBorders>
               <w:start w:val="single" w:sz="4" w:space="0" w:color="000000"/>
               <w:bottom w:val="single" w:sz="4" w:space="0" w:color="000000"/>
@@ -7960,7 +7960,7 @@
         </w:tc>
         <w:tc>
           <w:tcPr>
-            <w:tcW w:w="2082" w:type="dxa"/>
+            <w:tcW w:w="2084" w:type="dxa"/>
             <w:tcBorders>
               <w:start w:val="single" w:sz="4" w:space="0" w:color="000000"/>
               <w:bottom w:val="single" w:sz="4" w:space="0" w:color="000000"/>
@@ -8069,7 +8069,7 @@
         </w:tc>
         <w:tc>
           <w:tcPr>
-            <w:tcW w:w="1906" w:type="dxa"/>
+            <w:tcW w:w="1904" w:type="dxa"/>
             <w:tcBorders>
               <w:start w:val="single" w:sz="4" w:space="0" w:color="000000"/>
               <w:bottom w:val="single" w:sz="4" w:space="0" w:color="000000"/>
@@ -8090,7 +8090,7 @@
         </w:tc>
         <w:tc>
           <w:tcPr>
-            <w:tcW w:w="2082" w:type="dxa"/>
+            <w:tcW w:w="2084" w:type="dxa"/>
             <w:tcBorders>
               <w:start w:val="single" w:sz="4" w:space="0" w:color="000000"/>
               <w:bottom w:val="single" w:sz="4" w:space="0" w:color="000000"/>
@@ -8200,7 +8200,7 @@
         </w:tc>
         <w:tc>
           <w:tcPr>
-            <w:tcW w:w="1906" w:type="dxa"/>
+            <w:tcW w:w="1904" w:type="dxa"/>
             <w:tcBorders>
               <w:start w:val="single" w:sz="4" w:space="0" w:color="000000"/>
               <w:bottom w:val="single" w:sz="4" w:space="0" w:color="000000"/>
@@ -8221,7 +8221,7 @@
         </w:tc>
         <w:tc>
           <w:tcPr>
-            <w:tcW w:w="2082" w:type="dxa"/>
+            <w:tcW w:w="2084" w:type="dxa"/>
             <w:tcBorders>
               <w:start w:val="single" w:sz="4" w:space="0" w:color="000000"/>
               <w:bottom w:val="single" w:sz="4" w:space="0" w:color="000000"/>
@@ -8330,7 +8330,7 @@
         </w:tc>
         <w:tc>
           <w:tcPr>
-            <w:tcW w:w="1906" w:type="dxa"/>
+            <w:tcW w:w="1904" w:type="dxa"/>
             <w:tcBorders>
               <w:start w:val="single" w:sz="4" w:space="0" w:color="000000"/>
               <w:bottom w:val="single" w:sz="4" w:space="0" w:color="000000"/>
@@ -8351,7 +8351,7 @@
         </w:tc>
         <w:tc>
           <w:tcPr>
-            <w:tcW w:w="2082" w:type="dxa"/>
+            <w:tcW w:w="2084" w:type="dxa"/>
             <w:tcBorders>
               <w:start w:val="single" w:sz="4" w:space="0" w:color="000000"/>
               <w:bottom w:val="single" w:sz="4" w:space="0" w:color="000000"/>
@@ -8460,7 +8460,7 @@
         </w:tc>
         <w:tc>
           <w:tcPr>
-            <w:tcW w:w="1906" w:type="dxa"/>
+            <w:tcW w:w="1904" w:type="dxa"/>
             <w:tcBorders>
               <w:start w:val="single" w:sz="4" w:space="0" w:color="000000"/>
               <w:bottom w:val="single" w:sz="4" w:space="0" w:color="000000"/>
@@ -8481,7 +8481,7 @@
         </w:tc>
         <w:tc>
           <w:tcPr>
-            <w:tcW w:w="2082" w:type="dxa"/>
+            <w:tcW w:w="2084" w:type="dxa"/>
             <w:tcBorders>
               <w:start w:val="single" w:sz="4" w:space="0" w:color="000000"/>
               <w:bottom w:val="single" w:sz="4" w:space="0" w:color="000000"/>
@@ -8591,7 +8591,7 @@
         </w:tc>
         <w:tc>
           <w:tcPr>
-            <w:tcW w:w="1906" w:type="dxa"/>
+            <w:tcW w:w="1904" w:type="dxa"/>
             <w:tcBorders>
               <w:start w:val="single" w:sz="4" w:space="0" w:color="000000"/>
               <w:bottom w:val="single" w:sz="4" w:space="0" w:color="000000"/>
@@ -8612,7 +8612,7 @@
         </w:tc>
         <w:tc>
           <w:tcPr>
-            <w:tcW w:w="2082" w:type="dxa"/>
+            <w:tcW w:w="2084" w:type="dxa"/>
             <w:tcBorders>
               <w:start w:val="single" w:sz="4" w:space="0" w:color="000000"/>
               <w:bottom w:val="single" w:sz="4" w:space="0" w:color="000000"/>
@@ -8721,7 +8721,7 @@
         </w:tc>
         <w:tc>
           <w:tcPr>
-            <w:tcW w:w="1906" w:type="dxa"/>
+            <w:tcW w:w="1904" w:type="dxa"/>
             <w:tcBorders>
               <w:start w:val="single" w:sz="4" w:space="0" w:color="000000"/>
               <w:bottom w:val="single" w:sz="4" w:space="0" w:color="000000"/>
@@ -8742,7 +8742,7 @@
         </w:tc>
         <w:tc>
           <w:tcPr>
-            <w:tcW w:w="2082" w:type="dxa"/>
+            <w:tcW w:w="2084" w:type="dxa"/>
             <w:tcBorders>
               <w:start w:val="single" w:sz="4" w:space="0" w:color="000000"/>
               <w:bottom w:val="single" w:sz="4" w:space="0" w:color="000000"/>
@@ -8851,7 +8851,7 @@
         </w:tc>
         <w:tc>
           <w:tcPr>
-            <w:tcW w:w="1906" w:type="dxa"/>
+            <w:tcW w:w="1904" w:type="dxa"/>
             <w:tcBorders>
               <w:start w:val="single" w:sz="4" w:space="0" w:color="000000"/>
               <w:bottom w:val="single" w:sz="4" w:space="0" w:color="000000"/>
@@ -8872,7 +8872,7 @@
         </w:tc>
         <w:tc>
           <w:tcPr>
-            <w:tcW w:w="2082" w:type="dxa"/>
+            <w:tcW w:w="2084" w:type="dxa"/>
             <w:tcBorders>
               <w:start w:val="single" w:sz="4" w:space="0" w:color="000000"/>
               <w:bottom w:val="single" w:sz="4" w:space="0" w:color="000000"/>
@@ -8982,7 +8982,7 @@
         </w:tc>
         <w:tc>
           <w:tcPr>
-            <w:tcW w:w="1906" w:type="dxa"/>
+            <w:tcW w:w="1904" w:type="dxa"/>
             <w:tcBorders>
               <w:start w:val="single" w:sz="4" w:space="0" w:color="000000"/>
               <w:bottom w:val="single" w:sz="4" w:space="0" w:color="000000"/>
@@ -9003,7 +9003,7 @@
         </w:tc>
         <w:tc>
           <w:tcPr>
-            <w:tcW w:w="2082" w:type="dxa"/>
+            <w:tcW w:w="2084" w:type="dxa"/>
             <w:tcBorders>
               <w:start w:val="single" w:sz="4" w:space="0" w:color="000000"/>
               <w:bottom w:val="single" w:sz="4" w:space="0" w:color="000000"/>
@@ -9112,7 +9112,7 @@
         </w:tc>
         <w:tc>
           <w:tcPr>
-            <w:tcW w:w="1906" w:type="dxa"/>
+            <w:tcW w:w="1904" w:type="dxa"/>
             <w:tcBorders>
               <w:start w:val="single" w:sz="4" w:space="0" w:color="000000"/>
               <w:bottom w:val="single" w:sz="4" w:space="0" w:color="000000"/>
@@ -9133,7 +9133,7 @@
         </w:tc>
         <w:tc>
           <w:tcPr>
-            <w:tcW w:w="2082" w:type="dxa"/>
+            <w:tcW w:w="2084" w:type="dxa"/>
             <w:tcBorders>
               <w:start w:val="single" w:sz="4" w:space="0" w:color="000000"/>
               <w:bottom w:val="single" w:sz="4" w:space="0" w:color="000000"/>
@@ -9242,7 +9242,7 @@
         </w:tc>
         <w:tc>
           <w:tcPr>
-            <w:tcW w:w="1906" w:type="dxa"/>
+            <w:tcW w:w="1904" w:type="dxa"/>
             <w:tcBorders>
               <w:start w:val="single" w:sz="4" w:space="0" w:color="000000"/>
               <w:bottom w:val="single" w:sz="4" w:space="0" w:color="000000"/>
@@ -9263,7 +9263,7 @@
         </w:tc>
         <w:tc>
           <w:tcPr>
-            <w:tcW w:w="2082" w:type="dxa"/>
+            <w:tcW w:w="2084" w:type="dxa"/>
             <w:tcBorders>
               <w:start w:val="single" w:sz="4" w:space="0" w:color="000000"/>
               <w:bottom w:val="single" w:sz="4" w:space="0" w:color="000000"/>
@@ -9373,7 +9373,7 @@
         </w:tc>
         <w:tc>
           <w:tcPr>
-            <w:tcW w:w="1906" w:type="dxa"/>
+            <w:tcW w:w="1904" w:type="dxa"/>
             <w:tcBorders>
               <w:start w:val="single" w:sz="4" w:space="0" w:color="000000"/>
               <w:bottom w:val="single" w:sz="4" w:space="0" w:color="000000"/>
@@ -9394,7 +9394,7 @@
         </w:tc>
         <w:tc>
           <w:tcPr>
-            <w:tcW w:w="2082" w:type="dxa"/>
+            <w:tcW w:w="2084" w:type="dxa"/>
             <w:tcBorders>
               <w:start w:val="single" w:sz="4" w:space="0" w:color="000000"/>
               <w:bottom w:val="single" w:sz="4" w:space="0" w:color="000000"/>
@@ -9503,7 +9503,7 @@
         </w:tc>
         <w:tc>
           <w:tcPr>
-            <w:tcW w:w="1906" w:type="dxa"/>
+            <w:tcW w:w="1904" w:type="dxa"/>
             <w:tcBorders>
               <w:start w:val="single" w:sz="4" w:space="0" w:color="000000"/>
               <w:bottom w:val="single" w:sz="4" w:space="0" w:color="000000"/>
@@ -9524,7 +9524,7 @@
         </w:tc>
         <w:tc>
           <w:tcPr>
-            <w:tcW w:w="2082" w:type="dxa"/>
+            <w:tcW w:w="2084" w:type="dxa"/>
             <w:tcBorders>
               <w:start w:val="single" w:sz="4" w:space="0" w:color="000000"/>
               <w:bottom w:val="single" w:sz="4" w:space="0" w:color="000000"/>
@@ -9633,7 +9633,7 @@
         </w:tc>
         <w:tc>
           <w:tcPr>
-            <w:tcW w:w="1906" w:type="dxa"/>
+            <w:tcW w:w="1904" w:type="dxa"/>
             <w:tcBorders>
               <w:start w:val="single" w:sz="4" w:space="0" w:color="000000"/>
               <w:bottom w:val="single" w:sz="4" w:space="0" w:color="000000"/>
@@ -9654,7 +9654,7 @@
         </w:tc>
         <w:tc>
           <w:tcPr>
-            <w:tcW w:w="2082" w:type="dxa"/>
+            <w:tcW w:w="2084" w:type="dxa"/>
             <w:tcBorders>
               <w:start w:val="single" w:sz="4" w:space="0" w:color="000000"/>
               <w:bottom w:val="single" w:sz="4" w:space="0" w:color="000000"/>
@@ -9764,7 +9764,7 @@
         </w:tc>
         <w:tc>
           <w:tcPr>
-            <w:tcW w:w="1906" w:type="dxa"/>
+            <w:tcW w:w="1904" w:type="dxa"/>
             <w:tcBorders>
               <w:start w:val="single" w:sz="4" w:space="0" w:color="000000"/>
               <w:bottom w:val="single" w:sz="4" w:space="0" w:color="000000"/>
@@ -9785,7 +9785,7 @@
         </w:tc>
         <w:tc>
           <w:tcPr>
-            <w:tcW w:w="2082" w:type="dxa"/>
+            <w:tcW w:w="2084" w:type="dxa"/>
             <w:tcBorders>
               <w:start w:val="single" w:sz="4" w:space="0" w:color="000000"/>
               <w:bottom w:val="single" w:sz="4" w:space="0" w:color="000000"/>
@@ -9894,7 +9894,7 @@
         </w:tc>
         <w:tc>
           <w:tcPr>
-            <w:tcW w:w="1906" w:type="dxa"/>
+            <w:tcW w:w="1904" w:type="dxa"/>
             <w:tcBorders>
               <w:start w:val="single" w:sz="4" w:space="0" w:color="000000"/>
               <w:bottom w:val="single" w:sz="4" w:space="0" w:color="000000"/>
@@ -9915,7 +9915,7 @@
         </w:tc>
         <w:tc>
           <w:tcPr>
-            <w:tcW w:w="2082" w:type="dxa"/>
+            <w:tcW w:w="2084" w:type="dxa"/>
             <w:tcBorders>
               <w:start w:val="single" w:sz="4" w:space="0" w:color="000000"/>
               <w:bottom w:val="single" w:sz="4" w:space="0" w:color="000000"/>
@@ -10024,7 +10024,7 @@
         </w:tc>
         <w:tc>
           <w:tcPr>
-            <w:tcW w:w="1906" w:type="dxa"/>
+            <w:tcW w:w="1904" w:type="dxa"/>
             <w:tcBorders>
               <w:start w:val="single" w:sz="4" w:space="0" w:color="000000"/>
               <w:bottom w:val="single" w:sz="4" w:space="0" w:color="000000"/>
@@ -10045,7 +10045,7 @@
         </w:tc>
         <w:tc>
           <w:tcPr>
-            <w:tcW w:w="2082" w:type="dxa"/>
+            <w:tcW w:w="2084" w:type="dxa"/>
             <w:tcBorders>
               <w:start w:val="single" w:sz="4" w:space="0" w:color="000000"/>
               <w:bottom w:val="single" w:sz="4" w:space="0" w:color="000000"/>
@@ -10155,7 +10155,7 @@
         </w:tc>
         <w:tc>
           <w:tcPr>
-            <w:tcW w:w="1906" w:type="dxa"/>
+            <w:tcW w:w="1904" w:type="dxa"/>
             <w:tcBorders>
               <w:start w:val="single" w:sz="4" w:space="0" w:color="000000"/>
               <w:bottom w:val="single" w:sz="4" w:space="0" w:color="000000"/>
@@ -10176,7 +10176,7 @@
         </w:tc>
         <w:tc>
           <w:tcPr>
-            <w:tcW w:w="2082" w:type="dxa"/>
+            <w:tcW w:w="2084" w:type="dxa"/>
             <w:tcBorders>
               <w:start w:val="single" w:sz="4" w:space="0" w:color="000000"/>
               <w:bottom w:val="single" w:sz="4" w:space="0" w:color="000000"/>
@@ -10285,7 +10285,7 @@
         </w:tc>
         <w:tc>
           <w:tcPr>
-            <w:tcW w:w="1906" w:type="dxa"/>
+            <w:tcW w:w="1904" w:type="dxa"/>
             <w:tcBorders>
               <w:start w:val="single" w:sz="4" w:space="0" w:color="000000"/>
               <w:bottom w:val="single" w:sz="4" w:space="0" w:color="000000"/>
@@ -10306,7 +10306,7 @@
         </w:tc>
         <w:tc>
           <w:tcPr>
-            <w:tcW w:w="2082" w:type="dxa"/>
+            <w:tcW w:w="2084" w:type="dxa"/>
             <w:tcBorders>
               <w:start w:val="single" w:sz="4" w:space="0" w:color="000000"/>
               <w:bottom w:val="single" w:sz="4" w:space="0" w:color="000000"/>
@@ -10415,7 +10415,7 @@
         </w:tc>
         <w:tc>
           <w:tcPr>
-            <w:tcW w:w="1906" w:type="dxa"/>
+            <w:tcW w:w="1904" w:type="dxa"/>
             <w:tcBorders>
               <w:start w:val="single" w:sz="4" w:space="0" w:color="000000"/>
               <w:bottom w:val="single" w:sz="4" w:space="0" w:color="000000"/>
@@ -10436,7 +10436,7 @@
         </w:tc>
         <w:tc>
           <w:tcPr>
-            <w:tcW w:w="2082" w:type="dxa"/>
+            <w:tcW w:w="2084" w:type="dxa"/>
             <w:tcBorders>
               <w:start w:val="single" w:sz="4" w:space="0" w:color="000000"/>
               <w:bottom w:val="single" w:sz="4" w:space="0" w:color="000000"/>
@@ -10653,12 +10653,12 @@
         <w:gridCol w:w="1984"/>
         <w:gridCol w:w="992"/>
         <w:gridCol w:w="992"/>
-        <w:gridCol w:w="988"/>
+        <w:gridCol w:w="986"/>
         <w:gridCol w:w="992"/>
         <w:gridCol w:w="992"/>
         <w:gridCol w:w="992"/>
         <w:gridCol w:w="1029"/>
-        <w:gridCol w:w="960"/>
+        <w:gridCol w:w="962"/>
       </w:tblGrid>
       <w:tr>
         <w:trPr/>
@@ -10714,7 +10714,7 @@
         </w:tc>
         <w:tc>
           <w:tcPr>
-            <w:tcW w:w="1980" w:type="dxa"/>
+            <w:tcW w:w="1978" w:type="dxa"/>
             <w:gridSpan w:val="2"/>
             <w:tcBorders>
               <w:top w:val="single" w:sz="4" w:space="0" w:color="000000"/>
@@ -10760,7 +10760,7 @@
         </w:tc>
         <w:tc>
           <w:tcPr>
-            <w:tcW w:w="1989" w:type="dxa"/>
+            <w:tcW w:w="1991" w:type="dxa"/>
             <w:gridSpan w:val="2"/>
             <w:tcBorders>
               <w:top w:val="single" w:sz="4" w:space="0" w:color="000000"/>
@@ -10851,7 +10851,7 @@
         </w:tc>
         <w:tc>
           <w:tcPr>
-            <w:tcW w:w="988" w:type="dxa"/>
+            <w:tcW w:w="986" w:type="dxa"/>
             <w:tcBorders>
               <w:start w:val="single" w:sz="4" w:space="0" w:color="000000"/>
               <w:bottom w:val="single" w:sz="4" w:space="0" w:color="000000"/>
@@ -10956,7 +10956,7 @@
         </w:tc>
         <w:tc>
           <w:tcPr>
-            <w:tcW w:w="960" w:type="dxa"/>
+            <w:tcW w:w="962" w:type="dxa"/>
             <w:tcBorders>
               <w:start w:val="single" w:sz="4" w:space="0" w:color="000000"/>
               <w:bottom w:val="single" w:sz="4" w:space="0" w:color="000000"/>
@@ -11044,7 +11044,7 @@
         </w:tc>
         <w:tc>
           <w:tcPr>
-            <w:tcW w:w="988" w:type="dxa"/>
+            <w:tcW w:w="986" w:type="dxa"/>
             <w:tcBorders>
               <w:start w:val="single" w:sz="4" w:space="0" w:color="000000"/>
               <w:bottom w:val="single" w:sz="4" w:space="0" w:color="000000"/>
@@ -11149,7 +11149,7 @@
         </w:tc>
         <w:tc>
           <w:tcPr>
-            <w:tcW w:w="960" w:type="dxa"/>
+            <w:tcW w:w="962" w:type="dxa"/>
             <w:tcBorders>
               <w:start w:val="single" w:sz="4" w:space="0" w:color="000000"/>
               <w:bottom w:val="single" w:sz="4" w:space="0" w:color="000000"/>
@@ -11319,7 +11319,7 @@
       </w:pPr>
       <w:r>
         <w:drawing>
-          <wp:anchor behindDoc="0" distT="0" distB="0" distL="0" distR="0" simplePos="0" locked="0" layoutInCell="0" allowOverlap="1" relativeHeight="234">
+          <wp:anchor behindDoc="0" distT="0" distB="0" distL="0" distR="0" simplePos="0" locked="0" layoutInCell="0" allowOverlap="1" relativeHeight="256">
             <wp:simplePos x="0" y="0"/>
             <wp:positionH relativeFrom="column">
               <wp:align>center</wp:align>
@@ -11470,7 +11470,7 @@
       </w:pPr>
       <w:r>
         <w:drawing>
-          <wp:anchor behindDoc="0" distT="0" distB="0" distL="0" distR="0" simplePos="0" locked="0" layoutInCell="0" allowOverlap="1" relativeHeight="235">
+          <wp:anchor behindDoc="0" distT="0" distB="0" distL="0" distR="0" simplePos="0" locked="0" layoutInCell="0" allowOverlap="1" relativeHeight="257">
             <wp:simplePos x="0" y="0"/>
             <wp:positionH relativeFrom="column">
               <wp:align>center</wp:align>
@@ -12971,14 +12971,7 @@
         </w:rPr>
       </w:pPr>
       <w:r>
-        <w:rPr>
-          <w:rFonts w:eastAsia="Helvetica-Bold"/>
-          <w:b/>
-          <w:bCs/>
-          <w:sz w:val="28"/>
-          <w:szCs w:val="28"/>
-          <w:lang w:val="en-US"/>
-        </w:rPr>
+        <w:rPr/>
         <w:drawing>
           <wp:inline distT="0" distB="0" distL="0" distR="0">
             <wp:extent cx="4961890" cy="2047240"/>
@@ -13039,28 +13032,7 @@
           <w:sz w:val="28"/>
           <w:szCs w:val="28"/>
         </w:rPr>
-        <w:t>Рис. 2</w:t>
-      </w:r>
-      <w:r>
-        <w:rPr>
-          <w:sz w:val="28"/>
-          <w:szCs w:val="28"/>
-        </w:rPr>
-        <w:t>5.</w:t>
-      </w:r>
-      <w:r>
-        <w:rPr>
-          <w:sz w:val="28"/>
-          <w:szCs w:val="28"/>
-        </w:rPr>
-        <w:t xml:space="preserve"> </w:t>
-      </w:r>
-      <w:r>
-        <w:rPr>
-          <w:sz w:val="28"/>
-          <w:szCs w:val="28"/>
-        </w:rPr>
-        <w:t>Налагодження параметрів IP-адресації WS-63-24-1</w:t>
+        <w:t>Рис. 25. Налагодження параметрів IP-адресації WS-63-24-1</w:t>
       </w:r>
       <w:r>
         <w:br w:type="page"/>
@@ -13089,14 +13061,7 @@
         </w:rPr>
       </w:pPr>
       <w:r>
-        <w:rPr>
-          <w:rFonts w:eastAsia="Helvetica-Bold"/>
-          <w:b/>
-          <w:bCs/>
-          <w:sz w:val="28"/>
-          <w:szCs w:val="28"/>
-          <w:lang w:val="en-US"/>
-        </w:rPr>
+        <w:rPr/>
         <w:drawing>
           <wp:inline distT="0" distB="0" distL="0" distR="0">
             <wp:extent cx="4935855" cy="1865630"/>
@@ -13157,28 +13122,7 @@
           <w:sz w:val="28"/>
           <w:szCs w:val="28"/>
         </w:rPr>
-        <w:t>Рис. 2</w:t>
-      </w:r>
-      <w:r>
-        <w:rPr>
-          <w:sz w:val="28"/>
-          <w:szCs w:val="28"/>
-        </w:rPr>
-        <w:t>6.</w:t>
-      </w:r>
-      <w:r>
-        <w:rPr>
-          <w:sz w:val="28"/>
-          <w:szCs w:val="28"/>
-        </w:rPr>
-        <w:t xml:space="preserve"> </w:t>
-      </w:r>
-      <w:r>
-        <w:rPr>
-          <w:sz w:val="28"/>
-          <w:szCs w:val="28"/>
-        </w:rPr>
-        <w:t>Налагодження параметрів DNS WS-63-24-1</w:t>
+        <w:t>Рис. 26. Налагодження параметрів DNS WS-63-24-1</w:t>
       </w:r>
     </w:p>
     <w:p>
@@ -13197,10 +13141,7 @@
         </w:rPr>
       </w:pPr>
       <w:r>
-        <w:rPr>
-          <w:sz w:val="28"/>
-          <w:szCs w:val="28"/>
-        </w:rPr>
+        <w:rPr/>
         <w:drawing>
           <wp:inline distT="0" distB="0" distL="0" distR="0">
             <wp:extent cx="4827905" cy="2096770"/>
@@ -13261,28 +13202,7 @@
           <w:sz w:val="28"/>
           <w:szCs w:val="28"/>
         </w:rPr>
-        <w:t>Рис. 2</w:t>
-      </w:r>
-      <w:r>
-        <w:rPr>
-          <w:sz w:val="28"/>
-          <w:szCs w:val="28"/>
-        </w:rPr>
-        <w:t>7.</w:t>
-      </w:r>
-      <w:r>
-        <w:rPr>
-          <w:sz w:val="28"/>
-          <w:szCs w:val="28"/>
-        </w:rPr>
-        <w:t xml:space="preserve"> </w:t>
-      </w:r>
-      <w:r>
-        <w:rPr>
-          <w:sz w:val="28"/>
-          <w:szCs w:val="28"/>
-        </w:rPr>
-        <w:t>Налагодження параметрів IP-адресації WS-63-24-2</w:t>
+        <w:t>Рис. 27. Налагодження параметрів IP-адресації WS-63-24-2</w:t>
       </w:r>
     </w:p>
     <w:p>
@@ -13301,10 +13221,7 @@
         </w:rPr>
       </w:pPr>
       <w:r>
-        <w:rPr>
-          <w:sz w:val="28"/>
-          <w:szCs w:val="28"/>
-        </w:rPr>
+        <w:rPr/>
         <w:drawing>
           <wp:inline distT="0" distB="0" distL="0" distR="0">
             <wp:extent cx="4850130" cy="1684655"/>
@@ -13365,28 +13282,7 @@
           <w:sz w:val="28"/>
           <w:szCs w:val="28"/>
         </w:rPr>
-        <w:t>Рис. 2</w:t>
-      </w:r>
-      <w:r>
-        <w:rPr>
-          <w:sz w:val="28"/>
-          <w:szCs w:val="28"/>
-        </w:rPr>
-        <w:t>8.</w:t>
-      </w:r>
-      <w:r>
-        <w:rPr>
-          <w:sz w:val="28"/>
-          <w:szCs w:val="28"/>
-        </w:rPr>
-        <w:t xml:space="preserve"> </w:t>
-      </w:r>
-      <w:r>
-        <w:rPr>
-          <w:sz w:val="28"/>
-          <w:szCs w:val="28"/>
-        </w:rPr>
-        <w:t>Налагодження параметрів DNS WS-63-24-2</w:t>
+        <w:t>Рис. 28. Налагодження параметрів DNS WS-63-24-2</w:t>
       </w:r>
     </w:p>
     <w:p>
@@ -13405,10 +13301,7 @@
         </w:rPr>
       </w:pPr>
       <w:r>
-        <w:rPr>
-          <w:sz w:val="28"/>
-          <w:szCs w:val="28"/>
-        </w:rPr>
+        <w:rPr/>
         <w:drawing>
           <wp:inline distT="0" distB="0" distL="0" distR="0">
             <wp:extent cx="4806315" cy="1794510"/>
@@ -13469,28 +13362,7 @@
           <w:sz w:val="28"/>
           <w:szCs w:val="28"/>
         </w:rPr>
-        <w:t>Рис. 2</w:t>
-      </w:r>
-      <w:r>
-        <w:rPr>
-          <w:sz w:val="28"/>
-          <w:szCs w:val="28"/>
-        </w:rPr>
-        <w:t>9.</w:t>
-      </w:r>
-      <w:r>
-        <w:rPr>
-          <w:sz w:val="28"/>
-          <w:szCs w:val="28"/>
-        </w:rPr>
-        <w:t xml:space="preserve"> </w:t>
-      </w:r>
-      <w:r>
-        <w:rPr>
-          <w:sz w:val="28"/>
-          <w:szCs w:val="28"/>
-        </w:rPr>
-        <w:t>Налагодження параметрів IP-адресації WS-63-24-3</w:t>
+        <w:t>Рис. 29. Налагодження параметрів IP-адресації WS-63-24-3</w:t>
       </w:r>
       <w:r>
         <w:br w:type="page"/>
@@ -13519,14 +13391,7 @@
         </w:rPr>
       </w:pPr>
       <w:r>
-        <w:rPr>
-          <w:rFonts w:eastAsia="Helvetica-Bold"/>
-          <w:b/>
-          <w:bCs/>
-          <w:sz w:val="28"/>
-          <w:szCs w:val="28"/>
-          <w:lang w:val="en-US"/>
-        </w:rPr>
+        <w:rPr/>
         <w:drawing>
           <wp:inline distT="0" distB="0" distL="0" distR="0">
             <wp:extent cx="4704080" cy="1663700"/>
@@ -13587,28 +13452,7 @@
           <w:sz w:val="28"/>
           <w:szCs w:val="28"/>
         </w:rPr>
-        <w:t xml:space="preserve">Рис. </w:t>
-      </w:r>
-      <w:r>
-        <w:rPr>
-          <w:sz w:val="28"/>
-          <w:szCs w:val="28"/>
-        </w:rPr>
-        <w:t>30.</w:t>
-      </w:r>
-      <w:r>
-        <w:rPr>
-          <w:sz w:val="28"/>
-          <w:szCs w:val="28"/>
-        </w:rPr>
-        <w:t xml:space="preserve"> </w:t>
-      </w:r>
-      <w:r>
-        <w:rPr>
-          <w:sz w:val="28"/>
-          <w:szCs w:val="28"/>
-        </w:rPr>
-        <w:t>Налагодження параметрів DNS WS-63-24-3</w:t>
+        <w:t>Рис. 30. Налагодження параметрів DNS WS-63-24-3</w:t>
       </w:r>
     </w:p>
     <w:p>
@@ -13627,10 +13471,7 @@
         </w:rPr>
       </w:pPr>
       <w:r>
-        <w:rPr>
-          <w:sz w:val="28"/>
-          <w:szCs w:val="28"/>
-        </w:rPr>
+        <w:rPr/>
         <w:drawing>
           <wp:inline distT="0" distB="0" distL="0" distR="0">
             <wp:extent cx="4545330" cy="2172970"/>
@@ -13691,27 +13532,10 @@
           <w:sz w:val="28"/>
           <w:szCs w:val="28"/>
         </w:rPr>
-        <w:t xml:space="preserve">Рис. </w:t>
+        <w:t xml:space="preserve">Рис. 31. Налагодження параметрів IP-адресації WS-63-24-4 </w:t>
       </w:r>
       <w:r>
-        <w:rPr>
-          <w:sz w:val="28"/>
-          <w:szCs w:val="28"/>
-        </w:rPr>
-        <w:t>31. Налагодження параметрів IP-адресації WS-63-24-4</w:t>
-      </w:r>
-      <w:r>
-        <w:rPr>
-          <w:sz w:val="28"/>
-          <w:szCs w:val="28"/>
-        </w:rPr>
-        <w:t xml:space="preserve"> </w:t>
-      </w:r>
-      <w:r>
-        <w:rPr>
-          <w:sz w:val="28"/>
-          <w:szCs w:val="28"/>
-        </w:rPr>
+        <w:rPr/>
         <w:drawing>
           <wp:inline distT="0" distB="0" distL="0" distR="0">
             <wp:extent cx="4788535" cy="1384935"/>
@@ -13791,10 +13615,7 @@
         </w:rPr>
       </w:pPr>
       <w:r>
-        <w:rPr>
-          <w:sz w:val="28"/>
-          <w:szCs w:val="28"/>
-        </w:rPr>
+        <w:rPr/>
         <w:drawing>
           <wp:inline distT="0" distB="0" distL="0" distR="0">
             <wp:extent cx="4579620" cy="2078990"/>
@@ -13884,14 +13705,7 @@
         </w:rPr>
       </w:pPr>
       <w:r>
-        <w:rPr>
-          <w:rFonts w:eastAsia="Helvetica-Bold"/>
-          <w:b/>
-          <w:bCs/>
-          <w:sz w:val="28"/>
-          <w:szCs w:val="28"/>
-          <w:lang w:val="en-US"/>
-        </w:rPr>
+        <w:rPr/>
         <w:drawing>
           <wp:inline distT="0" distB="0" distL="0" distR="0">
             <wp:extent cx="4558030" cy="1732280"/>
@@ -13971,10 +13785,7 @@
         </w:rPr>
       </w:pPr>
       <w:r>
-        <w:rPr>
-          <w:sz w:val="28"/>
-          <w:szCs w:val="28"/>
-        </w:rPr>
+        <w:rPr/>
         <w:drawing>
           <wp:inline distT="0" distB="0" distL="0" distR="0">
             <wp:extent cx="4237990" cy="2171700"/>
@@ -14054,10 +13865,7 @@
         </w:rPr>
       </w:pPr>
       <w:r>
-        <w:rPr>
-          <w:sz w:val="28"/>
-          <w:szCs w:val="28"/>
-        </w:rPr>
+        <w:rPr/>
         <w:drawing>
           <wp:inline distT="0" distB="0" distL="0" distR="0">
             <wp:extent cx="4489450" cy="1534795"/>
@@ -14137,10 +13945,7 @@
         </w:rPr>
       </w:pPr>
       <w:r>
-        <w:rPr>
-          <w:sz w:val="28"/>
-          <w:szCs w:val="28"/>
-        </w:rPr>
+        <w:rPr/>
         <w:drawing>
           <wp:inline distT="0" distB="0" distL="0" distR="0">
             <wp:extent cx="4771390" cy="1753235"/>
@@ -14214,7 +14019,7 @@
           <w:tab w:val="clear" w:pos="567"/>
           <w:tab w:val="left" w:pos="0" w:leader="none"/>
         </w:tabs>
-        <w:spacing w:lineRule="auto" w:line="360"/>
+        <w:spacing w:lineRule="auto" w:line="360" w:before="0" w:after="0"/>
         <w:ind w:hanging="0" w:start="0"/>
         <w:jc w:val="center"/>
         <w:rPr>
@@ -14223,10 +14028,7 @@
         </w:rPr>
       </w:pPr>
       <w:r>
-        <w:rPr>
-          <w:sz w:val="28"/>
-          <w:szCs w:val="28"/>
-        </w:rPr>
+        <w:rPr/>
         <w:drawing>
           <wp:inline distT="0" distB="0" distL="0" distR="0">
             <wp:extent cx="5255895" cy="1970405"/>
@@ -14306,10 +14108,7 @@
         </w:rPr>
       </w:pPr>
       <w:r>
-        <w:rPr>
-          <w:sz w:val="28"/>
-          <w:szCs w:val="28"/>
-        </w:rPr>
+        <w:rPr/>
         <w:drawing>
           <wp:inline distT="0" distB="0" distL="0" distR="0">
             <wp:extent cx="4971415" cy="2428875"/>
@@ -14389,10 +14188,7 @@
         </w:rPr>
       </w:pPr>
       <w:r>
-        <w:rPr>
-          <w:sz w:val="28"/>
-          <w:szCs w:val="28"/>
-        </w:rPr>
+        <w:rPr/>
         <w:drawing>
           <wp:inline distT="0" distB="0" distL="0" distR="0">
             <wp:extent cx="5171440" cy="1964690"/>
@@ -14472,10 +14268,7 @@
         </w:rPr>
       </w:pPr>
       <w:r>
-        <w:rPr>
-          <w:sz w:val="28"/>
-          <w:szCs w:val="28"/>
-        </w:rPr>
+        <w:rPr/>
         <w:drawing>
           <wp:inline distT="0" distB="0" distL="0" distR="0">
             <wp:extent cx="3856990" cy="1057275"/>
@@ -14555,10 +14348,7 @@
         </w:rPr>
       </w:pPr>
       <w:r>
-        <w:rPr>
-          <w:sz w:val="28"/>
-          <w:szCs w:val="28"/>
-        </w:rPr>
+        <w:rPr/>
         <w:drawing>
           <wp:inline distT="0" distB="0" distL="0" distR="0">
             <wp:extent cx="4465320" cy="1929130"/>
@@ -14645,14 +14435,7 @@
         </w:rPr>
       </w:pPr>
       <w:r>
-        <w:rPr>
-          <w:rFonts w:eastAsia="Helvetica-Bold"/>
-          <w:b/>
-          <w:bCs/>
-          <w:sz w:val="28"/>
-          <w:szCs w:val="28"/>
-          <w:lang w:val="en-US"/>
-        </w:rPr>
+        <w:rPr/>
         <w:drawing>
           <wp:inline distT="0" distB="0" distL="0" distR="0">
             <wp:extent cx="4248150" cy="1938655"/>
@@ -14732,10 +14515,7 @@
         </w:rPr>
       </w:pPr>
       <w:r>
-        <w:rPr>
-          <w:sz w:val="28"/>
-          <w:szCs w:val="28"/>
-        </w:rPr>
+        <w:rPr/>
         <w:drawing>
           <wp:inline distT="0" distB="0" distL="0" distR="0">
             <wp:extent cx="3974465" cy="3930015"/>
@@ -14820,7 +14600,7 @@
           <w:tab w:val="clear" w:pos="567"/>
           <w:tab w:val="left" w:pos="0" w:leader="none"/>
         </w:tabs>
-        <w:spacing w:lineRule="auto" w:line="360"/>
+        <w:spacing w:lineRule="auto" w:line="360" w:before="0" w:after="0"/>
         <w:ind w:hanging="0" w:start="0"/>
         <w:jc w:val="center"/>
         <w:rPr>
@@ -14829,10 +14609,7 @@
         </w:rPr>
       </w:pPr>
       <w:r>
-        <w:rPr>
-          <w:sz w:val="28"/>
-          <w:szCs w:val="28"/>
-        </w:rPr>
+        <w:rPr/>
         <w:drawing>
           <wp:inline distT="0" distB="0" distL="0" distR="0">
             <wp:extent cx="3923030" cy="3988435"/>
@@ -14923,13 +14700,10 @@
         </w:rPr>
       </w:pPr>
       <w:r>
-        <w:rPr>
-          <w:sz w:val="28"/>
-          <w:szCs w:val="28"/>
-        </w:rPr>
+        <w:rPr/>
         <w:drawing>
           <wp:inline distT="0" distB="0" distL="0" distR="0">
-            <wp:extent cx="2877185" cy="4034790"/>
+            <wp:extent cx="3727450" cy="3101340"/>
             <wp:effectExtent l="0" t="0" r="0" b="0"/>
             <wp:docPr id="45" name="Image45"/>
             <wp:cNvGraphicFramePr>
@@ -14953,7 +14727,7 @@
                   <pic:spPr bwMode="auto">
                     <a:xfrm>
                       <a:off x="0" y="0"/>
-                      <a:ext cx="2877185" cy="4034790"/>
+                      <a:ext cx="3727450" cy="3101340"/>
                     </a:xfrm>
                     <a:prstGeom prst="rect">
                       <a:avLst/>
@@ -15082,7 +14856,7 @@
       <mc:AlternateContent>
         <mc:Choice Requires="wpg">
           <w:drawing>
-            <wp:anchor behindDoc="1" distT="13335" distB="13335" distL="13335" distR="9525" simplePos="0" locked="0" layoutInCell="1" allowOverlap="1" relativeHeight="159" wp14:anchorId="10994A40">
+            <wp:anchor behindDoc="1" distT="13335" distB="13335" distL="13335" distR="9525" simplePos="0" locked="0" layoutInCell="1" allowOverlap="1" relativeHeight="221" wp14:anchorId="10994A40">
               <wp:simplePos x="0" y="0"/>
               <wp:positionH relativeFrom="column">
                 <wp:posOffset>-229235</wp:posOffset>
@@ -15112,7 +14886,7 @@
                       <wps:spPr>
                         <a:xfrm>
                           <a:off x="748080" y="9753120"/>
-                          <a:ext cx="856080" cy="167760"/>
+                          <a:ext cx="854640" cy="166320"/>
                         </a:xfrm>
                         <a:prstGeom prst="rect">
                           <a:avLst/>
@@ -15206,7 +14980,7 @@
                           <wps:spPr>
                             <a:xfrm>
                               <a:off x="0" y="0"/>
-                              <a:ext cx="6646680" cy="10282680"/>
+                              <a:ext cx="6645240" cy="10281240"/>
                             </a:xfrm>
                             <a:prstGeom prst="rect">
                               <a:avLst/>
@@ -15483,7 +15257,7 @@
                           <wps:spPr>
                             <a:xfrm>
                               <a:off x="17640" y="10120680"/>
-                              <a:ext cx="320040" cy="146160"/>
+                              <a:ext cx="318600" cy="144720"/>
                             </a:xfrm>
                             <a:prstGeom prst="rect">
                               <a:avLst/>
@@ -15530,7 +15304,7 @@
                           <wps:spPr>
                             <a:xfrm>
                               <a:off x="379080" y="10120680"/>
-                              <a:ext cx="320040" cy="146160"/>
+                              <a:ext cx="318600" cy="144720"/>
                             </a:xfrm>
                             <a:prstGeom prst="rect">
                               <a:avLst/>
@@ -15577,7 +15351,7 @@
                           <wps:spPr>
                             <a:xfrm>
                               <a:off x="754920" y="10120680"/>
-                              <a:ext cx="843120" cy="146160"/>
+                              <a:ext cx="842040" cy="144720"/>
                             </a:xfrm>
                             <a:prstGeom prst="rect">
                               <a:avLst/>
@@ -15711,7 +15485,7 @@
                           <wps:spPr>
                             <a:xfrm>
                               <a:off x="1659240" y="10120680"/>
-                              <a:ext cx="497880" cy="146160"/>
+                              <a:ext cx="496440" cy="144720"/>
                             </a:xfrm>
                             <a:prstGeom prst="rect">
                               <a:avLst/>
@@ -15758,7 +15532,7 @@
                           <wps:spPr>
                             <a:xfrm>
                               <a:off x="2198880" y="10120680"/>
-                              <a:ext cx="320040" cy="146160"/>
+                              <a:ext cx="318600" cy="144720"/>
                             </a:xfrm>
                             <a:prstGeom prst="rect">
                               <a:avLst/>
@@ -15805,7 +15579,7 @@
                           <wps:spPr>
                             <a:xfrm>
                               <a:off x="6310080" y="9769320"/>
-                              <a:ext cx="320040" cy="145440"/>
+                              <a:ext cx="318600" cy="144000"/>
                             </a:xfrm>
                             <a:prstGeom prst="rect">
                               <a:avLst/>
@@ -15852,7 +15626,7 @@
                           <wps:spPr>
                             <a:xfrm>
                               <a:off x="6310080" y="10005120"/>
-                              <a:ext cx="320040" cy="204480"/>
+                              <a:ext cx="318600" cy="203040"/>
                             </a:xfrm>
                             <a:prstGeom prst="rect">
                               <a:avLst/>
@@ -15917,7 +15691,7 @@
                                     <w:rFonts w:ascii="Times New Roman" w:hAnsi="Times New Roman"/>
                                     <w:lang w:val="ru-RU"/>
                                   </w:rPr>
-                                  <w:t>18</w:t>
+                                  <w:t>11</w:t>
                                 </w:r>
                                 <w:r>
                                   <w:rPr>
@@ -15940,7 +15714,7 @@
                           <wps:spPr>
                             <a:xfrm>
                               <a:off x="2578680" y="9894600"/>
-                              <a:ext cx="3674880" cy="232560"/>
+                              <a:ext cx="3673440" cy="231120"/>
                             </a:xfrm>
                             <a:prstGeom prst="rect">
                               <a:avLst/>
@@ -16092,7 +15866,7 @@
                         <wps:spPr>
                           <a:xfrm>
                             <a:off x="748080" y="9928080"/>
-                            <a:ext cx="870480" cy="163800"/>
+                            <a:ext cx="869400" cy="162720"/>
                           </a:xfrm>
                           <a:prstGeom prst="rect">
                             <a:avLst/>
@@ -16142,7 +15916,7 @@
         <mc:Fallback>
           <w:pict>
             <v:group id="shape_0" alt="Группа 60" style="position:absolute;margin-left:-18.05pt;margin-top:-20.95pt;width:524.1pt;height:810.2pt" coordorigin="-361,-419" coordsize="10482,16204">
-              <v:rect id="shape_0" ID="Rectangle 2" path="m0,0l-2147483645,0l-2147483645,-2147483646l0,-2147483646xe" stroked="f" o:allowincell="f" style="position:absolute;left:817;top:14940;width:1347;height:263;mso-wrap-style:square;v-text-anchor:top">
+              <v:rect id="shape_0" ID="Rectangle 2" path="m0,0l-2147483645,0l-2147483645,-2147483646l0,-2147483646xe" stroked="f" o:allowincell="f" style="position:absolute;left:817;top:14940;width:1345;height:261;mso-wrap-style:square;v-text-anchor:top">
                 <v:fill o:detectmouseclick="t" on="false"/>
                 <v:stroke color="#3465a4" joinstyle="round" endcap="flat"/>
                 <v:textbox>
@@ -16201,7 +15975,7 @@
               </v:rect>
               <v:group id="shape_0" style="position:absolute;left:-361;top:-419;width:10482;height:16204">
                 <v:group id="shape_0" style="position:absolute;left:-361;top:-419;width:10482;height:16204">
-                  <v:rect id="shape_0" ID="Rectangle 5" path="m0,0l-2147483645,0l-2147483645,-2147483646l0,-2147483646xe" stroked="t" o:allowincell="f" style="position:absolute;left:-361;top:-419;width:10466;height:16192;mso-wrap-style:none;v-text-anchor:middle">
+                  <v:rect id="shape_0" ID="Rectangle 5" path="m0,0l-2147483645,0l-2147483645,-2147483646l0,-2147483646xe" stroked="t" o:allowincell="f" style="position:absolute;left:-361;top:-419;width:10464;height:16190;mso-wrap-style:none;v-text-anchor:middle">
                     <v:fill o:detectmouseclick="t" on="false"/>
                     <v:stroke color="black" weight="25560" joinstyle="miter" endcap="flat"/>
                     <w10:wrap type="none"/>
@@ -16256,7 +16030,7 @@
                     <v:fill o:detectmouseclick="t" on="false"/>
                     <w10:wrap type="none"/>
                   </v:line>
-                  <v:rect id="shape_0" ID="Rectangle 16" path="m0,0l-2147483645,0l-2147483645,-2147483646l0,-2147483646xe" stroked="f" o:allowincell="f" style="position:absolute;left:-333;top:15519;width:503;height:229;mso-wrap-style:square;v-text-anchor:top">
+                  <v:rect id="shape_0" ID="Rectangle 16" path="m0,0l-2147483645,0l-2147483645,-2147483646l0,-2147483646xe" stroked="f" o:allowincell="f" style="position:absolute;left:-333;top:15519;width:501;height:227;mso-wrap-style:square;v-text-anchor:top">
                     <v:fill o:detectmouseclick="t" on="false"/>
                     <v:stroke color="#3465a4" joinstyle="round" endcap="flat"/>
                     <v:textbox>
@@ -16282,7 +16056,7 @@
                     </v:textbox>
                     <w10:wrap type="none"/>
                   </v:rect>
-                  <v:rect id="shape_0" ID="Rectangle 17" path="m0,0l-2147483645,0l-2147483645,-2147483646l0,-2147483646xe" stroked="f" o:allowincell="f" style="position:absolute;left:236;top:15519;width:503;height:229;mso-wrap-style:square;v-text-anchor:top">
+                  <v:rect id="shape_0" ID="Rectangle 17" path="m0,0l-2147483645,0l-2147483645,-2147483646l0,-2147483646xe" stroked="f" o:allowincell="f" style="position:absolute;left:236;top:15519;width:501;height:227;mso-wrap-style:square;v-text-anchor:top">
                     <v:fill o:detectmouseclick="t" on="false"/>
                     <v:stroke color="#3465a4" joinstyle="round" endcap="flat"/>
                     <v:textbox>
@@ -16308,7 +16082,7 @@
                     </v:textbox>
                     <w10:wrap type="none"/>
                   </v:rect>
-                  <v:rect id="shape_0" ID="Rectangle 18" path="m0,0l-2147483645,0l-2147483645,-2147483646l0,-2147483646xe" stroked="f" o:allowincell="f" style="position:absolute;left:828;top:15519;width:1327;height:229;mso-wrap-style:square;v-text-anchor:top">
+                  <v:rect id="shape_0" ID="Rectangle 18" path="m0,0l-2147483645,0l-2147483645,-2147483646l0,-2147483646xe" stroked="f" o:allowincell="f" style="position:absolute;left:828;top:15519;width:1325;height:227;mso-wrap-style:square;v-text-anchor:top">
                     <v:fill o:detectmouseclick="t" on="false"/>
                     <v:stroke color="#3465a4" joinstyle="round" endcap="flat"/>
                     <v:textbox>
@@ -16421,7 +16195,7 @@
                     </v:textbox>
                     <w10:wrap type="none"/>
                   </v:rect>
-                  <v:rect id="shape_0" ID="Rectangle 19" path="m0,0l-2147483645,0l-2147483645,-2147483646l0,-2147483646xe" stroked="f" o:allowincell="f" style="position:absolute;left:2252;top:15519;width:783;height:229;mso-wrap-style:square;v-text-anchor:top">
+                  <v:rect id="shape_0" ID="Rectangle 19" path="m0,0l-2147483645,0l-2147483645,-2147483646l0,-2147483646xe" stroked="f" o:allowincell="f" style="position:absolute;left:2252;top:15519;width:781;height:227;mso-wrap-style:square;v-text-anchor:top">
                     <v:fill o:detectmouseclick="t" on="false"/>
                     <v:stroke color="#3465a4" joinstyle="round" endcap="flat"/>
                     <v:textbox>
@@ -16447,7 +16221,7 @@
                     </v:textbox>
                     <w10:wrap type="none"/>
                   </v:rect>
-                  <v:rect id="shape_0" ID="Rectangle 20" path="m0,0l-2147483645,0l-2147483645,-2147483646l0,-2147483646xe" stroked="f" o:allowincell="f" style="position:absolute;left:3102;top:15519;width:503;height:229;mso-wrap-style:square;v-text-anchor:top">
+                  <v:rect id="shape_0" ID="Rectangle 20" path="m0,0l-2147483645,0l-2147483645,-2147483646l0,-2147483646xe" stroked="f" o:allowincell="f" style="position:absolute;left:3102;top:15519;width:501;height:227;mso-wrap-style:square;v-text-anchor:top">
                     <v:fill o:detectmouseclick="t" on="false"/>
                     <v:stroke color="#3465a4" joinstyle="round" endcap="flat"/>
                     <v:textbox>
@@ -16473,7 +16247,7 @@
                     </v:textbox>
                     <w10:wrap type="none"/>
                   </v:rect>
-                  <v:rect id="shape_0" ID="Rectangle 21" path="m0,0l-2147483645,0l-2147483645,-2147483646l0,-2147483646xe" stroked="f" o:allowincell="f" style="position:absolute;left:9576;top:14966;width:503;height:228;mso-wrap-style:square;v-text-anchor:top">
+                  <v:rect id="shape_0" ID="Rectangle 21" path="m0,0l-2147483645,0l-2147483645,-2147483646l0,-2147483646xe" stroked="f" o:allowincell="f" style="position:absolute;left:9576;top:14966;width:501;height:226;mso-wrap-style:square;v-text-anchor:top">
                     <v:fill o:detectmouseclick="t" on="false"/>
                     <v:stroke color="#3465a4" joinstyle="round" endcap="flat"/>
                     <v:textbox>
@@ -16499,7 +16273,7 @@
                     </v:textbox>
                     <w10:wrap type="none"/>
                   </v:rect>
-                  <v:rect id="shape_0" ID="Rectangle 22" path="m0,0l-2147483645,0l-2147483645,-2147483646l0,-2147483646xe" stroked="f" o:allowincell="f" style="position:absolute;left:9576;top:15337;width:503;height:321;mso-wrap-style:square;v-text-anchor:top">
+                  <v:rect id="shape_0" ID="Rectangle 22" path="m0,0l-2147483645,0l-2147483645,-2147483646l0,-2147483646xe" stroked="f" o:allowincell="f" style="position:absolute;left:9576;top:15337;width:501;height:319;mso-wrap-style:square;v-text-anchor:top">
                     <v:fill o:detectmouseclick="t" on="false"/>
                     <v:stroke color="#3465a4" joinstyle="round" endcap="flat"/>
                     <v:textbox>
@@ -16551,7 +16325,7 @@
                               <w:rFonts w:ascii="Times New Roman" w:hAnsi="Times New Roman"/>
                               <w:lang w:val="ru-RU"/>
                             </w:rPr>
-                            <w:t>18</w:t>
+                            <w:t>11</w:t>
                           </w:r>
                           <w:r>
                             <w:rPr>
@@ -16566,7 +16340,7 @@
                     </v:textbox>
                     <w10:wrap type="none"/>
                   </v:rect>
-                  <v:rect id="shape_0" ID="Rectangle 23" path="m0,0l-2147483645,0l-2147483645,-2147483646l0,-2147483646xe" stroked="f" o:allowincell="f" style="position:absolute;left:3700;top:15163;width:5786;height:365;mso-wrap-style:square;v-text-anchor:top">
+                  <v:rect id="shape_0" ID="Rectangle 23" path="m0,0l-2147483645,0l-2147483645,-2147483646l0,-2147483646xe" stroked="f" o:allowincell="f" style="position:absolute;left:3700;top:15163;width:5784;height:363;mso-wrap-style:square;v-text-anchor:top">
                     <v:fill o:detectmouseclick="t" on="false"/>
                     <v:stroke color="#3465a4" joinstyle="round" endcap="flat"/>
                     <v:textbox>
@@ -16697,7 +16471,7 @@
                     <w10:wrap type="none"/>
                   </v:rect>
                 </v:group>
-                <v:rect id="shape_0" ID="Rectangle 24" path="m0,0l-2147483645,0l-2147483645,-2147483646l0,-2147483646xe" stroked="f" o:allowincell="f" style="position:absolute;left:817;top:15216;width:1370;height:257;mso-wrap-style:none;v-text-anchor:middle">
+                <v:rect id="shape_0" ID="Rectangle 24" path="m0,0l-2147483645,0l-2147483645,-2147483646l0,-2147483646xe" stroked="f" o:allowincell="f" style="position:absolute;left:817;top:15216;width:1368;height:255;mso-wrap-style:none;v-text-anchor:middle">
                   <v:fill o:detectmouseclick="t" on="false"/>
                   <v:stroke color="#3465a4" joinstyle="round" endcap="flat"/>
                   <v:textbox>
@@ -16744,7 +16518,7 @@
       <mc:AlternateContent>
         <mc:Choice Requires="wpg">
           <w:drawing>
-            <wp:anchor behindDoc="1" distT="13335" distB="12065" distL="13335" distR="12065" simplePos="0" locked="0" layoutInCell="1" allowOverlap="1" relativeHeight="210" wp14:anchorId="10994A42">
+            <wp:anchor behindDoc="1" distT="13335" distB="12065" distL="13335" distR="12065" simplePos="0" locked="0" layoutInCell="1" allowOverlap="1" relativeHeight="232" wp14:anchorId="10994A42">
               <wp:simplePos x="0" y="0"/>
               <wp:positionH relativeFrom="column">
                 <wp:posOffset>-229870</wp:posOffset>
@@ -16774,7 +16548,7 @@
                       <wps:spPr>
                         <a:xfrm>
                           <a:off x="0" y="0"/>
-                          <a:ext cx="6646680" cy="10282680"/>
+                          <a:ext cx="6645240" cy="10281240"/>
                         </a:xfrm>
                         <a:prstGeom prst="rect">
                           <a:avLst/>
@@ -17026,7 +16800,7 @@
                       <wps:spPr>
                         <a:xfrm>
                           <a:off x="17640" y="9220680"/>
-                          <a:ext cx="280800" cy="146160"/>
+                          <a:ext cx="279360" cy="144720"/>
                         </a:xfrm>
                         <a:prstGeom prst="rect">
                           <a:avLst/>
@@ -17081,7 +16855,7 @@
                       <wps:spPr>
                         <a:xfrm>
                           <a:off x="349920" y="9220680"/>
-                          <a:ext cx="353160" cy="146160"/>
+                          <a:ext cx="351720" cy="144720"/>
                         </a:xfrm>
                         <a:prstGeom prst="rect">
                           <a:avLst/>
@@ -17130,7 +16904,7 @@
                       <wps:spPr>
                         <a:xfrm>
                           <a:off x="754920" y="9220680"/>
-                          <a:ext cx="843120" cy="146160"/>
+                          <a:ext cx="842040" cy="144720"/>
                         </a:xfrm>
                         <a:prstGeom prst="rect">
                           <a:avLst/>
@@ -17187,7 +16961,7 @@
                       <wps:spPr>
                         <a:xfrm>
                           <a:off x="1659240" y="9220680"/>
-                          <a:ext cx="497880" cy="146160"/>
+                          <a:ext cx="496440" cy="144720"/>
                         </a:xfrm>
                         <a:prstGeom prst="rect">
                           <a:avLst/>
@@ -17236,7 +17010,7 @@
                       <wps:spPr>
                         <a:xfrm>
                           <a:off x="2198880" y="9220680"/>
-                          <a:ext cx="320040" cy="146160"/>
+                          <a:ext cx="318600" cy="144720"/>
                         </a:xfrm>
                         <a:prstGeom prst="rect">
                           <a:avLst/>
@@ -17285,7 +17059,7 @@
                       <wps:spPr>
                         <a:xfrm>
                           <a:off x="5304240" y="9399240"/>
-                          <a:ext cx="478080" cy="145440"/>
+                          <a:ext cx="477000" cy="144000"/>
                         </a:xfrm>
                         <a:prstGeom prst="rect">
                           <a:avLst/>
@@ -17331,7 +17105,7 @@
                       <wps:spPr>
                         <a:xfrm>
                           <a:off x="5304240" y="9587160"/>
-                          <a:ext cx="478080" cy="146160"/>
+                          <a:ext cx="477000" cy="144720"/>
                         </a:xfrm>
                         <a:prstGeom prst="rect">
                           <a:avLst/>
@@ -17378,7 +17152,7 @@
                       <wps:spPr>
                         <a:xfrm>
                           <a:off x="2585880" y="8977680"/>
-                          <a:ext cx="3979440" cy="230040"/>
+                          <a:ext cx="3978360" cy="228600"/>
                         </a:xfrm>
                         <a:prstGeom prst="rect">
                           <a:avLst/>
@@ -17631,7 +17405,7 @@
                       <wpg:grpSpPr>
                         <a:xfrm>
                           <a:off x="12600" y="9387720"/>
-                          <a:ext cx="1604520" cy="170640"/>
+                          <a:ext cx="1603440" cy="169560"/>
                         </a:xfrm>
                       </wpg:grpSpPr>
                       <wps:wsp>
@@ -17640,7 +17414,7 @@
                         <wps:spPr>
                           <a:xfrm>
                             <a:off x="0" y="15840"/>
-                            <a:ext cx="694800" cy="146160"/>
+                            <a:ext cx="693360" cy="144720"/>
                           </a:xfrm>
                           <a:prstGeom prst="rect">
                             <a:avLst/>
@@ -17698,7 +17472,7 @@
                         <wps:spPr>
                           <a:xfrm>
                             <a:off x="734040" y="0"/>
-                            <a:ext cx="870480" cy="170640"/>
+                            <a:ext cx="869400" cy="169560"/>
                           </a:xfrm>
                           <a:prstGeom prst="rect">
                             <a:avLst/>
@@ -17765,7 +17539,7 @@
                       <wpg:grpSpPr>
                         <a:xfrm>
                           <a:off x="12600" y="9582120"/>
-                          <a:ext cx="1585080" cy="146160"/>
+                          <a:ext cx="1583640" cy="144720"/>
                         </a:xfrm>
                       </wpg:grpSpPr>
                       <wps:wsp>
@@ -17774,7 +17548,7 @@
                         <wps:spPr>
                           <a:xfrm>
                             <a:off x="0" y="0"/>
-                            <a:ext cx="694800" cy="146160"/>
+                            <a:ext cx="693360" cy="144720"/>
                           </a:xfrm>
                           <a:prstGeom prst="rect">
                             <a:avLst/>
@@ -17827,7 +17601,7 @@
                         <wps:spPr>
                           <a:xfrm>
                             <a:off x="741960" y="0"/>
-                            <a:ext cx="843120" cy="146160"/>
+                            <a:ext cx="842040" cy="144720"/>
                           </a:xfrm>
                           <a:prstGeom prst="rect">
                             <a:avLst/>
@@ -17879,7 +17653,7 @@
                       <wpg:grpSpPr>
                         <a:xfrm>
                           <a:off x="12600" y="9765000"/>
-                          <a:ext cx="1585080" cy="146160"/>
+                          <a:ext cx="1583640" cy="144720"/>
                         </a:xfrm>
                       </wpg:grpSpPr>
                       <wps:wsp>
@@ -17888,7 +17662,7 @@
                         <wps:spPr>
                           <a:xfrm>
                             <a:off x="0" y="0"/>
-                            <a:ext cx="694800" cy="146160"/>
+                            <a:ext cx="693360" cy="144720"/>
                           </a:xfrm>
                           <a:prstGeom prst="rect">
                             <a:avLst/>
@@ -17938,7 +17712,7 @@
                         <wps:spPr>
                           <a:xfrm>
                             <a:off x="741960" y="0"/>
-                            <a:ext cx="843120" cy="146160"/>
+                            <a:ext cx="842040" cy="144720"/>
                           </a:xfrm>
                           <a:prstGeom prst="rect">
                             <a:avLst/>
@@ -17977,7 +17751,7 @@
                       <wpg:grpSpPr>
                         <a:xfrm>
                           <a:off x="12600" y="9942840"/>
-                          <a:ext cx="1585080" cy="146160"/>
+                          <a:ext cx="1583640" cy="144720"/>
                         </a:xfrm>
                       </wpg:grpSpPr>
                       <wps:wsp>
@@ -17986,7 +17760,7 @@
                         <wps:spPr>
                           <a:xfrm>
                             <a:off x="0" y="0"/>
-                            <a:ext cx="694800" cy="146160"/>
+                            <a:ext cx="693360" cy="144720"/>
                           </a:xfrm>
                           <a:prstGeom prst="rect">
                             <a:avLst/>
@@ -18036,7 +17810,7 @@
                         <wps:spPr>
                           <a:xfrm>
                             <a:off x="741960" y="0"/>
-                            <a:ext cx="843120" cy="146160"/>
+                            <a:ext cx="842040" cy="144720"/>
                           </a:xfrm>
                           <a:prstGeom prst="rect">
                             <a:avLst/>
@@ -18075,7 +17849,7 @@
                       <wpg:grpSpPr>
                         <a:xfrm>
                           <a:off x="12600" y="10120680"/>
-                          <a:ext cx="1585080" cy="146160"/>
+                          <a:ext cx="1583640" cy="144720"/>
                         </a:xfrm>
                       </wpg:grpSpPr>
                       <wps:wsp>
@@ -18084,7 +17858,7 @@
                         <wps:spPr>
                           <a:xfrm>
                             <a:off x="0" y="0"/>
-                            <a:ext cx="694800" cy="146160"/>
+                            <a:ext cx="693360" cy="144720"/>
                           </a:xfrm>
                           <a:prstGeom prst="rect">
                             <a:avLst/>
@@ -18134,7 +17908,7 @@
                         <wps:spPr>
                           <a:xfrm>
                             <a:off x="741960" y="0"/>
-                            <a:ext cx="843120" cy="146160"/>
+                            <a:ext cx="842040" cy="144720"/>
                           </a:xfrm>
                           <a:prstGeom prst="rect">
                             <a:avLst/>
@@ -18208,7 +17982,7 @@
                       <wps:spPr>
                         <a:xfrm>
                           <a:off x="2593440" y="9523800"/>
-                          <a:ext cx="2089800" cy="719280"/>
+                          <a:ext cx="2088360" cy="718200"/>
                         </a:xfrm>
                         <a:prstGeom prst="rect">
                           <a:avLst/>
@@ -18356,7 +18130,7 @@
                       <wps:spPr>
                         <a:xfrm>
                           <a:off x="4759920" y="9399240"/>
-                          <a:ext cx="477360" cy="145440"/>
+                          <a:ext cx="476280" cy="144000"/>
                         </a:xfrm>
                         <a:prstGeom prst="rect">
                           <a:avLst/>
@@ -18401,7 +18175,7 @@
                       <wps:spPr>
                         <a:xfrm>
                           <a:off x="5852880" y="9399240"/>
-                          <a:ext cx="762120" cy="145440"/>
+                          <a:ext cx="760680" cy="144000"/>
                         </a:xfrm>
                         <a:prstGeom prst="rect">
                           <a:avLst/>
@@ -18447,7 +18221,7 @@
                       <wps:spPr>
                         <a:xfrm>
                           <a:off x="5857920" y="9582120"/>
-                          <a:ext cx="760680" cy="145440"/>
+                          <a:ext cx="759600" cy="144000"/>
                         </a:xfrm>
                         <a:prstGeom prst="rect">
                           <a:avLst/>
@@ -18479,14 +18253,7 @@
                                 <w:sz w:val="20"/>
                                 <w:lang w:val="en-US"/>
                               </w:rPr>
-                              <w:t>1</w:t>
-                            </w:r>
-                            <w:r>
-                              <w:rPr>
-                                <w:sz w:val="20"/>
-                                <w:lang w:val="en-US"/>
-                              </w:rPr>
-                              <w:t>8</w:t>
+                              <w:t>18</w:t>
                             </w:r>
                           </w:p>
                         </w:txbxContent>
@@ -18551,7 +18318,7 @@
                       <wps:spPr>
                         <a:xfrm>
                           <a:off x="4759920" y="9864720"/>
-                          <a:ext cx="1854720" cy="329400"/>
+                          <a:ext cx="1853640" cy="328320"/>
                         </a:xfrm>
                         <a:prstGeom prst="rect">
                           <a:avLst/>
@@ -18611,7 +18378,7 @@
         <mc:Fallback>
           <w:pict>
             <v:group id="shape_0" alt="Группа 10" style="position:absolute;margin-left:-18.1pt;margin-top:-19.25pt;width:524.05pt;height:810.2pt" coordorigin="-362,-385" coordsize="10481,16204">
-              <v:rect id="shape_0" ID="Rectangle 26" path="m0,0l-2147483645,0l-2147483645,-2147483646l0,-2147483646xe" stroked="t" o:allowincell="f" style="position:absolute;left:-362;top:-385;width:10466;height:16192;mso-wrap-style:none;v-text-anchor:middle">
+              <v:rect id="shape_0" ID="Rectangle 26" path="m0,0l-2147483645,0l-2147483645,-2147483646l0,-2147483646xe" stroked="t" o:allowincell="f" style="position:absolute;left:-362;top:-385;width:10464;height:16190;mso-wrap-style:none;v-text-anchor:middle">
                 <v:fill o:detectmouseclick="t" on="false"/>
                 <v:stroke color="black" weight="25560" joinstyle="miter" endcap="flat"/>
                 <w10:wrap type="none"/>
@@ -18661,7 +18428,7 @@
                 <v:fill o:detectmouseclick="t" on="false"/>
                 <w10:wrap type="none"/>
               </v:line>
-              <v:rect id="shape_0" ID="Rectangle 36" path="m0,0l-2147483645,0l-2147483645,-2147483646l0,-2147483646xe" stroked="f" o:allowincell="f" style="position:absolute;left:-334;top:14136;width:441;height:229;mso-wrap-style:square;v-text-anchor:top">
+              <v:rect id="shape_0" ID="Rectangle 36" path="m0,0l-2147483645,0l-2147483645,-2147483646l0,-2147483646xe" stroked="f" o:allowincell="f" style="position:absolute;left:-334;top:14136;width:439;height:227;mso-wrap-style:square;v-text-anchor:top">
                 <v:fill o:detectmouseclick="t" on="false"/>
                 <v:stroke color="#3465a4" joinstyle="round" endcap="flat"/>
                 <v:textbox>
@@ -18695,7 +18462,7 @@
                 </v:textbox>
                 <w10:wrap type="none"/>
               </v:rect>
-              <v:rect id="shape_0" ID="Rectangle 37" path="m0,0l-2147483645,0l-2147483645,-2147483646l0,-2147483646xe" stroked="f" o:allowincell="f" style="position:absolute;left:189;top:14136;width:555;height:229;mso-wrap-style:square;v-text-anchor:top">
+              <v:rect id="shape_0" ID="Rectangle 37" path="m0,0l-2147483645,0l-2147483645,-2147483646l0,-2147483646xe" stroked="f" o:allowincell="f" style="position:absolute;left:189;top:14136;width:553;height:227;mso-wrap-style:square;v-text-anchor:top">
                 <v:fill o:detectmouseclick="t" on="false"/>
                 <v:stroke color="#3465a4" joinstyle="round" endcap="flat"/>
                 <v:textbox>
@@ -18723,7 +18490,7 @@
                 </v:textbox>
                 <w10:wrap type="none"/>
               </v:rect>
-              <v:rect id="shape_0" ID="Rectangle 38" path="m0,0l-2147483645,0l-2147483645,-2147483646l0,-2147483646xe" stroked="f" o:allowincell="f" style="position:absolute;left:827;top:14136;width:1327;height:229;mso-wrap-style:square;v-text-anchor:top">
+              <v:rect id="shape_0" ID="Rectangle 38" path="m0,0l-2147483645,0l-2147483645,-2147483646l0,-2147483646xe" stroked="f" o:allowincell="f" style="position:absolute;left:827;top:14136;width:1325;height:227;mso-wrap-style:square;v-text-anchor:top">
                 <v:fill o:detectmouseclick="t" on="false"/>
                 <v:stroke color="#3465a4" joinstyle="round" endcap="flat"/>
                 <v:textbox>
@@ -18759,7 +18526,7 @@
                 </v:textbox>
                 <w10:wrap type="none"/>
               </v:rect>
-              <v:rect id="shape_0" ID="Rectangle 39" path="m0,0l-2147483645,0l-2147483645,-2147483646l0,-2147483646xe" stroked="f" o:allowincell="f" style="position:absolute;left:2251;top:14136;width:783;height:229;mso-wrap-style:square;v-text-anchor:top">
+              <v:rect id="shape_0" ID="Rectangle 39" path="m0,0l-2147483645,0l-2147483645,-2147483646l0,-2147483646xe" stroked="f" o:allowincell="f" style="position:absolute;left:2251;top:14136;width:781;height:227;mso-wrap-style:square;v-text-anchor:top">
                 <v:fill o:detectmouseclick="t" on="false"/>
                 <v:stroke color="#3465a4" joinstyle="round" endcap="flat"/>
                 <v:textbox>
@@ -18787,7 +18554,7 @@
                 </v:textbox>
                 <w10:wrap type="none"/>
               </v:rect>
-              <v:rect id="shape_0" ID="Rectangle 40" path="m0,0l-2147483645,0l-2147483645,-2147483646l0,-2147483646xe" stroked="f" o:allowincell="f" style="position:absolute;left:3101;top:14136;width:503;height:229;mso-wrap-style:square;v-text-anchor:top">
+              <v:rect id="shape_0" ID="Rectangle 40" path="m0,0l-2147483645,0l-2147483645,-2147483646l0,-2147483646xe" stroked="f" o:allowincell="f" style="position:absolute;left:3101;top:14136;width:501;height:227;mso-wrap-style:square;v-text-anchor:top">
                 <v:fill o:detectmouseclick="t" on="false"/>
                 <v:stroke color="#3465a4" joinstyle="round" endcap="flat"/>
                 <v:textbox>
@@ -18815,7 +18582,7 @@
                 </v:textbox>
                 <w10:wrap type="none"/>
               </v:rect>
-              <v:rect id="shape_0" ID="Rectangle 41" path="m0,0l-2147483645,0l-2147483645,-2147483646l0,-2147483646xe" stroked="f" o:allowincell="f" style="position:absolute;left:7991;top:14417;width:752;height:228;mso-wrap-style:square;v-text-anchor:top">
+              <v:rect id="shape_0" ID="Rectangle 41" path="m0,0l-2147483645,0l-2147483645,-2147483646l0,-2147483646xe" stroked="f" o:allowincell="f" style="position:absolute;left:7991;top:14417;width:750;height:226;mso-wrap-style:square;v-text-anchor:top">
                 <v:fill o:detectmouseclick="t" on="false"/>
                 <v:stroke color="#3465a4" joinstyle="round" endcap="flat"/>
                 <v:textbox>
@@ -18840,7 +18607,7 @@
                 </v:textbox>
                 <w10:wrap type="none"/>
               </v:rect>
-              <v:rect id="shape_0" ID="Rectangle 42" path="m0,0l-2147483645,0l-2147483645,-2147483646l0,-2147483646xe" stroked="f" o:allowincell="f" style="position:absolute;left:7991;top:14713;width:752;height:229;mso-wrap-style:square;v-text-anchor:top">
+              <v:rect id="shape_0" ID="Rectangle 42" path="m0,0l-2147483645,0l-2147483645,-2147483646l0,-2147483646xe" stroked="f" o:allowincell="f" style="position:absolute;left:7991;top:14713;width:750;height:227;mso-wrap-style:square;v-text-anchor:top">
                 <v:fill o:detectmouseclick="t" on="false"/>
                 <v:stroke color="#3465a4" joinstyle="round" endcap="flat"/>
                 <v:textbox>
@@ -18866,7 +18633,7 @@
                 </v:textbox>
                 <w10:wrap type="none"/>
               </v:rect>
-              <v:rect id="shape_0" ID="Rectangle 43" path="m0,0l-2147483645,0l-2147483645,-2147483646l0,-2147483646xe" stroked="f" o:allowincell="f" style="position:absolute;left:3710;top:13753;width:6266;height:361;mso-wrap-style:square;v-text-anchor:top">
+              <v:rect id="shape_0" ID="Rectangle 43" path="m0,0l-2147483645,0l-2147483645,-2147483646l0,-2147483646xe" stroked="f" o:allowincell="f" style="position:absolute;left:3710;top:13753;width:6264;height:359;mso-wrap-style:square;v-text-anchor:top">
                 <v:fill o:detectmouseclick="t" on="false"/>
                 <v:stroke color="#3465a4" joinstyle="round" endcap="flat"/>
                 <v:textbox>
@@ -18999,8 +18766,8 @@
                 <v:fill o:detectmouseclick="t" on="false"/>
                 <w10:wrap type="none"/>
               </v:line>
-              <v:group id="shape_0" style="position:absolute;left:-342;top:14399;width:2527;height:269">
-                <v:rect id="shape_0" ID="Rectangle 50" path="m0,0l-2147483645,0l-2147483645,-2147483646l0,-2147483646xe" stroked="f" o:allowincell="f" style="position:absolute;left:-342;top:14424;width:1093;height:229;mso-wrap-style:square;v-text-anchor:top">
+              <v:group id="shape_0" style="position:absolute;left:-342;top:14399;width:2525;height:267">
+                <v:rect id="shape_0" ID="Rectangle 50" path="m0,0l-2147483645,0l-2147483645,-2147483646l0,-2147483646xe" stroked="f" o:allowincell="f" style="position:absolute;left:-342;top:14424;width:1091;height:227;mso-wrap-style:square;v-text-anchor:top">
                   <v:fill o:detectmouseclick="t" on="false"/>
                   <v:stroke color="#3465a4" joinstyle="round" endcap="flat"/>
                   <v:textbox>
@@ -19037,7 +18804,7 @@
                   </v:textbox>
                   <w10:wrap type="none"/>
                 </v:rect>
-                <v:rect id="shape_0" ID="Rectangle 51" path="m0,0l-2147483645,0l-2147483645,-2147483646l0,-2147483646xe" stroked="f" o:allowincell="f" style="position:absolute;left:814;top:14399;width:1370;height:268;mso-wrap-style:square;v-text-anchor:top">
+                <v:rect id="shape_0" ID="Rectangle 51" path="m0,0l-2147483645,0l-2147483645,-2147483646l0,-2147483646xe" stroked="f" o:allowincell="f" style="position:absolute;left:814;top:14399;width:1368;height:266;mso-wrap-style:square;v-text-anchor:top">
                   <v:fill o:detectmouseclick="t" on="false"/>
                   <v:stroke color="#3465a4" joinstyle="round" endcap="flat"/>
                   <v:textbox>
@@ -19084,8 +18851,8 @@
                   <w10:wrap type="none"/>
                 </v:rect>
               </v:group>
-              <v:group id="shape_0" style="position:absolute;left:-342;top:14705;width:2496;height:230">
-                <v:rect id="shape_0" ID="Rectangle 53" path="m0,0l-2147483645,0l-2147483645,-2147483646l0,-2147483646xe" stroked="f" o:allowincell="f" style="position:absolute;left:-342;top:14705;width:1093;height:229;mso-wrap-style:square;v-text-anchor:top">
+              <v:group id="shape_0" style="position:absolute;left:-342;top:14705;width:2495;height:228">
+                <v:rect id="shape_0" ID="Rectangle 53" path="m0,0l-2147483645,0l-2147483645,-2147483646l0,-2147483646xe" stroked="f" o:allowincell="f" style="position:absolute;left:-342;top:14705;width:1091;height:227;mso-wrap-style:square;v-text-anchor:top">
                   <v:fill o:detectmouseclick="t" on="false"/>
                   <v:stroke color="#3465a4" joinstyle="round" endcap="flat"/>
                   <v:textbox>
@@ -19117,7 +18884,7 @@
                   </v:textbox>
                   <w10:wrap type="none"/>
                 </v:rect>
-                <v:rect id="shape_0" ID="Rectangle 54" path="m0,0l-2147483645,0l-2147483645,-2147483646l0,-2147483646xe" stroked="f" o:allowincell="f" style="position:absolute;left:826;top:14705;width:1327;height:229;mso-wrap-style:square;v-text-anchor:top">
+                <v:rect id="shape_0" ID="Rectangle 54" path="m0,0l-2147483645,0l-2147483645,-2147483646l0,-2147483646xe" stroked="f" o:allowincell="f" style="position:absolute;left:826;top:14705;width:1325;height:227;mso-wrap-style:square;v-text-anchor:top">
                   <v:fill o:detectmouseclick="t" on="false"/>
                   <v:stroke color="#3465a4" joinstyle="round" endcap="flat"/>
                   <v:textbox>
@@ -19149,8 +18916,8 @@
                   <w10:wrap type="none"/>
                 </v:rect>
               </v:group>
-              <v:group id="shape_0" style="position:absolute;left:-342;top:14993;width:2496;height:230">
-                <v:rect id="shape_0" ID="Rectangle 56" path="m0,0l-2147483645,0l-2147483645,-2147483646l0,-2147483646xe" stroked="f" o:allowincell="f" style="position:absolute;left:-342;top:14993;width:1093;height:229;mso-wrap-style:square;v-text-anchor:top">
+              <v:group id="shape_0" style="position:absolute;left:-342;top:14993;width:2495;height:228">
+                <v:rect id="shape_0" ID="Rectangle 56" path="m0,0l-2147483645,0l-2147483645,-2147483646l0,-2147483646xe" stroked="f" o:allowincell="f" style="position:absolute;left:-342;top:14993;width:1091;height:227;mso-wrap-style:square;v-text-anchor:top">
                   <v:fill o:detectmouseclick="t" on="false"/>
                   <v:stroke color="#3465a4" joinstyle="round" endcap="flat"/>
                   <v:textbox>
@@ -19179,7 +18946,7 @@
                   </v:textbox>
                   <w10:wrap type="none"/>
                 </v:rect>
-                <v:rect id="shape_0" ID="Rectangle 57" path="m0,0l-2147483645,0l-2147483645,-2147483646l0,-2147483646xe" stroked="f" o:allowincell="f" style="position:absolute;left:826;top:14993;width:1327;height:229;mso-wrap-style:none;v-text-anchor:middle">
+                <v:rect id="shape_0" ID="Rectangle 57" path="m0,0l-2147483645,0l-2147483645,-2147483646l0,-2147483646xe" stroked="f" o:allowincell="f" style="position:absolute;left:826;top:14993;width:1325;height:227;mso-wrap-style:none;v-text-anchor:middle">
                   <v:fill o:detectmouseclick="t" on="false"/>
                   <v:stroke color="#3465a4" joinstyle="round" endcap="flat"/>
                   <v:textbox>
@@ -19198,8 +18965,8 @@
                   <w10:wrap type="none"/>
                 </v:rect>
               </v:group>
-              <v:group id="shape_0" style="position:absolute;left:-342;top:15273;width:2496;height:230">
-                <v:rect id="shape_0" ID="Rectangle 59" path="m0,0l-2147483645,0l-2147483645,-2147483646l0,-2147483646xe" stroked="f" o:allowincell="f" style="position:absolute;left:-342;top:15273;width:1093;height:229;mso-wrap-style:square;v-text-anchor:top">
+              <v:group id="shape_0" style="position:absolute;left:-342;top:15273;width:2495;height:228">
+                <v:rect id="shape_0" ID="Rectangle 59" path="m0,0l-2147483645,0l-2147483645,-2147483646l0,-2147483646xe" stroked="f" o:allowincell="f" style="position:absolute;left:-342;top:15273;width:1091;height:227;mso-wrap-style:square;v-text-anchor:top">
                   <v:fill o:detectmouseclick="t" on="false"/>
                   <v:stroke color="#3465a4" joinstyle="round" endcap="flat"/>
                   <v:textbox>
@@ -19228,7 +18995,7 @@
                   </v:textbox>
                   <w10:wrap type="none"/>
                 </v:rect>
-                <v:rect id="shape_0" ID="Rectangle 60" path="m0,0l-2147483645,0l-2147483645,-2147483646l0,-2147483646xe" stroked="f" o:allowincell="f" style="position:absolute;left:826;top:15273;width:1327;height:229;mso-wrap-style:none;v-text-anchor:middle">
+                <v:rect id="shape_0" ID="Rectangle 60" path="m0,0l-2147483645,0l-2147483645,-2147483646l0,-2147483646xe" stroked="f" o:allowincell="f" style="position:absolute;left:826;top:15273;width:1325;height:227;mso-wrap-style:none;v-text-anchor:middle">
                   <v:fill o:detectmouseclick="t" on="false"/>
                   <v:stroke color="#3465a4" joinstyle="round" endcap="flat"/>
                   <v:textbox>
@@ -19247,8 +19014,8 @@
                   <w10:wrap type="none"/>
                 </v:rect>
               </v:group>
-              <v:group id="shape_0" style="position:absolute;left:-342;top:15553;width:2496;height:230">
-                <v:rect id="shape_0" ID="Rectangle 62" path="m0,0l-2147483645,0l-2147483645,-2147483646l0,-2147483646xe" stroked="f" o:allowincell="f" style="position:absolute;left:-342;top:15553;width:1093;height:229;mso-wrap-style:square;v-text-anchor:top">
+              <v:group id="shape_0" style="position:absolute;left:-342;top:15553;width:2495;height:228">
+                <v:rect id="shape_0" ID="Rectangle 62" path="m0,0l-2147483645,0l-2147483645,-2147483646l0,-2147483646xe" stroked="f" o:allowincell="f" style="position:absolute;left:-342;top:15553;width:1091;height:227;mso-wrap-style:square;v-text-anchor:top">
                   <v:fill o:detectmouseclick="t" on="false"/>
                   <v:stroke color="#3465a4" joinstyle="round" endcap="flat"/>
                   <v:textbox>
@@ -19277,7 +19044,7 @@
                   </v:textbox>
                   <w10:wrap type="none"/>
                 </v:rect>
-                <v:rect id="shape_0" ID="Rectangle 63" path="m0,0l-2147483645,0l-2147483645,-2147483646l0,-2147483646xe" stroked="f" o:allowincell="f" style="position:absolute;left:826;top:15553;width:1327;height:229;mso-wrap-style:none;v-text-anchor:middle">
+                <v:rect id="shape_0" ID="Rectangle 63" path="m0,0l-2147483645,0l-2147483645,-2147483646l0,-2147483646xe" stroked="f" o:allowincell="f" style="position:absolute;left:826;top:15553;width:1325;height:227;mso-wrap-style:none;v-text-anchor:middle">
                   <v:fill o:detectmouseclick="t" on="false"/>
                   <v:stroke color="#3465a4" joinstyle="round" endcap="flat"/>
                   <v:textbox>
@@ -19310,7 +19077,7 @@
                 <v:fill o:detectmouseclick="t" on="false"/>
                 <w10:wrap type="none"/>
               </v:line>
-              <v:rect id="shape_0" ID="Rectangle 65" path="m0,0l-2147483645,0l-2147483645,-2147483646l0,-2147483646xe" stroked="f" o:allowincell="f" style="position:absolute;left:3722;top:14613;width:3290;height:1132;mso-wrap-style:square;v-text-anchor:middle">
+              <v:rect id="shape_0" ID="Rectangle 65" path="m0,0l-2147483645,0l-2147483645,-2147483646l0,-2147483646xe" stroked="f" o:allowincell="f" style="position:absolute;left:3722;top:14613;width:3288;height:1130;mso-wrap-style:square;v-text-anchor:middle">
                 <v:fill o:detectmouseclick="t" on="false"/>
                 <v:stroke color="#3465a4" joinstyle="round" endcap="flat"/>
                 <v:textbox>
@@ -19377,7 +19144,7 @@
                 <v:fill o:detectmouseclick="t" on="false"/>
                 <w10:wrap type="none"/>
               </v:line>
-              <v:rect id="shape_0" ID="Rectangle 69" path="m0,0l-2147483645,0l-2147483645,-2147483646l0,-2147483646xe" stroked="f" o:allowincell="f" style="position:absolute;left:7134;top:14417;width:751;height:228;mso-wrap-style:square;v-text-anchor:top">
+              <v:rect id="shape_0" ID="Rectangle 69" path="m0,0l-2147483645,0l-2147483645,-2147483646l0,-2147483646xe" stroked="f" o:allowincell="f" style="position:absolute;left:7134;top:14417;width:749;height:226;mso-wrap-style:square;v-text-anchor:top">
                 <v:fill o:detectmouseclick="t" on="false"/>
                 <v:stroke color="#3465a4" joinstyle="round" endcap="flat"/>
                 <v:textbox>
@@ -19401,7 +19168,7 @@
                 </v:textbox>
                 <w10:wrap type="none"/>
               </v:rect>
-              <v:rect id="shape_0" ID="Rectangle 70" path="m0,0l-2147483645,0l-2147483645,-2147483646l0,-2147483646xe" stroked="f" o:allowincell="f" style="position:absolute;left:8855;top:14417;width:1199;height:228;mso-wrap-style:square;v-text-anchor:top">
+              <v:rect id="shape_0" ID="Rectangle 70" path="m0,0l-2147483645,0l-2147483645,-2147483646l0,-2147483646xe" stroked="f" o:allowincell="f" style="position:absolute;left:8855;top:14417;width:1197;height:226;mso-wrap-style:square;v-text-anchor:top">
                 <v:fill o:detectmouseclick="t" on="false"/>
                 <v:stroke color="#3465a4" joinstyle="round" endcap="flat"/>
                 <v:textbox>
@@ -19426,7 +19193,7 @@
                 </v:textbox>
                 <w10:wrap type="none"/>
               </v:rect>
-              <v:rect id="shape_0" ID="Rectangle 71" path="m0,0l-2147483645,0l-2147483645,-2147483646l0,-2147483646xe" stroked="f" o:allowincell="f" style="position:absolute;left:8863;top:14705;width:1197;height:228;mso-wrap-style:square;v-text-anchor:top">
+              <v:rect id="shape_0" ID="Rectangle 71" path="m0,0l-2147483645,0l-2147483645,-2147483646l0,-2147483646xe" stroked="f" o:allowincell="f" style="position:absolute;left:8863;top:14705;width:1195;height:226;mso-wrap-style:square;v-text-anchor:top">
                 <v:fill o:detectmouseclick="t" on="false"/>
                 <v:stroke color="#3465a4" joinstyle="round" endcap="flat"/>
                 <v:textbox>
@@ -19445,14 +19212,7 @@
                           <w:sz w:val="20"/>
                           <w:lang w:val="en-US"/>
                         </w:rPr>
-                        <w:t>1</w:t>
-                      </w:r>
-                      <w:r>
-                        <w:rPr>
-                          <w:sz w:val="20"/>
-                          <w:lang w:val="en-US"/>
-                        </w:rPr>
-                        <w:t>8</w:t>
+                        <w:t>18</w:t>
                       </w:r>
                     </w:p>
                   </w:txbxContent>
@@ -19469,7 +19229,7 @@
                 <v:fill o:detectmouseclick="t" on="false"/>
                 <w10:wrap type="none"/>
               </v:line>
-              <v:rect id="shape_0" ID="Rectangle 74" path="m0,0l-2147483645,0l-2147483645,-2147483646l0,-2147483646xe" stroked="f" o:allowincell="f" style="position:absolute;left:7134;top:15150;width:2920;height:518;mso-wrap-style:square;v-text-anchor:top">
+              <v:rect id="shape_0" ID="Rectangle 74" path="m0,0l-2147483645,0l-2147483645,-2147483646l0,-2147483646xe" stroked="f" o:allowincell="f" style="position:absolute;left:7134;top:15150;width:2918;height:516;mso-wrap-style:square;v-text-anchor:top">
                 <v:fill o:detectmouseclick="t" on="false"/>
                 <v:stroke color="#3465a4" joinstyle="round" endcap="flat"/>
                 <v:textbox>

</xml_diff>

<commit_message>
feat: add task 9
</commit_message>
<xml_diff>
--- a/lab8.docx
+++ b/lab8.docx
@@ -571,18 +571,18 @@
         </w:tblCellMar>
       </w:tblPr>
       <w:tblGrid>
-        <w:gridCol w:w="1786"/>
-        <w:gridCol w:w="1560"/>
-        <w:gridCol w:w="1578"/>
+        <w:gridCol w:w="1784"/>
+        <w:gridCol w:w="1562"/>
+        <w:gridCol w:w="1576"/>
         <w:gridCol w:w="1514"/>
-        <w:gridCol w:w="1812"/>
+        <w:gridCol w:w="1814"/>
         <w:gridCol w:w="1677"/>
       </w:tblGrid>
       <w:tr>
         <w:trPr/>
         <w:tc>
           <w:tcPr>
-            <w:tcW w:w="1786" w:type="dxa"/>
+            <w:tcW w:w="1784" w:type="dxa"/>
             <w:tcBorders>
               <w:top w:val="single" w:sz="4" w:space="0" w:color="000000"/>
               <w:start w:val="single" w:sz="4" w:space="0" w:color="000000"/>
@@ -610,7 +610,7 @@
         </w:tc>
         <w:tc>
           <w:tcPr>
-            <w:tcW w:w="1560" w:type="dxa"/>
+            <w:tcW w:w="1562" w:type="dxa"/>
             <w:tcBorders>
               <w:top w:val="single" w:sz="4" w:space="0" w:color="000000"/>
               <w:start w:val="single" w:sz="4" w:space="0" w:color="000000"/>
@@ -638,7 +638,7 @@
         </w:tc>
         <w:tc>
           <w:tcPr>
-            <w:tcW w:w="1578" w:type="dxa"/>
+            <w:tcW w:w="1576" w:type="dxa"/>
             <w:tcBorders>
               <w:top w:val="single" w:sz="4" w:space="0" w:color="000000"/>
               <w:start w:val="single" w:sz="4" w:space="0" w:color="000000"/>
@@ -694,7 +694,7 @@
         </w:tc>
         <w:tc>
           <w:tcPr>
-            <w:tcW w:w="1812" w:type="dxa"/>
+            <w:tcW w:w="1814" w:type="dxa"/>
             <w:tcBorders>
               <w:top w:val="single" w:sz="4" w:space="0" w:color="000000"/>
               <w:start w:val="single" w:sz="4" w:space="0" w:color="000000"/>
@@ -754,7 +754,7 @@
         <w:trPr/>
         <w:tc>
           <w:tcPr>
-            <w:tcW w:w="1786" w:type="dxa"/>
+            <w:tcW w:w="1784" w:type="dxa"/>
             <w:tcBorders>
               <w:start w:val="single" w:sz="4" w:space="0" w:color="000000"/>
               <w:bottom w:val="single" w:sz="4" w:space="0" w:color="000000"/>
@@ -781,7 +781,7 @@
         </w:tc>
         <w:tc>
           <w:tcPr>
-            <w:tcW w:w="1560" w:type="dxa"/>
+            <w:tcW w:w="1562" w:type="dxa"/>
             <w:tcBorders>
               <w:start w:val="single" w:sz="4" w:space="0" w:color="000000"/>
               <w:bottom w:val="single" w:sz="4" w:space="0" w:color="000000"/>
@@ -825,7 +825,7 @@
         </w:tc>
         <w:tc>
           <w:tcPr>
-            <w:tcW w:w="1578" w:type="dxa"/>
+            <w:tcW w:w="1576" w:type="dxa"/>
             <w:tcBorders>
               <w:start w:val="single" w:sz="4" w:space="0" w:color="000000"/>
               <w:bottom w:val="single" w:sz="4" w:space="0" w:color="000000"/>
@@ -913,7 +913,7 @@
         </w:tc>
         <w:tc>
           <w:tcPr>
-            <w:tcW w:w="1812" w:type="dxa"/>
+            <w:tcW w:w="1814" w:type="dxa"/>
             <w:tcBorders>
               <w:start w:val="single" w:sz="4" w:space="0" w:color="000000"/>
               <w:bottom w:val="single" w:sz="4" w:space="0" w:color="000000"/>
@@ -1005,7 +1005,7 @@
         <w:trPr/>
         <w:tc>
           <w:tcPr>
-            <w:tcW w:w="1786" w:type="dxa"/>
+            <w:tcW w:w="1784" w:type="dxa"/>
             <w:tcBorders>
               <w:start w:val="single" w:sz="4" w:space="0" w:color="000000"/>
               <w:bottom w:val="single" w:sz="4" w:space="0" w:color="000000"/>
@@ -1032,7 +1032,7 @@
         </w:tc>
         <w:tc>
           <w:tcPr>
-            <w:tcW w:w="1560" w:type="dxa"/>
+            <w:tcW w:w="1562" w:type="dxa"/>
             <w:tcBorders>
               <w:start w:val="single" w:sz="4" w:space="0" w:color="000000"/>
               <w:bottom w:val="single" w:sz="4" w:space="0" w:color="000000"/>
@@ -1076,7 +1076,7 @@
         </w:tc>
         <w:tc>
           <w:tcPr>
-            <w:tcW w:w="1578" w:type="dxa"/>
+            <w:tcW w:w="1576" w:type="dxa"/>
             <w:tcBorders>
               <w:start w:val="single" w:sz="4" w:space="0" w:color="000000"/>
               <w:bottom w:val="single" w:sz="4" w:space="0" w:color="000000"/>
@@ -1164,7 +1164,7 @@
         </w:tc>
         <w:tc>
           <w:tcPr>
-            <w:tcW w:w="1812" w:type="dxa"/>
+            <w:tcW w:w="1814" w:type="dxa"/>
             <w:tcBorders>
               <w:start w:val="single" w:sz="4" w:space="0" w:color="000000"/>
               <w:bottom w:val="single" w:sz="4" w:space="0" w:color="000000"/>
@@ -1256,7 +1256,7 @@
         <w:trPr/>
         <w:tc>
           <w:tcPr>
-            <w:tcW w:w="1786" w:type="dxa"/>
+            <w:tcW w:w="1784" w:type="dxa"/>
             <w:tcBorders>
               <w:start w:val="single" w:sz="4" w:space="0" w:color="000000"/>
               <w:bottom w:val="single" w:sz="4" w:space="0" w:color="000000"/>
@@ -1283,7 +1283,7 @@
         </w:tc>
         <w:tc>
           <w:tcPr>
-            <w:tcW w:w="1560" w:type="dxa"/>
+            <w:tcW w:w="1562" w:type="dxa"/>
             <w:tcBorders>
               <w:start w:val="single" w:sz="4" w:space="0" w:color="000000"/>
               <w:bottom w:val="single" w:sz="4" w:space="0" w:color="000000"/>
@@ -1327,7 +1327,7 @@
         </w:tc>
         <w:tc>
           <w:tcPr>
-            <w:tcW w:w="1578" w:type="dxa"/>
+            <w:tcW w:w="1576" w:type="dxa"/>
             <w:tcBorders>
               <w:start w:val="single" w:sz="4" w:space="0" w:color="000000"/>
               <w:bottom w:val="single" w:sz="4" w:space="0" w:color="000000"/>
@@ -1415,7 +1415,7 @@
         </w:tc>
         <w:tc>
           <w:tcPr>
-            <w:tcW w:w="1812" w:type="dxa"/>
+            <w:tcW w:w="1814" w:type="dxa"/>
             <w:tcBorders>
               <w:start w:val="single" w:sz="4" w:space="0" w:color="000000"/>
               <w:bottom w:val="single" w:sz="4" w:space="0" w:color="000000"/>
@@ -1507,7 +1507,7 @@
         <w:trPr/>
         <w:tc>
           <w:tcPr>
-            <w:tcW w:w="1786" w:type="dxa"/>
+            <w:tcW w:w="1784" w:type="dxa"/>
             <w:tcBorders>
               <w:start w:val="single" w:sz="4" w:space="0" w:color="000000"/>
               <w:bottom w:val="single" w:sz="4" w:space="0" w:color="000000"/>
@@ -1534,7 +1534,7 @@
         </w:tc>
         <w:tc>
           <w:tcPr>
-            <w:tcW w:w="1560" w:type="dxa"/>
+            <w:tcW w:w="1562" w:type="dxa"/>
             <w:tcBorders>
               <w:start w:val="single" w:sz="4" w:space="0" w:color="000000"/>
               <w:bottom w:val="single" w:sz="4" w:space="0" w:color="000000"/>
@@ -1578,7 +1578,7 @@
         </w:tc>
         <w:tc>
           <w:tcPr>
-            <w:tcW w:w="1578" w:type="dxa"/>
+            <w:tcW w:w="1576" w:type="dxa"/>
             <w:tcBorders>
               <w:start w:val="single" w:sz="4" w:space="0" w:color="000000"/>
               <w:bottom w:val="single" w:sz="4" w:space="0" w:color="000000"/>
@@ -1666,7 +1666,7 @@
         </w:tc>
         <w:tc>
           <w:tcPr>
-            <w:tcW w:w="1812" w:type="dxa"/>
+            <w:tcW w:w="1814" w:type="dxa"/>
             <w:tcBorders>
               <w:start w:val="single" w:sz="4" w:space="0" w:color="000000"/>
               <w:bottom w:val="single" w:sz="4" w:space="0" w:color="000000"/>
@@ -1758,7 +1758,7 @@
         <w:trPr/>
         <w:tc>
           <w:tcPr>
-            <w:tcW w:w="1786" w:type="dxa"/>
+            <w:tcW w:w="1784" w:type="dxa"/>
             <w:tcBorders>
               <w:start w:val="single" w:sz="4" w:space="0" w:color="000000"/>
               <w:bottom w:val="single" w:sz="4" w:space="0" w:color="000000"/>
@@ -1785,7 +1785,7 @@
         </w:tc>
         <w:tc>
           <w:tcPr>
-            <w:tcW w:w="1560" w:type="dxa"/>
+            <w:tcW w:w="1562" w:type="dxa"/>
             <w:tcBorders>
               <w:start w:val="single" w:sz="4" w:space="0" w:color="000000"/>
               <w:bottom w:val="single" w:sz="4" w:space="0" w:color="000000"/>
@@ -1829,7 +1829,7 @@
         </w:tc>
         <w:tc>
           <w:tcPr>
-            <w:tcW w:w="1578" w:type="dxa"/>
+            <w:tcW w:w="1576" w:type="dxa"/>
             <w:tcBorders>
               <w:start w:val="single" w:sz="4" w:space="0" w:color="000000"/>
               <w:bottom w:val="single" w:sz="4" w:space="0" w:color="000000"/>
@@ -1917,7 +1917,7 @@
         </w:tc>
         <w:tc>
           <w:tcPr>
-            <w:tcW w:w="1812" w:type="dxa"/>
+            <w:tcW w:w="1814" w:type="dxa"/>
             <w:tcBorders>
               <w:start w:val="single" w:sz="4" w:space="0" w:color="000000"/>
               <w:bottom w:val="single" w:sz="4" w:space="0" w:color="000000"/>
@@ -2103,8 +2103,8 @@
       </w:tblPr>
       <w:tblGrid>
         <w:gridCol w:w="1653"/>
-        <w:gridCol w:w="1642"/>
-        <w:gridCol w:w="1665"/>
+        <w:gridCol w:w="1640"/>
+        <w:gridCol w:w="1667"/>
         <w:gridCol w:w="1654"/>
         <w:gridCol w:w="1653"/>
         <w:gridCol w:w="1654"/>
@@ -2139,7 +2139,7 @@
         </w:tc>
         <w:tc>
           <w:tcPr>
-            <w:tcW w:w="1642" w:type="dxa"/>
+            <w:tcW w:w="1640" w:type="dxa"/>
             <w:tcBorders>
               <w:top w:val="single" w:sz="4" w:space="0" w:color="000000"/>
               <w:start w:val="single" w:sz="4" w:space="0" w:color="000000"/>
@@ -2161,7 +2161,7 @@
         </w:tc>
         <w:tc>
           <w:tcPr>
-            <w:tcW w:w="1665" w:type="dxa"/>
+            <w:tcW w:w="1667" w:type="dxa"/>
             <w:tcBorders>
               <w:top w:val="single" w:sz="4" w:space="0" w:color="000000"/>
               <w:start w:val="single" w:sz="4" w:space="0" w:color="000000"/>
@@ -2274,7 +2274,7 @@
         </w:tc>
         <w:tc>
           <w:tcPr>
-            <w:tcW w:w="1642" w:type="dxa"/>
+            <w:tcW w:w="1640" w:type="dxa"/>
             <w:tcBorders>
               <w:start w:val="single" w:sz="4" w:space="0" w:color="000000"/>
               <w:bottom w:val="single" w:sz="4" w:space="0" w:color="000000"/>
@@ -2295,7 +2295,7 @@
         </w:tc>
         <w:tc>
           <w:tcPr>
-            <w:tcW w:w="1665" w:type="dxa"/>
+            <w:tcW w:w="1667" w:type="dxa"/>
             <w:tcBorders>
               <w:start w:val="single" w:sz="4" w:space="0" w:color="000000"/>
               <w:bottom w:val="single" w:sz="4" w:space="0" w:color="000000"/>
@@ -2516,8 +2516,8 @@
       </w:tblPr>
       <w:tblGrid>
         <w:gridCol w:w="3008"/>
-        <w:gridCol w:w="1926"/>
-        <w:gridCol w:w="2943"/>
+        <w:gridCol w:w="1924"/>
+        <w:gridCol w:w="2945"/>
         <w:gridCol w:w="2044"/>
       </w:tblGrid>
       <w:tr>
@@ -2546,7 +2546,7 @@
         </w:tc>
         <w:tc>
           <w:tcPr>
-            <w:tcW w:w="1926" w:type="dxa"/>
+            <w:tcW w:w="1924" w:type="dxa"/>
             <w:tcBorders>
               <w:top w:val="single" w:sz="4" w:space="0" w:color="000000"/>
               <w:start w:val="single" w:sz="4" w:space="0" w:color="000000"/>
@@ -2568,7 +2568,7 @@
         </w:tc>
         <w:tc>
           <w:tcPr>
-            <w:tcW w:w="2943" w:type="dxa"/>
+            <w:tcW w:w="2945" w:type="dxa"/>
             <w:tcBorders>
               <w:top w:val="single" w:sz="4" w:space="0" w:color="000000"/>
               <w:start w:val="single" w:sz="4" w:space="0" w:color="000000"/>
@@ -2670,7 +2670,7 @@
         </w:tc>
         <w:tc>
           <w:tcPr>
-            <w:tcW w:w="1926" w:type="dxa"/>
+            <w:tcW w:w="1924" w:type="dxa"/>
             <w:tcBorders>
               <w:start w:val="single" w:sz="4" w:space="0" w:color="000000"/>
               <w:bottom w:val="single" w:sz="4" w:space="0" w:color="000000"/>
@@ -2691,7 +2691,7 @@
         </w:tc>
         <w:tc>
           <w:tcPr>
-            <w:tcW w:w="2943" w:type="dxa"/>
+            <w:tcW w:w="2945" w:type="dxa"/>
             <w:tcBorders>
               <w:start w:val="single" w:sz="4" w:space="0" w:color="000000"/>
               <w:bottom w:val="single" w:sz="4" w:space="0" w:color="000000"/>
@@ -2770,7 +2770,7 @@
         </w:tc>
         <w:tc>
           <w:tcPr>
-            <w:tcW w:w="1926" w:type="dxa"/>
+            <w:tcW w:w="1924" w:type="dxa"/>
             <w:tcBorders>
               <w:start w:val="single" w:sz="4" w:space="0" w:color="000000"/>
               <w:bottom w:val="single" w:sz="4" w:space="0" w:color="000000"/>
@@ -2791,7 +2791,7 @@
         </w:tc>
         <w:tc>
           <w:tcPr>
-            <w:tcW w:w="2943" w:type="dxa"/>
+            <w:tcW w:w="2945" w:type="dxa"/>
             <w:tcBorders>
               <w:start w:val="single" w:sz="4" w:space="0" w:color="000000"/>
               <w:bottom w:val="single" w:sz="4" w:space="0" w:color="000000"/>
@@ -2858,7 +2858,7 @@
         </w:tc>
         <w:tc>
           <w:tcPr>
-            <w:tcW w:w="1926" w:type="dxa"/>
+            <w:tcW w:w="1924" w:type="dxa"/>
             <w:tcBorders>
               <w:start w:val="single" w:sz="4" w:space="0" w:color="000000"/>
               <w:bottom w:val="single" w:sz="4" w:space="0" w:color="000000"/>
@@ -2879,7 +2879,7 @@
         </w:tc>
         <w:tc>
           <w:tcPr>
-            <w:tcW w:w="2943" w:type="dxa"/>
+            <w:tcW w:w="2945" w:type="dxa"/>
             <w:tcBorders>
               <w:start w:val="single" w:sz="4" w:space="0" w:color="000000"/>
               <w:bottom w:val="single" w:sz="4" w:space="0" w:color="000000"/>
@@ -2946,7 +2946,7 @@
         </w:tc>
         <w:tc>
           <w:tcPr>
-            <w:tcW w:w="1926" w:type="dxa"/>
+            <w:tcW w:w="1924" w:type="dxa"/>
             <w:tcBorders>
               <w:start w:val="single" w:sz="4" w:space="0" w:color="000000"/>
               <w:bottom w:val="single" w:sz="4" w:space="0" w:color="000000"/>
@@ -2967,7 +2967,7 @@
         </w:tc>
         <w:tc>
           <w:tcPr>
-            <w:tcW w:w="2943" w:type="dxa"/>
+            <w:tcW w:w="2945" w:type="dxa"/>
             <w:tcBorders>
               <w:start w:val="single" w:sz="4" w:space="0" w:color="000000"/>
               <w:bottom w:val="single" w:sz="4" w:space="0" w:color="000000"/>
@@ -3034,7 +3034,7 @@
         </w:tc>
         <w:tc>
           <w:tcPr>
-            <w:tcW w:w="1926" w:type="dxa"/>
+            <w:tcW w:w="1924" w:type="dxa"/>
             <w:tcBorders>
               <w:start w:val="single" w:sz="4" w:space="0" w:color="000000"/>
               <w:bottom w:val="single" w:sz="4" w:space="0" w:color="000000"/>
@@ -3055,7 +3055,7 @@
         </w:tc>
         <w:tc>
           <w:tcPr>
-            <w:tcW w:w="2943" w:type="dxa"/>
+            <w:tcW w:w="2945" w:type="dxa"/>
             <w:tcBorders>
               <w:start w:val="single" w:sz="4" w:space="0" w:color="000000"/>
               <w:bottom w:val="single" w:sz="4" w:space="0" w:color="000000"/>
@@ -3122,7 +3122,7 @@
         </w:tc>
         <w:tc>
           <w:tcPr>
-            <w:tcW w:w="1926" w:type="dxa"/>
+            <w:tcW w:w="1924" w:type="dxa"/>
             <w:tcBorders>
               <w:start w:val="single" w:sz="4" w:space="0" w:color="000000"/>
               <w:bottom w:val="single" w:sz="4" w:space="0" w:color="000000"/>
@@ -3143,7 +3143,7 @@
         </w:tc>
         <w:tc>
           <w:tcPr>
-            <w:tcW w:w="2943" w:type="dxa"/>
+            <w:tcW w:w="2945" w:type="dxa"/>
             <w:tcBorders>
               <w:start w:val="single" w:sz="4" w:space="0" w:color="000000"/>
               <w:bottom w:val="single" w:sz="4" w:space="0" w:color="000000"/>
@@ -3210,7 +3210,7 @@
         </w:tc>
         <w:tc>
           <w:tcPr>
-            <w:tcW w:w="1926" w:type="dxa"/>
+            <w:tcW w:w="1924" w:type="dxa"/>
             <w:tcBorders>
               <w:start w:val="single" w:sz="4" w:space="0" w:color="000000"/>
               <w:bottom w:val="single" w:sz="4" w:space="0" w:color="000000"/>
@@ -3231,7 +3231,7 @@
         </w:tc>
         <w:tc>
           <w:tcPr>
-            <w:tcW w:w="2943" w:type="dxa"/>
+            <w:tcW w:w="2945" w:type="dxa"/>
             <w:tcBorders>
               <w:start w:val="single" w:sz="4" w:space="0" w:color="000000"/>
               <w:bottom w:val="single" w:sz="4" w:space="0" w:color="000000"/>
@@ -3298,7 +3298,7 @@
         </w:tc>
         <w:tc>
           <w:tcPr>
-            <w:tcW w:w="1926" w:type="dxa"/>
+            <w:tcW w:w="1924" w:type="dxa"/>
             <w:tcBorders>
               <w:start w:val="single" w:sz="4" w:space="0" w:color="000000"/>
               <w:bottom w:val="single" w:sz="4" w:space="0" w:color="000000"/>
@@ -3319,7 +3319,7 @@
         </w:tc>
         <w:tc>
           <w:tcPr>
-            <w:tcW w:w="2943" w:type="dxa"/>
+            <w:tcW w:w="2945" w:type="dxa"/>
             <w:tcBorders>
               <w:start w:val="single" w:sz="4" w:space="0" w:color="000000"/>
               <w:bottom w:val="single" w:sz="4" w:space="0" w:color="000000"/>
@@ -3398,7 +3398,7 @@
         </w:tc>
         <w:tc>
           <w:tcPr>
-            <w:tcW w:w="1926" w:type="dxa"/>
+            <w:tcW w:w="1924" w:type="dxa"/>
             <w:tcBorders>
               <w:start w:val="single" w:sz="4" w:space="0" w:color="000000"/>
               <w:bottom w:val="single" w:sz="4" w:space="0" w:color="000000"/>
@@ -3419,7 +3419,7 @@
         </w:tc>
         <w:tc>
           <w:tcPr>
-            <w:tcW w:w="2943" w:type="dxa"/>
+            <w:tcW w:w="2945" w:type="dxa"/>
             <w:tcBorders>
               <w:start w:val="single" w:sz="4" w:space="0" w:color="000000"/>
               <w:bottom w:val="single" w:sz="4" w:space="0" w:color="000000"/>
@@ -3486,7 +3486,7 @@
         </w:tc>
         <w:tc>
           <w:tcPr>
-            <w:tcW w:w="1926" w:type="dxa"/>
+            <w:tcW w:w="1924" w:type="dxa"/>
             <w:tcBorders>
               <w:start w:val="single" w:sz="4" w:space="0" w:color="000000"/>
               <w:bottom w:val="single" w:sz="4" w:space="0" w:color="000000"/>
@@ -3507,7 +3507,7 @@
         </w:tc>
         <w:tc>
           <w:tcPr>
-            <w:tcW w:w="2943" w:type="dxa"/>
+            <w:tcW w:w="2945" w:type="dxa"/>
             <w:tcBorders>
               <w:start w:val="single" w:sz="4" w:space="0" w:color="000000"/>
               <w:bottom w:val="single" w:sz="4" w:space="0" w:color="000000"/>
@@ -3574,7 +3574,7 @@
         </w:tc>
         <w:tc>
           <w:tcPr>
-            <w:tcW w:w="1926" w:type="dxa"/>
+            <w:tcW w:w="1924" w:type="dxa"/>
             <w:tcBorders>
               <w:start w:val="single" w:sz="4" w:space="0" w:color="000000"/>
               <w:bottom w:val="single" w:sz="4" w:space="0" w:color="000000"/>
@@ -3595,7 +3595,7 @@
         </w:tc>
         <w:tc>
           <w:tcPr>
-            <w:tcW w:w="2943" w:type="dxa"/>
+            <w:tcW w:w="2945" w:type="dxa"/>
             <w:tcBorders>
               <w:start w:val="single" w:sz="4" w:space="0" w:color="000000"/>
               <w:bottom w:val="single" w:sz="4" w:space="0" w:color="000000"/>
@@ -3662,7 +3662,7 @@
         </w:tc>
         <w:tc>
           <w:tcPr>
-            <w:tcW w:w="1926" w:type="dxa"/>
+            <w:tcW w:w="1924" w:type="dxa"/>
             <w:tcBorders>
               <w:start w:val="single" w:sz="4" w:space="0" w:color="000000"/>
               <w:bottom w:val="single" w:sz="4" w:space="0" w:color="000000"/>
@@ -3683,7 +3683,7 @@
         </w:tc>
         <w:tc>
           <w:tcPr>
-            <w:tcW w:w="2943" w:type="dxa"/>
+            <w:tcW w:w="2945" w:type="dxa"/>
             <w:tcBorders>
               <w:start w:val="single" w:sz="4" w:space="0" w:color="000000"/>
               <w:bottom w:val="single" w:sz="4" w:space="0" w:color="000000"/>
@@ -3750,7 +3750,7 @@
         </w:tc>
         <w:tc>
           <w:tcPr>
-            <w:tcW w:w="1926" w:type="dxa"/>
+            <w:tcW w:w="1924" w:type="dxa"/>
             <w:tcBorders>
               <w:start w:val="single" w:sz="4" w:space="0" w:color="000000"/>
               <w:bottom w:val="single" w:sz="4" w:space="0" w:color="000000"/>
@@ -3771,7 +3771,7 @@
         </w:tc>
         <w:tc>
           <w:tcPr>
-            <w:tcW w:w="2943" w:type="dxa"/>
+            <w:tcW w:w="2945" w:type="dxa"/>
             <w:tcBorders>
               <w:start w:val="single" w:sz="4" w:space="0" w:color="000000"/>
               <w:bottom w:val="single" w:sz="4" w:space="0" w:color="000000"/>
@@ -3838,7 +3838,7 @@
         </w:tc>
         <w:tc>
           <w:tcPr>
-            <w:tcW w:w="1926" w:type="dxa"/>
+            <w:tcW w:w="1924" w:type="dxa"/>
             <w:tcBorders>
               <w:start w:val="single" w:sz="4" w:space="0" w:color="000000"/>
               <w:bottom w:val="single" w:sz="4" w:space="0" w:color="000000"/>
@@ -3859,7 +3859,7 @@
         </w:tc>
         <w:tc>
           <w:tcPr>
-            <w:tcW w:w="2943" w:type="dxa"/>
+            <w:tcW w:w="2945" w:type="dxa"/>
             <w:tcBorders>
               <w:start w:val="single" w:sz="4" w:space="0" w:color="000000"/>
               <w:bottom w:val="single" w:sz="4" w:space="0" w:color="000000"/>
@@ -3926,7 +3926,7 @@
         </w:tc>
         <w:tc>
           <w:tcPr>
-            <w:tcW w:w="1926" w:type="dxa"/>
+            <w:tcW w:w="1924" w:type="dxa"/>
             <w:tcBorders>
               <w:start w:val="single" w:sz="4" w:space="0" w:color="000000"/>
               <w:bottom w:val="single" w:sz="4" w:space="0" w:color="000000"/>
@@ -3947,7 +3947,7 @@
         </w:tc>
         <w:tc>
           <w:tcPr>
-            <w:tcW w:w="2943" w:type="dxa"/>
+            <w:tcW w:w="2945" w:type="dxa"/>
             <w:vMerge w:val="restart"/>
             <w:tcBorders>
               <w:start w:val="single" w:sz="4" w:space="0" w:color="000000"/>
@@ -4015,7 +4015,7 @@
         </w:tc>
         <w:tc>
           <w:tcPr>
-            <w:tcW w:w="1926" w:type="dxa"/>
+            <w:tcW w:w="1924" w:type="dxa"/>
             <w:tcBorders>
               <w:start w:val="single" w:sz="4" w:space="0" w:color="000000"/>
               <w:bottom w:val="single" w:sz="4" w:space="0" w:color="000000"/>
@@ -4036,7 +4036,7 @@
         </w:tc>
         <w:tc>
           <w:tcPr>
-            <w:tcW w:w="2943" w:type="dxa"/>
+            <w:tcW w:w="2945" w:type="dxa"/>
             <w:vMerge w:val="continue"/>
             <w:tcBorders>
               <w:start w:val="single" w:sz="4" w:space="0" w:color="000000"/>
@@ -4103,7 +4103,7 @@
         </w:tc>
         <w:tc>
           <w:tcPr>
-            <w:tcW w:w="1926" w:type="dxa"/>
+            <w:tcW w:w="1924" w:type="dxa"/>
             <w:tcBorders>
               <w:start w:val="single" w:sz="4" w:space="0" w:color="000000"/>
               <w:bottom w:val="single" w:sz="4" w:space="0" w:color="000000"/>
@@ -4124,7 +4124,7 @@
         </w:tc>
         <w:tc>
           <w:tcPr>
-            <w:tcW w:w="2943" w:type="dxa"/>
+            <w:tcW w:w="2945" w:type="dxa"/>
             <w:vMerge w:val="continue"/>
             <w:tcBorders>
               <w:start w:val="single" w:sz="4" w:space="0" w:color="000000"/>
@@ -4191,7 +4191,7 @@
         </w:tc>
         <w:tc>
           <w:tcPr>
-            <w:tcW w:w="1926" w:type="dxa"/>
+            <w:tcW w:w="1924" w:type="dxa"/>
             <w:tcBorders>
               <w:start w:val="single" w:sz="4" w:space="0" w:color="000000"/>
               <w:bottom w:val="single" w:sz="4" w:space="0" w:color="000000"/>
@@ -4212,7 +4212,7 @@
         </w:tc>
         <w:tc>
           <w:tcPr>
-            <w:tcW w:w="2943" w:type="dxa"/>
+            <w:tcW w:w="2945" w:type="dxa"/>
             <w:vMerge w:val="continue"/>
             <w:tcBorders>
               <w:start w:val="single" w:sz="4" w:space="0" w:color="000000"/>
@@ -4279,7 +4279,7 @@
         </w:tc>
         <w:tc>
           <w:tcPr>
-            <w:tcW w:w="1926" w:type="dxa"/>
+            <w:tcW w:w="1924" w:type="dxa"/>
             <w:tcBorders>
               <w:start w:val="single" w:sz="4" w:space="0" w:color="000000"/>
               <w:bottom w:val="single" w:sz="4" w:space="0" w:color="000000"/>
@@ -4300,7 +4300,7 @@
         </w:tc>
         <w:tc>
           <w:tcPr>
-            <w:tcW w:w="2943" w:type="dxa"/>
+            <w:tcW w:w="2945" w:type="dxa"/>
             <w:vMerge w:val="continue"/>
             <w:tcBorders>
               <w:start w:val="single" w:sz="4" w:space="0" w:color="000000"/>
@@ -4367,7 +4367,7 @@
         </w:tc>
         <w:tc>
           <w:tcPr>
-            <w:tcW w:w="1926" w:type="dxa"/>
+            <w:tcW w:w="1924" w:type="dxa"/>
             <w:tcBorders>
               <w:start w:val="single" w:sz="4" w:space="0" w:color="000000"/>
               <w:bottom w:val="single" w:sz="4" w:space="0" w:color="000000"/>
@@ -4388,7 +4388,7 @@
         </w:tc>
         <w:tc>
           <w:tcPr>
-            <w:tcW w:w="2943" w:type="dxa"/>
+            <w:tcW w:w="2945" w:type="dxa"/>
             <w:vMerge w:val="restart"/>
             <w:tcBorders>
               <w:start w:val="single" w:sz="4" w:space="0" w:color="000000"/>
@@ -4456,7 +4456,7 @@
         </w:tc>
         <w:tc>
           <w:tcPr>
-            <w:tcW w:w="1926" w:type="dxa"/>
+            <w:tcW w:w="1924" w:type="dxa"/>
             <w:tcBorders>
               <w:start w:val="single" w:sz="4" w:space="0" w:color="000000"/>
               <w:bottom w:val="single" w:sz="4" w:space="0" w:color="000000"/>
@@ -4477,7 +4477,7 @@
         </w:tc>
         <w:tc>
           <w:tcPr>
-            <w:tcW w:w="2943" w:type="dxa"/>
+            <w:tcW w:w="2945" w:type="dxa"/>
             <w:vMerge w:val="continue"/>
             <w:tcBorders>
               <w:start w:val="single" w:sz="4" w:space="0" w:color="000000"/>
@@ -4544,7 +4544,7 @@
         </w:tc>
         <w:tc>
           <w:tcPr>
-            <w:tcW w:w="1926" w:type="dxa"/>
+            <w:tcW w:w="1924" w:type="dxa"/>
             <w:tcBorders>
               <w:start w:val="single" w:sz="4" w:space="0" w:color="000000"/>
               <w:bottom w:val="single" w:sz="4" w:space="0" w:color="000000"/>
@@ -4565,7 +4565,7 @@
         </w:tc>
         <w:tc>
           <w:tcPr>
-            <w:tcW w:w="2943" w:type="dxa"/>
+            <w:tcW w:w="2945" w:type="dxa"/>
             <w:vMerge w:val="continue"/>
             <w:tcBorders>
               <w:start w:val="single" w:sz="4" w:space="0" w:color="000000"/>
@@ -4632,7 +4632,7 @@
         </w:tc>
         <w:tc>
           <w:tcPr>
-            <w:tcW w:w="1926" w:type="dxa"/>
+            <w:tcW w:w="1924" w:type="dxa"/>
             <w:tcBorders>
               <w:start w:val="single" w:sz="4" w:space="0" w:color="000000"/>
               <w:bottom w:val="single" w:sz="4" w:space="0" w:color="000000"/>
@@ -4653,7 +4653,7 @@
         </w:tc>
         <w:tc>
           <w:tcPr>
-            <w:tcW w:w="2943" w:type="dxa"/>
+            <w:tcW w:w="2945" w:type="dxa"/>
             <w:vMerge w:val="continue"/>
             <w:tcBorders>
               <w:start w:val="single" w:sz="4" w:space="0" w:color="000000"/>
@@ -4720,7 +4720,7 @@
         </w:tc>
         <w:tc>
           <w:tcPr>
-            <w:tcW w:w="1926" w:type="dxa"/>
+            <w:tcW w:w="1924" w:type="dxa"/>
             <w:tcBorders>
               <w:start w:val="single" w:sz="4" w:space="0" w:color="000000"/>
               <w:bottom w:val="single" w:sz="4" w:space="0" w:color="000000"/>
@@ -4741,7 +4741,7 @@
         </w:tc>
         <w:tc>
           <w:tcPr>
-            <w:tcW w:w="2943" w:type="dxa"/>
+            <w:tcW w:w="2945" w:type="dxa"/>
             <w:vMerge w:val="continue"/>
             <w:tcBorders>
               <w:start w:val="single" w:sz="4" w:space="0" w:color="000000"/>
@@ -6291,8 +6291,8 @@
       </w:tblPr>
       <w:tblGrid>
         <w:gridCol w:w="1653"/>
-        <w:gridCol w:w="1904"/>
-        <w:gridCol w:w="2084"/>
+        <w:gridCol w:w="1902"/>
+        <w:gridCol w:w="2086"/>
         <w:gridCol w:w="1617"/>
         <w:gridCol w:w="1891"/>
         <w:gridCol w:w="772"/>
@@ -6323,7 +6323,7 @@
         </w:tc>
         <w:tc>
           <w:tcPr>
-            <w:tcW w:w="1904" w:type="dxa"/>
+            <w:tcW w:w="1902" w:type="dxa"/>
             <w:tcBorders>
               <w:top w:val="single" w:sz="4" w:space="0" w:color="000000"/>
               <w:start w:val="single" w:sz="4" w:space="0" w:color="000000"/>
@@ -6345,7 +6345,7 @@
         </w:tc>
         <w:tc>
           <w:tcPr>
-            <w:tcW w:w="2084" w:type="dxa"/>
+            <w:tcW w:w="2086" w:type="dxa"/>
             <w:tcBorders>
               <w:top w:val="single" w:sz="4" w:space="0" w:color="000000"/>
               <w:start w:val="single" w:sz="4" w:space="0" w:color="000000"/>
@@ -6469,7 +6469,7 @@
         </w:tc>
         <w:tc>
           <w:tcPr>
-            <w:tcW w:w="1904" w:type="dxa"/>
+            <w:tcW w:w="1902" w:type="dxa"/>
             <w:tcBorders>
               <w:start w:val="single" w:sz="4" w:space="0" w:color="000000"/>
               <w:bottom w:val="single" w:sz="4" w:space="0" w:color="000000"/>
@@ -6490,7 +6490,7 @@
         </w:tc>
         <w:tc>
           <w:tcPr>
-            <w:tcW w:w="2084" w:type="dxa"/>
+            <w:tcW w:w="2086" w:type="dxa"/>
             <w:tcBorders>
               <w:start w:val="single" w:sz="4" w:space="0" w:color="000000"/>
               <w:bottom w:val="single" w:sz="4" w:space="0" w:color="000000"/>
@@ -6611,7 +6611,7 @@
         </w:tc>
         <w:tc>
           <w:tcPr>
-            <w:tcW w:w="1904" w:type="dxa"/>
+            <w:tcW w:w="1902" w:type="dxa"/>
             <w:tcBorders>
               <w:start w:val="single" w:sz="4" w:space="0" w:color="000000"/>
               <w:bottom w:val="single" w:sz="4" w:space="0" w:color="000000"/>
@@ -6632,7 +6632,7 @@
         </w:tc>
         <w:tc>
           <w:tcPr>
-            <w:tcW w:w="2084" w:type="dxa"/>
+            <w:tcW w:w="2086" w:type="dxa"/>
             <w:tcBorders>
               <w:start w:val="single" w:sz="4" w:space="0" w:color="000000"/>
               <w:bottom w:val="single" w:sz="4" w:space="0" w:color="000000"/>
@@ -6741,7 +6741,7 @@
         </w:tc>
         <w:tc>
           <w:tcPr>
-            <w:tcW w:w="1904" w:type="dxa"/>
+            <w:tcW w:w="1902" w:type="dxa"/>
             <w:tcBorders>
               <w:start w:val="single" w:sz="4" w:space="0" w:color="000000"/>
               <w:bottom w:val="single" w:sz="4" w:space="0" w:color="000000"/>
@@ -6762,7 +6762,7 @@
         </w:tc>
         <w:tc>
           <w:tcPr>
-            <w:tcW w:w="2084" w:type="dxa"/>
+            <w:tcW w:w="2086" w:type="dxa"/>
             <w:tcBorders>
               <w:start w:val="single" w:sz="4" w:space="0" w:color="000000"/>
               <w:bottom w:val="single" w:sz="4" w:space="0" w:color="000000"/>
@@ -6868,7 +6868,7 @@
         </w:tc>
         <w:tc>
           <w:tcPr>
-            <w:tcW w:w="1904" w:type="dxa"/>
+            <w:tcW w:w="1902" w:type="dxa"/>
             <w:tcBorders>
               <w:start w:val="single" w:sz="4" w:space="0" w:color="000000"/>
               <w:bottom w:val="single" w:sz="4" w:space="0" w:color="000000"/>
@@ -6889,7 +6889,7 @@
         </w:tc>
         <w:tc>
           <w:tcPr>
-            <w:tcW w:w="2084" w:type="dxa"/>
+            <w:tcW w:w="2086" w:type="dxa"/>
             <w:tcBorders>
               <w:start w:val="single" w:sz="4" w:space="0" w:color="000000"/>
               <w:bottom w:val="single" w:sz="4" w:space="0" w:color="000000"/>
@@ -7010,7 +7010,7 @@
         </w:tc>
         <w:tc>
           <w:tcPr>
-            <w:tcW w:w="1904" w:type="dxa"/>
+            <w:tcW w:w="1902" w:type="dxa"/>
             <w:tcBorders>
               <w:start w:val="single" w:sz="4" w:space="0" w:color="000000"/>
               <w:bottom w:val="single" w:sz="4" w:space="0" w:color="000000"/>
@@ -7031,7 +7031,7 @@
         </w:tc>
         <w:tc>
           <w:tcPr>
-            <w:tcW w:w="2084" w:type="dxa"/>
+            <w:tcW w:w="2086" w:type="dxa"/>
             <w:tcBorders>
               <w:start w:val="single" w:sz="4" w:space="0" w:color="000000"/>
               <w:bottom w:val="single" w:sz="4" w:space="0" w:color="000000"/>
@@ -7140,7 +7140,7 @@
         </w:tc>
         <w:tc>
           <w:tcPr>
-            <w:tcW w:w="1904" w:type="dxa"/>
+            <w:tcW w:w="1902" w:type="dxa"/>
             <w:tcBorders>
               <w:start w:val="single" w:sz="4" w:space="0" w:color="000000"/>
               <w:bottom w:val="single" w:sz="4" w:space="0" w:color="000000"/>
@@ -7161,7 +7161,7 @@
         </w:tc>
         <w:tc>
           <w:tcPr>
-            <w:tcW w:w="2084" w:type="dxa"/>
+            <w:tcW w:w="2086" w:type="dxa"/>
             <w:tcBorders>
               <w:start w:val="single" w:sz="4" w:space="0" w:color="000000"/>
               <w:bottom w:val="single" w:sz="4" w:space="0" w:color="000000"/>
@@ -7266,7 +7266,7 @@
         </w:tc>
         <w:tc>
           <w:tcPr>
-            <w:tcW w:w="1904" w:type="dxa"/>
+            <w:tcW w:w="1902" w:type="dxa"/>
             <w:tcBorders>
               <w:start w:val="single" w:sz="4" w:space="0" w:color="000000"/>
               <w:bottom w:val="single" w:sz="4" w:space="0" w:color="000000"/>
@@ -7287,7 +7287,7 @@
         </w:tc>
         <w:tc>
           <w:tcPr>
-            <w:tcW w:w="2084" w:type="dxa"/>
+            <w:tcW w:w="2086" w:type="dxa"/>
             <w:tcBorders>
               <w:start w:val="single" w:sz="4" w:space="0" w:color="000000"/>
               <w:bottom w:val="single" w:sz="4" w:space="0" w:color="000000"/>
@@ -7407,7 +7407,7 @@
         </w:tc>
         <w:tc>
           <w:tcPr>
-            <w:tcW w:w="1904" w:type="dxa"/>
+            <w:tcW w:w="1902" w:type="dxa"/>
             <w:tcBorders>
               <w:start w:val="single" w:sz="4" w:space="0" w:color="000000"/>
               <w:bottom w:val="single" w:sz="4" w:space="0" w:color="000000"/>
@@ -7428,7 +7428,7 @@
         </w:tc>
         <w:tc>
           <w:tcPr>
-            <w:tcW w:w="2084" w:type="dxa"/>
+            <w:tcW w:w="2086" w:type="dxa"/>
             <w:tcBorders>
               <w:start w:val="single" w:sz="4" w:space="0" w:color="000000"/>
               <w:bottom w:val="single" w:sz="4" w:space="0" w:color="000000"/>
@@ -7537,7 +7537,7 @@
         </w:tc>
         <w:tc>
           <w:tcPr>
-            <w:tcW w:w="1904" w:type="dxa"/>
+            <w:tcW w:w="1902" w:type="dxa"/>
             <w:tcBorders>
               <w:start w:val="single" w:sz="4" w:space="0" w:color="000000"/>
               <w:bottom w:val="single" w:sz="4" w:space="0" w:color="000000"/>
@@ -7558,7 +7558,7 @@
         </w:tc>
         <w:tc>
           <w:tcPr>
-            <w:tcW w:w="2084" w:type="dxa"/>
+            <w:tcW w:w="2086" w:type="dxa"/>
             <w:tcBorders>
               <w:start w:val="single" w:sz="4" w:space="0" w:color="000000"/>
               <w:bottom w:val="single" w:sz="4" w:space="0" w:color="000000"/>
@@ -7667,7 +7667,7 @@
         </w:tc>
         <w:tc>
           <w:tcPr>
-            <w:tcW w:w="1904" w:type="dxa"/>
+            <w:tcW w:w="1902" w:type="dxa"/>
             <w:tcBorders>
               <w:start w:val="single" w:sz="4" w:space="0" w:color="000000"/>
               <w:bottom w:val="single" w:sz="4" w:space="0" w:color="000000"/>
@@ -7688,7 +7688,7 @@
         </w:tc>
         <w:tc>
           <w:tcPr>
-            <w:tcW w:w="2084" w:type="dxa"/>
+            <w:tcW w:w="2086" w:type="dxa"/>
             <w:tcBorders>
               <w:start w:val="single" w:sz="4" w:space="0" w:color="000000"/>
               <w:bottom w:val="single" w:sz="4" w:space="0" w:color="000000"/>
@@ -7809,7 +7809,7 @@
         </w:tc>
         <w:tc>
           <w:tcPr>
-            <w:tcW w:w="1904" w:type="dxa"/>
+            <w:tcW w:w="1902" w:type="dxa"/>
             <w:tcBorders>
               <w:start w:val="single" w:sz="4" w:space="0" w:color="000000"/>
               <w:bottom w:val="single" w:sz="4" w:space="0" w:color="000000"/>
@@ -7830,7 +7830,7 @@
         </w:tc>
         <w:tc>
           <w:tcPr>
-            <w:tcW w:w="2084" w:type="dxa"/>
+            <w:tcW w:w="2086" w:type="dxa"/>
             <w:tcBorders>
               <w:start w:val="single" w:sz="4" w:space="0" w:color="000000"/>
               <w:bottom w:val="single" w:sz="4" w:space="0" w:color="000000"/>
@@ -7939,7 +7939,7 @@
         </w:tc>
         <w:tc>
           <w:tcPr>
-            <w:tcW w:w="1904" w:type="dxa"/>
+            <w:tcW w:w="1902" w:type="dxa"/>
             <w:tcBorders>
               <w:start w:val="single" w:sz="4" w:space="0" w:color="000000"/>
               <w:bottom w:val="single" w:sz="4" w:space="0" w:color="000000"/>
@@ -7960,7 +7960,7 @@
         </w:tc>
         <w:tc>
           <w:tcPr>
-            <w:tcW w:w="2084" w:type="dxa"/>
+            <w:tcW w:w="2086" w:type="dxa"/>
             <w:tcBorders>
               <w:start w:val="single" w:sz="4" w:space="0" w:color="000000"/>
               <w:bottom w:val="single" w:sz="4" w:space="0" w:color="000000"/>
@@ -8069,7 +8069,7 @@
         </w:tc>
         <w:tc>
           <w:tcPr>
-            <w:tcW w:w="1904" w:type="dxa"/>
+            <w:tcW w:w="1902" w:type="dxa"/>
             <w:tcBorders>
               <w:start w:val="single" w:sz="4" w:space="0" w:color="000000"/>
               <w:bottom w:val="single" w:sz="4" w:space="0" w:color="000000"/>
@@ -8090,7 +8090,7 @@
         </w:tc>
         <w:tc>
           <w:tcPr>
-            <w:tcW w:w="2084" w:type="dxa"/>
+            <w:tcW w:w="2086" w:type="dxa"/>
             <w:tcBorders>
               <w:start w:val="single" w:sz="4" w:space="0" w:color="000000"/>
               <w:bottom w:val="single" w:sz="4" w:space="0" w:color="000000"/>
@@ -8200,7 +8200,7 @@
         </w:tc>
         <w:tc>
           <w:tcPr>
-            <w:tcW w:w="1904" w:type="dxa"/>
+            <w:tcW w:w="1902" w:type="dxa"/>
             <w:tcBorders>
               <w:start w:val="single" w:sz="4" w:space="0" w:color="000000"/>
               <w:bottom w:val="single" w:sz="4" w:space="0" w:color="000000"/>
@@ -8221,7 +8221,7 @@
         </w:tc>
         <w:tc>
           <w:tcPr>
-            <w:tcW w:w="2084" w:type="dxa"/>
+            <w:tcW w:w="2086" w:type="dxa"/>
             <w:tcBorders>
               <w:start w:val="single" w:sz="4" w:space="0" w:color="000000"/>
               <w:bottom w:val="single" w:sz="4" w:space="0" w:color="000000"/>
@@ -8330,7 +8330,7 @@
         </w:tc>
         <w:tc>
           <w:tcPr>
-            <w:tcW w:w="1904" w:type="dxa"/>
+            <w:tcW w:w="1902" w:type="dxa"/>
             <w:tcBorders>
               <w:start w:val="single" w:sz="4" w:space="0" w:color="000000"/>
               <w:bottom w:val="single" w:sz="4" w:space="0" w:color="000000"/>
@@ -8351,7 +8351,7 @@
         </w:tc>
         <w:tc>
           <w:tcPr>
-            <w:tcW w:w="2084" w:type="dxa"/>
+            <w:tcW w:w="2086" w:type="dxa"/>
             <w:tcBorders>
               <w:start w:val="single" w:sz="4" w:space="0" w:color="000000"/>
               <w:bottom w:val="single" w:sz="4" w:space="0" w:color="000000"/>
@@ -8460,7 +8460,7 @@
         </w:tc>
         <w:tc>
           <w:tcPr>
-            <w:tcW w:w="1904" w:type="dxa"/>
+            <w:tcW w:w="1902" w:type="dxa"/>
             <w:tcBorders>
               <w:start w:val="single" w:sz="4" w:space="0" w:color="000000"/>
               <w:bottom w:val="single" w:sz="4" w:space="0" w:color="000000"/>
@@ -8481,7 +8481,7 @@
         </w:tc>
         <w:tc>
           <w:tcPr>
-            <w:tcW w:w="2084" w:type="dxa"/>
+            <w:tcW w:w="2086" w:type="dxa"/>
             <w:tcBorders>
               <w:start w:val="single" w:sz="4" w:space="0" w:color="000000"/>
               <w:bottom w:val="single" w:sz="4" w:space="0" w:color="000000"/>
@@ -8591,7 +8591,7 @@
         </w:tc>
         <w:tc>
           <w:tcPr>
-            <w:tcW w:w="1904" w:type="dxa"/>
+            <w:tcW w:w="1902" w:type="dxa"/>
             <w:tcBorders>
               <w:start w:val="single" w:sz="4" w:space="0" w:color="000000"/>
               <w:bottom w:val="single" w:sz="4" w:space="0" w:color="000000"/>
@@ -8612,7 +8612,7 @@
         </w:tc>
         <w:tc>
           <w:tcPr>
-            <w:tcW w:w="2084" w:type="dxa"/>
+            <w:tcW w:w="2086" w:type="dxa"/>
             <w:tcBorders>
               <w:start w:val="single" w:sz="4" w:space="0" w:color="000000"/>
               <w:bottom w:val="single" w:sz="4" w:space="0" w:color="000000"/>
@@ -8721,7 +8721,7 @@
         </w:tc>
         <w:tc>
           <w:tcPr>
-            <w:tcW w:w="1904" w:type="dxa"/>
+            <w:tcW w:w="1902" w:type="dxa"/>
             <w:tcBorders>
               <w:start w:val="single" w:sz="4" w:space="0" w:color="000000"/>
               <w:bottom w:val="single" w:sz="4" w:space="0" w:color="000000"/>
@@ -8742,7 +8742,7 @@
         </w:tc>
         <w:tc>
           <w:tcPr>
-            <w:tcW w:w="2084" w:type="dxa"/>
+            <w:tcW w:w="2086" w:type="dxa"/>
             <w:tcBorders>
               <w:start w:val="single" w:sz="4" w:space="0" w:color="000000"/>
               <w:bottom w:val="single" w:sz="4" w:space="0" w:color="000000"/>
@@ -8851,7 +8851,7 @@
         </w:tc>
         <w:tc>
           <w:tcPr>
-            <w:tcW w:w="1904" w:type="dxa"/>
+            <w:tcW w:w="1902" w:type="dxa"/>
             <w:tcBorders>
               <w:start w:val="single" w:sz="4" w:space="0" w:color="000000"/>
               <w:bottom w:val="single" w:sz="4" w:space="0" w:color="000000"/>
@@ -8872,7 +8872,7 @@
         </w:tc>
         <w:tc>
           <w:tcPr>
-            <w:tcW w:w="2084" w:type="dxa"/>
+            <w:tcW w:w="2086" w:type="dxa"/>
             <w:tcBorders>
               <w:start w:val="single" w:sz="4" w:space="0" w:color="000000"/>
               <w:bottom w:val="single" w:sz="4" w:space="0" w:color="000000"/>
@@ -8982,7 +8982,7 @@
         </w:tc>
         <w:tc>
           <w:tcPr>
-            <w:tcW w:w="1904" w:type="dxa"/>
+            <w:tcW w:w="1902" w:type="dxa"/>
             <w:tcBorders>
               <w:start w:val="single" w:sz="4" w:space="0" w:color="000000"/>
               <w:bottom w:val="single" w:sz="4" w:space="0" w:color="000000"/>
@@ -9003,7 +9003,7 @@
         </w:tc>
         <w:tc>
           <w:tcPr>
-            <w:tcW w:w="2084" w:type="dxa"/>
+            <w:tcW w:w="2086" w:type="dxa"/>
             <w:tcBorders>
               <w:start w:val="single" w:sz="4" w:space="0" w:color="000000"/>
               <w:bottom w:val="single" w:sz="4" w:space="0" w:color="000000"/>
@@ -9112,7 +9112,7 @@
         </w:tc>
         <w:tc>
           <w:tcPr>
-            <w:tcW w:w="1904" w:type="dxa"/>
+            <w:tcW w:w="1902" w:type="dxa"/>
             <w:tcBorders>
               <w:start w:val="single" w:sz="4" w:space="0" w:color="000000"/>
               <w:bottom w:val="single" w:sz="4" w:space="0" w:color="000000"/>
@@ -9133,7 +9133,7 @@
         </w:tc>
         <w:tc>
           <w:tcPr>
-            <w:tcW w:w="2084" w:type="dxa"/>
+            <w:tcW w:w="2086" w:type="dxa"/>
             <w:tcBorders>
               <w:start w:val="single" w:sz="4" w:space="0" w:color="000000"/>
               <w:bottom w:val="single" w:sz="4" w:space="0" w:color="000000"/>
@@ -9242,7 +9242,7 @@
         </w:tc>
         <w:tc>
           <w:tcPr>
-            <w:tcW w:w="1904" w:type="dxa"/>
+            <w:tcW w:w="1902" w:type="dxa"/>
             <w:tcBorders>
               <w:start w:val="single" w:sz="4" w:space="0" w:color="000000"/>
               <w:bottom w:val="single" w:sz="4" w:space="0" w:color="000000"/>
@@ -9263,7 +9263,7 @@
         </w:tc>
         <w:tc>
           <w:tcPr>
-            <w:tcW w:w="2084" w:type="dxa"/>
+            <w:tcW w:w="2086" w:type="dxa"/>
             <w:tcBorders>
               <w:start w:val="single" w:sz="4" w:space="0" w:color="000000"/>
               <w:bottom w:val="single" w:sz="4" w:space="0" w:color="000000"/>
@@ -9373,7 +9373,7 @@
         </w:tc>
         <w:tc>
           <w:tcPr>
-            <w:tcW w:w="1904" w:type="dxa"/>
+            <w:tcW w:w="1902" w:type="dxa"/>
             <w:tcBorders>
               <w:start w:val="single" w:sz="4" w:space="0" w:color="000000"/>
               <w:bottom w:val="single" w:sz="4" w:space="0" w:color="000000"/>
@@ -9394,7 +9394,7 @@
         </w:tc>
         <w:tc>
           <w:tcPr>
-            <w:tcW w:w="2084" w:type="dxa"/>
+            <w:tcW w:w="2086" w:type="dxa"/>
             <w:tcBorders>
               <w:start w:val="single" w:sz="4" w:space="0" w:color="000000"/>
               <w:bottom w:val="single" w:sz="4" w:space="0" w:color="000000"/>
@@ -9503,7 +9503,7 @@
         </w:tc>
         <w:tc>
           <w:tcPr>
-            <w:tcW w:w="1904" w:type="dxa"/>
+            <w:tcW w:w="1902" w:type="dxa"/>
             <w:tcBorders>
               <w:start w:val="single" w:sz="4" w:space="0" w:color="000000"/>
               <w:bottom w:val="single" w:sz="4" w:space="0" w:color="000000"/>
@@ -9524,7 +9524,7 @@
         </w:tc>
         <w:tc>
           <w:tcPr>
-            <w:tcW w:w="2084" w:type="dxa"/>
+            <w:tcW w:w="2086" w:type="dxa"/>
             <w:tcBorders>
               <w:start w:val="single" w:sz="4" w:space="0" w:color="000000"/>
               <w:bottom w:val="single" w:sz="4" w:space="0" w:color="000000"/>
@@ -9633,7 +9633,7 @@
         </w:tc>
         <w:tc>
           <w:tcPr>
-            <w:tcW w:w="1904" w:type="dxa"/>
+            <w:tcW w:w="1902" w:type="dxa"/>
             <w:tcBorders>
               <w:start w:val="single" w:sz="4" w:space="0" w:color="000000"/>
               <w:bottom w:val="single" w:sz="4" w:space="0" w:color="000000"/>
@@ -9654,7 +9654,7 @@
         </w:tc>
         <w:tc>
           <w:tcPr>
-            <w:tcW w:w="2084" w:type="dxa"/>
+            <w:tcW w:w="2086" w:type="dxa"/>
             <w:tcBorders>
               <w:start w:val="single" w:sz="4" w:space="0" w:color="000000"/>
               <w:bottom w:val="single" w:sz="4" w:space="0" w:color="000000"/>
@@ -9764,7 +9764,7 @@
         </w:tc>
         <w:tc>
           <w:tcPr>
-            <w:tcW w:w="1904" w:type="dxa"/>
+            <w:tcW w:w="1902" w:type="dxa"/>
             <w:tcBorders>
               <w:start w:val="single" w:sz="4" w:space="0" w:color="000000"/>
               <w:bottom w:val="single" w:sz="4" w:space="0" w:color="000000"/>
@@ -9785,7 +9785,7 @@
         </w:tc>
         <w:tc>
           <w:tcPr>
-            <w:tcW w:w="2084" w:type="dxa"/>
+            <w:tcW w:w="2086" w:type="dxa"/>
             <w:tcBorders>
               <w:start w:val="single" w:sz="4" w:space="0" w:color="000000"/>
               <w:bottom w:val="single" w:sz="4" w:space="0" w:color="000000"/>
@@ -9894,7 +9894,7 @@
         </w:tc>
         <w:tc>
           <w:tcPr>
-            <w:tcW w:w="1904" w:type="dxa"/>
+            <w:tcW w:w="1902" w:type="dxa"/>
             <w:tcBorders>
               <w:start w:val="single" w:sz="4" w:space="0" w:color="000000"/>
               <w:bottom w:val="single" w:sz="4" w:space="0" w:color="000000"/>
@@ -9915,7 +9915,7 @@
         </w:tc>
         <w:tc>
           <w:tcPr>
-            <w:tcW w:w="2084" w:type="dxa"/>
+            <w:tcW w:w="2086" w:type="dxa"/>
             <w:tcBorders>
               <w:start w:val="single" w:sz="4" w:space="0" w:color="000000"/>
               <w:bottom w:val="single" w:sz="4" w:space="0" w:color="000000"/>
@@ -10024,7 +10024,7 @@
         </w:tc>
         <w:tc>
           <w:tcPr>
-            <w:tcW w:w="1904" w:type="dxa"/>
+            <w:tcW w:w="1902" w:type="dxa"/>
             <w:tcBorders>
               <w:start w:val="single" w:sz="4" w:space="0" w:color="000000"/>
               <w:bottom w:val="single" w:sz="4" w:space="0" w:color="000000"/>
@@ -10045,7 +10045,7 @@
         </w:tc>
         <w:tc>
           <w:tcPr>
-            <w:tcW w:w="2084" w:type="dxa"/>
+            <w:tcW w:w="2086" w:type="dxa"/>
             <w:tcBorders>
               <w:start w:val="single" w:sz="4" w:space="0" w:color="000000"/>
               <w:bottom w:val="single" w:sz="4" w:space="0" w:color="000000"/>
@@ -10155,7 +10155,7 @@
         </w:tc>
         <w:tc>
           <w:tcPr>
-            <w:tcW w:w="1904" w:type="dxa"/>
+            <w:tcW w:w="1902" w:type="dxa"/>
             <w:tcBorders>
               <w:start w:val="single" w:sz="4" w:space="0" w:color="000000"/>
               <w:bottom w:val="single" w:sz="4" w:space="0" w:color="000000"/>
@@ -10176,7 +10176,7 @@
         </w:tc>
         <w:tc>
           <w:tcPr>
-            <w:tcW w:w="2084" w:type="dxa"/>
+            <w:tcW w:w="2086" w:type="dxa"/>
             <w:tcBorders>
               <w:start w:val="single" w:sz="4" w:space="0" w:color="000000"/>
               <w:bottom w:val="single" w:sz="4" w:space="0" w:color="000000"/>
@@ -10285,7 +10285,7 @@
         </w:tc>
         <w:tc>
           <w:tcPr>
-            <w:tcW w:w="1904" w:type="dxa"/>
+            <w:tcW w:w="1902" w:type="dxa"/>
             <w:tcBorders>
               <w:start w:val="single" w:sz="4" w:space="0" w:color="000000"/>
               <w:bottom w:val="single" w:sz="4" w:space="0" w:color="000000"/>
@@ -10306,7 +10306,7 @@
         </w:tc>
         <w:tc>
           <w:tcPr>
-            <w:tcW w:w="2084" w:type="dxa"/>
+            <w:tcW w:w="2086" w:type="dxa"/>
             <w:tcBorders>
               <w:start w:val="single" w:sz="4" w:space="0" w:color="000000"/>
               <w:bottom w:val="single" w:sz="4" w:space="0" w:color="000000"/>
@@ -10415,7 +10415,7 @@
         </w:tc>
         <w:tc>
           <w:tcPr>
-            <w:tcW w:w="1904" w:type="dxa"/>
+            <w:tcW w:w="1902" w:type="dxa"/>
             <w:tcBorders>
               <w:start w:val="single" w:sz="4" w:space="0" w:color="000000"/>
               <w:bottom w:val="single" w:sz="4" w:space="0" w:color="000000"/>
@@ -10436,7 +10436,7 @@
         </w:tc>
         <w:tc>
           <w:tcPr>
-            <w:tcW w:w="2084" w:type="dxa"/>
+            <w:tcW w:w="2086" w:type="dxa"/>
             <w:tcBorders>
               <w:start w:val="single" w:sz="4" w:space="0" w:color="000000"/>
               <w:bottom w:val="single" w:sz="4" w:space="0" w:color="000000"/>
@@ -10653,12 +10653,12 @@
         <w:gridCol w:w="1984"/>
         <w:gridCol w:w="992"/>
         <w:gridCol w:w="992"/>
-        <w:gridCol w:w="986"/>
+        <w:gridCol w:w="984"/>
         <w:gridCol w:w="992"/>
         <w:gridCol w:w="992"/>
         <w:gridCol w:w="992"/>
         <w:gridCol w:w="1029"/>
-        <w:gridCol w:w="962"/>
+        <w:gridCol w:w="964"/>
       </w:tblGrid>
       <w:tr>
         <w:trPr/>
@@ -10714,7 +10714,7 @@
         </w:tc>
         <w:tc>
           <w:tcPr>
-            <w:tcW w:w="1978" w:type="dxa"/>
+            <w:tcW w:w="1976" w:type="dxa"/>
             <w:gridSpan w:val="2"/>
             <w:tcBorders>
               <w:top w:val="single" w:sz="4" w:space="0" w:color="000000"/>
@@ -10760,7 +10760,7 @@
         </w:tc>
         <w:tc>
           <w:tcPr>
-            <w:tcW w:w="1991" w:type="dxa"/>
+            <w:tcW w:w="1993" w:type="dxa"/>
             <w:gridSpan w:val="2"/>
             <w:tcBorders>
               <w:top w:val="single" w:sz="4" w:space="0" w:color="000000"/>
@@ -10851,7 +10851,7 @@
         </w:tc>
         <w:tc>
           <w:tcPr>
-            <w:tcW w:w="986" w:type="dxa"/>
+            <w:tcW w:w="984" w:type="dxa"/>
             <w:tcBorders>
               <w:start w:val="single" w:sz="4" w:space="0" w:color="000000"/>
               <w:bottom w:val="single" w:sz="4" w:space="0" w:color="000000"/>
@@ -10956,7 +10956,7 @@
         </w:tc>
         <w:tc>
           <w:tcPr>
-            <w:tcW w:w="962" w:type="dxa"/>
+            <w:tcW w:w="964" w:type="dxa"/>
             <w:tcBorders>
               <w:start w:val="single" w:sz="4" w:space="0" w:color="000000"/>
               <w:bottom w:val="single" w:sz="4" w:space="0" w:color="000000"/>
@@ -11044,7 +11044,7 @@
         </w:tc>
         <w:tc>
           <w:tcPr>
-            <w:tcW w:w="986" w:type="dxa"/>
+            <w:tcW w:w="984" w:type="dxa"/>
             <w:tcBorders>
               <w:start w:val="single" w:sz="4" w:space="0" w:color="000000"/>
               <w:bottom w:val="single" w:sz="4" w:space="0" w:color="000000"/>
@@ -11149,7 +11149,7 @@
         </w:tc>
         <w:tc>
           <w:tcPr>
-            <w:tcW w:w="962" w:type="dxa"/>
+            <w:tcW w:w="964" w:type="dxa"/>
             <w:tcBorders>
               <w:start w:val="single" w:sz="4" w:space="0" w:color="000000"/>
               <w:bottom w:val="single" w:sz="4" w:space="0" w:color="000000"/>
@@ -11319,7 +11319,7 @@
       </w:pPr>
       <w:r>
         <w:drawing>
-          <wp:anchor behindDoc="0" distT="0" distB="0" distL="0" distR="0" simplePos="0" locked="0" layoutInCell="0" allowOverlap="1" relativeHeight="256">
+          <wp:anchor behindDoc="0" distT="0" distB="0" distL="0" distR="0" simplePos="0" locked="0" layoutInCell="0" allowOverlap="1" relativeHeight="271">
             <wp:simplePos x="0" y="0"/>
             <wp:positionH relativeFrom="column">
               <wp:align>center</wp:align>
@@ -11470,7 +11470,7 @@
       </w:pPr>
       <w:r>
         <w:drawing>
-          <wp:anchor behindDoc="0" distT="0" distB="0" distL="0" distR="0" simplePos="0" locked="0" layoutInCell="0" allowOverlap="1" relativeHeight="257">
+          <wp:anchor behindDoc="0" distT="0" distB="0" distL="0" distR="0" simplePos="0" locked="0" layoutInCell="0" allowOverlap="1" relativeHeight="272">
             <wp:simplePos x="0" y="0"/>
             <wp:positionH relativeFrom="column">
               <wp:align>center</wp:align>
@@ -14703,7 +14703,7 @@
         <w:rPr/>
         <w:drawing>
           <wp:inline distT="0" distB="0" distL="0" distR="0">
-            <wp:extent cx="3727450" cy="3101340"/>
+            <wp:extent cx="4832350" cy="4132580"/>
             <wp:effectExtent l="0" t="0" r="0" b="0"/>
             <wp:docPr id="45" name="Image45"/>
             <wp:cNvGraphicFramePr>
@@ -14727,7 +14727,7 @@
                   <pic:spPr bwMode="auto">
                     <a:xfrm>
                       <a:off x="0" y="0"/>
-                      <a:ext cx="3727450" cy="3101340"/>
+                      <a:ext cx="4832350" cy="4132580"/>
                     </a:xfrm>
                     <a:prstGeom prst="rect">
                       <a:avLst/>
@@ -14786,7 +14786,416 @@
         <w:suppressAutoHyphens w:val="true"/>
         <w:bidi w:val="0"/>
         <w:spacing w:lineRule="auto" w:line="360" w:before="0" w:after="0"/>
-        <w:ind w:firstLine="900" w:start="0" w:end="0"/>
+        <w:ind w:firstLine="809" w:start="0" w:end="0"/>
+        <w:jc w:val="both"/>
+        <w:rPr/>
+      </w:pPr>
+      <w:r>
+        <w:rPr>
+          <w:rFonts w:eastAsia="Helvetica-Bold"/>
+          <w:b/>
+          <w:bCs/>
+          <w:sz w:val="28"/>
+          <w:szCs w:val="28"/>
+          <w:lang w:val="en-US"/>
+        </w:rPr>
+        <w:t xml:space="preserve">Завдання 8. </w:t>
+      </w:r>
+      <w:r>
+        <w:rPr>
+          <w:rFonts w:eastAsia="Helvetica-Bold"/>
+          <w:b w:val="false"/>
+          <w:bCs w:val="false"/>
+          <w:sz w:val="28"/>
+          <w:szCs w:val="28"/>
+          <w:lang w:val="en-US"/>
+        </w:rPr>
+        <w:t>Провести обмін даними між однією з робочих станцій та рештою вузлів мережі (комутаторами, серверами, робочими станціями). Дослідити процес формування та використання таблиць комутації на обох комутаторах мережі під час проведення обміну даними між пристроями.</w:t>
+      </w:r>
+    </w:p>
+    <w:p>
+      <w:pPr>
+        <w:pStyle w:val="Normal"/>
+        <w:widowControl/>
+        <w:tabs>
+          <w:tab w:val="clear" w:pos="567"/>
+          <w:tab w:val="left" w:pos="0" w:leader="none"/>
+        </w:tabs>
+        <w:suppressAutoHyphens w:val="true"/>
+        <w:bidi w:val="0"/>
+        <w:spacing w:lineRule="auto" w:line="360" w:before="0" w:after="0"/>
+        <w:ind w:hanging="0" w:start="0" w:end="0"/>
+        <w:jc w:val="center"/>
+        <w:rPr>
+          <w:rFonts w:eastAsia="Helvetica-Bold"/>
+          <w:b w:val="false"/>
+          <w:bCs w:val="false"/>
+          <w:sz w:val="28"/>
+          <w:szCs w:val="28"/>
+          <w:lang w:val="en-US"/>
+        </w:rPr>
+      </w:pPr>
+      <w:r>
+        <w:rPr/>
+        <w:drawing>
+          <wp:inline distT="0" distB="0" distL="0" distR="0">
+            <wp:extent cx="2262505" cy="2974975"/>
+            <wp:effectExtent l="0" t="0" r="0" b="0"/>
+            <wp:docPr id="46" name="Image46"/>
+            <wp:cNvGraphicFramePr>
+              <a:graphicFrameLocks xmlns:a="http://schemas.openxmlformats.org/drawingml/2006/main" noChangeAspect="1"/>
+            </wp:cNvGraphicFramePr>
+            <a:graphic xmlns:a="http://schemas.openxmlformats.org/drawingml/2006/main">
+              <a:graphicData uri="http://schemas.openxmlformats.org/drawingml/2006/picture">
+                <pic:pic xmlns:pic="http://schemas.openxmlformats.org/drawingml/2006/picture">
+                  <pic:nvPicPr>
+                    <pic:cNvPr id="46" name="Image46"/>
+                    <pic:cNvPicPr>
+                      <a:picLocks noChangeAspect="1" noChangeArrowheads="1"/>
+                    </pic:cNvPicPr>
+                  </pic:nvPicPr>
+                  <pic:blipFill>
+                    <a:blip r:embed="rId47"/>
+                    <a:stretch>
+                      <a:fillRect/>
+                    </a:stretch>
+                  </pic:blipFill>
+                  <pic:spPr bwMode="auto">
+                    <a:xfrm>
+                      <a:off x="0" y="0"/>
+                      <a:ext cx="2262505" cy="2974975"/>
+                    </a:xfrm>
+                    <a:prstGeom prst="rect">
+                      <a:avLst/>
+                    </a:prstGeom>
+                    <a:noFill/>
+                  </pic:spPr>
+                </pic:pic>
+              </a:graphicData>
+            </a:graphic>
+          </wp:inline>
+        </w:drawing>
+      </w:r>
+    </w:p>
+    <w:p>
+      <w:pPr>
+        <w:pStyle w:val="Normal"/>
+        <w:tabs>
+          <w:tab w:val="clear" w:pos="567"/>
+          <w:tab w:val="left" w:pos="0" w:leader="none"/>
+        </w:tabs>
+        <w:spacing w:lineRule="auto" w:line="360"/>
+        <w:ind w:hanging="0" w:start="0"/>
+        <w:jc w:val="center"/>
+        <w:rPr>
+          <w:sz w:val="28"/>
+          <w:szCs w:val="28"/>
+        </w:rPr>
+      </w:pPr>
+      <w:r>
+        <w:rPr/>
+        <w:t>Рис. 47. Результати обміну даних між WS-63-24-1 та WS-63-24-3, WS-63-24-6</w:t>
+      </w:r>
+    </w:p>
+    <w:p>
+      <w:pPr>
+        <w:pStyle w:val="Normal"/>
+        <w:tabs>
+          <w:tab w:val="clear" w:pos="567"/>
+          <w:tab w:val="left" w:pos="0" w:leader="none"/>
+        </w:tabs>
+        <w:spacing w:lineRule="auto" w:line="360"/>
+        <w:ind w:hanging="0" w:start="0"/>
+        <w:jc w:val="center"/>
+        <w:rPr>
+          <w:sz w:val="28"/>
+          <w:szCs w:val="28"/>
+        </w:rPr>
+      </w:pPr>
+      <w:r>
+        <w:rPr/>
+        <w:drawing>
+          <wp:inline distT="0" distB="0" distL="0" distR="0">
+            <wp:extent cx="2651125" cy="3839210"/>
+            <wp:effectExtent l="0" t="0" r="0" b="0"/>
+            <wp:docPr id="47" name="Image47"/>
+            <wp:cNvGraphicFramePr>
+              <a:graphicFrameLocks xmlns:a="http://schemas.openxmlformats.org/drawingml/2006/main" noChangeAspect="1"/>
+            </wp:cNvGraphicFramePr>
+            <a:graphic xmlns:a="http://schemas.openxmlformats.org/drawingml/2006/main">
+              <a:graphicData uri="http://schemas.openxmlformats.org/drawingml/2006/picture">
+                <pic:pic xmlns:pic="http://schemas.openxmlformats.org/drawingml/2006/picture">
+                  <pic:nvPicPr>
+                    <pic:cNvPr id="47" name="Image47"/>
+                    <pic:cNvPicPr>
+                      <a:picLocks noChangeAspect="1" noChangeArrowheads="1"/>
+                    </pic:cNvPicPr>
+                  </pic:nvPicPr>
+                  <pic:blipFill>
+                    <a:blip r:embed="rId48"/>
+                    <a:stretch>
+                      <a:fillRect/>
+                    </a:stretch>
+                  </pic:blipFill>
+                  <pic:spPr bwMode="auto">
+                    <a:xfrm>
+                      <a:off x="0" y="0"/>
+                      <a:ext cx="2651125" cy="3839210"/>
+                    </a:xfrm>
+                    <a:prstGeom prst="rect">
+                      <a:avLst/>
+                    </a:prstGeom>
+                    <a:noFill/>
+                  </pic:spPr>
+                </pic:pic>
+              </a:graphicData>
+            </a:graphic>
+          </wp:inline>
+        </w:drawing>
+      </w:r>
+    </w:p>
+    <w:p>
+      <w:pPr>
+        <w:pStyle w:val="Normal"/>
+        <w:tabs>
+          <w:tab w:val="clear" w:pos="567"/>
+          <w:tab w:val="left" w:pos="0" w:leader="none"/>
+        </w:tabs>
+        <w:spacing w:lineRule="auto" w:line="360"/>
+        <w:ind w:hanging="0" w:start="0"/>
+        <w:jc w:val="center"/>
+        <w:rPr>
+          <w:sz w:val="28"/>
+          <w:szCs w:val="28"/>
+        </w:rPr>
+      </w:pPr>
+      <w:r>
+        <w:rPr/>
+        <w:t>Рис. 48. Результати обміну даних між WS-63-24-1 та R-63-24-1, SW-63-24-1, SW-63-24-2, Serv-63-24-1</w:t>
+      </w:r>
+      <w:r>
+        <w:br w:type="page"/>
+      </w:r>
+    </w:p>
+    <w:p>
+      <w:pPr>
+        <w:pStyle w:val="Normal"/>
+        <w:widowControl/>
+        <w:tabs>
+          <w:tab w:val="clear" w:pos="567"/>
+          <w:tab w:val="left" w:pos="0" w:leader="none"/>
+        </w:tabs>
+        <w:suppressAutoHyphens w:val="true"/>
+        <w:bidi w:val="0"/>
+        <w:spacing w:lineRule="auto" w:line="360" w:before="0" w:after="0"/>
+        <w:ind w:hanging="0" w:start="0" w:end="0"/>
+        <w:jc w:val="center"/>
+        <w:rPr>
+          <w:rFonts w:eastAsia="Helvetica-Bold"/>
+          <w:b/>
+          <w:bCs/>
+          <w:sz w:val="28"/>
+          <w:szCs w:val="28"/>
+          <w:lang w:val="en-US"/>
+        </w:rPr>
+      </w:pPr>
+      <w:r>
+        <w:rPr/>
+        <w:drawing>
+          <wp:inline distT="0" distB="0" distL="0" distR="0">
+            <wp:extent cx="2819400" cy="1743075"/>
+            <wp:effectExtent l="0" t="0" r="0" b="0"/>
+            <wp:docPr id="48" name="Image48"/>
+            <wp:cNvGraphicFramePr>
+              <a:graphicFrameLocks xmlns:a="http://schemas.openxmlformats.org/drawingml/2006/main" noChangeAspect="1"/>
+            </wp:cNvGraphicFramePr>
+            <a:graphic xmlns:a="http://schemas.openxmlformats.org/drawingml/2006/main">
+              <a:graphicData uri="http://schemas.openxmlformats.org/drawingml/2006/picture">
+                <pic:pic xmlns:pic="http://schemas.openxmlformats.org/drawingml/2006/picture">
+                  <pic:nvPicPr>
+                    <pic:cNvPr id="48" name="Image48"/>
+                    <pic:cNvPicPr>
+                      <a:picLocks noChangeAspect="1" noChangeArrowheads="1"/>
+                    </pic:cNvPicPr>
+                  </pic:nvPicPr>
+                  <pic:blipFill>
+                    <a:blip r:embed="rId49"/>
+                    <a:stretch>
+                      <a:fillRect/>
+                    </a:stretch>
+                  </pic:blipFill>
+                  <pic:spPr bwMode="auto">
+                    <a:xfrm>
+                      <a:off x="0" y="0"/>
+                      <a:ext cx="2819400" cy="1743075"/>
+                    </a:xfrm>
+                    <a:prstGeom prst="rect">
+                      <a:avLst/>
+                    </a:prstGeom>
+                    <a:noFill/>
+                  </pic:spPr>
+                </pic:pic>
+              </a:graphicData>
+            </a:graphic>
+          </wp:inline>
+        </w:drawing>
+      </w:r>
+    </w:p>
+    <w:p>
+      <w:pPr>
+        <w:pStyle w:val="Normal"/>
+        <w:widowControl/>
+        <w:tabs>
+          <w:tab w:val="clear" w:pos="567"/>
+          <w:tab w:val="left" w:pos="0" w:leader="none"/>
+        </w:tabs>
+        <w:suppressAutoHyphens w:val="true"/>
+        <w:bidi w:val="0"/>
+        <w:spacing w:lineRule="auto" w:line="360" w:before="0" w:after="0"/>
+        <w:ind w:hanging="0" w:start="0" w:end="0"/>
+        <w:jc w:val="center"/>
+        <w:rPr>
+          <w:rFonts w:eastAsia="Helvetica-Bold"/>
+          <w:b w:val="false"/>
+          <w:bCs w:val="false"/>
+          <w:sz w:val="28"/>
+          <w:szCs w:val="28"/>
+          <w:lang w:val="en-US"/>
+        </w:rPr>
+      </w:pPr>
+      <w:r>
+        <w:rPr>
+          <w:rFonts w:eastAsia="Helvetica-Bold"/>
+          <w:b w:val="false"/>
+          <w:bCs w:val="false"/>
+          <w:sz w:val="28"/>
+          <w:szCs w:val="28"/>
+          <w:lang w:val="en-US"/>
+        </w:rPr>
+        <w:t>Рис. 49. Таблиця комутації SW-63-24-1</w:t>
+      </w:r>
+    </w:p>
+    <w:p>
+      <w:pPr>
+        <w:pStyle w:val="Normal"/>
+        <w:widowControl/>
+        <w:tabs>
+          <w:tab w:val="clear" w:pos="567"/>
+          <w:tab w:val="left" w:pos="0" w:leader="none"/>
+        </w:tabs>
+        <w:suppressAutoHyphens w:val="true"/>
+        <w:bidi w:val="0"/>
+        <w:spacing w:lineRule="auto" w:line="360" w:before="0" w:after="0"/>
+        <w:ind w:hanging="0" w:start="0" w:end="0"/>
+        <w:jc w:val="center"/>
+        <w:rPr>
+          <w:rFonts w:eastAsia="Helvetica-Bold"/>
+          <w:b/>
+          <w:bCs/>
+          <w:sz w:val="28"/>
+          <w:szCs w:val="28"/>
+          <w:lang w:val="en-US"/>
+        </w:rPr>
+      </w:pPr>
+      <w:r>
+        <w:rPr/>
+        <w:drawing>
+          <wp:inline distT="0" distB="0" distL="0" distR="0">
+            <wp:extent cx="2828925" cy="1352550"/>
+            <wp:effectExtent l="0" t="0" r="0" b="0"/>
+            <wp:docPr id="49" name="Image49"/>
+            <wp:cNvGraphicFramePr>
+              <a:graphicFrameLocks xmlns:a="http://schemas.openxmlformats.org/drawingml/2006/main" noChangeAspect="1"/>
+            </wp:cNvGraphicFramePr>
+            <a:graphic xmlns:a="http://schemas.openxmlformats.org/drawingml/2006/main">
+              <a:graphicData uri="http://schemas.openxmlformats.org/drawingml/2006/picture">
+                <pic:pic xmlns:pic="http://schemas.openxmlformats.org/drawingml/2006/picture">
+                  <pic:nvPicPr>
+                    <pic:cNvPr id="49" name="Image49"/>
+                    <pic:cNvPicPr>
+                      <a:picLocks noChangeAspect="1" noChangeArrowheads="1"/>
+                    </pic:cNvPicPr>
+                  </pic:nvPicPr>
+                  <pic:blipFill>
+                    <a:blip r:embed="rId50"/>
+                    <a:stretch>
+                      <a:fillRect/>
+                    </a:stretch>
+                  </pic:blipFill>
+                  <pic:spPr bwMode="auto">
+                    <a:xfrm>
+                      <a:off x="0" y="0"/>
+                      <a:ext cx="2828925" cy="1352550"/>
+                    </a:xfrm>
+                    <a:prstGeom prst="rect">
+                      <a:avLst/>
+                    </a:prstGeom>
+                    <a:noFill/>
+                  </pic:spPr>
+                </pic:pic>
+              </a:graphicData>
+            </a:graphic>
+          </wp:inline>
+        </w:drawing>
+      </w:r>
+    </w:p>
+    <w:p>
+      <w:pPr>
+        <w:pStyle w:val="Normal"/>
+        <w:widowControl/>
+        <w:tabs>
+          <w:tab w:val="clear" w:pos="567"/>
+          <w:tab w:val="left" w:pos="0" w:leader="none"/>
+        </w:tabs>
+        <w:suppressAutoHyphens w:val="true"/>
+        <w:bidi w:val="0"/>
+        <w:spacing w:lineRule="auto" w:line="360" w:before="0" w:after="0"/>
+        <w:ind w:hanging="0" w:start="0" w:end="0"/>
+        <w:jc w:val="center"/>
+        <w:rPr>
+          <w:rFonts w:eastAsia="Helvetica-Bold"/>
+          <w:b w:val="false"/>
+          <w:bCs w:val="false"/>
+          <w:sz w:val="28"/>
+          <w:szCs w:val="28"/>
+          <w:lang w:val="en-US"/>
+        </w:rPr>
+      </w:pPr>
+      <w:r>
+        <w:rPr>
+          <w:rFonts w:eastAsia="Helvetica-Bold"/>
+          <w:b w:val="false"/>
+          <w:bCs w:val="false"/>
+          <w:sz w:val="28"/>
+          <w:szCs w:val="28"/>
+          <w:lang w:val="en-US"/>
+        </w:rPr>
+        <w:t>Рис. 50. Таблиця комутації SW-63-24-</w:t>
+      </w:r>
+      <w:r>
+        <w:rPr>
+          <w:rFonts w:eastAsia="Helvetica-Bold"/>
+          <w:b w:val="false"/>
+          <w:bCs w:val="false"/>
+          <w:sz w:val="28"/>
+          <w:szCs w:val="28"/>
+          <w:lang w:val="en-US"/>
+        </w:rPr>
+        <w:t>2</w:t>
+      </w:r>
+    </w:p>
+    <w:p>
+      <w:pPr>
+        <w:pStyle w:val="Normal"/>
+        <w:widowControl/>
+        <w:tabs>
+          <w:tab w:val="clear" w:pos="567"/>
+          <w:tab w:val="left" w:pos="0" w:leader="none"/>
+        </w:tabs>
+        <w:suppressAutoHyphens w:val="true"/>
+        <w:bidi w:val="0"/>
+        <w:spacing w:lineRule="auto" w:line="360" w:before="0" w:after="0"/>
+        <w:ind w:firstLine="809" w:start="0" w:end="0"/>
         <w:jc w:val="both"/>
         <w:rPr/>
       </w:pPr>
@@ -14814,9 +15223,9 @@
       </w:r>
     </w:p>
     <w:sectPr>
-      <w:headerReference w:type="even" r:id="rId47"/>
-      <w:headerReference w:type="default" r:id="rId48"/>
-      <w:headerReference w:type="first" r:id="rId49"/>
+      <w:headerReference w:type="even" r:id="rId51"/>
+      <w:headerReference w:type="default" r:id="rId52"/>
+      <w:headerReference w:type="first" r:id="rId53"/>
       <w:type w:val="nextPage"/>
       <w:pgSz w:w="11906" w:h="16838"/>
       <w:pgMar w:left="1418" w:right="567" w:gutter="0" w:header="709" w:top="766" w:footer="0" w:bottom="1701"/>
@@ -14856,7 +15265,7 @@
       <mc:AlternateContent>
         <mc:Choice Requires="wpg">
           <w:drawing>
-            <wp:anchor behindDoc="1" distT="13335" distB="13335" distL="13335" distR="9525" simplePos="0" locked="0" layoutInCell="1" allowOverlap="1" relativeHeight="221" wp14:anchorId="10994A40">
+            <wp:anchor behindDoc="1" distT="13335" distB="13335" distL="13335" distR="9525" simplePos="0" locked="0" layoutInCell="1" allowOverlap="1" relativeHeight="236" wp14:anchorId="10994A40">
               <wp:simplePos x="0" y="0"/>
               <wp:positionH relativeFrom="column">
                 <wp:posOffset>-229235</wp:posOffset>
@@ -14867,7 +15276,7 @@
               <wp:extent cx="6656705" cy="10290175"/>
               <wp:effectExtent l="13335" t="13335" r="9525" b="13335"/>
               <wp:wrapNone/>
-              <wp:docPr id="46" name="Группа 60"/>
+              <wp:docPr id="50" name="Группа 60"/>
               <a:graphic xmlns:a="http://schemas.openxmlformats.org/drawingml/2006/main">
                 <a:graphicData uri="http://schemas.microsoft.com/office/word/2010/wordprocessingGroup">
                   <wpg:wgp>
@@ -14881,12 +15290,12 @@
                       </a:xfrm>
                     </wpg:grpSpPr>
                     <wps:wsp>
-                      <wps:cNvPr id="47" name="Rectangle 2"/>
+                      <wps:cNvPr id="51" name="Rectangle 2"/>
                       <wps:cNvSpPr/>
                       <wps:spPr>
                         <a:xfrm>
                           <a:off x="748080" y="9753120"/>
-                          <a:ext cx="854640" cy="166320"/>
+                          <a:ext cx="853560" cy="165240"/>
                         </a:xfrm>
                         <a:prstGeom prst="rect">
                           <a:avLst/>
@@ -14975,12 +15384,12 @@
                           </a:xfrm>
                         </wpg:grpSpPr>
                         <wps:wsp>
-                          <wps:cNvPr id="48" name="Rectangle 5"/>
+                          <wps:cNvPr id="52" name="Rectangle 5"/>
                           <wps:cNvSpPr/>
                           <wps:spPr>
                             <a:xfrm>
                               <a:off x="0" y="0"/>
-                              <a:ext cx="6645240" cy="10281240"/>
+                              <a:ext cx="6644160" cy="10280160"/>
                             </a:xfrm>
                             <a:prstGeom prst="rect">
                               <a:avLst/>
@@ -15252,12 +15661,12 @@
                           <wps:bodyPr/>
                         </wps:wsp>
                         <wps:wsp>
-                          <wps:cNvPr id="49" name="Rectangle 16"/>
+                          <wps:cNvPr id="53" name="Rectangle 16"/>
                           <wps:cNvSpPr/>
                           <wps:spPr>
                             <a:xfrm>
                               <a:off x="17640" y="10120680"/>
-                              <a:ext cx="318600" cy="144720"/>
+                              <a:ext cx="317520" cy="143640"/>
                             </a:xfrm>
                             <a:prstGeom prst="rect">
                               <a:avLst/>
@@ -15299,12 +15708,12 @@
                           </wps:bodyPr>
                         </wps:wsp>
                         <wps:wsp>
-                          <wps:cNvPr id="50" name="Rectangle 17"/>
+                          <wps:cNvPr id="54" name="Rectangle 17"/>
                           <wps:cNvSpPr/>
                           <wps:spPr>
                             <a:xfrm>
                               <a:off x="379080" y="10120680"/>
-                              <a:ext cx="318600" cy="144720"/>
+                              <a:ext cx="317520" cy="143640"/>
                             </a:xfrm>
                             <a:prstGeom prst="rect">
                               <a:avLst/>
@@ -15346,12 +15755,12 @@
                           </wps:bodyPr>
                         </wps:wsp>
                         <wps:wsp>
-                          <wps:cNvPr id="51" name="Rectangle 18"/>
+                          <wps:cNvPr id="55" name="Rectangle 18"/>
                           <wps:cNvSpPr/>
                           <wps:spPr>
                             <a:xfrm>
                               <a:off x="754920" y="10120680"/>
-                              <a:ext cx="842040" cy="144720"/>
+                              <a:ext cx="840600" cy="143640"/>
                             </a:xfrm>
                             <a:prstGeom prst="rect">
                               <a:avLst/>
@@ -15480,12 +15889,12 @@
                           </wps:bodyPr>
                         </wps:wsp>
                         <wps:wsp>
-                          <wps:cNvPr id="52" name="Rectangle 19"/>
+                          <wps:cNvPr id="56" name="Rectangle 19"/>
                           <wps:cNvSpPr/>
                           <wps:spPr>
                             <a:xfrm>
                               <a:off x="1659240" y="10120680"/>
-                              <a:ext cx="496440" cy="144720"/>
+                              <a:ext cx="495360" cy="143640"/>
                             </a:xfrm>
                             <a:prstGeom prst="rect">
                               <a:avLst/>
@@ -15527,12 +15936,12 @@
                           </wps:bodyPr>
                         </wps:wsp>
                         <wps:wsp>
-                          <wps:cNvPr id="53" name="Rectangle 20"/>
+                          <wps:cNvPr id="57" name="Rectangle 20"/>
                           <wps:cNvSpPr/>
                           <wps:spPr>
                             <a:xfrm>
                               <a:off x="2198880" y="10120680"/>
-                              <a:ext cx="318600" cy="144720"/>
+                              <a:ext cx="317520" cy="143640"/>
                             </a:xfrm>
                             <a:prstGeom prst="rect">
                               <a:avLst/>
@@ -15574,12 +15983,12 @@
                           </wps:bodyPr>
                         </wps:wsp>
                         <wps:wsp>
-                          <wps:cNvPr id="54" name="Rectangle 21"/>
+                          <wps:cNvPr id="58" name="Rectangle 21"/>
                           <wps:cNvSpPr/>
                           <wps:spPr>
                             <a:xfrm>
                               <a:off x="6310080" y="9769320"/>
-                              <a:ext cx="318600" cy="144000"/>
+                              <a:ext cx="317520" cy="142920"/>
                             </a:xfrm>
                             <a:prstGeom prst="rect">
                               <a:avLst/>
@@ -15621,12 +16030,12 @@
                           </wps:bodyPr>
                         </wps:wsp>
                         <wps:wsp>
-                          <wps:cNvPr id="55" name="Rectangle 22"/>
+                          <wps:cNvPr id="59" name="Rectangle 22"/>
                           <wps:cNvSpPr/>
                           <wps:spPr>
                             <a:xfrm>
                               <a:off x="6310080" y="10005120"/>
-                              <a:ext cx="318600" cy="203040"/>
+                              <a:ext cx="317520" cy="201960"/>
                             </a:xfrm>
                             <a:prstGeom prst="rect">
                               <a:avLst/>
@@ -15691,7 +16100,7 @@
                                     <w:rFonts w:ascii="Times New Roman" w:hAnsi="Times New Roman"/>
                                     <w:lang w:val="ru-RU"/>
                                   </w:rPr>
-                                  <w:t>11</w:t>
+                                  <w:t>2</w:t>
                                 </w:r>
                                 <w:r>
                                   <w:rPr>
@@ -15709,12 +16118,12 @@
                           </wps:bodyPr>
                         </wps:wsp>
                         <wps:wsp>
-                          <wps:cNvPr id="56" name="Rectangle 23"/>
+                          <wps:cNvPr id="60" name="Rectangle 23"/>
                           <wps:cNvSpPr/>
                           <wps:spPr>
                             <a:xfrm>
                               <a:off x="2578680" y="9894600"/>
-                              <a:ext cx="3673440" cy="231120"/>
+                              <a:ext cx="3672360" cy="230040"/>
                             </a:xfrm>
                             <a:prstGeom prst="rect">
                               <a:avLst/>
@@ -15861,12 +16270,12 @@
                         </wps:wsp>
                       </wpg:grpSp>
                       <wps:wsp>
-                        <wps:cNvPr id="57" name="Rectangle 24"/>
+                        <wps:cNvPr id="61" name="Rectangle 24"/>
                         <wps:cNvSpPr/>
                         <wps:spPr>
                           <a:xfrm>
                             <a:off x="748080" y="9928080"/>
-                            <a:ext cx="869400" cy="162720"/>
+                            <a:ext cx="867960" cy="161280"/>
                           </a:xfrm>
                           <a:prstGeom prst="rect">
                             <a:avLst/>
@@ -15916,7 +16325,7 @@
         <mc:Fallback>
           <w:pict>
             <v:group id="shape_0" alt="Группа 60" style="position:absolute;margin-left:-18.05pt;margin-top:-20.95pt;width:524.1pt;height:810.2pt" coordorigin="-361,-419" coordsize="10482,16204">
-              <v:rect id="shape_0" ID="Rectangle 2" path="m0,0l-2147483645,0l-2147483645,-2147483646l0,-2147483646xe" stroked="f" o:allowincell="f" style="position:absolute;left:817;top:14940;width:1345;height:261;mso-wrap-style:square;v-text-anchor:top">
+              <v:rect id="shape_0" ID="Rectangle 2" path="m0,0l-2147483645,0l-2147483645,-2147483646l0,-2147483646xe" stroked="f" o:allowincell="f" style="position:absolute;left:817;top:14940;width:1343;height:259;mso-wrap-style:square;v-text-anchor:top">
                 <v:fill o:detectmouseclick="t" on="false"/>
                 <v:stroke color="#3465a4" joinstyle="round" endcap="flat"/>
                 <v:textbox>
@@ -15975,7 +16384,7 @@
               </v:rect>
               <v:group id="shape_0" style="position:absolute;left:-361;top:-419;width:10482;height:16204">
                 <v:group id="shape_0" style="position:absolute;left:-361;top:-419;width:10482;height:16204">
-                  <v:rect id="shape_0" ID="Rectangle 5" path="m0,0l-2147483645,0l-2147483645,-2147483646l0,-2147483646xe" stroked="t" o:allowincell="f" style="position:absolute;left:-361;top:-419;width:10464;height:16190;mso-wrap-style:none;v-text-anchor:middle">
+                  <v:rect id="shape_0" ID="Rectangle 5" path="m0,0l-2147483645,0l-2147483645,-2147483646l0,-2147483646xe" stroked="t" o:allowincell="f" style="position:absolute;left:-361;top:-419;width:10462;height:16188;mso-wrap-style:none;v-text-anchor:middle">
                     <v:fill o:detectmouseclick="t" on="false"/>
                     <v:stroke color="black" weight="25560" joinstyle="miter" endcap="flat"/>
                     <w10:wrap type="none"/>
@@ -16030,7 +16439,7 @@
                     <v:fill o:detectmouseclick="t" on="false"/>
                     <w10:wrap type="none"/>
                   </v:line>
-                  <v:rect id="shape_0" ID="Rectangle 16" path="m0,0l-2147483645,0l-2147483645,-2147483646l0,-2147483646xe" stroked="f" o:allowincell="f" style="position:absolute;left:-333;top:15519;width:501;height:227;mso-wrap-style:square;v-text-anchor:top">
+                  <v:rect id="shape_0" ID="Rectangle 16" path="m0,0l-2147483645,0l-2147483645,-2147483646l0,-2147483646xe" stroked="f" o:allowincell="f" style="position:absolute;left:-333;top:15519;width:499;height:225;mso-wrap-style:square;v-text-anchor:top">
                     <v:fill o:detectmouseclick="t" on="false"/>
                     <v:stroke color="#3465a4" joinstyle="round" endcap="flat"/>
                     <v:textbox>
@@ -16056,7 +16465,7 @@
                     </v:textbox>
                     <w10:wrap type="none"/>
                   </v:rect>
-                  <v:rect id="shape_0" ID="Rectangle 17" path="m0,0l-2147483645,0l-2147483645,-2147483646l0,-2147483646xe" stroked="f" o:allowincell="f" style="position:absolute;left:236;top:15519;width:501;height:227;mso-wrap-style:square;v-text-anchor:top">
+                  <v:rect id="shape_0" ID="Rectangle 17" path="m0,0l-2147483645,0l-2147483645,-2147483646l0,-2147483646xe" stroked="f" o:allowincell="f" style="position:absolute;left:236;top:15519;width:499;height:225;mso-wrap-style:square;v-text-anchor:top">
                     <v:fill o:detectmouseclick="t" on="false"/>
                     <v:stroke color="#3465a4" joinstyle="round" endcap="flat"/>
                     <v:textbox>
@@ -16082,7 +16491,7 @@
                     </v:textbox>
                     <w10:wrap type="none"/>
                   </v:rect>
-                  <v:rect id="shape_0" ID="Rectangle 18" path="m0,0l-2147483645,0l-2147483645,-2147483646l0,-2147483646xe" stroked="f" o:allowincell="f" style="position:absolute;left:828;top:15519;width:1325;height:227;mso-wrap-style:square;v-text-anchor:top">
+                  <v:rect id="shape_0" ID="Rectangle 18" path="m0,0l-2147483645,0l-2147483645,-2147483646l0,-2147483646xe" stroked="f" o:allowincell="f" style="position:absolute;left:828;top:15519;width:1323;height:225;mso-wrap-style:square;v-text-anchor:top">
                     <v:fill o:detectmouseclick="t" on="false"/>
                     <v:stroke color="#3465a4" joinstyle="round" endcap="flat"/>
                     <v:textbox>
@@ -16195,7 +16604,7 @@
                     </v:textbox>
                     <w10:wrap type="none"/>
                   </v:rect>
-                  <v:rect id="shape_0" ID="Rectangle 19" path="m0,0l-2147483645,0l-2147483645,-2147483646l0,-2147483646xe" stroked="f" o:allowincell="f" style="position:absolute;left:2252;top:15519;width:781;height:227;mso-wrap-style:square;v-text-anchor:top">
+                  <v:rect id="shape_0" ID="Rectangle 19" path="m0,0l-2147483645,0l-2147483645,-2147483646l0,-2147483646xe" stroked="f" o:allowincell="f" style="position:absolute;left:2252;top:15519;width:779;height:225;mso-wrap-style:square;v-text-anchor:top">
                     <v:fill o:detectmouseclick="t" on="false"/>
                     <v:stroke color="#3465a4" joinstyle="round" endcap="flat"/>
                     <v:textbox>
@@ -16221,7 +16630,7 @@
                     </v:textbox>
                     <w10:wrap type="none"/>
                   </v:rect>
-                  <v:rect id="shape_0" ID="Rectangle 20" path="m0,0l-2147483645,0l-2147483645,-2147483646l0,-2147483646xe" stroked="f" o:allowincell="f" style="position:absolute;left:3102;top:15519;width:501;height:227;mso-wrap-style:square;v-text-anchor:top">
+                  <v:rect id="shape_0" ID="Rectangle 20" path="m0,0l-2147483645,0l-2147483645,-2147483646l0,-2147483646xe" stroked="f" o:allowincell="f" style="position:absolute;left:3102;top:15519;width:499;height:225;mso-wrap-style:square;v-text-anchor:top">
                     <v:fill o:detectmouseclick="t" on="false"/>
                     <v:stroke color="#3465a4" joinstyle="round" endcap="flat"/>
                     <v:textbox>
@@ -16247,7 +16656,7 @@
                     </v:textbox>
                     <w10:wrap type="none"/>
                   </v:rect>
-                  <v:rect id="shape_0" ID="Rectangle 21" path="m0,0l-2147483645,0l-2147483645,-2147483646l0,-2147483646xe" stroked="f" o:allowincell="f" style="position:absolute;left:9576;top:14966;width:501;height:226;mso-wrap-style:square;v-text-anchor:top">
+                  <v:rect id="shape_0" ID="Rectangle 21" path="m0,0l-2147483645,0l-2147483645,-2147483646l0,-2147483646xe" stroked="f" o:allowincell="f" style="position:absolute;left:9576;top:14966;width:499;height:224;mso-wrap-style:square;v-text-anchor:top">
                     <v:fill o:detectmouseclick="t" on="false"/>
                     <v:stroke color="#3465a4" joinstyle="round" endcap="flat"/>
                     <v:textbox>
@@ -16273,7 +16682,7 @@
                     </v:textbox>
                     <w10:wrap type="none"/>
                   </v:rect>
-                  <v:rect id="shape_0" ID="Rectangle 22" path="m0,0l-2147483645,0l-2147483645,-2147483646l0,-2147483646xe" stroked="f" o:allowincell="f" style="position:absolute;left:9576;top:15337;width:501;height:319;mso-wrap-style:square;v-text-anchor:top">
+                  <v:rect id="shape_0" ID="Rectangle 22" path="m0,0l-2147483645,0l-2147483645,-2147483646l0,-2147483646xe" stroked="f" o:allowincell="f" style="position:absolute;left:9576;top:15337;width:499;height:317;mso-wrap-style:square;v-text-anchor:top">
                     <v:fill o:detectmouseclick="t" on="false"/>
                     <v:stroke color="#3465a4" joinstyle="round" endcap="flat"/>
                     <v:textbox>
@@ -16325,7 +16734,7 @@
                               <w:rFonts w:ascii="Times New Roman" w:hAnsi="Times New Roman"/>
                               <w:lang w:val="ru-RU"/>
                             </w:rPr>
-                            <w:t>11</w:t>
+                            <w:t>2</w:t>
                           </w:r>
                           <w:r>
                             <w:rPr>
@@ -16340,7 +16749,7 @@
                     </v:textbox>
                     <w10:wrap type="none"/>
                   </v:rect>
-                  <v:rect id="shape_0" ID="Rectangle 23" path="m0,0l-2147483645,0l-2147483645,-2147483646l0,-2147483646xe" stroked="f" o:allowincell="f" style="position:absolute;left:3700;top:15163;width:5784;height:363;mso-wrap-style:square;v-text-anchor:top">
+                  <v:rect id="shape_0" ID="Rectangle 23" path="m0,0l-2147483645,0l-2147483645,-2147483646l0,-2147483646xe" stroked="f" o:allowincell="f" style="position:absolute;left:3700;top:15163;width:5782;height:361;mso-wrap-style:square;v-text-anchor:top">
                     <v:fill o:detectmouseclick="t" on="false"/>
                     <v:stroke color="#3465a4" joinstyle="round" endcap="flat"/>
                     <v:textbox>
@@ -16471,7 +16880,7 @@
                     <w10:wrap type="none"/>
                   </v:rect>
                 </v:group>
-                <v:rect id="shape_0" ID="Rectangle 24" path="m0,0l-2147483645,0l-2147483645,-2147483646l0,-2147483646xe" stroked="f" o:allowincell="f" style="position:absolute;left:817;top:15216;width:1368;height:255;mso-wrap-style:none;v-text-anchor:middle">
+                <v:rect id="shape_0" ID="Rectangle 24" path="m0,0l-2147483645,0l-2147483645,-2147483646l0,-2147483646xe" stroked="f" o:allowincell="f" style="position:absolute;left:817;top:15216;width:1366;height:253;mso-wrap-style:none;v-text-anchor:middle">
                   <v:fill o:detectmouseclick="t" on="false"/>
                   <v:stroke color="#3465a4" joinstyle="round" endcap="flat"/>
                   <v:textbox>
@@ -16518,7 +16927,7 @@
       <mc:AlternateContent>
         <mc:Choice Requires="wpg">
           <w:drawing>
-            <wp:anchor behindDoc="1" distT="13335" distB="12065" distL="13335" distR="12065" simplePos="0" locked="0" layoutInCell="1" allowOverlap="1" relativeHeight="232" wp14:anchorId="10994A42">
+            <wp:anchor behindDoc="1" distT="13335" distB="12065" distL="13335" distR="12065" simplePos="0" locked="0" layoutInCell="1" allowOverlap="1" relativeHeight="247" wp14:anchorId="10994A42">
               <wp:simplePos x="0" y="0"/>
               <wp:positionH relativeFrom="column">
                 <wp:posOffset>-229870</wp:posOffset>
@@ -16529,7 +16938,7 @@
               <wp:extent cx="6656070" cy="10290175"/>
               <wp:effectExtent l="13335" t="13335" r="12065" b="12065"/>
               <wp:wrapNone/>
-              <wp:docPr id="58" name="Группа 10"/>
+              <wp:docPr id="62" name="Группа 10"/>
               <a:graphic xmlns:a="http://schemas.openxmlformats.org/drawingml/2006/main">
                 <a:graphicData uri="http://schemas.microsoft.com/office/word/2010/wordprocessingGroup">
                   <wpg:wgp>
@@ -16543,12 +16952,12 @@
                       </a:xfrm>
                     </wpg:grpSpPr>
                     <wps:wsp>
-                      <wps:cNvPr id="59" name="Rectangle 26"/>
+                      <wps:cNvPr id="63" name="Rectangle 26"/>
                       <wps:cNvSpPr/>
                       <wps:spPr>
                         <a:xfrm>
                           <a:off x="0" y="0"/>
-                          <a:ext cx="6645240" cy="10281240"/>
+                          <a:ext cx="6644160" cy="10280160"/>
                         </a:xfrm>
                         <a:prstGeom prst="rect">
                           <a:avLst/>
@@ -16795,12 +17204,12 @@
                       <wps:bodyPr/>
                     </wps:wsp>
                     <wps:wsp>
-                      <wps:cNvPr id="60" name="Rectangle 36"/>
+                      <wps:cNvPr id="64" name="Rectangle 36"/>
                       <wps:cNvSpPr/>
                       <wps:spPr>
                         <a:xfrm>
                           <a:off x="17640" y="9220680"/>
-                          <a:ext cx="279360" cy="144720"/>
+                          <a:ext cx="278280" cy="143640"/>
                         </a:xfrm>
                         <a:prstGeom prst="rect">
                           <a:avLst/>
@@ -16850,12 +17259,12 @@
                       </wps:bodyPr>
                     </wps:wsp>
                     <wps:wsp>
-                      <wps:cNvPr id="61" name="Rectangle 37"/>
+                      <wps:cNvPr id="65" name="Rectangle 37"/>
                       <wps:cNvSpPr/>
                       <wps:spPr>
                         <a:xfrm>
                           <a:off x="349920" y="9220680"/>
-                          <a:ext cx="351720" cy="144720"/>
+                          <a:ext cx="350640" cy="143640"/>
                         </a:xfrm>
                         <a:prstGeom prst="rect">
                           <a:avLst/>
@@ -16899,12 +17308,12 @@
                       </wps:bodyPr>
                     </wps:wsp>
                     <wps:wsp>
-                      <wps:cNvPr id="62" name="Rectangle 38"/>
+                      <wps:cNvPr id="66" name="Rectangle 38"/>
                       <wps:cNvSpPr/>
                       <wps:spPr>
                         <a:xfrm>
                           <a:off x="754920" y="9220680"/>
-                          <a:ext cx="842040" cy="144720"/>
+                          <a:ext cx="840600" cy="143640"/>
                         </a:xfrm>
                         <a:prstGeom prst="rect">
                           <a:avLst/>
@@ -16956,12 +17365,12 @@
                       </wps:bodyPr>
                     </wps:wsp>
                     <wps:wsp>
-                      <wps:cNvPr id="63" name="Rectangle 39"/>
+                      <wps:cNvPr id="67" name="Rectangle 39"/>
                       <wps:cNvSpPr/>
                       <wps:spPr>
                         <a:xfrm>
                           <a:off x="1659240" y="9220680"/>
-                          <a:ext cx="496440" cy="144720"/>
+                          <a:ext cx="495360" cy="143640"/>
                         </a:xfrm>
                         <a:prstGeom prst="rect">
                           <a:avLst/>
@@ -17005,12 +17414,12 @@
                       </wps:bodyPr>
                     </wps:wsp>
                     <wps:wsp>
-                      <wps:cNvPr id="64" name="Rectangle 40"/>
+                      <wps:cNvPr id="68" name="Rectangle 40"/>
                       <wps:cNvSpPr/>
                       <wps:spPr>
                         <a:xfrm>
                           <a:off x="2198880" y="9220680"/>
-                          <a:ext cx="318600" cy="144720"/>
+                          <a:ext cx="317520" cy="143640"/>
                         </a:xfrm>
                         <a:prstGeom prst="rect">
                           <a:avLst/>
@@ -17054,12 +17463,12 @@
                       </wps:bodyPr>
                     </wps:wsp>
                     <wps:wsp>
-                      <wps:cNvPr id="65" name="Rectangle 41"/>
+                      <wps:cNvPr id="69" name="Rectangle 41"/>
                       <wps:cNvSpPr/>
                       <wps:spPr>
                         <a:xfrm>
                           <a:off x="5304240" y="9399240"/>
-                          <a:ext cx="477000" cy="144000"/>
+                          <a:ext cx="475560" cy="142920"/>
                         </a:xfrm>
                         <a:prstGeom prst="rect">
                           <a:avLst/>
@@ -17100,12 +17509,12 @@
                       </wps:bodyPr>
                     </wps:wsp>
                     <wps:wsp>
-                      <wps:cNvPr id="66" name="Rectangle 42"/>
+                      <wps:cNvPr id="70" name="Rectangle 42"/>
                       <wps:cNvSpPr/>
                       <wps:spPr>
                         <a:xfrm>
                           <a:off x="5304240" y="9587160"/>
-                          <a:ext cx="477000" cy="144720"/>
+                          <a:ext cx="475560" cy="143640"/>
                         </a:xfrm>
                         <a:prstGeom prst="rect">
                           <a:avLst/>
@@ -17147,12 +17556,12 @@
                       </wps:bodyPr>
                     </wps:wsp>
                     <wps:wsp>
-                      <wps:cNvPr id="67" name="Rectangle 43"/>
+                      <wps:cNvPr id="71" name="Rectangle 43"/>
                       <wps:cNvSpPr/>
                       <wps:spPr>
                         <a:xfrm>
                           <a:off x="2585880" y="8977680"/>
-                          <a:ext cx="3978360" cy="228600"/>
+                          <a:ext cx="3976920" cy="227160"/>
                         </a:xfrm>
                         <a:prstGeom prst="rect">
                           <a:avLst/>
@@ -17405,16 +17814,16 @@
                       <wpg:grpSpPr>
                         <a:xfrm>
                           <a:off x="12600" y="9387720"/>
-                          <a:ext cx="1603440" cy="169560"/>
+                          <a:ext cx="1602000" cy="168120"/>
                         </a:xfrm>
                       </wpg:grpSpPr>
                       <wps:wsp>
-                        <wps:cNvPr id="68" name="Rectangle 50"/>
+                        <wps:cNvPr id="72" name="Rectangle 50"/>
                         <wps:cNvSpPr/>
                         <wps:spPr>
                           <a:xfrm>
                             <a:off x="0" y="15840"/>
-                            <a:ext cx="693360" cy="144720"/>
+                            <a:ext cx="692280" cy="143640"/>
                           </a:xfrm>
                           <a:prstGeom prst="rect">
                             <a:avLst/>
@@ -17467,12 +17876,12 @@
                         </wps:bodyPr>
                       </wps:wsp>
                       <wps:wsp>
-                        <wps:cNvPr id="69" name="Rectangle 51"/>
+                        <wps:cNvPr id="73" name="Rectangle 51"/>
                         <wps:cNvSpPr/>
                         <wps:spPr>
                           <a:xfrm>
                             <a:off x="734040" y="0"/>
-                            <a:ext cx="869400" cy="169560"/>
+                            <a:ext cx="867960" cy="168120"/>
                           </a:xfrm>
                           <a:prstGeom prst="rect">
                             <a:avLst/>
@@ -17539,16 +17948,16 @@
                       <wpg:grpSpPr>
                         <a:xfrm>
                           <a:off x="12600" y="9582120"/>
-                          <a:ext cx="1583640" cy="144720"/>
+                          <a:ext cx="1582560" cy="143640"/>
                         </a:xfrm>
                       </wpg:grpSpPr>
                       <wps:wsp>
-                        <wps:cNvPr id="70" name="Rectangle 53"/>
+                        <wps:cNvPr id="74" name="Rectangle 53"/>
                         <wps:cNvSpPr/>
                         <wps:spPr>
                           <a:xfrm>
                             <a:off x="0" y="0"/>
-                            <a:ext cx="693360" cy="144720"/>
+                            <a:ext cx="692280" cy="143640"/>
                           </a:xfrm>
                           <a:prstGeom prst="rect">
                             <a:avLst/>
@@ -17596,12 +18005,12 @@
                         </wps:bodyPr>
                       </wps:wsp>
                       <wps:wsp>
-                        <wps:cNvPr id="71" name="Rectangle 54"/>
+                        <wps:cNvPr id="75" name="Rectangle 54"/>
                         <wps:cNvSpPr/>
                         <wps:spPr>
                           <a:xfrm>
                             <a:off x="741960" y="0"/>
-                            <a:ext cx="842040" cy="144720"/>
+                            <a:ext cx="840600" cy="143640"/>
                           </a:xfrm>
                           <a:prstGeom prst="rect">
                             <a:avLst/>
@@ -17653,16 +18062,16 @@
                       <wpg:grpSpPr>
                         <a:xfrm>
                           <a:off x="12600" y="9765000"/>
-                          <a:ext cx="1583640" cy="144720"/>
+                          <a:ext cx="1582560" cy="143640"/>
                         </a:xfrm>
                       </wpg:grpSpPr>
                       <wps:wsp>
-                        <wps:cNvPr id="72" name="Rectangle 56"/>
+                        <wps:cNvPr id="76" name="Rectangle 56"/>
                         <wps:cNvSpPr/>
                         <wps:spPr>
                           <a:xfrm>
                             <a:off x="0" y="0"/>
-                            <a:ext cx="693360" cy="144720"/>
+                            <a:ext cx="692280" cy="143640"/>
                           </a:xfrm>
                           <a:prstGeom prst="rect">
                             <a:avLst/>
@@ -17707,12 +18116,12 @@
                         </wps:bodyPr>
                       </wps:wsp>
                       <wps:wsp>
-                        <wps:cNvPr id="73" name="Rectangle 57"/>
+                        <wps:cNvPr id="77" name="Rectangle 57"/>
                         <wps:cNvSpPr/>
                         <wps:spPr>
                           <a:xfrm>
                             <a:off x="741960" y="0"/>
-                            <a:ext cx="842040" cy="144720"/>
+                            <a:ext cx="840600" cy="143640"/>
                           </a:xfrm>
                           <a:prstGeom prst="rect">
                             <a:avLst/>
@@ -17751,16 +18160,16 @@
                       <wpg:grpSpPr>
                         <a:xfrm>
                           <a:off x="12600" y="9942840"/>
-                          <a:ext cx="1583640" cy="144720"/>
+                          <a:ext cx="1582560" cy="143640"/>
                         </a:xfrm>
                       </wpg:grpSpPr>
                       <wps:wsp>
-                        <wps:cNvPr id="74" name="Rectangle 59"/>
+                        <wps:cNvPr id="78" name="Rectangle 59"/>
                         <wps:cNvSpPr/>
                         <wps:spPr>
                           <a:xfrm>
                             <a:off x="0" y="0"/>
-                            <a:ext cx="693360" cy="144720"/>
+                            <a:ext cx="692280" cy="143640"/>
                           </a:xfrm>
                           <a:prstGeom prst="rect">
                             <a:avLst/>
@@ -17805,12 +18214,12 @@
                         </wps:bodyPr>
                       </wps:wsp>
                       <wps:wsp>
-                        <wps:cNvPr id="75" name="Rectangle 60"/>
+                        <wps:cNvPr id="79" name="Rectangle 60"/>
                         <wps:cNvSpPr/>
                         <wps:spPr>
                           <a:xfrm>
                             <a:off x="741960" y="0"/>
-                            <a:ext cx="842040" cy="144720"/>
+                            <a:ext cx="840600" cy="143640"/>
                           </a:xfrm>
                           <a:prstGeom prst="rect">
                             <a:avLst/>
@@ -17849,16 +18258,16 @@
                       <wpg:grpSpPr>
                         <a:xfrm>
                           <a:off x="12600" y="10120680"/>
-                          <a:ext cx="1583640" cy="144720"/>
+                          <a:ext cx="1582560" cy="143640"/>
                         </a:xfrm>
                       </wpg:grpSpPr>
                       <wps:wsp>
-                        <wps:cNvPr id="76" name="Rectangle 62"/>
+                        <wps:cNvPr id="80" name="Rectangle 62"/>
                         <wps:cNvSpPr/>
                         <wps:spPr>
                           <a:xfrm>
                             <a:off x="0" y="0"/>
-                            <a:ext cx="693360" cy="144720"/>
+                            <a:ext cx="692280" cy="143640"/>
                           </a:xfrm>
                           <a:prstGeom prst="rect">
                             <a:avLst/>
@@ -17903,12 +18312,12 @@
                         </wps:bodyPr>
                       </wps:wsp>
                       <wps:wsp>
-                        <wps:cNvPr id="77" name="Rectangle 63"/>
+                        <wps:cNvPr id="81" name="Rectangle 63"/>
                         <wps:cNvSpPr/>
                         <wps:spPr>
                           <a:xfrm>
                             <a:off x="741960" y="0"/>
-                            <a:ext cx="842040" cy="144720"/>
+                            <a:ext cx="840600" cy="143640"/>
                           </a:xfrm>
                           <a:prstGeom prst="rect">
                             <a:avLst/>
@@ -17977,12 +18386,12 @@
                       <wps:bodyPr/>
                     </wps:wsp>
                     <wps:wsp>
-                      <wps:cNvPr id="78" name="Rectangle 65"/>
+                      <wps:cNvPr id="82" name="Rectangle 65"/>
                       <wps:cNvSpPr/>
                       <wps:spPr>
                         <a:xfrm>
                           <a:off x="2593440" y="9523800"/>
-                          <a:ext cx="2088360" cy="718200"/>
+                          <a:ext cx="2087280" cy="716760"/>
                         </a:xfrm>
                         <a:prstGeom prst="rect">
                           <a:avLst/>
@@ -18125,12 +18534,12 @@
                       <wps:bodyPr/>
                     </wps:wsp>
                     <wps:wsp>
-                      <wps:cNvPr id="79" name="Rectangle 69"/>
+                      <wps:cNvPr id="83" name="Rectangle 69"/>
                       <wps:cNvSpPr/>
                       <wps:spPr>
                         <a:xfrm>
                           <a:off x="4759920" y="9399240"/>
-                          <a:ext cx="476280" cy="144000"/>
+                          <a:ext cx="474840" cy="142920"/>
                         </a:xfrm>
                         <a:prstGeom prst="rect">
                           <a:avLst/>
@@ -18170,12 +18579,12 @@
                       </wps:bodyPr>
                     </wps:wsp>
                     <wps:wsp>
-                      <wps:cNvPr id="80" name="Rectangle 70"/>
+                      <wps:cNvPr id="84" name="Rectangle 70"/>
                       <wps:cNvSpPr/>
                       <wps:spPr>
                         <a:xfrm>
                           <a:off x="5852880" y="9399240"/>
-                          <a:ext cx="760680" cy="144000"/>
+                          <a:ext cx="759600" cy="142920"/>
                         </a:xfrm>
                         <a:prstGeom prst="rect">
                           <a:avLst/>
@@ -18216,12 +18625,12 @@
                       </wps:bodyPr>
                     </wps:wsp>
                     <wps:wsp>
-                      <wps:cNvPr id="81" name="Rectangle 71"/>
+                      <wps:cNvPr id="85" name="Rectangle 71"/>
                       <wps:cNvSpPr/>
                       <wps:spPr>
                         <a:xfrm>
                           <a:off x="5857920" y="9582120"/>
-                          <a:ext cx="759600" cy="144000"/>
+                          <a:ext cx="758160" cy="142920"/>
                         </a:xfrm>
                         <a:prstGeom prst="rect">
                           <a:avLst/>
@@ -18253,7 +18662,14 @@
                                 <w:sz w:val="20"/>
                                 <w:lang w:val="en-US"/>
                               </w:rPr>
-                              <w:t>18</w:t>
+                              <w:t>1</w:t>
+                            </w:r>
+                            <w:r>
+                              <w:rPr>
+                                <w:sz w:val="20"/>
+                                <w:lang w:val="en-US"/>
+                              </w:rPr>
+                              <w:t>9</w:t>
                             </w:r>
                           </w:p>
                         </w:txbxContent>
@@ -18313,12 +18729,12 @@
                       <wps:bodyPr/>
                     </wps:wsp>
                     <wps:wsp>
-                      <wps:cNvPr id="82" name="Rectangle 74"/>
+                      <wps:cNvPr id="86" name="Rectangle 74"/>
                       <wps:cNvSpPr/>
                       <wps:spPr>
                         <a:xfrm>
                           <a:off x="4759920" y="9864720"/>
-                          <a:ext cx="1853640" cy="328320"/>
+                          <a:ext cx="1852200" cy="326880"/>
                         </a:xfrm>
                         <a:prstGeom prst="rect">
                           <a:avLst/>
@@ -18378,7 +18794,7 @@
         <mc:Fallback>
           <w:pict>
             <v:group id="shape_0" alt="Группа 10" style="position:absolute;margin-left:-18.1pt;margin-top:-19.25pt;width:524.05pt;height:810.2pt" coordorigin="-362,-385" coordsize="10481,16204">
-              <v:rect id="shape_0" ID="Rectangle 26" path="m0,0l-2147483645,0l-2147483645,-2147483646l0,-2147483646xe" stroked="t" o:allowincell="f" style="position:absolute;left:-362;top:-385;width:10464;height:16190;mso-wrap-style:none;v-text-anchor:middle">
+              <v:rect id="shape_0" ID="Rectangle 26" path="m0,0l-2147483645,0l-2147483645,-2147483646l0,-2147483646xe" stroked="t" o:allowincell="f" style="position:absolute;left:-362;top:-385;width:10462;height:16188;mso-wrap-style:none;v-text-anchor:middle">
                 <v:fill o:detectmouseclick="t" on="false"/>
                 <v:stroke color="black" weight="25560" joinstyle="miter" endcap="flat"/>
                 <w10:wrap type="none"/>
@@ -18428,7 +18844,7 @@
                 <v:fill o:detectmouseclick="t" on="false"/>
                 <w10:wrap type="none"/>
               </v:line>
-              <v:rect id="shape_0" ID="Rectangle 36" path="m0,0l-2147483645,0l-2147483645,-2147483646l0,-2147483646xe" stroked="f" o:allowincell="f" style="position:absolute;left:-334;top:14136;width:439;height:227;mso-wrap-style:square;v-text-anchor:top">
+              <v:rect id="shape_0" ID="Rectangle 36" path="m0,0l-2147483645,0l-2147483645,-2147483646l0,-2147483646xe" stroked="f" o:allowincell="f" style="position:absolute;left:-334;top:14136;width:437;height:225;mso-wrap-style:square;v-text-anchor:top">
                 <v:fill o:detectmouseclick="t" on="false"/>
                 <v:stroke color="#3465a4" joinstyle="round" endcap="flat"/>
                 <v:textbox>
@@ -18462,7 +18878,7 @@
                 </v:textbox>
                 <w10:wrap type="none"/>
               </v:rect>
-              <v:rect id="shape_0" ID="Rectangle 37" path="m0,0l-2147483645,0l-2147483645,-2147483646l0,-2147483646xe" stroked="f" o:allowincell="f" style="position:absolute;left:189;top:14136;width:553;height:227;mso-wrap-style:square;v-text-anchor:top">
+              <v:rect id="shape_0" ID="Rectangle 37" path="m0,0l-2147483645,0l-2147483645,-2147483646l0,-2147483646xe" stroked="f" o:allowincell="f" style="position:absolute;left:189;top:14136;width:551;height:225;mso-wrap-style:square;v-text-anchor:top">
                 <v:fill o:detectmouseclick="t" on="false"/>
                 <v:stroke color="#3465a4" joinstyle="round" endcap="flat"/>
                 <v:textbox>
@@ -18490,7 +18906,7 @@
                 </v:textbox>
                 <w10:wrap type="none"/>
               </v:rect>
-              <v:rect id="shape_0" ID="Rectangle 38" path="m0,0l-2147483645,0l-2147483645,-2147483646l0,-2147483646xe" stroked="f" o:allowincell="f" style="position:absolute;left:827;top:14136;width:1325;height:227;mso-wrap-style:square;v-text-anchor:top">
+              <v:rect id="shape_0" ID="Rectangle 38" path="m0,0l-2147483645,0l-2147483645,-2147483646l0,-2147483646xe" stroked="f" o:allowincell="f" style="position:absolute;left:827;top:14136;width:1323;height:225;mso-wrap-style:square;v-text-anchor:top">
                 <v:fill o:detectmouseclick="t" on="false"/>
                 <v:stroke color="#3465a4" joinstyle="round" endcap="flat"/>
                 <v:textbox>
@@ -18526,7 +18942,7 @@
                 </v:textbox>
                 <w10:wrap type="none"/>
               </v:rect>
-              <v:rect id="shape_0" ID="Rectangle 39" path="m0,0l-2147483645,0l-2147483645,-2147483646l0,-2147483646xe" stroked="f" o:allowincell="f" style="position:absolute;left:2251;top:14136;width:781;height:227;mso-wrap-style:square;v-text-anchor:top">
+              <v:rect id="shape_0" ID="Rectangle 39" path="m0,0l-2147483645,0l-2147483645,-2147483646l0,-2147483646xe" stroked="f" o:allowincell="f" style="position:absolute;left:2251;top:14136;width:779;height:225;mso-wrap-style:square;v-text-anchor:top">
                 <v:fill o:detectmouseclick="t" on="false"/>
                 <v:stroke color="#3465a4" joinstyle="round" endcap="flat"/>
                 <v:textbox>
@@ -18554,7 +18970,7 @@
                 </v:textbox>
                 <w10:wrap type="none"/>
               </v:rect>
-              <v:rect id="shape_0" ID="Rectangle 40" path="m0,0l-2147483645,0l-2147483645,-2147483646l0,-2147483646xe" stroked="f" o:allowincell="f" style="position:absolute;left:3101;top:14136;width:501;height:227;mso-wrap-style:square;v-text-anchor:top">
+              <v:rect id="shape_0" ID="Rectangle 40" path="m0,0l-2147483645,0l-2147483645,-2147483646l0,-2147483646xe" stroked="f" o:allowincell="f" style="position:absolute;left:3101;top:14136;width:499;height:225;mso-wrap-style:square;v-text-anchor:top">
                 <v:fill o:detectmouseclick="t" on="false"/>
                 <v:stroke color="#3465a4" joinstyle="round" endcap="flat"/>
                 <v:textbox>
@@ -18582,7 +18998,7 @@
                 </v:textbox>
                 <w10:wrap type="none"/>
               </v:rect>
-              <v:rect id="shape_0" ID="Rectangle 41" path="m0,0l-2147483645,0l-2147483645,-2147483646l0,-2147483646xe" stroked="f" o:allowincell="f" style="position:absolute;left:7991;top:14417;width:750;height:226;mso-wrap-style:square;v-text-anchor:top">
+              <v:rect id="shape_0" ID="Rectangle 41" path="m0,0l-2147483645,0l-2147483645,-2147483646l0,-2147483646xe" stroked="f" o:allowincell="f" style="position:absolute;left:7991;top:14417;width:748;height:224;mso-wrap-style:square;v-text-anchor:top">
                 <v:fill o:detectmouseclick="t" on="false"/>
                 <v:stroke color="#3465a4" joinstyle="round" endcap="flat"/>
                 <v:textbox>
@@ -18607,7 +19023,7 @@
                 </v:textbox>
                 <w10:wrap type="none"/>
               </v:rect>
-              <v:rect id="shape_0" ID="Rectangle 42" path="m0,0l-2147483645,0l-2147483645,-2147483646l0,-2147483646xe" stroked="f" o:allowincell="f" style="position:absolute;left:7991;top:14713;width:750;height:227;mso-wrap-style:square;v-text-anchor:top">
+              <v:rect id="shape_0" ID="Rectangle 42" path="m0,0l-2147483645,0l-2147483645,-2147483646l0,-2147483646xe" stroked="f" o:allowincell="f" style="position:absolute;left:7991;top:14713;width:748;height:225;mso-wrap-style:square;v-text-anchor:top">
                 <v:fill o:detectmouseclick="t" on="false"/>
                 <v:stroke color="#3465a4" joinstyle="round" endcap="flat"/>
                 <v:textbox>
@@ -18633,7 +19049,7 @@
                 </v:textbox>
                 <w10:wrap type="none"/>
               </v:rect>
-              <v:rect id="shape_0" ID="Rectangle 43" path="m0,0l-2147483645,0l-2147483645,-2147483646l0,-2147483646xe" stroked="f" o:allowincell="f" style="position:absolute;left:3710;top:13753;width:6264;height:359;mso-wrap-style:square;v-text-anchor:top">
+              <v:rect id="shape_0" ID="Rectangle 43" path="m0,0l-2147483645,0l-2147483645,-2147483646l0,-2147483646xe" stroked="f" o:allowincell="f" style="position:absolute;left:3710;top:13753;width:6262;height:357;mso-wrap-style:square;v-text-anchor:top">
                 <v:fill o:detectmouseclick="t" on="false"/>
                 <v:stroke color="#3465a4" joinstyle="round" endcap="flat"/>
                 <v:textbox>
@@ -18766,8 +19182,8 @@
                 <v:fill o:detectmouseclick="t" on="false"/>
                 <w10:wrap type="none"/>
               </v:line>
-              <v:group id="shape_0" style="position:absolute;left:-342;top:14399;width:2525;height:267">
-                <v:rect id="shape_0" ID="Rectangle 50" path="m0,0l-2147483645,0l-2147483645,-2147483646l0,-2147483646xe" stroked="f" o:allowincell="f" style="position:absolute;left:-342;top:14424;width:1091;height:227;mso-wrap-style:square;v-text-anchor:top">
+              <v:group id="shape_0" style="position:absolute;left:-342;top:14399;width:2523;height:265">
+                <v:rect id="shape_0" ID="Rectangle 50" path="m0,0l-2147483645,0l-2147483645,-2147483646l0,-2147483646xe" stroked="f" o:allowincell="f" style="position:absolute;left:-342;top:14424;width:1089;height:225;mso-wrap-style:square;v-text-anchor:top">
                   <v:fill o:detectmouseclick="t" on="false"/>
                   <v:stroke color="#3465a4" joinstyle="round" endcap="flat"/>
                   <v:textbox>
@@ -18804,7 +19220,7 @@
                   </v:textbox>
                   <w10:wrap type="none"/>
                 </v:rect>
-                <v:rect id="shape_0" ID="Rectangle 51" path="m0,0l-2147483645,0l-2147483645,-2147483646l0,-2147483646xe" stroked="f" o:allowincell="f" style="position:absolute;left:814;top:14399;width:1368;height:266;mso-wrap-style:square;v-text-anchor:top">
+                <v:rect id="shape_0" ID="Rectangle 51" path="m0,0l-2147483645,0l-2147483645,-2147483646l0,-2147483646xe" stroked="f" o:allowincell="f" style="position:absolute;left:814;top:14399;width:1366;height:264;mso-wrap-style:square;v-text-anchor:top">
                   <v:fill o:detectmouseclick="t" on="false"/>
                   <v:stroke color="#3465a4" joinstyle="round" endcap="flat"/>
                   <v:textbox>
@@ -18851,8 +19267,8 @@
                   <w10:wrap type="none"/>
                 </v:rect>
               </v:group>
-              <v:group id="shape_0" style="position:absolute;left:-342;top:14705;width:2495;height:228">
-                <v:rect id="shape_0" ID="Rectangle 53" path="m0,0l-2147483645,0l-2147483645,-2147483646l0,-2147483646xe" stroked="f" o:allowincell="f" style="position:absolute;left:-342;top:14705;width:1091;height:227;mso-wrap-style:square;v-text-anchor:top">
+              <v:group id="shape_0" style="position:absolute;left:-342;top:14705;width:2492;height:226">
+                <v:rect id="shape_0" ID="Rectangle 53" path="m0,0l-2147483645,0l-2147483645,-2147483646l0,-2147483646xe" stroked="f" o:allowincell="f" style="position:absolute;left:-342;top:14705;width:1089;height:225;mso-wrap-style:square;v-text-anchor:top">
                   <v:fill o:detectmouseclick="t" on="false"/>
                   <v:stroke color="#3465a4" joinstyle="round" endcap="flat"/>
                   <v:textbox>
@@ -18884,7 +19300,7 @@
                   </v:textbox>
                   <w10:wrap type="none"/>
                 </v:rect>
-                <v:rect id="shape_0" ID="Rectangle 54" path="m0,0l-2147483645,0l-2147483645,-2147483646l0,-2147483646xe" stroked="f" o:allowincell="f" style="position:absolute;left:826;top:14705;width:1325;height:227;mso-wrap-style:square;v-text-anchor:top">
+                <v:rect id="shape_0" ID="Rectangle 54" path="m0,0l-2147483645,0l-2147483645,-2147483646l0,-2147483646xe" stroked="f" o:allowincell="f" style="position:absolute;left:826;top:14705;width:1323;height:225;mso-wrap-style:square;v-text-anchor:top">
                   <v:fill o:detectmouseclick="t" on="false"/>
                   <v:stroke color="#3465a4" joinstyle="round" endcap="flat"/>
                   <v:textbox>
@@ -18916,8 +19332,8 @@
                   <w10:wrap type="none"/>
                 </v:rect>
               </v:group>
-              <v:group id="shape_0" style="position:absolute;left:-342;top:14993;width:2495;height:228">
-                <v:rect id="shape_0" ID="Rectangle 56" path="m0,0l-2147483645,0l-2147483645,-2147483646l0,-2147483646xe" stroked="f" o:allowincell="f" style="position:absolute;left:-342;top:14993;width:1091;height:227;mso-wrap-style:square;v-text-anchor:top">
+              <v:group id="shape_0" style="position:absolute;left:-342;top:14993;width:2492;height:226">
+                <v:rect id="shape_0" ID="Rectangle 56" path="m0,0l-2147483645,0l-2147483645,-2147483646l0,-2147483646xe" stroked="f" o:allowincell="f" style="position:absolute;left:-342;top:14993;width:1089;height:225;mso-wrap-style:square;v-text-anchor:top">
                   <v:fill o:detectmouseclick="t" on="false"/>
                   <v:stroke color="#3465a4" joinstyle="round" endcap="flat"/>
                   <v:textbox>
@@ -18946,7 +19362,7 @@
                   </v:textbox>
                   <w10:wrap type="none"/>
                 </v:rect>
-                <v:rect id="shape_0" ID="Rectangle 57" path="m0,0l-2147483645,0l-2147483645,-2147483646l0,-2147483646xe" stroked="f" o:allowincell="f" style="position:absolute;left:826;top:14993;width:1325;height:227;mso-wrap-style:none;v-text-anchor:middle">
+                <v:rect id="shape_0" ID="Rectangle 57" path="m0,0l-2147483645,0l-2147483645,-2147483646l0,-2147483646xe" stroked="f" o:allowincell="f" style="position:absolute;left:826;top:14993;width:1323;height:225;mso-wrap-style:none;v-text-anchor:middle">
                   <v:fill o:detectmouseclick="t" on="false"/>
                   <v:stroke color="#3465a4" joinstyle="round" endcap="flat"/>
                   <v:textbox>
@@ -18965,8 +19381,8 @@
                   <w10:wrap type="none"/>
                 </v:rect>
               </v:group>
-              <v:group id="shape_0" style="position:absolute;left:-342;top:15273;width:2495;height:228">
-                <v:rect id="shape_0" ID="Rectangle 59" path="m0,0l-2147483645,0l-2147483645,-2147483646l0,-2147483646xe" stroked="f" o:allowincell="f" style="position:absolute;left:-342;top:15273;width:1091;height:227;mso-wrap-style:square;v-text-anchor:top">
+              <v:group id="shape_0" style="position:absolute;left:-342;top:15273;width:2492;height:226">
+                <v:rect id="shape_0" ID="Rectangle 59" path="m0,0l-2147483645,0l-2147483645,-2147483646l0,-2147483646xe" stroked="f" o:allowincell="f" style="position:absolute;left:-342;top:15273;width:1089;height:225;mso-wrap-style:square;v-text-anchor:top">
                   <v:fill o:detectmouseclick="t" on="false"/>
                   <v:stroke color="#3465a4" joinstyle="round" endcap="flat"/>
                   <v:textbox>
@@ -18995,7 +19411,7 @@
                   </v:textbox>
                   <w10:wrap type="none"/>
                 </v:rect>
-                <v:rect id="shape_0" ID="Rectangle 60" path="m0,0l-2147483645,0l-2147483645,-2147483646l0,-2147483646xe" stroked="f" o:allowincell="f" style="position:absolute;left:826;top:15273;width:1325;height:227;mso-wrap-style:none;v-text-anchor:middle">
+                <v:rect id="shape_0" ID="Rectangle 60" path="m0,0l-2147483645,0l-2147483645,-2147483646l0,-2147483646xe" stroked="f" o:allowincell="f" style="position:absolute;left:826;top:15273;width:1323;height:225;mso-wrap-style:none;v-text-anchor:middle">
                   <v:fill o:detectmouseclick="t" on="false"/>
                   <v:stroke color="#3465a4" joinstyle="round" endcap="flat"/>
                   <v:textbox>
@@ -19014,8 +19430,8 @@
                   <w10:wrap type="none"/>
                 </v:rect>
               </v:group>
-              <v:group id="shape_0" style="position:absolute;left:-342;top:15553;width:2495;height:228">
-                <v:rect id="shape_0" ID="Rectangle 62" path="m0,0l-2147483645,0l-2147483645,-2147483646l0,-2147483646xe" stroked="f" o:allowincell="f" style="position:absolute;left:-342;top:15553;width:1091;height:227;mso-wrap-style:square;v-text-anchor:top">
+              <v:group id="shape_0" style="position:absolute;left:-342;top:15553;width:2492;height:226">
+                <v:rect id="shape_0" ID="Rectangle 62" path="m0,0l-2147483645,0l-2147483645,-2147483646l0,-2147483646xe" stroked="f" o:allowincell="f" style="position:absolute;left:-342;top:15553;width:1089;height:225;mso-wrap-style:square;v-text-anchor:top">
                   <v:fill o:detectmouseclick="t" on="false"/>
                   <v:stroke color="#3465a4" joinstyle="round" endcap="flat"/>
                   <v:textbox>
@@ -19044,7 +19460,7 @@
                   </v:textbox>
                   <w10:wrap type="none"/>
                 </v:rect>
-                <v:rect id="shape_0" ID="Rectangle 63" path="m0,0l-2147483645,0l-2147483645,-2147483646l0,-2147483646xe" stroked="f" o:allowincell="f" style="position:absolute;left:826;top:15553;width:1325;height:227;mso-wrap-style:none;v-text-anchor:middle">
+                <v:rect id="shape_0" ID="Rectangle 63" path="m0,0l-2147483645,0l-2147483645,-2147483646l0,-2147483646xe" stroked="f" o:allowincell="f" style="position:absolute;left:826;top:15553;width:1323;height:225;mso-wrap-style:none;v-text-anchor:middle">
                   <v:fill o:detectmouseclick="t" on="false"/>
                   <v:stroke color="#3465a4" joinstyle="round" endcap="flat"/>
                   <v:textbox>
@@ -19077,7 +19493,7 @@
                 <v:fill o:detectmouseclick="t" on="false"/>
                 <w10:wrap type="none"/>
               </v:line>
-              <v:rect id="shape_0" ID="Rectangle 65" path="m0,0l-2147483645,0l-2147483645,-2147483646l0,-2147483646xe" stroked="f" o:allowincell="f" style="position:absolute;left:3722;top:14613;width:3288;height:1130;mso-wrap-style:square;v-text-anchor:middle">
+              <v:rect id="shape_0" ID="Rectangle 65" path="m0,0l-2147483645,0l-2147483645,-2147483646l0,-2147483646xe" stroked="f" o:allowincell="f" style="position:absolute;left:3722;top:14613;width:3286;height:1128;mso-wrap-style:square;v-text-anchor:middle">
                 <v:fill o:detectmouseclick="t" on="false"/>
                 <v:stroke color="#3465a4" joinstyle="round" endcap="flat"/>
                 <v:textbox>
@@ -19144,7 +19560,7 @@
                 <v:fill o:detectmouseclick="t" on="false"/>
                 <w10:wrap type="none"/>
               </v:line>
-              <v:rect id="shape_0" ID="Rectangle 69" path="m0,0l-2147483645,0l-2147483645,-2147483646l0,-2147483646xe" stroked="f" o:allowincell="f" style="position:absolute;left:7134;top:14417;width:749;height:226;mso-wrap-style:square;v-text-anchor:top">
+              <v:rect id="shape_0" ID="Rectangle 69" path="m0,0l-2147483645,0l-2147483645,-2147483646l0,-2147483646xe" stroked="f" o:allowincell="f" style="position:absolute;left:7134;top:14417;width:747;height:224;mso-wrap-style:square;v-text-anchor:top">
                 <v:fill o:detectmouseclick="t" on="false"/>
                 <v:stroke color="#3465a4" joinstyle="round" endcap="flat"/>
                 <v:textbox>
@@ -19168,7 +19584,7 @@
                 </v:textbox>
                 <w10:wrap type="none"/>
               </v:rect>
-              <v:rect id="shape_0" ID="Rectangle 70" path="m0,0l-2147483645,0l-2147483645,-2147483646l0,-2147483646xe" stroked="f" o:allowincell="f" style="position:absolute;left:8855;top:14417;width:1197;height:226;mso-wrap-style:square;v-text-anchor:top">
+              <v:rect id="shape_0" ID="Rectangle 70" path="m0,0l-2147483645,0l-2147483645,-2147483646l0,-2147483646xe" stroked="f" o:allowincell="f" style="position:absolute;left:8855;top:14417;width:1195;height:224;mso-wrap-style:square;v-text-anchor:top">
                 <v:fill o:detectmouseclick="t" on="false"/>
                 <v:stroke color="#3465a4" joinstyle="round" endcap="flat"/>
                 <v:textbox>
@@ -19193,7 +19609,7 @@
                 </v:textbox>
                 <w10:wrap type="none"/>
               </v:rect>
-              <v:rect id="shape_0" ID="Rectangle 71" path="m0,0l-2147483645,0l-2147483645,-2147483646l0,-2147483646xe" stroked="f" o:allowincell="f" style="position:absolute;left:8863;top:14705;width:1195;height:226;mso-wrap-style:square;v-text-anchor:top">
+              <v:rect id="shape_0" ID="Rectangle 71" path="m0,0l-2147483645,0l-2147483645,-2147483646l0,-2147483646xe" stroked="f" o:allowincell="f" style="position:absolute;left:8863;top:14705;width:1193;height:224;mso-wrap-style:square;v-text-anchor:top">
                 <v:fill o:detectmouseclick="t" on="false"/>
                 <v:stroke color="#3465a4" joinstyle="round" endcap="flat"/>
                 <v:textbox>
@@ -19212,7 +19628,14 @@
                           <w:sz w:val="20"/>
                           <w:lang w:val="en-US"/>
                         </w:rPr>
-                        <w:t>18</w:t>
+                        <w:t>1</w:t>
+                      </w:r>
+                      <w:r>
+                        <w:rPr>
+                          <w:sz w:val="20"/>
+                          <w:lang w:val="en-US"/>
+                        </w:rPr>
+                        <w:t>9</w:t>
                       </w:r>
                     </w:p>
                   </w:txbxContent>
@@ -19229,7 +19652,7 @@
                 <v:fill o:detectmouseclick="t" on="false"/>
                 <w10:wrap type="none"/>
               </v:line>
-              <v:rect id="shape_0" ID="Rectangle 74" path="m0,0l-2147483645,0l-2147483645,-2147483646l0,-2147483646xe" stroked="f" o:allowincell="f" style="position:absolute;left:7134;top:15150;width:2918;height:516;mso-wrap-style:square;v-text-anchor:top">
+              <v:rect id="shape_0" ID="Rectangle 74" path="m0,0l-2147483645,0l-2147483645,-2147483646l0,-2147483646xe" stroked="f" o:allowincell="f" style="position:absolute;left:7134;top:15150;width:2916;height:514;mso-wrap-style:square;v-text-anchor:top">
                 <v:fill o:detectmouseclick="t" on="false"/>
                 <v:stroke color="#3465a4" joinstyle="round" endcap="flat"/>
                 <v:textbox>

</xml_diff>

<commit_message>
feat: add task 10
</commit_message>
<xml_diff>
--- a/lab8.docx
+++ b/lab8.docx
@@ -571,18 +571,18 @@
         </w:tblCellMar>
       </w:tblPr>
       <w:tblGrid>
-        <w:gridCol w:w="1784"/>
-        <w:gridCol w:w="1562"/>
-        <w:gridCol w:w="1576"/>
+        <w:gridCol w:w="1782"/>
+        <w:gridCol w:w="1564"/>
+        <w:gridCol w:w="1574"/>
         <w:gridCol w:w="1514"/>
-        <w:gridCol w:w="1814"/>
+        <w:gridCol w:w="1816"/>
         <w:gridCol w:w="1677"/>
       </w:tblGrid>
       <w:tr>
         <w:trPr/>
         <w:tc>
           <w:tcPr>
-            <w:tcW w:w="1784" w:type="dxa"/>
+            <w:tcW w:w="1782" w:type="dxa"/>
             <w:tcBorders>
               <w:top w:val="single" w:sz="4" w:space="0" w:color="000000"/>
               <w:start w:val="single" w:sz="4" w:space="0" w:color="000000"/>
@@ -610,7 +610,7 @@
         </w:tc>
         <w:tc>
           <w:tcPr>
-            <w:tcW w:w="1562" w:type="dxa"/>
+            <w:tcW w:w="1564" w:type="dxa"/>
             <w:tcBorders>
               <w:top w:val="single" w:sz="4" w:space="0" w:color="000000"/>
               <w:start w:val="single" w:sz="4" w:space="0" w:color="000000"/>
@@ -638,7 +638,7 @@
         </w:tc>
         <w:tc>
           <w:tcPr>
-            <w:tcW w:w="1576" w:type="dxa"/>
+            <w:tcW w:w="1574" w:type="dxa"/>
             <w:tcBorders>
               <w:top w:val="single" w:sz="4" w:space="0" w:color="000000"/>
               <w:start w:val="single" w:sz="4" w:space="0" w:color="000000"/>
@@ -694,7 +694,7 @@
         </w:tc>
         <w:tc>
           <w:tcPr>
-            <w:tcW w:w="1814" w:type="dxa"/>
+            <w:tcW w:w="1816" w:type="dxa"/>
             <w:tcBorders>
               <w:top w:val="single" w:sz="4" w:space="0" w:color="000000"/>
               <w:start w:val="single" w:sz="4" w:space="0" w:color="000000"/>
@@ -754,7 +754,7 @@
         <w:trPr/>
         <w:tc>
           <w:tcPr>
-            <w:tcW w:w="1784" w:type="dxa"/>
+            <w:tcW w:w="1782" w:type="dxa"/>
             <w:tcBorders>
               <w:start w:val="single" w:sz="4" w:space="0" w:color="000000"/>
               <w:bottom w:val="single" w:sz="4" w:space="0" w:color="000000"/>
@@ -781,7 +781,7 @@
         </w:tc>
         <w:tc>
           <w:tcPr>
-            <w:tcW w:w="1562" w:type="dxa"/>
+            <w:tcW w:w="1564" w:type="dxa"/>
             <w:tcBorders>
               <w:start w:val="single" w:sz="4" w:space="0" w:color="000000"/>
               <w:bottom w:val="single" w:sz="4" w:space="0" w:color="000000"/>
@@ -825,7 +825,7 @@
         </w:tc>
         <w:tc>
           <w:tcPr>
-            <w:tcW w:w="1576" w:type="dxa"/>
+            <w:tcW w:w="1574" w:type="dxa"/>
             <w:tcBorders>
               <w:start w:val="single" w:sz="4" w:space="0" w:color="000000"/>
               <w:bottom w:val="single" w:sz="4" w:space="0" w:color="000000"/>
@@ -913,7 +913,7 @@
         </w:tc>
         <w:tc>
           <w:tcPr>
-            <w:tcW w:w="1814" w:type="dxa"/>
+            <w:tcW w:w="1816" w:type="dxa"/>
             <w:tcBorders>
               <w:start w:val="single" w:sz="4" w:space="0" w:color="000000"/>
               <w:bottom w:val="single" w:sz="4" w:space="0" w:color="000000"/>
@@ -1005,7 +1005,7 @@
         <w:trPr/>
         <w:tc>
           <w:tcPr>
-            <w:tcW w:w="1784" w:type="dxa"/>
+            <w:tcW w:w="1782" w:type="dxa"/>
             <w:tcBorders>
               <w:start w:val="single" w:sz="4" w:space="0" w:color="000000"/>
               <w:bottom w:val="single" w:sz="4" w:space="0" w:color="000000"/>
@@ -1032,7 +1032,7 @@
         </w:tc>
         <w:tc>
           <w:tcPr>
-            <w:tcW w:w="1562" w:type="dxa"/>
+            <w:tcW w:w="1564" w:type="dxa"/>
             <w:tcBorders>
               <w:start w:val="single" w:sz="4" w:space="0" w:color="000000"/>
               <w:bottom w:val="single" w:sz="4" w:space="0" w:color="000000"/>
@@ -1076,7 +1076,7 @@
         </w:tc>
         <w:tc>
           <w:tcPr>
-            <w:tcW w:w="1576" w:type="dxa"/>
+            <w:tcW w:w="1574" w:type="dxa"/>
             <w:tcBorders>
               <w:start w:val="single" w:sz="4" w:space="0" w:color="000000"/>
               <w:bottom w:val="single" w:sz="4" w:space="0" w:color="000000"/>
@@ -1164,7 +1164,7 @@
         </w:tc>
         <w:tc>
           <w:tcPr>
-            <w:tcW w:w="1814" w:type="dxa"/>
+            <w:tcW w:w="1816" w:type="dxa"/>
             <w:tcBorders>
               <w:start w:val="single" w:sz="4" w:space="0" w:color="000000"/>
               <w:bottom w:val="single" w:sz="4" w:space="0" w:color="000000"/>
@@ -1256,7 +1256,7 @@
         <w:trPr/>
         <w:tc>
           <w:tcPr>
-            <w:tcW w:w="1784" w:type="dxa"/>
+            <w:tcW w:w="1782" w:type="dxa"/>
             <w:tcBorders>
               <w:start w:val="single" w:sz="4" w:space="0" w:color="000000"/>
               <w:bottom w:val="single" w:sz="4" w:space="0" w:color="000000"/>
@@ -1283,7 +1283,7 @@
         </w:tc>
         <w:tc>
           <w:tcPr>
-            <w:tcW w:w="1562" w:type="dxa"/>
+            <w:tcW w:w="1564" w:type="dxa"/>
             <w:tcBorders>
               <w:start w:val="single" w:sz="4" w:space="0" w:color="000000"/>
               <w:bottom w:val="single" w:sz="4" w:space="0" w:color="000000"/>
@@ -1327,7 +1327,7 @@
         </w:tc>
         <w:tc>
           <w:tcPr>
-            <w:tcW w:w="1576" w:type="dxa"/>
+            <w:tcW w:w="1574" w:type="dxa"/>
             <w:tcBorders>
               <w:start w:val="single" w:sz="4" w:space="0" w:color="000000"/>
               <w:bottom w:val="single" w:sz="4" w:space="0" w:color="000000"/>
@@ -1415,7 +1415,7 @@
         </w:tc>
         <w:tc>
           <w:tcPr>
-            <w:tcW w:w="1814" w:type="dxa"/>
+            <w:tcW w:w="1816" w:type="dxa"/>
             <w:tcBorders>
               <w:start w:val="single" w:sz="4" w:space="0" w:color="000000"/>
               <w:bottom w:val="single" w:sz="4" w:space="0" w:color="000000"/>
@@ -1507,7 +1507,7 @@
         <w:trPr/>
         <w:tc>
           <w:tcPr>
-            <w:tcW w:w="1784" w:type="dxa"/>
+            <w:tcW w:w="1782" w:type="dxa"/>
             <w:tcBorders>
               <w:start w:val="single" w:sz="4" w:space="0" w:color="000000"/>
               <w:bottom w:val="single" w:sz="4" w:space="0" w:color="000000"/>
@@ -1534,7 +1534,7 @@
         </w:tc>
         <w:tc>
           <w:tcPr>
-            <w:tcW w:w="1562" w:type="dxa"/>
+            <w:tcW w:w="1564" w:type="dxa"/>
             <w:tcBorders>
               <w:start w:val="single" w:sz="4" w:space="0" w:color="000000"/>
               <w:bottom w:val="single" w:sz="4" w:space="0" w:color="000000"/>
@@ -1578,7 +1578,7 @@
         </w:tc>
         <w:tc>
           <w:tcPr>
-            <w:tcW w:w="1576" w:type="dxa"/>
+            <w:tcW w:w="1574" w:type="dxa"/>
             <w:tcBorders>
               <w:start w:val="single" w:sz="4" w:space="0" w:color="000000"/>
               <w:bottom w:val="single" w:sz="4" w:space="0" w:color="000000"/>
@@ -1666,7 +1666,7 @@
         </w:tc>
         <w:tc>
           <w:tcPr>
-            <w:tcW w:w="1814" w:type="dxa"/>
+            <w:tcW w:w="1816" w:type="dxa"/>
             <w:tcBorders>
               <w:start w:val="single" w:sz="4" w:space="0" w:color="000000"/>
               <w:bottom w:val="single" w:sz="4" w:space="0" w:color="000000"/>
@@ -1758,7 +1758,7 @@
         <w:trPr/>
         <w:tc>
           <w:tcPr>
-            <w:tcW w:w="1784" w:type="dxa"/>
+            <w:tcW w:w="1782" w:type="dxa"/>
             <w:tcBorders>
               <w:start w:val="single" w:sz="4" w:space="0" w:color="000000"/>
               <w:bottom w:val="single" w:sz="4" w:space="0" w:color="000000"/>
@@ -1785,7 +1785,7 @@
         </w:tc>
         <w:tc>
           <w:tcPr>
-            <w:tcW w:w="1562" w:type="dxa"/>
+            <w:tcW w:w="1564" w:type="dxa"/>
             <w:tcBorders>
               <w:start w:val="single" w:sz="4" w:space="0" w:color="000000"/>
               <w:bottom w:val="single" w:sz="4" w:space="0" w:color="000000"/>
@@ -1829,7 +1829,7 @@
         </w:tc>
         <w:tc>
           <w:tcPr>
-            <w:tcW w:w="1576" w:type="dxa"/>
+            <w:tcW w:w="1574" w:type="dxa"/>
             <w:tcBorders>
               <w:start w:val="single" w:sz="4" w:space="0" w:color="000000"/>
               <w:bottom w:val="single" w:sz="4" w:space="0" w:color="000000"/>
@@ -1917,7 +1917,7 @@
         </w:tc>
         <w:tc>
           <w:tcPr>
-            <w:tcW w:w="1814" w:type="dxa"/>
+            <w:tcW w:w="1816" w:type="dxa"/>
             <w:tcBorders>
               <w:start w:val="single" w:sz="4" w:space="0" w:color="000000"/>
               <w:bottom w:val="single" w:sz="4" w:space="0" w:color="000000"/>
@@ -2103,8 +2103,8 @@
       </w:tblPr>
       <w:tblGrid>
         <w:gridCol w:w="1653"/>
-        <w:gridCol w:w="1640"/>
-        <w:gridCol w:w="1667"/>
+        <w:gridCol w:w="1638"/>
+        <w:gridCol w:w="1669"/>
         <w:gridCol w:w="1654"/>
         <w:gridCol w:w="1653"/>
         <w:gridCol w:w="1654"/>
@@ -2139,7 +2139,7 @@
         </w:tc>
         <w:tc>
           <w:tcPr>
-            <w:tcW w:w="1640" w:type="dxa"/>
+            <w:tcW w:w="1638" w:type="dxa"/>
             <w:tcBorders>
               <w:top w:val="single" w:sz="4" w:space="0" w:color="000000"/>
               <w:start w:val="single" w:sz="4" w:space="0" w:color="000000"/>
@@ -2161,7 +2161,7 @@
         </w:tc>
         <w:tc>
           <w:tcPr>
-            <w:tcW w:w="1667" w:type="dxa"/>
+            <w:tcW w:w="1669" w:type="dxa"/>
             <w:tcBorders>
               <w:top w:val="single" w:sz="4" w:space="0" w:color="000000"/>
               <w:start w:val="single" w:sz="4" w:space="0" w:color="000000"/>
@@ -2274,7 +2274,7 @@
         </w:tc>
         <w:tc>
           <w:tcPr>
-            <w:tcW w:w="1640" w:type="dxa"/>
+            <w:tcW w:w="1638" w:type="dxa"/>
             <w:tcBorders>
               <w:start w:val="single" w:sz="4" w:space="0" w:color="000000"/>
               <w:bottom w:val="single" w:sz="4" w:space="0" w:color="000000"/>
@@ -2295,7 +2295,7 @@
         </w:tc>
         <w:tc>
           <w:tcPr>
-            <w:tcW w:w="1667" w:type="dxa"/>
+            <w:tcW w:w="1669" w:type="dxa"/>
             <w:tcBorders>
               <w:start w:val="single" w:sz="4" w:space="0" w:color="000000"/>
               <w:bottom w:val="single" w:sz="4" w:space="0" w:color="000000"/>
@@ -2516,8 +2516,8 @@
       </w:tblPr>
       <w:tblGrid>
         <w:gridCol w:w="3008"/>
-        <w:gridCol w:w="1924"/>
-        <w:gridCol w:w="2945"/>
+        <w:gridCol w:w="1922"/>
+        <w:gridCol w:w="2947"/>
         <w:gridCol w:w="2044"/>
       </w:tblGrid>
       <w:tr>
@@ -2546,7 +2546,7 @@
         </w:tc>
         <w:tc>
           <w:tcPr>
-            <w:tcW w:w="1924" w:type="dxa"/>
+            <w:tcW w:w="1922" w:type="dxa"/>
             <w:tcBorders>
               <w:top w:val="single" w:sz="4" w:space="0" w:color="000000"/>
               <w:start w:val="single" w:sz="4" w:space="0" w:color="000000"/>
@@ -2568,7 +2568,7 @@
         </w:tc>
         <w:tc>
           <w:tcPr>
-            <w:tcW w:w="2945" w:type="dxa"/>
+            <w:tcW w:w="2947" w:type="dxa"/>
             <w:tcBorders>
               <w:top w:val="single" w:sz="4" w:space="0" w:color="000000"/>
               <w:start w:val="single" w:sz="4" w:space="0" w:color="000000"/>
@@ -2670,7 +2670,7 @@
         </w:tc>
         <w:tc>
           <w:tcPr>
-            <w:tcW w:w="1924" w:type="dxa"/>
+            <w:tcW w:w="1922" w:type="dxa"/>
             <w:tcBorders>
               <w:start w:val="single" w:sz="4" w:space="0" w:color="000000"/>
               <w:bottom w:val="single" w:sz="4" w:space="0" w:color="000000"/>
@@ -2691,7 +2691,7 @@
         </w:tc>
         <w:tc>
           <w:tcPr>
-            <w:tcW w:w="2945" w:type="dxa"/>
+            <w:tcW w:w="2947" w:type="dxa"/>
             <w:tcBorders>
               <w:start w:val="single" w:sz="4" w:space="0" w:color="000000"/>
               <w:bottom w:val="single" w:sz="4" w:space="0" w:color="000000"/>
@@ -2770,7 +2770,7 @@
         </w:tc>
         <w:tc>
           <w:tcPr>
-            <w:tcW w:w="1924" w:type="dxa"/>
+            <w:tcW w:w="1922" w:type="dxa"/>
             <w:tcBorders>
               <w:start w:val="single" w:sz="4" w:space="0" w:color="000000"/>
               <w:bottom w:val="single" w:sz="4" w:space="0" w:color="000000"/>
@@ -2791,7 +2791,7 @@
         </w:tc>
         <w:tc>
           <w:tcPr>
-            <w:tcW w:w="2945" w:type="dxa"/>
+            <w:tcW w:w="2947" w:type="dxa"/>
             <w:tcBorders>
               <w:start w:val="single" w:sz="4" w:space="0" w:color="000000"/>
               <w:bottom w:val="single" w:sz="4" w:space="0" w:color="000000"/>
@@ -2858,7 +2858,7 @@
         </w:tc>
         <w:tc>
           <w:tcPr>
-            <w:tcW w:w="1924" w:type="dxa"/>
+            <w:tcW w:w="1922" w:type="dxa"/>
             <w:tcBorders>
               <w:start w:val="single" w:sz="4" w:space="0" w:color="000000"/>
               <w:bottom w:val="single" w:sz="4" w:space="0" w:color="000000"/>
@@ -2879,7 +2879,7 @@
         </w:tc>
         <w:tc>
           <w:tcPr>
-            <w:tcW w:w="2945" w:type="dxa"/>
+            <w:tcW w:w="2947" w:type="dxa"/>
             <w:tcBorders>
               <w:start w:val="single" w:sz="4" w:space="0" w:color="000000"/>
               <w:bottom w:val="single" w:sz="4" w:space="0" w:color="000000"/>
@@ -2946,7 +2946,7 @@
         </w:tc>
         <w:tc>
           <w:tcPr>
-            <w:tcW w:w="1924" w:type="dxa"/>
+            <w:tcW w:w="1922" w:type="dxa"/>
             <w:tcBorders>
               <w:start w:val="single" w:sz="4" w:space="0" w:color="000000"/>
               <w:bottom w:val="single" w:sz="4" w:space="0" w:color="000000"/>
@@ -2967,7 +2967,7 @@
         </w:tc>
         <w:tc>
           <w:tcPr>
-            <w:tcW w:w="2945" w:type="dxa"/>
+            <w:tcW w:w="2947" w:type="dxa"/>
             <w:tcBorders>
               <w:start w:val="single" w:sz="4" w:space="0" w:color="000000"/>
               <w:bottom w:val="single" w:sz="4" w:space="0" w:color="000000"/>
@@ -3034,7 +3034,7 @@
         </w:tc>
         <w:tc>
           <w:tcPr>
-            <w:tcW w:w="1924" w:type="dxa"/>
+            <w:tcW w:w="1922" w:type="dxa"/>
             <w:tcBorders>
               <w:start w:val="single" w:sz="4" w:space="0" w:color="000000"/>
               <w:bottom w:val="single" w:sz="4" w:space="0" w:color="000000"/>
@@ -3055,7 +3055,7 @@
         </w:tc>
         <w:tc>
           <w:tcPr>
-            <w:tcW w:w="2945" w:type="dxa"/>
+            <w:tcW w:w="2947" w:type="dxa"/>
             <w:tcBorders>
               <w:start w:val="single" w:sz="4" w:space="0" w:color="000000"/>
               <w:bottom w:val="single" w:sz="4" w:space="0" w:color="000000"/>
@@ -3122,7 +3122,7 @@
         </w:tc>
         <w:tc>
           <w:tcPr>
-            <w:tcW w:w="1924" w:type="dxa"/>
+            <w:tcW w:w="1922" w:type="dxa"/>
             <w:tcBorders>
               <w:start w:val="single" w:sz="4" w:space="0" w:color="000000"/>
               <w:bottom w:val="single" w:sz="4" w:space="0" w:color="000000"/>
@@ -3143,7 +3143,7 @@
         </w:tc>
         <w:tc>
           <w:tcPr>
-            <w:tcW w:w="2945" w:type="dxa"/>
+            <w:tcW w:w="2947" w:type="dxa"/>
             <w:tcBorders>
               <w:start w:val="single" w:sz="4" w:space="0" w:color="000000"/>
               <w:bottom w:val="single" w:sz="4" w:space="0" w:color="000000"/>
@@ -3210,7 +3210,7 @@
         </w:tc>
         <w:tc>
           <w:tcPr>
-            <w:tcW w:w="1924" w:type="dxa"/>
+            <w:tcW w:w="1922" w:type="dxa"/>
             <w:tcBorders>
               <w:start w:val="single" w:sz="4" w:space="0" w:color="000000"/>
               <w:bottom w:val="single" w:sz="4" w:space="0" w:color="000000"/>
@@ -3231,7 +3231,7 @@
         </w:tc>
         <w:tc>
           <w:tcPr>
-            <w:tcW w:w="2945" w:type="dxa"/>
+            <w:tcW w:w="2947" w:type="dxa"/>
             <w:tcBorders>
               <w:start w:val="single" w:sz="4" w:space="0" w:color="000000"/>
               <w:bottom w:val="single" w:sz="4" w:space="0" w:color="000000"/>
@@ -3298,7 +3298,7 @@
         </w:tc>
         <w:tc>
           <w:tcPr>
-            <w:tcW w:w="1924" w:type="dxa"/>
+            <w:tcW w:w="1922" w:type="dxa"/>
             <w:tcBorders>
               <w:start w:val="single" w:sz="4" w:space="0" w:color="000000"/>
               <w:bottom w:val="single" w:sz="4" w:space="0" w:color="000000"/>
@@ -3319,7 +3319,7 @@
         </w:tc>
         <w:tc>
           <w:tcPr>
-            <w:tcW w:w="2945" w:type="dxa"/>
+            <w:tcW w:w="2947" w:type="dxa"/>
             <w:tcBorders>
               <w:start w:val="single" w:sz="4" w:space="0" w:color="000000"/>
               <w:bottom w:val="single" w:sz="4" w:space="0" w:color="000000"/>
@@ -3398,7 +3398,7 @@
         </w:tc>
         <w:tc>
           <w:tcPr>
-            <w:tcW w:w="1924" w:type="dxa"/>
+            <w:tcW w:w="1922" w:type="dxa"/>
             <w:tcBorders>
               <w:start w:val="single" w:sz="4" w:space="0" w:color="000000"/>
               <w:bottom w:val="single" w:sz="4" w:space="0" w:color="000000"/>
@@ -3419,7 +3419,7 @@
         </w:tc>
         <w:tc>
           <w:tcPr>
-            <w:tcW w:w="2945" w:type="dxa"/>
+            <w:tcW w:w="2947" w:type="dxa"/>
             <w:tcBorders>
               <w:start w:val="single" w:sz="4" w:space="0" w:color="000000"/>
               <w:bottom w:val="single" w:sz="4" w:space="0" w:color="000000"/>
@@ -3486,7 +3486,7 @@
         </w:tc>
         <w:tc>
           <w:tcPr>
-            <w:tcW w:w="1924" w:type="dxa"/>
+            <w:tcW w:w="1922" w:type="dxa"/>
             <w:tcBorders>
               <w:start w:val="single" w:sz="4" w:space="0" w:color="000000"/>
               <w:bottom w:val="single" w:sz="4" w:space="0" w:color="000000"/>
@@ -3507,7 +3507,7 @@
         </w:tc>
         <w:tc>
           <w:tcPr>
-            <w:tcW w:w="2945" w:type="dxa"/>
+            <w:tcW w:w="2947" w:type="dxa"/>
             <w:tcBorders>
               <w:start w:val="single" w:sz="4" w:space="0" w:color="000000"/>
               <w:bottom w:val="single" w:sz="4" w:space="0" w:color="000000"/>
@@ -3574,7 +3574,7 @@
         </w:tc>
         <w:tc>
           <w:tcPr>
-            <w:tcW w:w="1924" w:type="dxa"/>
+            <w:tcW w:w="1922" w:type="dxa"/>
             <w:tcBorders>
               <w:start w:val="single" w:sz="4" w:space="0" w:color="000000"/>
               <w:bottom w:val="single" w:sz="4" w:space="0" w:color="000000"/>
@@ -3595,7 +3595,7 @@
         </w:tc>
         <w:tc>
           <w:tcPr>
-            <w:tcW w:w="2945" w:type="dxa"/>
+            <w:tcW w:w="2947" w:type="dxa"/>
             <w:tcBorders>
               <w:start w:val="single" w:sz="4" w:space="0" w:color="000000"/>
               <w:bottom w:val="single" w:sz="4" w:space="0" w:color="000000"/>
@@ -3662,7 +3662,7 @@
         </w:tc>
         <w:tc>
           <w:tcPr>
-            <w:tcW w:w="1924" w:type="dxa"/>
+            <w:tcW w:w="1922" w:type="dxa"/>
             <w:tcBorders>
               <w:start w:val="single" w:sz="4" w:space="0" w:color="000000"/>
               <w:bottom w:val="single" w:sz="4" w:space="0" w:color="000000"/>
@@ -3683,7 +3683,7 @@
         </w:tc>
         <w:tc>
           <w:tcPr>
-            <w:tcW w:w="2945" w:type="dxa"/>
+            <w:tcW w:w="2947" w:type="dxa"/>
             <w:tcBorders>
               <w:start w:val="single" w:sz="4" w:space="0" w:color="000000"/>
               <w:bottom w:val="single" w:sz="4" w:space="0" w:color="000000"/>
@@ -3750,7 +3750,7 @@
         </w:tc>
         <w:tc>
           <w:tcPr>
-            <w:tcW w:w="1924" w:type="dxa"/>
+            <w:tcW w:w="1922" w:type="dxa"/>
             <w:tcBorders>
               <w:start w:val="single" w:sz="4" w:space="0" w:color="000000"/>
               <w:bottom w:val="single" w:sz="4" w:space="0" w:color="000000"/>
@@ -3771,7 +3771,7 @@
         </w:tc>
         <w:tc>
           <w:tcPr>
-            <w:tcW w:w="2945" w:type="dxa"/>
+            <w:tcW w:w="2947" w:type="dxa"/>
             <w:tcBorders>
               <w:start w:val="single" w:sz="4" w:space="0" w:color="000000"/>
               <w:bottom w:val="single" w:sz="4" w:space="0" w:color="000000"/>
@@ -3838,7 +3838,7 @@
         </w:tc>
         <w:tc>
           <w:tcPr>
-            <w:tcW w:w="1924" w:type="dxa"/>
+            <w:tcW w:w="1922" w:type="dxa"/>
             <w:tcBorders>
               <w:start w:val="single" w:sz="4" w:space="0" w:color="000000"/>
               <w:bottom w:val="single" w:sz="4" w:space="0" w:color="000000"/>
@@ -3859,7 +3859,7 @@
         </w:tc>
         <w:tc>
           <w:tcPr>
-            <w:tcW w:w="2945" w:type="dxa"/>
+            <w:tcW w:w="2947" w:type="dxa"/>
             <w:tcBorders>
               <w:start w:val="single" w:sz="4" w:space="0" w:color="000000"/>
               <w:bottom w:val="single" w:sz="4" w:space="0" w:color="000000"/>
@@ -3926,7 +3926,7 @@
         </w:tc>
         <w:tc>
           <w:tcPr>
-            <w:tcW w:w="1924" w:type="dxa"/>
+            <w:tcW w:w="1922" w:type="dxa"/>
             <w:tcBorders>
               <w:start w:val="single" w:sz="4" w:space="0" w:color="000000"/>
               <w:bottom w:val="single" w:sz="4" w:space="0" w:color="000000"/>
@@ -3947,7 +3947,7 @@
         </w:tc>
         <w:tc>
           <w:tcPr>
-            <w:tcW w:w="2945" w:type="dxa"/>
+            <w:tcW w:w="2947" w:type="dxa"/>
             <w:vMerge w:val="restart"/>
             <w:tcBorders>
               <w:start w:val="single" w:sz="4" w:space="0" w:color="000000"/>
@@ -4015,7 +4015,7 @@
         </w:tc>
         <w:tc>
           <w:tcPr>
-            <w:tcW w:w="1924" w:type="dxa"/>
+            <w:tcW w:w="1922" w:type="dxa"/>
             <w:tcBorders>
               <w:start w:val="single" w:sz="4" w:space="0" w:color="000000"/>
               <w:bottom w:val="single" w:sz="4" w:space="0" w:color="000000"/>
@@ -4036,7 +4036,7 @@
         </w:tc>
         <w:tc>
           <w:tcPr>
-            <w:tcW w:w="2945" w:type="dxa"/>
+            <w:tcW w:w="2947" w:type="dxa"/>
             <w:vMerge w:val="continue"/>
             <w:tcBorders>
               <w:start w:val="single" w:sz="4" w:space="0" w:color="000000"/>
@@ -4103,7 +4103,7 @@
         </w:tc>
         <w:tc>
           <w:tcPr>
-            <w:tcW w:w="1924" w:type="dxa"/>
+            <w:tcW w:w="1922" w:type="dxa"/>
             <w:tcBorders>
               <w:start w:val="single" w:sz="4" w:space="0" w:color="000000"/>
               <w:bottom w:val="single" w:sz="4" w:space="0" w:color="000000"/>
@@ -4124,7 +4124,7 @@
         </w:tc>
         <w:tc>
           <w:tcPr>
-            <w:tcW w:w="2945" w:type="dxa"/>
+            <w:tcW w:w="2947" w:type="dxa"/>
             <w:vMerge w:val="continue"/>
             <w:tcBorders>
               <w:start w:val="single" w:sz="4" w:space="0" w:color="000000"/>
@@ -4191,7 +4191,7 @@
         </w:tc>
         <w:tc>
           <w:tcPr>
-            <w:tcW w:w="1924" w:type="dxa"/>
+            <w:tcW w:w="1922" w:type="dxa"/>
             <w:tcBorders>
               <w:start w:val="single" w:sz="4" w:space="0" w:color="000000"/>
               <w:bottom w:val="single" w:sz="4" w:space="0" w:color="000000"/>
@@ -4212,7 +4212,7 @@
         </w:tc>
         <w:tc>
           <w:tcPr>
-            <w:tcW w:w="2945" w:type="dxa"/>
+            <w:tcW w:w="2947" w:type="dxa"/>
             <w:vMerge w:val="continue"/>
             <w:tcBorders>
               <w:start w:val="single" w:sz="4" w:space="0" w:color="000000"/>
@@ -4279,7 +4279,7 @@
         </w:tc>
         <w:tc>
           <w:tcPr>
-            <w:tcW w:w="1924" w:type="dxa"/>
+            <w:tcW w:w="1922" w:type="dxa"/>
             <w:tcBorders>
               <w:start w:val="single" w:sz="4" w:space="0" w:color="000000"/>
               <w:bottom w:val="single" w:sz="4" w:space="0" w:color="000000"/>
@@ -4300,7 +4300,7 @@
         </w:tc>
         <w:tc>
           <w:tcPr>
-            <w:tcW w:w="2945" w:type="dxa"/>
+            <w:tcW w:w="2947" w:type="dxa"/>
             <w:vMerge w:val="continue"/>
             <w:tcBorders>
               <w:start w:val="single" w:sz="4" w:space="0" w:color="000000"/>
@@ -4367,7 +4367,7 @@
         </w:tc>
         <w:tc>
           <w:tcPr>
-            <w:tcW w:w="1924" w:type="dxa"/>
+            <w:tcW w:w="1922" w:type="dxa"/>
             <w:tcBorders>
               <w:start w:val="single" w:sz="4" w:space="0" w:color="000000"/>
               <w:bottom w:val="single" w:sz="4" w:space="0" w:color="000000"/>
@@ -4388,7 +4388,7 @@
         </w:tc>
         <w:tc>
           <w:tcPr>
-            <w:tcW w:w="2945" w:type="dxa"/>
+            <w:tcW w:w="2947" w:type="dxa"/>
             <w:vMerge w:val="restart"/>
             <w:tcBorders>
               <w:start w:val="single" w:sz="4" w:space="0" w:color="000000"/>
@@ -4456,7 +4456,7 @@
         </w:tc>
         <w:tc>
           <w:tcPr>
-            <w:tcW w:w="1924" w:type="dxa"/>
+            <w:tcW w:w="1922" w:type="dxa"/>
             <w:tcBorders>
               <w:start w:val="single" w:sz="4" w:space="0" w:color="000000"/>
               <w:bottom w:val="single" w:sz="4" w:space="0" w:color="000000"/>
@@ -4477,7 +4477,7 @@
         </w:tc>
         <w:tc>
           <w:tcPr>
-            <w:tcW w:w="2945" w:type="dxa"/>
+            <w:tcW w:w="2947" w:type="dxa"/>
             <w:vMerge w:val="continue"/>
             <w:tcBorders>
               <w:start w:val="single" w:sz="4" w:space="0" w:color="000000"/>
@@ -4544,7 +4544,7 @@
         </w:tc>
         <w:tc>
           <w:tcPr>
-            <w:tcW w:w="1924" w:type="dxa"/>
+            <w:tcW w:w="1922" w:type="dxa"/>
             <w:tcBorders>
               <w:start w:val="single" w:sz="4" w:space="0" w:color="000000"/>
               <w:bottom w:val="single" w:sz="4" w:space="0" w:color="000000"/>
@@ -4565,7 +4565,7 @@
         </w:tc>
         <w:tc>
           <w:tcPr>
-            <w:tcW w:w="2945" w:type="dxa"/>
+            <w:tcW w:w="2947" w:type="dxa"/>
             <w:vMerge w:val="continue"/>
             <w:tcBorders>
               <w:start w:val="single" w:sz="4" w:space="0" w:color="000000"/>
@@ -4632,7 +4632,7 @@
         </w:tc>
         <w:tc>
           <w:tcPr>
-            <w:tcW w:w="1924" w:type="dxa"/>
+            <w:tcW w:w="1922" w:type="dxa"/>
             <w:tcBorders>
               <w:start w:val="single" w:sz="4" w:space="0" w:color="000000"/>
               <w:bottom w:val="single" w:sz="4" w:space="0" w:color="000000"/>
@@ -4653,7 +4653,7 @@
         </w:tc>
         <w:tc>
           <w:tcPr>
-            <w:tcW w:w="2945" w:type="dxa"/>
+            <w:tcW w:w="2947" w:type="dxa"/>
             <w:vMerge w:val="continue"/>
             <w:tcBorders>
               <w:start w:val="single" w:sz="4" w:space="0" w:color="000000"/>
@@ -4720,7 +4720,7 @@
         </w:tc>
         <w:tc>
           <w:tcPr>
-            <w:tcW w:w="1924" w:type="dxa"/>
+            <w:tcW w:w="1922" w:type="dxa"/>
             <w:tcBorders>
               <w:start w:val="single" w:sz="4" w:space="0" w:color="000000"/>
               <w:bottom w:val="single" w:sz="4" w:space="0" w:color="000000"/>
@@ -4741,7 +4741,7 @@
         </w:tc>
         <w:tc>
           <w:tcPr>
-            <w:tcW w:w="2945" w:type="dxa"/>
+            <w:tcW w:w="2947" w:type="dxa"/>
             <w:vMerge w:val="continue"/>
             <w:tcBorders>
               <w:start w:val="single" w:sz="4" w:space="0" w:color="000000"/>
@@ -6291,8 +6291,8 @@
       </w:tblPr>
       <w:tblGrid>
         <w:gridCol w:w="1653"/>
-        <w:gridCol w:w="1902"/>
-        <w:gridCol w:w="2086"/>
+        <w:gridCol w:w="1900"/>
+        <w:gridCol w:w="2088"/>
         <w:gridCol w:w="1617"/>
         <w:gridCol w:w="1891"/>
         <w:gridCol w:w="772"/>
@@ -6323,7 +6323,7 @@
         </w:tc>
         <w:tc>
           <w:tcPr>
-            <w:tcW w:w="1902" w:type="dxa"/>
+            <w:tcW w:w="1900" w:type="dxa"/>
             <w:tcBorders>
               <w:top w:val="single" w:sz="4" w:space="0" w:color="000000"/>
               <w:start w:val="single" w:sz="4" w:space="0" w:color="000000"/>
@@ -6345,7 +6345,7 @@
         </w:tc>
         <w:tc>
           <w:tcPr>
-            <w:tcW w:w="2086" w:type="dxa"/>
+            <w:tcW w:w="2088" w:type="dxa"/>
             <w:tcBorders>
               <w:top w:val="single" w:sz="4" w:space="0" w:color="000000"/>
               <w:start w:val="single" w:sz="4" w:space="0" w:color="000000"/>
@@ -6469,7 +6469,7 @@
         </w:tc>
         <w:tc>
           <w:tcPr>
-            <w:tcW w:w="1902" w:type="dxa"/>
+            <w:tcW w:w="1900" w:type="dxa"/>
             <w:tcBorders>
               <w:start w:val="single" w:sz="4" w:space="0" w:color="000000"/>
               <w:bottom w:val="single" w:sz="4" w:space="0" w:color="000000"/>
@@ -6490,7 +6490,7 @@
         </w:tc>
         <w:tc>
           <w:tcPr>
-            <w:tcW w:w="2086" w:type="dxa"/>
+            <w:tcW w:w="2088" w:type="dxa"/>
             <w:tcBorders>
               <w:start w:val="single" w:sz="4" w:space="0" w:color="000000"/>
               <w:bottom w:val="single" w:sz="4" w:space="0" w:color="000000"/>
@@ -6611,7 +6611,7 @@
         </w:tc>
         <w:tc>
           <w:tcPr>
-            <w:tcW w:w="1902" w:type="dxa"/>
+            <w:tcW w:w="1900" w:type="dxa"/>
             <w:tcBorders>
               <w:start w:val="single" w:sz="4" w:space="0" w:color="000000"/>
               <w:bottom w:val="single" w:sz="4" w:space="0" w:color="000000"/>
@@ -6632,7 +6632,7 @@
         </w:tc>
         <w:tc>
           <w:tcPr>
-            <w:tcW w:w="2086" w:type="dxa"/>
+            <w:tcW w:w="2088" w:type="dxa"/>
             <w:tcBorders>
               <w:start w:val="single" w:sz="4" w:space="0" w:color="000000"/>
               <w:bottom w:val="single" w:sz="4" w:space="0" w:color="000000"/>
@@ -6741,7 +6741,7 @@
         </w:tc>
         <w:tc>
           <w:tcPr>
-            <w:tcW w:w="1902" w:type="dxa"/>
+            <w:tcW w:w="1900" w:type="dxa"/>
             <w:tcBorders>
               <w:start w:val="single" w:sz="4" w:space="0" w:color="000000"/>
               <w:bottom w:val="single" w:sz="4" w:space="0" w:color="000000"/>
@@ -6762,7 +6762,7 @@
         </w:tc>
         <w:tc>
           <w:tcPr>
-            <w:tcW w:w="2086" w:type="dxa"/>
+            <w:tcW w:w="2088" w:type="dxa"/>
             <w:tcBorders>
               <w:start w:val="single" w:sz="4" w:space="0" w:color="000000"/>
               <w:bottom w:val="single" w:sz="4" w:space="0" w:color="000000"/>
@@ -6868,7 +6868,7 @@
         </w:tc>
         <w:tc>
           <w:tcPr>
-            <w:tcW w:w="1902" w:type="dxa"/>
+            <w:tcW w:w="1900" w:type="dxa"/>
             <w:tcBorders>
               <w:start w:val="single" w:sz="4" w:space="0" w:color="000000"/>
               <w:bottom w:val="single" w:sz="4" w:space="0" w:color="000000"/>
@@ -6889,7 +6889,7 @@
         </w:tc>
         <w:tc>
           <w:tcPr>
-            <w:tcW w:w="2086" w:type="dxa"/>
+            <w:tcW w:w="2088" w:type="dxa"/>
             <w:tcBorders>
               <w:start w:val="single" w:sz="4" w:space="0" w:color="000000"/>
               <w:bottom w:val="single" w:sz="4" w:space="0" w:color="000000"/>
@@ -7010,7 +7010,7 @@
         </w:tc>
         <w:tc>
           <w:tcPr>
-            <w:tcW w:w="1902" w:type="dxa"/>
+            <w:tcW w:w="1900" w:type="dxa"/>
             <w:tcBorders>
               <w:start w:val="single" w:sz="4" w:space="0" w:color="000000"/>
               <w:bottom w:val="single" w:sz="4" w:space="0" w:color="000000"/>
@@ -7031,7 +7031,7 @@
         </w:tc>
         <w:tc>
           <w:tcPr>
-            <w:tcW w:w="2086" w:type="dxa"/>
+            <w:tcW w:w="2088" w:type="dxa"/>
             <w:tcBorders>
               <w:start w:val="single" w:sz="4" w:space="0" w:color="000000"/>
               <w:bottom w:val="single" w:sz="4" w:space="0" w:color="000000"/>
@@ -7140,7 +7140,7 @@
         </w:tc>
         <w:tc>
           <w:tcPr>
-            <w:tcW w:w="1902" w:type="dxa"/>
+            <w:tcW w:w="1900" w:type="dxa"/>
             <w:tcBorders>
               <w:start w:val="single" w:sz="4" w:space="0" w:color="000000"/>
               <w:bottom w:val="single" w:sz="4" w:space="0" w:color="000000"/>
@@ -7161,7 +7161,7 @@
         </w:tc>
         <w:tc>
           <w:tcPr>
-            <w:tcW w:w="2086" w:type="dxa"/>
+            <w:tcW w:w="2088" w:type="dxa"/>
             <w:tcBorders>
               <w:start w:val="single" w:sz="4" w:space="0" w:color="000000"/>
               <w:bottom w:val="single" w:sz="4" w:space="0" w:color="000000"/>
@@ -7266,7 +7266,7 @@
         </w:tc>
         <w:tc>
           <w:tcPr>
-            <w:tcW w:w="1902" w:type="dxa"/>
+            <w:tcW w:w="1900" w:type="dxa"/>
             <w:tcBorders>
               <w:start w:val="single" w:sz="4" w:space="0" w:color="000000"/>
               <w:bottom w:val="single" w:sz="4" w:space="0" w:color="000000"/>
@@ -7287,7 +7287,7 @@
         </w:tc>
         <w:tc>
           <w:tcPr>
-            <w:tcW w:w="2086" w:type="dxa"/>
+            <w:tcW w:w="2088" w:type="dxa"/>
             <w:tcBorders>
               <w:start w:val="single" w:sz="4" w:space="0" w:color="000000"/>
               <w:bottom w:val="single" w:sz="4" w:space="0" w:color="000000"/>
@@ -7407,7 +7407,7 @@
         </w:tc>
         <w:tc>
           <w:tcPr>
-            <w:tcW w:w="1902" w:type="dxa"/>
+            <w:tcW w:w="1900" w:type="dxa"/>
             <w:tcBorders>
               <w:start w:val="single" w:sz="4" w:space="0" w:color="000000"/>
               <w:bottom w:val="single" w:sz="4" w:space="0" w:color="000000"/>
@@ -7428,7 +7428,7 @@
         </w:tc>
         <w:tc>
           <w:tcPr>
-            <w:tcW w:w="2086" w:type="dxa"/>
+            <w:tcW w:w="2088" w:type="dxa"/>
             <w:tcBorders>
               <w:start w:val="single" w:sz="4" w:space="0" w:color="000000"/>
               <w:bottom w:val="single" w:sz="4" w:space="0" w:color="000000"/>
@@ -7537,7 +7537,7 @@
         </w:tc>
         <w:tc>
           <w:tcPr>
-            <w:tcW w:w="1902" w:type="dxa"/>
+            <w:tcW w:w="1900" w:type="dxa"/>
             <w:tcBorders>
               <w:start w:val="single" w:sz="4" w:space="0" w:color="000000"/>
               <w:bottom w:val="single" w:sz="4" w:space="0" w:color="000000"/>
@@ -7558,7 +7558,7 @@
         </w:tc>
         <w:tc>
           <w:tcPr>
-            <w:tcW w:w="2086" w:type="dxa"/>
+            <w:tcW w:w="2088" w:type="dxa"/>
             <w:tcBorders>
               <w:start w:val="single" w:sz="4" w:space="0" w:color="000000"/>
               <w:bottom w:val="single" w:sz="4" w:space="0" w:color="000000"/>
@@ -7667,7 +7667,7 @@
         </w:tc>
         <w:tc>
           <w:tcPr>
-            <w:tcW w:w="1902" w:type="dxa"/>
+            <w:tcW w:w="1900" w:type="dxa"/>
             <w:tcBorders>
               <w:start w:val="single" w:sz="4" w:space="0" w:color="000000"/>
               <w:bottom w:val="single" w:sz="4" w:space="0" w:color="000000"/>
@@ -7688,7 +7688,7 @@
         </w:tc>
         <w:tc>
           <w:tcPr>
-            <w:tcW w:w="2086" w:type="dxa"/>
+            <w:tcW w:w="2088" w:type="dxa"/>
             <w:tcBorders>
               <w:start w:val="single" w:sz="4" w:space="0" w:color="000000"/>
               <w:bottom w:val="single" w:sz="4" w:space="0" w:color="000000"/>
@@ -7809,7 +7809,7 @@
         </w:tc>
         <w:tc>
           <w:tcPr>
-            <w:tcW w:w="1902" w:type="dxa"/>
+            <w:tcW w:w="1900" w:type="dxa"/>
             <w:tcBorders>
               <w:start w:val="single" w:sz="4" w:space="0" w:color="000000"/>
               <w:bottom w:val="single" w:sz="4" w:space="0" w:color="000000"/>
@@ -7830,7 +7830,7 @@
         </w:tc>
         <w:tc>
           <w:tcPr>
-            <w:tcW w:w="2086" w:type="dxa"/>
+            <w:tcW w:w="2088" w:type="dxa"/>
             <w:tcBorders>
               <w:start w:val="single" w:sz="4" w:space="0" w:color="000000"/>
               <w:bottom w:val="single" w:sz="4" w:space="0" w:color="000000"/>
@@ -7939,7 +7939,7 @@
         </w:tc>
         <w:tc>
           <w:tcPr>
-            <w:tcW w:w="1902" w:type="dxa"/>
+            <w:tcW w:w="1900" w:type="dxa"/>
             <w:tcBorders>
               <w:start w:val="single" w:sz="4" w:space="0" w:color="000000"/>
               <w:bottom w:val="single" w:sz="4" w:space="0" w:color="000000"/>
@@ -7960,7 +7960,7 @@
         </w:tc>
         <w:tc>
           <w:tcPr>
-            <w:tcW w:w="2086" w:type="dxa"/>
+            <w:tcW w:w="2088" w:type="dxa"/>
             <w:tcBorders>
               <w:start w:val="single" w:sz="4" w:space="0" w:color="000000"/>
               <w:bottom w:val="single" w:sz="4" w:space="0" w:color="000000"/>
@@ -8069,7 +8069,7 @@
         </w:tc>
         <w:tc>
           <w:tcPr>
-            <w:tcW w:w="1902" w:type="dxa"/>
+            <w:tcW w:w="1900" w:type="dxa"/>
             <w:tcBorders>
               <w:start w:val="single" w:sz="4" w:space="0" w:color="000000"/>
               <w:bottom w:val="single" w:sz="4" w:space="0" w:color="000000"/>
@@ -8090,7 +8090,7 @@
         </w:tc>
         <w:tc>
           <w:tcPr>
-            <w:tcW w:w="2086" w:type="dxa"/>
+            <w:tcW w:w="2088" w:type="dxa"/>
             <w:tcBorders>
               <w:start w:val="single" w:sz="4" w:space="0" w:color="000000"/>
               <w:bottom w:val="single" w:sz="4" w:space="0" w:color="000000"/>
@@ -8200,7 +8200,7 @@
         </w:tc>
         <w:tc>
           <w:tcPr>
-            <w:tcW w:w="1902" w:type="dxa"/>
+            <w:tcW w:w="1900" w:type="dxa"/>
             <w:tcBorders>
               <w:start w:val="single" w:sz="4" w:space="0" w:color="000000"/>
               <w:bottom w:val="single" w:sz="4" w:space="0" w:color="000000"/>
@@ -8221,7 +8221,7 @@
         </w:tc>
         <w:tc>
           <w:tcPr>
-            <w:tcW w:w="2086" w:type="dxa"/>
+            <w:tcW w:w="2088" w:type="dxa"/>
             <w:tcBorders>
               <w:start w:val="single" w:sz="4" w:space="0" w:color="000000"/>
               <w:bottom w:val="single" w:sz="4" w:space="0" w:color="000000"/>
@@ -8330,7 +8330,7 @@
         </w:tc>
         <w:tc>
           <w:tcPr>
-            <w:tcW w:w="1902" w:type="dxa"/>
+            <w:tcW w:w="1900" w:type="dxa"/>
             <w:tcBorders>
               <w:start w:val="single" w:sz="4" w:space="0" w:color="000000"/>
               <w:bottom w:val="single" w:sz="4" w:space="0" w:color="000000"/>
@@ -8351,7 +8351,7 @@
         </w:tc>
         <w:tc>
           <w:tcPr>
-            <w:tcW w:w="2086" w:type="dxa"/>
+            <w:tcW w:w="2088" w:type="dxa"/>
             <w:tcBorders>
               <w:start w:val="single" w:sz="4" w:space="0" w:color="000000"/>
               <w:bottom w:val="single" w:sz="4" w:space="0" w:color="000000"/>
@@ -8460,7 +8460,7 @@
         </w:tc>
         <w:tc>
           <w:tcPr>
-            <w:tcW w:w="1902" w:type="dxa"/>
+            <w:tcW w:w="1900" w:type="dxa"/>
             <w:tcBorders>
               <w:start w:val="single" w:sz="4" w:space="0" w:color="000000"/>
               <w:bottom w:val="single" w:sz="4" w:space="0" w:color="000000"/>
@@ -8481,7 +8481,7 @@
         </w:tc>
         <w:tc>
           <w:tcPr>
-            <w:tcW w:w="2086" w:type="dxa"/>
+            <w:tcW w:w="2088" w:type="dxa"/>
             <w:tcBorders>
               <w:start w:val="single" w:sz="4" w:space="0" w:color="000000"/>
               <w:bottom w:val="single" w:sz="4" w:space="0" w:color="000000"/>
@@ -8591,7 +8591,7 @@
         </w:tc>
         <w:tc>
           <w:tcPr>
-            <w:tcW w:w="1902" w:type="dxa"/>
+            <w:tcW w:w="1900" w:type="dxa"/>
             <w:tcBorders>
               <w:start w:val="single" w:sz="4" w:space="0" w:color="000000"/>
               <w:bottom w:val="single" w:sz="4" w:space="0" w:color="000000"/>
@@ -8612,7 +8612,7 @@
         </w:tc>
         <w:tc>
           <w:tcPr>
-            <w:tcW w:w="2086" w:type="dxa"/>
+            <w:tcW w:w="2088" w:type="dxa"/>
             <w:tcBorders>
               <w:start w:val="single" w:sz="4" w:space="0" w:color="000000"/>
               <w:bottom w:val="single" w:sz="4" w:space="0" w:color="000000"/>
@@ -8721,7 +8721,7 @@
         </w:tc>
         <w:tc>
           <w:tcPr>
-            <w:tcW w:w="1902" w:type="dxa"/>
+            <w:tcW w:w="1900" w:type="dxa"/>
             <w:tcBorders>
               <w:start w:val="single" w:sz="4" w:space="0" w:color="000000"/>
               <w:bottom w:val="single" w:sz="4" w:space="0" w:color="000000"/>
@@ -8742,7 +8742,7 @@
         </w:tc>
         <w:tc>
           <w:tcPr>
-            <w:tcW w:w="2086" w:type="dxa"/>
+            <w:tcW w:w="2088" w:type="dxa"/>
             <w:tcBorders>
               <w:start w:val="single" w:sz="4" w:space="0" w:color="000000"/>
               <w:bottom w:val="single" w:sz="4" w:space="0" w:color="000000"/>
@@ -8851,7 +8851,7 @@
         </w:tc>
         <w:tc>
           <w:tcPr>
-            <w:tcW w:w="1902" w:type="dxa"/>
+            <w:tcW w:w="1900" w:type="dxa"/>
             <w:tcBorders>
               <w:start w:val="single" w:sz="4" w:space="0" w:color="000000"/>
               <w:bottom w:val="single" w:sz="4" w:space="0" w:color="000000"/>
@@ -8872,7 +8872,7 @@
         </w:tc>
         <w:tc>
           <w:tcPr>
-            <w:tcW w:w="2086" w:type="dxa"/>
+            <w:tcW w:w="2088" w:type="dxa"/>
             <w:tcBorders>
               <w:start w:val="single" w:sz="4" w:space="0" w:color="000000"/>
               <w:bottom w:val="single" w:sz="4" w:space="0" w:color="000000"/>
@@ -8982,7 +8982,7 @@
         </w:tc>
         <w:tc>
           <w:tcPr>
-            <w:tcW w:w="1902" w:type="dxa"/>
+            <w:tcW w:w="1900" w:type="dxa"/>
             <w:tcBorders>
               <w:start w:val="single" w:sz="4" w:space="0" w:color="000000"/>
               <w:bottom w:val="single" w:sz="4" w:space="0" w:color="000000"/>
@@ -9003,7 +9003,7 @@
         </w:tc>
         <w:tc>
           <w:tcPr>
-            <w:tcW w:w="2086" w:type="dxa"/>
+            <w:tcW w:w="2088" w:type="dxa"/>
             <w:tcBorders>
               <w:start w:val="single" w:sz="4" w:space="0" w:color="000000"/>
               <w:bottom w:val="single" w:sz="4" w:space="0" w:color="000000"/>
@@ -9112,7 +9112,7 @@
         </w:tc>
         <w:tc>
           <w:tcPr>
-            <w:tcW w:w="1902" w:type="dxa"/>
+            <w:tcW w:w="1900" w:type="dxa"/>
             <w:tcBorders>
               <w:start w:val="single" w:sz="4" w:space="0" w:color="000000"/>
               <w:bottom w:val="single" w:sz="4" w:space="0" w:color="000000"/>
@@ -9133,7 +9133,7 @@
         </w:tc>
         <w:tc>
           <w:tcPr>
-            <w:tcW w:w="2086" w:type="dxa"/>
+            <w:tcW w:w="2088" w:type="dxa"/>
             <w:tcBorders>
               <w:start w:val="single" w:sz="4" w:space="0" w:color="000000"/>
               <w:bottom w:val="single" w:sz="4" w:space="0" w:color="000000"/>
@@ -9242,7 +9242,7 @@
         </w:tc>
         <w:tc>
           <w:tcPr>
-            <w:tcW w:w="1902" w:type="dxa"/>
+            <w:tcW w:w="1900" w:type="dxa"/>
             <w:tcBorders>
               <w:start w:val="single" w:sz="4" w:space="0" w:color="000000"/>
               <w:bottom w:val="single" w:sz="4" w:space="0" w:color="000000"/>
@@ -9263,7 +9263,7 @@
         </w:tc>
         <w:tc>
           <w:tcPr>
-            <w:tcW w:w="2086" w:type="dxa"/>
+            <w:tcW w:w="2088" w:type="dxa"/>
             <w:tcBorders>
               <w:start w:val="single" w:sz="4" w:space="0" w:color="000000"/>
               <w:bottom w:val="single" w:sz="4" w:space="0" w:color="000000"/>
@@ -9373,7 +9373,7 @@
         </w:tc>
         <w:tc>
           <w:tcPr>
-            <w:tcW w:w="1902" w:type="dxa"/>
+            <w:tcW w:w="1900" w:type="dxa"/>
             <w:tcBorders>
               <w:start w:val="single" w:sz="4" w:space="0" w:color="000000"/>
               <w:bottom w:val="single" w:sz="4" w:space="0" w:color="000000"/>
@@ -9394,7 +9394,7 @@
         </w:tc>
         <w:tc>
           <w:tcPr>
-            <w:tcW w:w="2086" w:type="dxa"/>
+            <w:tcW w:w="2088" w:type="dxa"/>
             <w:tcBorders>
               <w:start w:val="single" w:sz="4" w:space="0" w:color="000000"/>
               <w:bottom w:val="single" w:sz="4" w:space="0" w:color="000000"/>
@@ -9503,7 +9503,7 @@
         </w:tc>
         <w:tc>
           <w:tcPr>
-            <w:tcW w:w="1902" w:type="dxa"/>
+            <w:tcW w:w="1900" w:type="dxa"/>
             <w:tcBorders>
               <w:start w:val="single" w:sz="4" w:space="0" w:color="000000"/>
               <w:bottom w:val="single" w:sz="4" w:space="0" w:color="000000"/>
@@ -9524,7 +9524,7 @@
         </w:tc>
         <w:tc>
           <w:tcPr>
-            <w:tcW w:w="2086" w:type="dxa"/>
+            <w:tcW w:w="2088" w:type="dxa"/>
             <w:tcBorders>
               <w:start w:val="single" w:sz="4" w:space="0" w:color="000000"/>
               <w:bottom w:val="single" w:sz="4" w:space="0" w:color="000000"/>
@@ -9633,7 +9633,7 @@
         </w:tc>
         <w:tc>
           <w:tcPr>
-            <w:tcW w:w="1902" w:type="dxa"/>
+            <w:tcW w:w="1900" w:type="dxa"/>
             <w:tcBorders>
               <w:start w:val="single" w:sz="4" w:space="0" w:color="000000"/>
               <w:bottom w:val="single" w:sz="4" w:space="0" w:color="000000"/>
@@ -9654,7 +9654,7 @@
         </w:tc>
         <w:tc>
           <w:tcPr>
-            <w:tcW w:w="2086" w:type="dxa"/>
+            <w:tcW w:w="2088" w:type="dxa"/>
             <w:tcBorders>
               <w:start w:val="single" w:sz="4" w:space="0" w:color="000000"/>
               <w:bottom w:val="single" w:sz="4" w:space="0" w:color="000000"/>
@@ -9764,7 +9764,7 @@
         </w:tc>
         <w:tc>
           <w:tcPr>
-            <w:tcW w:w="1902" w:type="dxa"/>
+            <w:tcW w:w="1900" w:type="dxa"/>
             <w:tcBorders>
               <w:start w:val="single" w:sz="4" w:space="0" w:color="000000"/>
               <w:bottom w:val="single" w:sz="4" w:space="0" w:color="000000"/>
@@ -9785,7 +9785,7 @@
         </w:tc>
         <w:tc>
           <w:tcPr>
-            <w:tcW w:w="2086" w:type="dxa"/>
+            <w:tcW w:w="2088" w:type="dxa"/>
             <w:tcBorders>
               <w:start w:val="single" w:sz="4" w:space="0" w:color="000000"/>
               <w:bottom w:val="single" w:sz="4" w:space="0" w:color="000000"/>
@@ -9894,7 +9894,7 @@
         </w:tc>
         <w:tc>
           <w:tcPr>
-            <w:tcW w:w="1902" w:type="dxa"/>
+            <w:tcW w:w="1900" w:type="dxa"/>
             <w:tcBorders>
               <w:start w:val="single" w:sz="4" w:space="0" w:color="000000"/>
               <w:bottom w:val="single" w:sz="4" w:space="0" w:color="000000"/>
@@ -9915,7 +9915,7 @@
         </w:tc>
         <w:tc>
           <w:tcPr>
-            <w:tcW w:w="2086" w:type="dxa"/>
+            <w:tcW w:w="2088" w:type="dxa"/>
             <w:tcBorders>
               <w:start w:val="single" w:sz="4" w:space="0" w:color="000000"/>
               <w:bottom w:val="single" w:sz="4" w:space="0" w:color="000000"/>
@@ -10024,7 +10024,7 @@
         </w:tc>
         <w:tc>
           <w:tcPr>
-            <w:tcW w:w="1902" w:type="dxa"/>
+            <w:tcW w:w="1900" w:type="dxa"/>
             <w:tcBorders>
               <w:start w:val="single" w:sz="4" w:space="0" w:color="000000"/>
               <w:bottom w:val="single" w:sz="4" w:space="0" w:color="000000"/>
@@ -10045,7 +10045,7 @@
         </w:tc>
         <w:tc>
           <w:tcPr>
-            <w:tcW w:w="2086" w:type="dxa"/>
+            <w:tcW w:w="2088" w:type="dxa"/>
             <w:tcBorders>
               <w:start w:val="single" w:sz="4" w:space="0" w:color="000000"/>
               <w:bottom w:val="single" w:sz="4" w:space="0" w:color="000000"/>
@@ -10155,7 +10155,7 @@
         </w:tc>
         <w:tc>
           <w:tcPr>
-            <w:tcW w:w="1902" w:type="dxa"/>
+            <w:tcW w:w="1900" w:type="dxa"/>
             <w:tcBorders>
               <w:start w:val="single" w:sz="4" w:space="0" w:color="000000"/>
               <w:bottom w:val="single" w:sz="4" w:space="0" w:color="000000"/>
@@ -10176,7 +10176,7 @@
         </w:tc>
         <w:tc>
           <w:tcPr>
-            <w:tcW w:w="2086" w:type="dxa"/>
+            <w:tcW w:w="2088" w:type="dxa"/>
             <w:tcBorders>
               <w:start w:val="single" w:sz="4" w:space="0" w:color="000000"/>
               <w:bottom w:val="single" w:sz="4" w:space="0" w:color="000000"/>
@@ -10285,7 +10285,7 @@
         </w:tc>
         <w:tc>
           <w:tcPr>
-            <w:tcW w:w="1902" w:type="dxa"/>
+            <w:tcW w:w="1900" w:type="dxa"/>
             <w:tcBorders>
               <w:start w:val="single" w:sz="4" w:space="0" w:color="000000"/>
               <w:bottom w:val="single" w:sz="4" w:space="0" w:color="000000"/>
@@ -10306,7 +10306,7 @@
         </w:tc>
         <w:tc>
           <w:tcPr>
-            <w:tcW w:w="2086" w:type="dxa"/>
+            <w:tcW w:w="2088" w:type="dxa"/>
             <w:tcBorders>
               <w:start w:val="single" w:sz="4" w:space="0" w:color="000000"/>
               <w:bottom w:val="single" w:sz="4" w:space="0" w:color="000000"/>
@@ -10415,7 +10415,7 @@
         </w:tc>
         <w:tc>
           <w:tcPr>
-            <w:tcW w:w="1902" w:type="dxa"/>
+            <w:tcW w:w="1900" w:type="dxa"/>
             <w:tcBorders>
               <w:start w:val="single" w:sz="4" w:space="0" w:color="000000"/>
               <w:bottom w:val="single" w:sz="4" w:space="0" w:color="000000"/>
@@ -10436,7 +10436,7 @@
         </w:tc>
         <w:tc>
           <w:tcPr>
-            <w:tcW w:w="2086" w:type="dxa"/>
+            <w:tcW w:w="2088" w:type="dxa"/>
             <w:tcBorders>
               <w:start w:val="single" w:sz="4" w:space="0" w:color="000000"/>
               <w:bottom w:val="single" w:sz="4" w:space="0" w:color="000000"/>
@@ -10653,12 +10653,12 @@
         <w:gridCol w:w="1984"/>
         <w:gridCol w:w="992"/>
         <w:gridCol w:w="992"/>
-        <w:gridCol w:w="984"/>
+        <w:gridCol w:w="982"/>
         <w:gridCol w:w="992"/>
         <w:gridCol w:w="992"/>
         <w:gridCol w:w="992"/>
         <w:gridCol w:w="1029"/>
-        <w:gridCol w:w="964"/>
+        <w:gridCol w:w="966"/>
       </w:tblGrid>
       <w:tr>
         <w:trPr/>
@@ -10714,7 +10714,7 @@
         </w:tc>
         <w:tc>
           <w:tcPr>
-            <w:tcW w:w="1976" w:type="dxa"/>
+            <w:tcW w:w="1974" w:type="dxa"/>
             <w:gridSpan w:val="2"/>
             <w:tcBorders>
               <w:top w:val="single" w:sz="4" w:space="0" w:color="000000"/>
@@ -10760,7 +10760,7 @@
         </w:tc>
         <w:tc>
           <w:tcPr>
-            <w:tcW w:w="1993" w:type="dxa"/>
+            <w:tcW w:w="1995" w:type="dxa"/>
             <w:gridSpan w:val="2"/>
             <w:tcBorders>
               <w:top w:val="single" w:sz="4" w:space="0" w:color="000000"/>
@@ -10851,7 +10851,7 @@
         </w:tc>
         <w:tc>
           <w:tcPr>
-            <w:tcW w:w="984" w:type="dxa"/>
+            <w:tcW w:w="982" w:type="dxa"/>
             <w:tcBorders>
               <w:start w:val="single" w:sz="4" w:space="0" w:color="000000"/>
               <w:bottom w:val="single" w:sz="4" w:space="0" w:color="000000"/>
@@ -10956,7 +10956,7 @@
         </w:tc>
         <w:tc>
           <w:tcPr>
-            <w:tcW w:w="964" w:type="dxa"/>
+            <w:tcW w:w="966" w:type="dxa"/>
             <w:tcBorders>
               <w:start w:val="single" w:sz="4" w:space="0" w:color="000000"/>
               <w:bottom w:val="single" w:sz="4" w:space="0" w:color="000000"/>
@@ -11044,7 +11044,7 @@
         </w:tc>
         <w:tc>
           <w:tcPr>
-            <w:tcW w:w="984" w:type="dxa"/>
+            <w:tcW w:w="982" w:type="dxa"/>
             <w:tcBorders>
               <w:start w:val="single" w:sz="4" w:space="0" w:color="000000"/>
               <w:bottom w:val="single" w:sz="4" w:space="0" w:color="000000"/>
@@ -11149,7 +11149,7 @@
         </w:tc>
         <w:tc>
           <w:tcPr>
-            <w:tcW w:w="964" w:type="dxa"/>
+            <w:tcW w:w="966" w:type="dxa"/>
             <w:tcBorders>
               <w:start w:val="single" w:sz="4" w:space="0" w:color="000000"/>
               <w:bottom w:val="single" w:sz="4" w:space="0" w:color="000000"/>
@@ -11319,7 +11319,7 @@
       </w:pPr>
       <w:r>
         <w:drawing>
-          <wp:anchor behindDoc="0" distT="0" distB="0" distL="0" distR="0" simplePos="0" locked="0" layoutInCell="0" allowOverlap="1" relativeHeight="271">
+          <wp:anchor behindDoc="0" distT="0" distB="0" distL="0" distR="0" simplePos="0" locked="0" layoutInCell="0" allowOverlap="1" relativeHeight="284">
             <wp:simplePos x="0" y="0"/>
             <wp:positionH relativeFrom="column">
               <wp:align>center</wp:align>
@@ -11470,7 +11470,7 @@
       </w:pPr>
       <w:r>
         <w:drawing>
-          <wp:anchor behindDoc="0" distT="0" distB="0" distL="0" distR="0" simplePos="0" locked="0" layoutInCell="0" allowOverlap="1" relativeHeight="272">
+          <wp:anchor behindDoc="0" distT="0" distB="0" distL="0" distR="0" simplePos="0" locked="0" layoutInCell="0" allowOverlap="1" relativeHeight="285">
             <wp:simplePos x="0" y="0"/>
             <wp:positionH relativeFrom="column">
               <wp:align>center</wp:align>
@@ -14916,7 +14916,7 @@
         <w:rPr/>
         <w:drawing>
           <wp:inline distT="0" distB="0" distL="0" distR="0">
-            <wp:extent cx="2651125" cy="3839210"/>
+            <wp:extent cx="2597150" cy="3750945"/>
             <wp:effectExtent l="0" t="0" r="0" b="0"/>
             <wp:docPr id="47" name="Image47"/>
             <wp:cNvGraphicFramePr>
@@ -14940,7 +14940,7 @@
                   <pic:spPr bwMode="auto">
                     <a:xfrm>
                       <a:off x="0" y="0"/>
-                      <a:ext cx="2651125" cy="3839210"/>
+                      <a:ext cx="2597150" cy="3750945"/>
                     </a:xfrm>
                     <a:prstGeom prst="rect">
                       <a:avLst/>
@@ -14970,7 +14970,10 @@
         </w:rPr>
       </w:pPr>
       <w:r>
-        <w:rPr/>
+        <w:rPr>
+          <w:sz w:val="28"/>
+          <w:szCs w:val="28"/>
+        </w:rPr>
         <w:t>Рис. 48. Результати обміну даних між WS-63-24-1 та R-63-24-1, SW-63-24-1, SW-63-24-2, Serv-63-24-1</w:t>
       </w:r>
       <w:r>
@@ -15170,9 +15173,22 @@
           <w:szCs w:val="28"/>
           <w:lang w:val="en-US"/>
         </w:rPr>
-        <w:t>Рис. 50. Таблиця комутації SW-63-24-</w:t>
+        <w:t>Рис. 50. Таблиця комутації SW-63-24-2</w:t>
       </w:r>
-      <w:r>
+    </w:p>
+    <w:p>
+      <w:pPr>
+        <w:pStyle w:val="Normal"/>
+        <w:widowControl/>
+        <w:tabs>
+          <w:tab w:val="clear" w:pos="567"/>
+          <w:tab w:val="left" w:pos="0" w:leader="none"/>
+        </w:tabs>
+        <w:suppressAutoHyphens w:val="true"/>
+        <w:bidi w:val="0"/>
+        <w:spacing w:lineRule="auto" w:line="360" w:before="0" w:after="0"/>
+        <w:ind w:firstLine="809" w:start="0" w:end="0"/>
+        <w:jc w:val="start"/>
         <w:rPr>
           <w:rFonts w:eastAsia="Helvetica-Bold"/>
           <w:b w:val="false"/>
@@ -15181,7 +15197,224 @@
           <w:szCs w:val="28"/>
           <w:lang w:val="en-US"/>
         </w:rPr>
-        <w:t>2</w:t>
+      </w:pPr>
+      <w:r>
+        <w:rPr>
+          <w:rFonts w:eastAsia="Helvetica-Bold"/>
+          <w:b/>
+          <w:bCs/>
+          <w:sz w:val="28"/>
+          <w:szCs w:val="28"/>
+          <w:lang w:val="en-US"/>
+        </w:rPr>
+        <w:t xml:space="preserve">Завдання 9. </w:t>
+      </w:r>
+      <w:r>
+        <w:rPr>
+          <w:rFonts w:eastAsia="Helvetica-Bold"/>
+          <w:b w:val="false"/>
+          <w:bCs w:val="false"/>
+          <w:sz w:val="28"/>
+          <w:szCs w:val="28"/>
+          <w:lang w:val="en-US"/>
+        </w:rPr>
+        <w:t>Очистити таблиці комутації комутаторів.</w:t>
+      </w:r>
+    </w:p>
+    <w:p>
+      <w:pPr>
+        <w:pStyle w:val="Normal"/>
+        <w:widowControl/>
+        <w:tabs>
+          <w:tab w:val="clear" w:pos="567"/>
+          <w:tab w:val="left" w:pos="0" w:leader="none"/>
+        </w:tabs>
+        <w:suppressAutoHyphens w:val="true"/>
+        <w:bidi w:val="0"/>
+        <w:spacing w:lineRule="auto" w:line="360" w:before="0" w:after="0"/>
+        <w:ind w:hanging="0" w:start="0" w:end="0"/>
+        <w:jc w:val="center"/>
+        <w:rPr>
+          <w:rFonts w:eastAsia="Helvetica-Bold"/>
+          <w:b w:val="false"/>
+          <w:bCs w:val="false"/>
+          <w:sz w:val="28"/>
+          <w:szCs w:val="28"/>
+          <w:lang w:val="en-US"/>
+        </w:rPr>
+      </w:pPr>
+      <w:r>
+        <w:rPr/>
+        <w:drawing>
+          <wp:inline distT="0" distB="0" distL="0" distR="0">
+            <wp:extent cx="2837815" cy="1468755"/>
+            <wp:effectExtent l="0" t="0" r="0" b="0"/>
+            <wp:docPr id="50" name="Image50"/>
+            <wp:cNvGraphicFramePr>
+              <a:graphicFrameLocks xmlns:a="http://schemas.openxmlformats.org/drawingml/2006/main" noChangeAspect="1"/>
+            </wp:cNvGraphicFramePr>
+            <a:graphic xmlns:a="http://schemas.openxmlformats.org/drawingml/2006/main">
+              <a:graphicData uri="http://schemas.openxmlformats.org/drawingml/2006/picture">
+                <pic:pic xmlns:pic="http://schemas.openxmlformats.org/drawingml/2006/picture">
+                  <pic:nvPicPr>
+                    <pic:cNvPr id="50" name="Image50"/>
+                    <pic:cNvPicPr>
+                      <a:picLocks noChangeAspect="1" noChangeArrowheads="1"/>
+                    </pic:cNvPicPr>
+                  </pic:nvPicPr>
+                  <pic:blipFill>
+                    <a:blip r:embed="rId51"/>
+                    <a:stretch>
+                      <a:fillRect/>
+                    </a:stretch>
+                  </pic:blipFill>
+                  <pic:spPr bwMode="auto">
+                    <a:xfrm>
+                      <a:off x="0" y="0"/>
+                      <a:ext cx="2837815" cy="1468755"/>
+                    </a:xfrm>
+                    <a:prstGeom prst="rect">
+                      <a:avLst/>
+                    </a:prstGeom>
+                    <a:noFill/>
+                  </pic:spPr>
+                </pic:pic>
+              </a:graphicData>
+            </a:graphic>
+          </wp:inline>
+        </w:drawing>
+      </w:r>
+    </w:p>
+    <w:p>
+      <w:pPr>
+        <w:pStyle w:val="Normal"/>
+        <w:widowControl/>
+        <w:tabs>
+          <w:tab w:val="clear" w:pos="567"/>
+          <w:tab w:val="left" w:pos="0" w:leader="none"/>
+        </w:tabs>
+        <w:suppressAutoHyphens w:val="true"/>
+        <w:bidi w:val="0"/>
+        <w:spacing w:lineRule="auto" w:line="360" w:before="0" w:after="0"/>
+        <w:ind w:hanging="0" w:start="0" w:end="0"/>
+        <w:jc w:val="center"/>
+        <w:rPr>
+          <w:rFonts w:eastAsia="Helvetica-Bold"/>
+          <w:b w:val="false"/>
+          <w:bCs w:val="false"/>
+          <w:sz w:val="28"/>
+          <w:szCs w:val="28"/>
+          <w:lang w:val="en-US"/>
+        </w:rPr>
+      </w:pPr>
+      <w:r>
+        <w:rPr>
+          <w:rFonts w:eastAsia="Helvetica-Bold"/>
+          <w:b w:val="false"/>
+          <w:bCs w:val="false"/>
+          <w:sz w:val="28"/>
+          <w:szCs w:val="28"/>
+          <w:lang w:val="en-US"/>
+        </w:rPr>
+        <w:t>Рис. 51. Очищення таблиці комутації SW-63-24-1</w:t>
+      </w:r>
+    </w:p>
+    <w:p>
+      <w:pPr>
+        <w:pStyle w:val="Normal"/>
+        <w:widowControl/>
+        <w:tabs>
+          <w:tab w:val="clear" w:pos="567"/>
+          <w:tab w:val="left" w:pos="0" w:leader="none"/>
+        </w:tabs>
+        <w:suppressAutoHyphens w:val="true"/>
+        <w:bidi w:val="0"/>
+        <w:spacing w:lineRule="auto" w:line="360" w:before="0" w:after="0"/>
+        <w:ind w:hanging="0" w:start="0" w:end="0"/>
+        <w:jc w:val="center"/>
+        <w:rPr>
+          <w:rFonts w:eastAsia="Helvetica-Bold"/>
+          <w:b w:val="false"/>
+          <w:bCs w:val="false"/>
+          <w:sz w:val="28"/>
+          <w:szCs w:val="28"/>
+          <w:lang w:val="en-US"/>
+        </w:rPr>
+      </w:pPr>
+      <w:r>
+        <w:rPr/>
+        <w:drawing>
+          <wp:inline distT="0" distB="0" distL="0" distR="0">
+            <wp:extent cx="2847340" cy="1458595"/>
+            <wp:effectExtent l="0" t="0" r="0" b="0"/>
+            <wp:docPr id="51" name="Image51"/>
+            <wp:cNvGraphicFramePr>
+              <a:graphicFrameLocks xmlns:a="http://schemas.openxmlformats.org/drawingml/2006/main" noChangeAspect="1"/>
+            </wp:cNvGraphicFramePr>
+            <a:graphic xmlns:a="http://schemas.openxmlformats.org/drawingml/2006/main">
+              <a:graphicData uri="http://schemas.openxmlformats.org/drawingml/2006/picture">
+                <pic:pic xmlns:pic="http://schemas.openxmlformats.org/drawingml/2006/picture">
+                  <pic:nvPicPr>
+                    <pic:cNvPr id="51" name="Image51"/>
+                    <pic:cNvPicPr>
+                      <a:picLocks noChangeAspect="1" noChangeArrowheads="1"/>
+                    </pic:cNvPicPr>
+                  </pic:nvPicPr>
+                  <pic:blipFill>
+                    <a:blip r:embed="rId52"/>
+                    <a:stretch>
+                      <a:fillRect/>
+                    </a:stretch>
+                  </pic:blipFill>
+                  <pic:spPr bwMode="auto">
+                    <a:xfrm>
+                      <a:off x="0" y="0"/>
+                      <a:ext cx="2847340" cy="1458595"/>
+                    </a:xfrm>
+                    <a:prstGeom prst="rect">
+                      <a:avLst/>
+                    </a:prstGeom>
+                    <a:noFill/>
+                  </pic:spPr>
+                </pic:pic>
+              </a:graphicData>
+            </a:graphic>
+          </wp:inline>
+        </w:drawing>
+      </w:r>
+    </w:p>
+    <w:p>
+      <w:pPr>
+        <w:pStyle w:val="Normal"/>
+        <w:widowControl/>
+        <w:tabs>
+          <w:tab w:val="clear" w:pos="567"/>
+          <w:tab w:val="left" w:pos="0" w:leader="none"/>
+        </w:tabs>
+        <w:suppressAutoHyphens w:val="true"/>
+        <w:bidi w:val="0"/>
+        <w:spacing w:lineRule="auto" w:line="360" w:before="0" w:after="0"/>
+        <w:ind w:hanging="0" w:start="0" w:end="0"/>
+        <w:jc w:val="center"/>
+        <w:rPr>
+          <w:rFonts w:eastAsia="Helvetica-Bold"/>
+          <w:b w:val="false"/>
+          <w:bCs w:val="false"/>
+          <w:sz w:val="28"/>
+          <w:szCs w:val="28"/>
+          <w:lang w:val="en-US"/>
+        </w:rPr>
+      </w:pPr>
+      <w:r>
+        <w:rPr>
+          <w:rFonts w:eastAsia="Helvetica-Bold"/>
+          <w:b w:val="false"/>
+          <w:bCs w:val="false"/>
+          <w:sz w:val="28"/>
+          <w:szCs w:val="28"/>
+          <w:lang w:val="en-US"/>
+        </w:rPr>
+        <w:t>Рис. 52. Очищення таблиці комутації SW-63-24-2</w:t>
       </w:r>
     </w:p>
     <w:p>
@@ -15223,9 +15456,9 @@
       </w:r>
     </w:p>
     <w:sectPr>
-      <w:headerReference w:type="even" r:id="rId51"/>
-      <w:headerReference w:type="default" r:id="rId52"/>
-      <w:headerReference w:type="first" r:id="rId53"/>
+      <w:headerReference w:type="even" r:id="rId53"/>
+      <w:headerReference w:type="default" r:id="rId54"/>
+      <w:headerReference w:type="first" r:id="rId55"/>
       <w:type w:val="nextPage"/>
       <w:pgSz w:w="11906" w:h="16838"/>
       <w:pgMar w:left="1418" w:right="567" w:gutter="0" w:header="709" w:top="766" w:footer="0" w:bottom="1701"/>
@@ -15265,7 +15498,7 @@
       <mc:AlternateContent>
         <mc:Choice Requires="wpg">
           <w:drawing>
-            <wp:anchor behindDoc="1" distT="13335" distB="13335" distL="13335" distR="9525" simplePos="0" locked="0" layoutInCell="1" allowOverlap="1" relativeHeight="236" wp14:anchorId="10994A40">
+            <wp:anchor behindDoc="1" distT="13335" distB="13335" distL="13335" distR="9525" simplePos="0" locked="0" layoutInCell="1" allowOverlap="1" relativeHeight="249" wp14:anchorId="10994A40">
               <wp:simplePos x="0" y="0"/>
               <wp:positionH relativeFrom="column">
                 <wp:posOffset>-229235</wp:posOffset>
@@ -15276,7 +15509,7 @@
               <wp:extent cx="6656705" cy="10290175"/>
               <wp:effectExtent l="13335" t="13335" r="9525" b="13335"/>
               <wp:wrapNone/>
-              <wp:docPr id="50" name="Группа 60"/>
+              <wp:docPr id="52" name="Группа 60"/>
               <a:graphic xmlns:a="http://schemas.openxmlformats.org/drawingml/2006/main">
                 <a:graphicData uri="http://schemas.microsoft.com/office/word/2010/wordprocessingGroup">
                   <wpg:wgp>
@@ -15290,12 +15523,12 @@
                       </a:xfrm>
                     </wpg:grpSpPr>
                     <wps:wsp>
-                      <wps:cNvPr id="51" name="Rectangle 2"/>
+                      <wps:cNvPr id="53" name="Rectangle 2"/>
                       <wps:cNvSpPr/>
                       <wps:spPr>
                         <a:xfrm>
                           <a:off x="748080" y="9753120"/>
-                          <a:ext cx="853560" cy="165240"/>
+                          <a:ext cx="852120" cy="163800"/>
                         </a:xfrm>
                         <a:prstGeom prst="rect">
                           <a:avLst/>
@@ -15384,12 +15617,12 @@
                           </a:xfrm>
                         </wpg:grpSpPr>
                         <wps:wsp>
-                          <wps:cNvPr id="52" name="Rectangle 5"/>
+                          <wps:cNvPr id="54" name="Rectangle 5"/>
                           <wps:cNvSpPr/>
                           <wps:spPr>
                             <a:xfrm>
                               <a:off x="0" y="0"/>
-                              <a:ext cx="6644160" cy="10280160"/>
+                              <a:ext cx="6642720" cy="10278720"/>
                             </a:xfrm>
                             <a:prstGeom prst="rect">
                               <a:avLst/>
@@ -15661,12 +15894,12 @@
                           <wps:bodyPr/>
                         </wps:wsp>
                         <wps:wsp>
-                          <wps:cNvPr id="53" name="Rectangle 16"/>
+                          <wps:cNvPr id="55" name="Rectangle 16"/>
                           <wps:cNvSpPr/>
                           <wps:spPr>
                             <a:xfrm>
                               <a:off x="17640" y="10120680"/>
-                              <a:ext cx="317520" cy="143640"/>
+                              <a:ext cx="316080" cy="142200"/>
                             </a:xfrm>
                             <a:prstGeom prst="rect">
                               <a:avLst/>
@@ -15708,12 +15941,12 @@
                           </wps:bodyPr>
                         </wps:wsp>
                         <wps:wsp>
-                          <wps:cNvPr id="54" name="Rectangle 17"/>
+                          <wps:cNvPr id="56" name="Rectangle 17"/>
                           <wps:cNvSpPr/>
                           <wps:spPr>
                             <a:xfrm>
                               <a:off x="379080" y="10120680"/>
-                              <a:ext cx="317520" cy="143640"/>
+                              <a:ext cx="316080" cy="142200"/>
                             </a:xfrm>
                             <a:prstGeom prst="rect">
                               <a:avLst/>
@@ -15755,12 +15988,12 @@
                           </wps:bodyPr>
                         </wps:wsp>
                         <wps:wsp>
-                          <wps:cNvPr id="55" name="Rectangle 18"/>
+                          <wps:cNvPr id="57" name="Rectangle 18"/>
                           <wps:cNvSpPr/>
                           <wps:spPr>
                             <a:xfrm>
                               <a:off x="754920" y="10120680"/>
-                              <a:ext cx="840600" cy="143640"/>
+                              <a:ext cx="839520" cy="142200"/>
                             </a:xfrm>
                             <a:prstGeom prst="rect">
                               <a:avLst/>
@@ -15889,12 +16122,12 @@
                           </wps:bodyPr>
                         </wps:wsp>
                         <wps:wsp>
-                          <wps:cNvPr id="56" name="Rectangle 19"/>
+                          <wps:cNvPr id="58" name="Rectangle 19"/>
                           <wps:cNvSpPr/>
                           <wps:spPr>
                             <a:xfrm>
                               <a:off x="1659240" y="10120680"/>
-                              <a:ext cx="495360" cy="143640"/>
+                              <a:ext cx="493920" cy="142200"/>
                             </a:xfrm>
                             <a:prstGeom prst="rect">
                               <a:avLst/>
@@ -15936,12 +16169,12 @@
                           </wps:bodyPr>
                         </wps:wsp>
                         <wps:wsp>
-                          <wps:cNvPr id="57" name="Rectangle 20"/>
+                          <wps:cNvPr id="59" name="Rectangle 20"/>
                           <wps:cNvSpPr/>
                           <wps:spPr>
                             <a:xfrm>
                               <a:off x="2198880" y="10120680"/>
-                              <a:ext cx="317520" cy="143640"/>
+                              <a:ext cx="316080" cy="142200"/>
                             </a:xfrm>
                             <a:prstGeom prst="rect">
                               <a:avLst/>
@@ -15983,12 +16216,12 @@
                           </wps:bodyPr>
                         </wps:wsp>
                         <wps:wsp>
-                          <wps:cNvPr id="58" name="Rectangle 21"/>
+                          <wps:cNvPr id="60" name="Rectangle 21"/>
                           <wps:cNvSpPr/>
                           <wps:spPr>
                             <a:xfrm>
                               <a:off x="6310080" y="9769320"/>
-                              <a:ext cx="317520" cy="142920"/>
+                              <a:ext cx="316080" cy="141480"/>
                             </a:xfrm>
                             <a:prstGeom prst="rect">
                               <a:avLst/>
@@ -16030,12 +16263,12 @@
                           </wps:bodyPr>
                         </wps:wsp>
                         <wps:wsp>
-                          <wps:cNvPr id="59" name="Rectangle 22"/>
+                          <wps:cNvPr id="61" name="Rectangle 22"/>
                           <wps:cNvSpPr/>
                           <wps:spPr>
                             <a:xfrm>
                               <a:off x="6310080" y="10005120"/>
-                              <a:ext cx="317520" cy="201960"/>
+                              <a:ext cx="316080" cy="200520"/>
                             </a:xfrm>
                             <a:prstGeom prst="rect">
                               <a:avLst/>
@@ -16100,7 +16333,7 @@
                                     <w:rFonts w:ascii="Times New Roman" w:hAnsi="Times New Roman"/>
                                     <w:lang w:val="ru-RU"/>
                                   </w:rPr>
-                                  <w:t>2</w:t>
+                                  <w:t>20</w:t>
                                 </w:r>
                                 <w:r>
                                   <w:rPr>
@@ -16118,12 +16351,12 @@
                           </wps:bodyPr>
                         </wps:wsp>
                         <wps:wsp>
-                          <wps:cNvPr id="60" name="Rectangle 23"/>
+                          <wps:cNvPr id="62" name="Rectangle 23"/>
                           <wps:cNvSpPr/>
                           <wps:spPr>
                             <a:xfrm>
                               <a:off x="2578680" y="9894600"/>
-                              <a:ext cx="3672360" cy="230040"/>
+                              <a:ext cx="3670920" cy="228600"/>
                             </a:xfrm>
                             <a:prstGeom prst="rect">
                               <a:avLst/>
@@ -16270,12 +16503,12 @@
                         </wps:wsp>
                       </wpg:grpSp>
                       <wps:wsp>
-                        <wps:cNvPr id="61" name="Rectangle 24"/>
+                        <wps:cNvPr id="63" name="Rectangle 24"/>
                         <wps:cNvSpPr/>
                         <wps:spPr>
                           <a:xfrm>
                             <a:off x="748080" y="9928080"/>
-                            <a:ext cx="867960" cy="161280"/>
+                            <a:ext cx="866880" cy="160200"/>
                           </a:xfrm>
                           <a:prstGeom prst="rect">
                             <a:avLst/>
@@ -16325,7 +16558,7 @@
         <mc:Fallback>
           <w:pict>
             <v:group id="shape_0" alt="Группа 60" style="position:absolute;margin-left:-18.05pt;margin-top:-20.95pt;width:524.1pt;height:810.2pt" coordorigin="-361,-419" coordsize="10482,16204">
-              <v:rect id="shape_0" ID="Rectangle 2" path="m0,0l-2147483645,0l-2147483645,-2147483646l0,-2147483646xe" stroked="f" o:allowincell="f" style="position:absolute;left:817;top:14940;width:1343;height:259;mso-wrap-style:square;v-text-anchor:top">
+              <v:rect id="shape_0" ID="Rectangle 2" path="m0,0l-2147483645,0l-2147483645,-2147483646l0,-2147483646xe" stroked="f" o:allowincell="f" style="position:absolute;left:817;top:14940;width:1341;height:257;mso-wrap-style:square;v-text-anchor:top">
                 <v:fill o:detectmouseclick="t" on="false"/>
                 <v:stroke color="#3465a4" joinstyle="round" endcap="flat"/>
                 <v:textbox>
@@ -16384,7 +16617,7 @@
               </v:rect>
               <v:group id="shape_0" style="position:absolute;left:-361;top:-419;width:10482;height:16204">
                 <v:group id="shape_0" style="position:absolute;left:-361;top:-419;width:10482;height:16204">
-                  <v:rect id="shape_0" ID="Rectangle 5" path="m0,0l-2147483645,0l-2147483645,-2147483646l0,-2147483646xe" stroked="t" o:allowincell="f" style="position:absolute;left:-361;top:-419;width:10462;height:16188;mso-wrap-style:none;v-text-anchor:middle">
+                  <v:rect id="shape_0" ID="Rectangle 5" path="m0,0l-2147483645,0l-2147483645,-2147483646l0,-2147483646xe" stroked="t" o:allowincell="f" style="position:absolute;left:-361;top:-419;width:10460;height:16186;mso-wrap-style:none;v-text-anchor:middle">
                     <v:fill o:detectmouseclick="t" on="false"/>
                     <v:stroke color="black" weight="25560" joinstyle="miter" endcap="flat"/>
                     <w10:wrap type="none"/>
@@ -16439,7 +16672,7 @@
                     <v:fill o:detectmouseclick="t" on="false"/>
                     <w10:wrap type="none"/>
                   </v:line>
-                  <v:rect id="shape_0" ID="Rectangle 16" path="m0,0l-2147483645,0l-2147483645,-2147483646l0,-2147483646xe" stroked="f" o:allowincell="f" style="position:absolute;left:-333;top:15519;width:499;height:225;mso-wrap-style:square;v-text-anchor:top">
+                  <v:rect id="shape_0" ID="Rectangle 16" path="m0,0l-2147483645,0l-2147483645,-2147483646l0,-2147483646xe" stroked="f" o:allowincell="f" style="position:absolute;left:-333;top:15519;width:497;height:223;mso-wrap-style:square;v-text-anchor:top">
                     <v:fill o:detectmouseclick="t" on="false"/>
                     <v:stroke color="#3465a4" joinstyle="round" endcap="flat"/>
                     <v:textbox>
@@ -16465,7 +16698,7 @@
                     </v:textbox>
                     <w10:wrap type="none"/>
                   </v:rect>
-                  <v:rect id="shape_0" ID="Rectangle 17" path="m0,0l-2147483645,0l-2147483645,-2147483646l0,-2147483646xe" stroked="f" o:allowincell="f" style="position:absolute;left:236;top:15519;width:499;height:225;mso-wrap-style:square;v-text-anchor:top">
+                  <v:rect id="shape_0" ID="Rectangle 17" path="m0,0l-2147483645,0l-2147483645,-2147483646l0,-2147483646xe" stroked="f" o:allowincell="f" style="position:absolute;left:236;top:15519;width:497;height:223;mso-wrap-style:square;v-text-anchor:top">
                     <v:fill o:detectmouseclick="t" on="false"/>
                     <v:stroke color="#3465a4" joinstyle="round" endcap="flat"/>
                     <v:textbox>
@@ -16491,7 +16724,7 @@
                     </v:textbox>
                     <w10:wrap type="none"/>
                   </v:rect>
-                  <v:rect id="shape_0" ID="Rectangle 18" path="m0,0l-2147483645,0l-2147483645,-2147483646l0,-2147483646xe" stroked="f" o:allowincell="f" style="position:absolute;left:828;top:15519;width:1323;height:225;mso-wrap-style:square;v-text-anchor:top">
+                  <v:rect id="shape_0" ID="Rectangle 18" path="m0,0l-2147483645,0l-2147483645,-2147483646l0,-2147483646xe" stroked="f" o:allowincell="f" style="position:absolute;left:828;top:15519;width:1321;height:223;mso-wrap-style:square;v-text-anchor:top">
                     <v:fill o:detectmouseclick="t" on="false"/>
                     <v:stroke color="#3465a4" joinstyle="round" endcap="flat"/>
                     <v:textbox>
@@ -16604,7 +16837,7 @@
                     </v:textbox>
                     <w10:wrap type="none"/>
                   </v:rect>
-                  <v:rect id="shape_0" ID="Rectangle 19" path="m0,0l-2147483645,0l-2147483645,-2147483646l0,-2147483646xe" stroked="f" o:allowincell="f" style="position:absolute;left:2252;top:15519;width:779;height:225;mso-wrap-style:square;v-text-anchor:top">
+                  <v:rect id="shape_0" ID="Rectangle 19" path="m0,0l-2147483645,0l-2147483645,-2147483646l0,-2147483646xe" stroked="f" o:allowincell="f" style="position:absolute;left:2252;top:15519;width:777;height:223;mso-wrap-style:square;v-text-anchor:top">
                     <v:fill o:detectmouseclick="t" on="false"/>
                     <v:stroke color="#3465a4" joinstyle="round" endcap="flat"/>
                     <v:textbox>
@@ -16630,7 +16863,7 @@
                     </v:textbox>
                     <w10:wrap type="none"/>
                   </v:rect>
-                  <v:rect id="shape_0" ID="Rectangle 20" path="m0,0l-2147483645,0l-2147483645,-2147483646l0,-2147483646xe" stroked="f" o:allowincell="f" style="position:absolute;left:3102;top:15519;width:499;height:225;mso-wrap-style:square;v-text-anchor:top">
+                  <v:rect id="shape_0" ID="Rectangle 20" path="m0,0l-2147483645,0l-2147483645,-2147483646l0,-2147483646xe" stroked="f" o:allowincell="f" style="position:absolute;left:3102;top:15519;width:497;height:223;mso-wrap-style:square;v-text-anchor:top">
                     <v:fill o:detectmouseclick="t" on="false"/>
                     <v:stroke color="#3465a4" joinstyle="round" endcap="flat"/>
                     <v:textbox>
@@ -16656,7 +16889,7 @@
                     </v:textbox>
                     <w10:wrap type="none"/>
                   </v:rect>
-                  <v:rect id="shape_0" ID="Rectangle 21" path="m0,0l-2147483645,0l-2147483645,-2147483646l0,-2147483646xe" stroked="f" o:allowincell="f" style="position:absolute;left:9576;top:14966;width:499;height:224;mso-wrap-style:square;v-text-anchor:top">
+                  <v:rect id="shape_0" ID="Rectangle 21" path="m0,0l-2147483645,0l-2147483645,-2147483646l0,-2147483646xe" stroked="f" o:allowincell="f" style="position:absolute;left:9576;top:14966;width:497;height:222;mso-wrap-style:square;v-text-anchor:top">
                     <v:fill o:detectmouseclick="t" on="false"/>
                     <v:stroke color="#3465a4" joinstyle="round" endcap="flat"/>
                     <v:textbox>
@@ -16682,7 +16915,7 @@
                     </v:textbox>
                     <w10:wrap type="none"/>
                   </v:rect>
-                  <v:rect id="shape_0" ID="Rectangle 22" path="m0,0l-2147483645,0l-2147483645,-2147483646l0,-2147483646xe" stroked="f" o:allowincell="f" style="position:absolute;left:9576;top:15337;width:499;height:317;mso-wrap-style:square;v-text-anchor:top">
+                  <v:rect id="shape_0" ID="Rectangle 22" path="m0,0l-2147483645,0l-2147483645,-2147483646l0,-2147483646xe" stroked="f" o:allowincell="f" style="position:absolute;left:9576;top:15337;width:497;height:315;mso-wrap-style:square;v-text-anchor:top">
                     <v:fill o:detectmouseclick="t" on="false"/>
                     <v:stroke color="#3465a4" joinstyle="round" endcap="flat"/>
                     <v:textbox>
@@ -16734,7 +16967,7 @@
                               <w:rFonts w:ascii="Times New Roman" w:hAnsi="Times New Roman"/>
                               <w:lang w:val="ru-RU"/>
                             </w:rPr>
-                            <w:t>2</w:t>
+                            <w:t>20</w:t>
                           </w:r>
                           <w:r>
                             <w:rPr>
@@ -16749,7 +16982,7 @@
                     </v:textbox>
                     <w10:wrap type="none"/>
                   </v:rect>
-                  <v:rect id="shape_0" ID="Rectangle 23" path="m0,0l-2147483645,0l-2147483645,-2147483646l0,-2147483646xe" stroked="f" o:allowincell="f" style="position:absolute;left:3700;top:15163;width:5782;height:361;mso-wrap-style:square;v-text-anchor:top">
+                  <v:rect id="shape_0" ID="Rectangle 23" path="m0,0l-2147483645,0l-2147483645,-2147483646l0,-2147483646xe" stroked="f" o:allowincell="f" style="position:absolute;left:3700;top:15163;width:5780;height:359;mso-wrap-style:square;v-text-anchor:top">
                     <v:fill o:detectmouseclick="t" on="false"/>
                     <v:stroke color="#3465a4" joinstyle="round" endcap="flat"/>
                     <v:textbox>
@@ -16880,7 +17113,7 @@
                     <w10:wrap type="none"/>
                   </v:rect>
                 </v:group>
-                <v:rect id="shape_0" ID="Rectangle 24" path="m0,0l-2147483645,0l-2147483645,-2147483646l0,-2147483646xe" stroked="f" o:allowincell="f" style="position:absolute;left:817;top:15216;width:1366;height:253;mso-wrap-style:none;v-text-anchor:middle">
+                <v:rect id="shape_0" ID="Rectangle 24" path="m0,0l-2147483645,0l-2147483645,-2147483646l0,-2147483646xe" stroked="f" o:allowincell="f" style="position:absolute;left:817;top:15216;width:1364;height:251;mso-wrap-style:none;v-text-anchor:middle">
                   <v:fill o:detectmouseclick="t" on="false"/>
                   <v:stroke color="#3465a4" joinstyle="round" endcap="flat"/>
                   <v:textbox>
@@ -16927,7 +17160,7 @@
       <mc:AlternateContent>
         <mc:Choice Requires="wpg">
           <w:drawing>
-            <wp:anchor behindDoc="1" distT="13335" distB="12065" distL="13335" distR="12065" simplePos="0" locked="0" layoutInCell="1" allowOverlap="1" relativeHeight="247" wp14:anchorId="10994A42">
+            <wp:anchor behindDoc="1" distT="13335" distB="12065" distL="13335" distR="12065" simplePos="0" locked="0" layoutInCell="1" allowOverlap="1" relativeHeight="260" wp14:anchorId="10994A42">
               <wp:simplePos x="0" y="0"/>
               <wp:positionH relativeFrom="column">
                 <wp:posOffset>-229870</wp:posOffset>
@@ -16938,7 +17171,7 @@
               <wp:extent cx="6656070" cy="10290175"/>
               <wp:effectExtent l="13335" t="13335" r="12065" b="12065"/>
               <wp:wrapNone/>
-              <wp:docPr id="62" name="Группа 10"/>
+              <wp:docPr id="64" name="Группа 10"/>
               <a:graphic xmlns:a="http://schemas.openxmlformats.org/drawingml/2006/main">
                 <a:graphicData uri="http://schemas.microsoft.com/office/word/2010/wordprocessingGroup">
                   <wpg:wgp>
@@ -16952,12 +17185,12 @@
                       </a:xfrm>
                     </wpg:grpSpPr>
                     <wps:wsp>
-                      <wps:cNvPr id="63" name="Rectangle 26"/>
+                      <wps:cNvPr id="65" name="Rectangle 26"/>
                       <wps:cNvSpPr/>
                       <wps:spPr>
                         <a:xfrm>
                           <a:off x="0" y="0"/>
-                          <a:ext cx="6644160" cy="10280160"/>
+                          <a:ext cx="6642720" cy="10278720"/>
                         </a:xfrm>
                         <a:prstGeom prst="rect">
                           <a:avLst/>
@@ -17204,12 +17437,12 @@
                       <wps:bodyPr/>
                     </wps:wsp>
                     <wps:wsp>
-                      <wps:cNvPr id="64" name="Rectangle 36"/>
+                      <wps:cNvPr id="66" name="Rectangle 36"/>
                       <wps:cNvSpPr/>
                       <wps:spPr>
                         <a:xfrm>
                           <a:off x="17640" y="9220680"/>
-                          <a:ext cx="278280" cy="143640"/>
+                          <a:ext cx="276840" cy="142200"/>
                         </a:xfrm>
                         <a:prstGeom prst="rect">
                           <a:avLst/>
@@ -17259,12 +17492,12 @@
                       </wps:bodyPr>
                     </wps:wsp>
                     <wps:wsp>
-                      <wps:cNvPr id="65" name="Rectangle 37"/>
+                      <wps:cNvPr id="67" name="Rectangle 37"/>
                       <wps:cNvSpPr/>
                       <wps:spPr>
                         <a:xfrm>
                           <a:off x="349920" y="9220680"/>
-                          <a:ext cx="350640" cy="143640"/>
+                          <a:ext cx="349200" cy="142200"/>
                         </a:xfrm>
                         <a:prstGeom prst="rect">
                           <a:avLst/>
@@ -17308,12 +17541,12 @@
                       </wps:bodyPr>
                     </wps:wsp>
                     <wps:wsp>
-                      <wps:cNvPr id="66" name="Rectangle 38"/>
+                      <wps:cNvPr id="68" name="Rectangle 38"/>
                       <wps:cNvSpPr/>
                       <wps:spPr>
                         <a:xfrm>
                           <a:off x="754920" y="9220680"/>
-                          <a:ext cx="840600" cy="143640"/>
+                          <a:ext cx="839520" cy="142200"/>
                         </a:xfrm>
                         <a:prstGeom prst="rect">
                           <a:avLst/>
@@ -17365,12 +17598,12 @@
                       </wps:bodyPr>
                     </wps:wsp>
                     <wps:wsp>
-                      <wps:cNvPr id="67" name="Rectangle 39"/>
+                      <wps:cNvPr id="69" name="Rectangle 39"/>
                       <wps:cNvSpPr/>
                       <wps:spPr>
                         <a:xfrm>
                           <a:off x="1659240" y="9220680"/>
-                          <a:ext cx="495360" cy="143640"/>
+                          <a:ext cx="493920" cy="142200"/>
                         </a:xfrm>
                         <a:prstGeom prst="rect">
                           <a:avLst/>
@@ -17414,12 +17647,12 @@
                       </wps:bodyPr>
                     </wps:wsp>
                     <wps:wsp>
-                      <wps:cNvPr id="68" name="Rectangle 40"/>
+                      <wps:cNvPr id="70" name="Rectangle 40"/>
                       <wps:cNvSpPr/>
                       <wps:spPr>
                         <a:xfrm>
                           <a:off x="2198880" y="9220680"/>
-                          <a:ext cx="317520" cy="143640"/>
+                          <a:ext cx="316080" cy="142200"/>
                         </a:xfrm>
                         <a:prstGeom prst="rect">
                           <a:avLst/>
@@ -17463,12 +17696,12 @@
                       </wps:bodyPr>
                     </wps:wsp>
                     <wps:wsp>
-                      <wps:cNvPr id="69" name="Rectangle 41"/>
+                      <wps:cNvPr id="71" name="Rectangle 41"/>
                       <wps:cNvSpPr/>
                       <wps:spPr>
                         <a:xfrm>
                           <a:off x="5304240" y="9399240"/>
-                          <a:ext cx="475560" cy="142920"/>
+                          <a:ext cx="474480" cy="141480"/>
                         </a:xfrm>
                         <a:prstGeom prst="rect">
                           <a:avLst/>
@@ -17509,12 +17742,12 @@
                       </wps:bodyPr>
                     </wps:wsp>
                     <wps:wsp>
-                      <wps:cNvPr id="70" name="Rectangle 42"/>
+                      <wps:cNvPr id="72" name="Rectangle 42"/>
                       <wps:cNvSpPr/>
                       <wps:spPr>
                         <a:xfrm>
                           <a:off x="5304240" y="9587160"/>
-                          <a:ext cx="475560" cy="143640"/>
+                          <a:ext cx="474480" cy="142200"/>
                         </a:xfrm>
                         <a:prstGeom prst="rect">
                           <a:avLst/>
@@ -17556,12 +17789,12 @@
                       </wps:bodyPr>
                     </wps:wsp>
                     <wps:wsp>
-                      <wps:cNvPr id="71" name="Rectangle 43"/>
+                      <wps:cNvPr id="73" name="Rectangle 43"/>
                       <wps:cNvSpPr/>
                       <wps:spPr>
                         <a:xfrm>
                           <a:off x="2585880" y="8977680"/>
-                          <a:ext cx="3976920" cy="227160"/>
+                          <a:ext cx="3975840" cy="226080"/>
                         </a:xfrm>
                         <a:prstGeom prst="rect">
                           <a:avLst/>
@@ -17814,16 +18047,16 @@
                       <wpg:grpSpPr>
                         <a:xfrm>
                           <a:off x="12600" y="9387720"/>
-                          <a:ext cx="1602000" cy="168120"/>
+                          <a:ext cx="1600920" cy="167040"/>
                         </a:xfrm>
                       </wpg:grpSpPr>
                       <wps:wsp>
-                        <wps:cNvPr id="72" name="Rectangle 50"/>
+                        <wps:cNvPr id="74" name="Rectangle 50"/>
                         <wps:cNvSpPr/>
                         <wps:spPr>
                           <a:xfrm>
                             <a:off x="0" y="15840"/>
-                            <a:ext cx="692280" cy="143640"/>
+                            <a:ext cx="690840" cy="142200"/>
                           </a:xfrm>
                           <a:prstGeom prst="rect">
                             <a:avLst/>
@@ -17876,12 +18109,12 @@
                         </wps:bodyPr>
                       </wps:wsp>
                       <wps:wsp>
-                        <wps:cNvPr id="73" name="Rectangle 51"/>
+                        <wps:cNvPr id="75" name="Rectangle 51"/>
                         <wps:cNvSpPr/>
                         <wps:spPr>
                           <a:xfrm>
                             <a:off x="734040" y="0"/>
-                            <a:ext cx="867960" cy="168120"/>
+                            <a:ext cx="866880" cy="167040"/>
                           </a:xfrm>
                           <a:prstGeom prst="rect">
                             <a:avLst/>
@@ -17948,16 +18181,16 @@
                       <wpg:grpSpPr>
                         <a:xfrm>
                           <a:off x="12600" y="9582120"/>
-                          <a:ext cx="1582560" cy="143640"/>
+                          <a:ext cx="1581120" cy="142200"/>
                         </a:xfrm>
                       </wpg:grpSpPr>
                       <wps:wsp>
-                        <wps:cNvPr id="74" name="Rectangle 53"/>
+                        <wps:cNvPr id="76" name="Rectangle 53"/>
                         <wps:cNvSpPr/>
                         <wps:spPr>
                           <a:xfrm>
                             <a:off x="0" y="0"/>
-                            <a:ext cx="692280" cy="143640"/>
+                            <a:ext cx="690840" cy="142200"/>
                           </a:xfrm>
                           <a:prstGeom prst="rect">
                             <a:avLst/>
@@ -18005,12 +18238,12 @@
                         </wps:bodyPr>
                       </wps:wsp>
                       <wps:wsp>
-                        <wps:cNvPr id="75" name="Rectangle 54"/>
+                        <wps:cNvPr id="77" name="Rectangle 54"/>
                         <wps:cNvSpPr/>
                         <wps:spPr>
                           <a:xfrm>
                             <a:off x="741960" y="0"/>
-                            <a:ext cx="840600" cy="143640"/>
+                            <a:ext cx="839520" cy="142200"/>
                           </a:xfrm>
                           <a:prstGeom prst="rect">
                             <a:avLst/>
@@ -18062,16 +18295,16 @@
                       <wpg:grpSpPr>
                         <a:xfrm>
                           <a:off x="12600" y="9765000"/>
-                          <a:ext cx="1582560" cy="143640"/>
+                          <a:ext cx="1581120" cy="142200"/>
                         </a:xfrm>
                       </wpg:grpSpPr>
                       <wps:wsp>
-                        <wps:cNvPr id="76" name="Rectangle 56"/>
+                        <wps:cNvPr id="78" name="Rectangle 56"/>
                         <wps:cNvSpPr/>
                         <wps:spPr>
                           <a:xfrm>
                             <a:off x="0" y="0"/>
-                            <a:ext cx="692280" cy="143640"/>
+                            <a:ext cx="690840" cy="142200"/>
                           </a:xfrm>
                           <a:prstGeom prst="rect">
                             <a:avLst/>
@@ -18116,12 +18349,12 @@
                         </wps:bodyPr>
                       </wps:wsp>
                       <wps:wsp>
-                        <wps:cNvPr id="77" name="Rectangle 57"/>
+                        <wps:cNvPr id="79" name="Rectangle 57"/>
                         <wps:cNvSpPr/>
                         <wps:spPr>
                           <a:xfrm>
                             <a:off x="741960" y="0"/>
-                            <a:ext cx="840600" cy="143640"/>
+                            <a:ext cx="839520" cy="142200"/>
                           </a:xfrm>
                           <a:prstGeom prst="rect">
                             <a:avLst/>
@@ -18160,16 +18393,16 @@
                       <wpg:grpSpPr>
                         <a:xfrm>
                           <a:off x="12600" y="9942840"/>
-                          <a:ext cx="1582560" cy="143640"/>
+                          <a:ext cx="1581120" cy="142200"/>
                         </a:xfrm>
                       </wpg:grpSpPr>
                       <wps:wsp>
-                        <wps:cNvPr id="78" name="Rectangle 59"/>
+                        <wps:cNvPr id="80" name="Rectangle 59"/>
                         <wps:cNvSpPr/>
                         <wps:spPr>
                           <a:xfrm>
                             <a:off x="0" y="0"/>
-                            <a:ext cx="692280" cy="143640"/>
+                            <a:ext cx="690840" cy="142200"/>
                           </a:xfrm>
                           <a:prstGeom prst="rect">
                             <a:avLst/>
@@ -18214,12 +18447,12 @@
                         </wps:bodyPr>
                       </wps:wsp>
                       <wps:wsp>
-                        <wps:cNvPr id="79" name="Rectangle 60"/>
+                        <wps:cNvPr id="81" name="Rectangle 60"/>
                         <wps:cNvSpPr/>
                         <wps:spPr>
                           <a:xfrm>
                             <a:off x="741960" y="0"/>
-                            <a:ext cx="840600" cy="143640"/>
+                            <a:ext cx="839520" cy="142200"/>
                           </a:xfrm>
                           <a:prstGeom prst="rect">
                             <a:avLst/>
@@ -18258,16 +18491,16 @@
                       <wpg:grpSpPr>
                         <a:xfrm>
                           <a:off x="12600" y="10120680"/>
-                          <a:ext cx="1582560" cy="143640"/>
+                          <a:ext cx="1581120" cy="142200"/>
                         </a:xfrm>
                       </wpg:grpSpPr>
                       <wps:wsp>
-                        <wps:cNvPr id="80" name="Rectangle 62"/>
+                        <wps:cNvPr id="82" name="Rectangle 62"/>
                         <wps:cNvSpPr/>
                         <wps:spPr>
                           <a:xfrm>
                             <a:off x="0" y="0"/>
-                            <a:ext cx="692280" cy="143640"/>
+                            <a:ext cx="690840" cy="142200"/>
                           </a:xfrm>
                           <a:prstGeom prst="rect">
                             <a:avLst/>
@@ -18312,12 +18545,12 @@
                         </wps:bodyPr>
                       </wps:wsp>
                       <wps:wsp>
-                        <wps:cNvPr id="81" name="Rectangle 63"/>
+                        <wps:cNvPr id="83" name="Rectangle 63"/>
                         <wps:cNvSpPr/>
                         <wps:spPr>
                           <a:xfrm>
                             <a:off x="741960" y="0"/>
-                            <a:ext cx="840600" cy="143640"/>
+                            <a:ext cx="839520" cy="142200"/>
                           </a:xfrm>
                           <a:prstGeom prst="rect">
                             <a:avLst/>
@@ -18386,12 +18619,12 @@
                       <wps:bodyPr/>
                     </wps:wsp>
                     <wps:wsp>
-                      <wps:cNvPr id="82" name="Rectangle 65"/>
+                      <wps:cNvPr id="84" name="Rectangle 65"/>
                       <wps:cNvSpPr/>
                       <wps:spPr>
                         <a:xfrm>
                           <a:off x="2593440" y="9523800"/>
-                          <a:ext cx="2087280" cy="716760"/>
+                          <a:ext cx="2085840" cy="715680"/>
                         </a:xfrm>
                         <a:prstGeom prst="rect">
                           <a:avLst/>
@@ -18534,12 +18767,12 @@
                       <wps:bodyPr/>
                     </wps:wsp>
                     <wps:wsp>
-                      <wps:cNvPr id="83" name="Rectangle 69"/>
+                      <wps:cNvPr id="85" name="Rectangle 69"/>
                       <wps:cNvSpPr/>
                       <wps:spPr>
                         <a:xfrm>
                           <a:off x="4759920" y="9399240"/>
-                          <a:ext cx="474840" cy="142920"/>
+                          <a:ext cx="473760" cy="141480"/>
                         </a:xfrm>
                         <a:prstGeom prst="rect">
                           <a:avLst/>
@@ -18579,12 +18812,12 @@
                       </wps:bodyPr>
                     </wps:wsp>
                     <wps:wsp>
-                      <wps:cNvPr id="84" name="Rectangle 70"/>
+                      <wps:cNvPr id="86" name="Rectangle 70"/>
                       <wps:cNvSpPr/>
                       <wps:spPr>
                         <a:xfrm>
                           <a:off x="5852880" y="9399240"/>
-                          <a:ext cx="759600" cy="142920"/>
+                          <a:ext cx="758160" cy="141480"/>
                         </a:xfrm>
                         <a:prstGeom prst="rect">
                           <a:avLst/>
@@ -18625,12 +18858,12 @@
                       </wps:bodyPr>
                     </wps:wsp>
                     <wps:wsp>
-                      <wps:cNvPr id="85" name="Rectangle 71"/>
+                      <wps:cNvPr id="87" name="Rectangle 71"/>
                       <wps:cNvSpPr/>
                       <wps:spPr>
                         <a:xfrm>
                           <a:off x="5857920" y="9582120"/>
-                          <a:ext cx="758160" cy="142920"/>
+                          <a:ext cx="757080" cy="141480"/>
                         </a:xfrm>
                         <a:prstGeom prst="rect">
                           <a:avLst/>
@@ -18662,14 +18895,7 @@
                                 <w:sz w:val="20"/>
                                 <w:lang w:val="en-US"/>
                               </w:rPr>
-                              <w:t>1</w:t>
-                            </w:r>
-                            <w:r>
-                              <w:rPr>
-                                <w:sz w:val="20"/>
-                                <w:lang w:val="en-US"/>
-                              </w:rPr>
-                              <w:t>9</w:t>
+                              <w:t>20</w:t>
                             </w:r>
                           </w:p>
                         </w:txbxContent>
@@ -18729,12 +18955,12 @@
                       <wps:bodyPr/>
                     </wps:wsp>
                     <wps:wsp>
-                      <wps:cNvPr id="86" name="Rectangle 74"/>
+                      <wps:cNvPr id="88" name="Rectangle 74"/>
                       <wps:cNvSpPr/>
                       <wps:spPr>
                         <a:xfrm>
                           <a:off x="4759920" y="9864720"/>
-                          <a:ext cx="1852200" cy="326880"/>
+                          <a:ext cx="1851120" cy="325800"/>
                         </a:xfrm>
                         <a:prstGeom prst="rect">
                           <a:avLst/>
@@ -18794,7 +19020,7 @@
         <mc:Fallback>
           <w:pict>
             <v:group id="shape_0" alt="Группа 10" style="position:absolute;margin-left:-18.1pt;margin-top:-19.25pt;width:524.05pt;height:810.2pt" coordorigin="-362,-385" coordsize="10481,16204">
-              <v:rect id="shape_0" ID="Rectangle 26" path="m0,0l-2147483645,0l-2147483645,-2147483646l0,-2147483646xe" stroked="t" o:allowincell="f" style="position:absolute;left:-362;top:-385;width:10462;height:16188;mso-wrap-style:none;v-text-anchor:middle">
+              <v:rect id="shape_0" ID="Rectangle 26" path="m0,0l-2147483645,0l-2147483645,-2147483646l0,-2147483646xe" stroked="t" o:allowincell="f" style="position:absolute;left:-362;top:-385;width:10460;height:16186;mso-wrap-style:none;v-text-anchor:middle">
                 <v:fill o:detectmouseclick="t" on="false"/>
                 <v:stroke color="black" weight="25560" joinstyle="miter" endcap="flat"/>
                 <w10:wrap type="none"/>
@@ -18844,7 +19070,7 @@
                 <v:fill o:detectmouseclick="t" on="false"/>
                 <w10:wrap type="none"/>
               </v:line>
-              <v:rect id="shape_0" ID="Rectangle 36" path="m0,0l-2147483645,0l-2147483645,-2147483646l0,-2147483646xe" stroked="f" o:allowincell="f" style="position:absolute;left:-334;top:14136;width:437;height:225;mso-wrap-style:square;v-text-anchor:top">
+              <v:rect id="shape_0" ID="Rectangle 36" path="m0,0l-2147483645,0l-2147483645,-2147483646l0,-2147483646xe" stroked="f" o:allowincell="f" style="position:absolute;left:-334;top:14136;width:435;height:223;mso-wrap-style:square;v-text-anchor:top">
                 <v:fill o:detectmouseclick="t" on="false"/>
                 <v:stroke color="#3465a4" joinstyle="round" endcap="flat"/>
                 <v:textbox>
@@ -18878,7 +19104,7 @@
                 </v:textbox>
                 <w10:wrap type="none"/>
               </v:rect>
-              <v:rect id="shape_0" ID="Rectangle 37" path="m0,0l-2147483645,0l-2147483645,-2147483646l0,-2147483646xe" stroked="f" o:allowincell="f" style="position:absolute;left:189;top:14136;width:551;height:225;mso-wrap-style:square;v-text-anchor:top">
+              <v:rect id="shape_0" ID="Rectangle 37" path="m0,0l-2147483645,0l-2147483645,-2147483646l0,-2147483646xe" stroked="f" o:allowincell="f" style="position:absolute;left:189;top:14136;width:549;height:223;mso-wrap-style:square;v-text-anchor:top">
                 <v:fill o:detectmouseclick="t" on="false"/>
                 <v:stroke color="#3465a4" joinstyle="round" endcap="flat"/>
                 <v:textbox>
@@ -18906,7 +19132,7 @@
                 </v:textbox>
                 <w10:wrap type="none"/>
               </v:rect>
-              <v:rect id="shape_0" ID="Rectangle 38" path="m0,0l-2147483645,0l-2147483645,-2147483646l0,-2147483646xe" stroked="f" o:allowincell="f" style="position:absolute;left:827;top:14136;width:1323;height:225;mso-wrap-style:square;v-text-anchor:top">
+              <v:rect id="shape_0" ID="Rectangle 38" path="m0,0l-2147483645,0l-2147483645,-2147483646l0,-2147483646xe" stroked="f" o:allowincell="f" style="position:absolute;left:827;top:14136;width:1321;height:223;mso-wrap-style:square;v-text-anchor:top">
                 <v:fill o:detectmouseclick="t" on="false"/>
                 <v:stroke color="#3465a4" joinstyle="round" endcap="flat"/>
                 <v:textbox>
@@ -18942,7 +19168,7 @@
                 </v:textbox>
                 <w10:wrap type="none"/>
               </v:rect>
-              <v:rect id="shape_0" ID="Rectangle 39" path="m0,0l-2147483645,0l-2147483645,-2147483646l0,-2147483646xe" stroked="f" o:allowincell="f" style="position:absolute;left:2251;top:14136;width:779;height:225;mso-wrap-style:square;v-text-anchor:top">
+              <v:rect id="shape_0" ID="Rectangle 39" path="m0,0l-2147483645,0l-2147483645,-2147483646l0,-2147483646xe" stroked="f" o:allowincell="f" style="position:absolute;left:2251;top:14136;width:777;height:223;mso-wrap-style:square;v-text-anchor:top">
                 <v:fill o:detectmouseclick="t" on="false"/>
                 <v:stroke color="#3465a4" joinstyle="round" endcap="flat"/>
                 <v:textbox>
@@ -18970,7 +19196,7 @@
                 </v:textbox>
                 <w10:wrap type="none"/>
               </v:rect>
-              <v:rect id="shape_0" ID="Rectangle 40" path="m0,0l-2147483645,0l-2147483645,-2147483646l0,-2147483646xe" stroked="f" o:allowincell="f" style="position:absolute;left:3101;top:14136;width:499;height:225;mso-wrap-style:square;v-text-anchor:top">
+              <v:rect id="shape_0" ID="Rectangle 40" path="m0,0l-2147483645,0l-2147483645,-2147483646l0,-2147483646xe" stroked="f" o:allowincell="f" style="position:absolute;left:3101;top:14136;width:497;height:223;mso-wrap-style:square;v-text-anchor:top">
                 <v:fill o:detectmouseclick="t" on="false"/>
                 <v:stroke color="#3465a4" joinstyle="round" endcap="flat"/>
                 <v:textbox>
@@ -18998,7 +19224,7 @@
                 </v:textbox>
                 <w10:wrap type="none"/>
               </v:rect>
-              <v:rect id="shape_0" ID="Rectangle 41" path="m0,0l-2147483645,0l-2147483645,-2147483646l0,-2147483646xe" stroked="f" o:allowincell="f" style="position:absolute;left:7991;top:14417;width:748;height:224;mso-wrap-style:square;v-text-anchor:top">
+              <v:rect id="shape_0" ID="Rectangle 41" path="m0,0l-2147483645,0l-2147483645,-2147483646l0,-2147483646xe" stroked="f" o:allowincell="f" style="position:absolute;left:7991;top:14417;width:746;height:222;mso-wrap-style:square;v-text-anchor:top">
                 <v:fill o:detectmouseclick="t" on="false"/>
                 <v:stroke color="#3465a4" joinstyle="round" endcap="flat"/>
                 <v:textbox>
@@ -19023,7 +19249,7 @@
                 </v:textbox>
                 <w10:wrap type="none"/>
               </v:rect>
-              <v:rect id="shape_0" ID="Rectangle 42" path="m0,0l-2147483645,0l-2147483645,-2147483646l0,-2147483646xe" stroked="f" o:allowincell="f" style="position:absolute;left:7991;top:14713;width:748;height:225;mso-wrap-style:square;v-text-anchor:top">
+              <v:rect id="shape_0" ID="Rectangle 42" path="m0,0l-2147483645,0l-2147483645,-2147483646l0,-2147483646xe" stroked="f" o:allowincell="f" style="position:absolute;left:7991;top:14713;width:746;height:223;mso-wrap-style:square;v-text-anchor:top">
                 <v:fill o:detectmouseclick="t" on="false"/>
                 <v:stroke color="#3465a4" joinstyle="round" endcap="flat"/>
                 <v:textbox>
@@ -19049,7 +19275,7 @@
                 </v:textbox>
                 <w10:wrap type="none"/>
               </v:rect>
-              <v:rect id="shape_0" ID="Rectangle 43" path="m0,0l-2147483645,0l-2147483645,-2147483646l0,-2147483646xe" stroked="f" o:allowincell="f" style="position:absolute;left:3710;top:13753;width:6262;height:357;mso-wrap-style:square;v-text-anchor:top">
+              <v:rect id="shape_0" ID="Rectangle 43" path="m0,0l-2147483645,0l-2147483645,-2147483646l0,-2147483646xe" stroked="f" o:allowincell="f" style="position:absolute;left:3710;top:13753;width:6260;height:355;mso-wrap-style:square;v-text-anchor:top">
                 <v:fill o:detectmouseclick="t" on="false"/>
                 <v:stroke color="#3465a4" joinstyle="round" endcap="flat"/>
                 <v:textbox>
@@ -19182,8 +19408,8 @@
                 <v:fill o:detectmouseclick="t" on="false"/>
                 <w10:wrap type="none"/>
               </v:line>
-              <v:group id="shape_0" style="position:absolute;left:-342;top:14399;width:2523;height:265">
-                <v:rect id="shape_0" ID="Rectangle 50" path="m0,0l-2147483645,0l-2147483645,-2147483646l0,-2147483646xe" stroked="f" o:allowincell="f" style="position:absolute;left:-342;top:14424;width:1089;height:225;mso-wrap-style:square;v-text-anchor:top">
+              <v:group id="shape_0" style="position:absolute;left:-342;top:14399;width:2521;height:263">
+                <v:rect id="shape_0" ID="Rectangle 50" path="m0,0l-2147483645,0l-2147483645,-2147483646l0,-2147483646xe" stroked="f" o:allowincell="f" style="position:absolute;left:-342;top:14424;width:1087;height:223;mso-wrap-style:square;v-text-anchor:top">
                   <v:fill o:detectmouseclick="t" on="false"/>
                   <v:stroke color="#3465a4" joinstyle="round" endcap="flat"/>
                   <v:textbox>
@@ -19220,7 +19446,7 @@
                   </v:textbox>
                   <w10:wrap type="none"/>
                 </v:rect>
-                <v:rect id="shape_0" ID="Rectangle 51" path="m0,0l-2147483645,0l-2147483645,-2147483646l0,-2147483646xe" stroked="f" o:allowincell="f" style="position:absolute;left:814;top:14399;width:1366;height:264;mso-wrap-style:square;v-text-anchor:top">
+                <v:rect id="shape_0" ID="Rectangle 51" path="m0,0l-2147483645,0l-2147483645,-2147483646l0,-2147483646xe" stroked="f" o:allowincell="f" style="position:absolute;left:814;top:14399;width:1364;height:262;mso-wrap-style:square;v-text-anchor:top">
                   <v:fill o:detectmouseclick="t" on="false"/>
                   <v:stroke color="#3465a4" joinstyle="round" endcap="flat"/>
                   <v:textbox>
@@ -19267,8 +19493,8 @@
                   <w10:wrap type="none"/>
                 </v:rect>
               </v:group>
-              <v:group id="shape_0" style="position:absolute;left:-342;top:14705;width:2492;height:226">
-                <v:rect id="shape_0" ID="Rectangle 53" path="m0,0l-2147483645,0l-2147483645,-2147483646l0,-2147483646xe" stroked="f" o:allowincell="f" style="position:absolute;left:-342;top:14705;width:1089;height:225;mso-wrap-style:square;v-text-anchor:top">
+              <v:group id="shape_0" style="position:absolute;left:-342;top:14705;width:2491;height:224">
+                <v:rect id="shape_0" ID="Rectangle 53" path="m0,0l-2147483645,0l-2147483645,-2147483646l0,-2147483646xe" stroked="f" o:allowincell="f" style="position:absolute;left:-342;top:14705;width:1087;height:223;mso-wrap-style:square;v-text-anchor:top">
                   <v:fill o:detectmouseclick="t" on="false"/>
                   <v:stroke color="#3465a4" joinstyle="round" endcap="flat"/>
                   <v:textbox>
@@ -19300,7 +19526,7 @@
                   </v:textbox>
                   <w10:wrap type="none"/>
                 </v:rect>
-                <v:rect id="shape_0" ID="Rectangle 54" path="m0,0l-2147483645,0l-2147483645,-2147483646l0,-2147483646xe" stroked="f" o:allowincell="f" style="position:absolute;left:826;top:14705;width:1323;height:225;mso-wrap-style:square;v-text-anchor:top">
+                <v:rect id="shape_0" ID="Rectangle 54" path="m0,0l-2147483645,0l-2147483645,-2147483646l0,-2147483646xe" stroked="f" o:allowincell="f" style="position:absolute;left:826;top:14705;width:1321;height:223;mso-wrap-style:square;v-text-anchor:top">
                   <v:fill o:detectmouseclick="t" on="false"/>
                   <v:stroke color="#3465a4" joinstyle="round" endcap="flat"/>
                   <v:textbox>
@@ -19332,8 +19558,8 @@
                   <w10:wrap type="none"/>
                 </v:rect>
               </v:group>
-              <v:group id="shape_0" style="position:absolute;left:-342;top:14993;width:2492;height:226">
-                <v:rect id="shape_0" ID="Rectangle 56" path="m0,0l-2147483645,0l-2147483645,-2147483646l0,-2147483646xe" stroked="f" o:allowincell="f" style="position:absolute;left:-342;top:14993;width:1089;height:225;mso-wrap-style:square;v-text-anchor:top">
+              <v:group id="shape_0" style="position:absolute;left:-342;top:14993;width:2491;height:224">
+                <v:rect id="shape_0" ID="Rectangle 56" path="m0,0l-2147483645,0l-2147483645,-2147483646l0,-2147483646xe" stroked="f" o:allowincell="f" style="position:absolute;left:-342;top:14993;width:1087;height:223;mso-wrap-style:square;v-text-anchor:top">
                   <v:fill o:detectmouseclick="t" on="false"/>
                   <v:stroke color="#3465a4" joinstyle="round" endcap="flat"/>
                   <v:textbox>
@@ -19362,7 +19588,7 @@
                   </v:textbox>
                   <w10:wrap type="none"/>
                 </v:rect>
-                <v:rect id="shape_0" ID="Rectangle 57" path="m0,0l-2147483645,0l-2147483645,-2147483646l0,-2147483646xe" stroked="f" o:allowincell="f" style="position:absolute;left:826;top:14993;width:1323;height:225;mso-wrap-style:none;v-text-anchor:middle">
+                <v:rect id="shape_0" ID="Rectangle 57" path="m0,0l-2147483645,0l-2147483645,-2147483646l0,-2147483646xe" stroked="f" o:allowincell="f" style="position:absolute;left:826;top:14993;width:1321;height:223;mso-wrap-style:none;v-text-anchor:middle">
                   <v:fill o:detectmouseclick="t" on="false"/>
                   <v:stroke color="#3465a4" joinstyle="round" endcap="flat"/>
                   <v:textbox>
@@ -19381,8 +19607,8 @@
                   <w10:wrap type="none"/>
                 </v:rect>
               </v:group>
-              <v:group id="shape_0" style="position:absolute;left:-342;top:15273;width:2492;height:226">
-                <v:rect id="shape_0" ID="Rectangle 59" path="m0,0l-2147483645,0l-2147483645,-2147483646l0,-2147483646xe" stroked="f" o:allowincell="f" style="position:absolute;left:-342;top:15273;width:1089;height:225;mso-wrap-style:square;v-text-anchor:top">
+              <v:group id="shape_0" style="position:absolute;left:-342;top:15273;width:2491;height:224">
+                <v:rect id="shape_0" ID="Rectangle 59" path="m0,0l-2147483645,0l-2147483645,-2147483646l0,-2147483646xe" stroked="f" o:allowincell="f" style="position:absolute;left:-342;top:15273;width:1087;height:223;mso-wrap-style:square;v-text-anchor:top">
                   <v:fill o:detectmouseclick="t" on="false"/>
                   <v:stroke color="#3465a4" joinstyle="round" endcap="flat"/>
                   <v:textbox>
@@ -19411,7 +19637,7 @@
                   </v:textbox>
                   <w10:wrap type="none"/>
                 </v:rect>
-                <v:rect id="shape_0" ID="Rectangle 60" path="m0,0l-2147483645,0l-2147483645,-2147483646l0,-2147483646xe" stroked="f" o:allowincell="f" style="position:absolute;left:826;top:15273;width:1323;height:225;mso-wrap-style:none;v-text-anchor:middle">
+                <v:rect id="shape_0" ID="Rectangle 60" path="m0,0l-2147483645,0l-2147483645,-2147483646l0,-2147483646xe" stroked="f" o:allowincell="f" style="position:absolute;left:826;top:15273;width:1321;height:223;mso-wrap-style:none;v-text-anchor:middle">
                   <v:fill o:detectmouseclick="t" on="false"/>
                   <v:stroke color="#3465a4" joinstyle="round" endcap="flat"/>
                   <v:textbox>
@@ -19430,8 +19656,8 @@
                   <w10:wrap type="none"/>
                 </v:rect>
               </v:group>
-              <v:group id="shape_0" style="position:absolute;left:-342;top:15553;width:2492;height:226">
-                <v:rect id="shape_0" ID="Rectangle 62" path="m0,0l-2147483645,0l-2147483645,-2147483646l0,-2147483646xe" stroked="f" o:allowincell="f" style="position:absolute;left:-342;top:15553;width:1089;height:225;mso-wrap-style:square;v-text-anchor:top">
+              <v:group id="shape_0" style="position:absolute;left:-342;top:15553;width:2491;height:224">
+                <v:rect id="shape_0" ID="Rectangle 62" path="m0,0l-2147483645,0l-2147483645,-2147483646l0,-2147483646xe" stroked="f" o:allowincell="f" style="position:absolute;left:-342;top:15553;width:1087;height:223;mso-wrap-style:square;v-text-anchor:top">
                   <v:fill o:detectmouseclick="t" on="false"/>
                   <v:stroke color="#3465a4" joinstyle="round" endcap="flat"/>
                   <v:textbox>
@@ -19460,7 +19686,7 @@
                   </v:textbox>
                   <w10:wrap type="none"/>
                 </v:rect>
-                <v:rect id="shape_0" ID="Rectangle 63" path="m0,0l-2147483645,0l-2147483645,-2147483646l0,-2147483646xe" stroked="f" o:allowincell="f" style="position:absolute;left:826;top:15553;width:1323;height:225;mso-wrap-style:none;v-text-anchor:middle">
+                <v:rect id="shape_0" ID="Rectangle 63" path="m0,0l-2147483645,0l-2147483645,-2147483646l0,-2147483646xe" stroked="f" o:allowincell="f" style="position:absolute;left:826;top:15553;width:1321;height:223;mso-wrap-style:none;v-text-anchor:middle">
                   <v:fill o:detectmouseclick="t" on="false"/>
                   <v:stroke color="#3465a4" joinstyle="round" endcap="flat"/>
                   <v:textbox>
@@ -19493,7 +19719,7 @@
                 <v:fill o:detectmouseclick="t" on="false"/>
                 <w10:wrap type="none"/>
               </v:line>
-              <v:rect id="shape_0" ID="Rectangle 65" path="m0,0l-2147483645,0l-2147483645,-2147483646l0,-2147483646xe" stroked="f" o:allowincell="f" style="position:absolute;left:3722;top:14613;width:3286;height:1128;mso-wrap-style:square;v-text-anchor:middle">
+              <v:rect id="shape_0" ID="Rectangle 65" path="m0,0l-2147483645,0l-2147483645,-2147483646l0,-2147483646xe" stroked="f" o:allowincell="f" style="position:absolute;left:3722;top:14613;width:3284;height:1126;mso-wrap-style:square;v-text-anchor:middle">
                 <v:fill o:detectmouseclick="t" on="false"/>
                 <v:stroke color="#3465a4" joinstyle="round" endcap="flat"/>
                 <v:textbox>
@@ -19560,7 +19786,7 @@
                 <v:fill o:detectmouseclick="t" on="false"/>
                 <w10:wrap type="none"/>
               </v:line>
-              <v:rect id="shape_0" ID="Rectangle 69" path="m0,0l-2147483645,0l-2147483645,-2147483646l0,-2147483646xe" stroked="f" o:allowincell="f" style="position:absolute;left:7134;top:14417;width:747;height:224;mso-wrap-style:square;v-text-anchor:top">
+              <v:rect id="shape_0" ID="Rectangle 69" path="m0,0l-2147483645,0l-2147483645,-2147483646l0,-2147483646xe" stroked="f" o:allowincell="f" style="position:absolute;left:7134;top:14417;width:745;height:222;mso-wrap-style:square;v-text-anchor:top">
                 <v:fill o:detectmouseclick="t" on="false"/>
                 <v:stroke color="#3465a4" joinstyle="round" endcap="flat"/>
                 <v:textbox>
@@ -19584,7 +19810,7 @@
                 </v:textbox>
                 <w10:wrap type="none"/>
               </v:rect>
-              <v:rect id="shape_0" ID="Rectangle 70" path="m0,0l-2147483645,0l-2147483645,-2147483646l0,-2147483646xe" stroked="f" o:allowincell="f" style="position:absolute;left:8855;top:14417;width:1195;height:224;mso-wrap-style:square;v-text-anchor:top">
+              <v:rect id="shape_0" ID="Rectangle 70" path="m0,0l-2147483645,0l-2147483645,-2147483646l0,-2147483646xe" stroked="f" o:allowincell="f" style="position:absolute;left:8855;top:14417;width:1193;height:222;mso-wrap-style:square;v-text-anchor:top">
                 <v:fill o:detectmouseclick="t" on="false"/>
                 <v:stroke color="#3465a4" joinstyle="round" endcap="flat"/>
                 <v:textbox>
@@ -19609,7 +19835,7 @@
                 </v:textbox>
                 <w10:wrap type="none"/>
               </v:rect>
-              <v:rect id="shape_0" ID="Rectangle 71" path="m0,0l-2147483645,0l-2147483645,-2147483646l0,-2147483646xe" stroked="f" o:allowincell="f" style="position:absolute;left:8863;top:14705;width:1193;height:224;mso-wrap-style:square;v-text-anchor:top">
+              <v:rect id="shape_0" ID="Rectangle 71" path="m0,0l-2147483645,0l-2147483645,-2147483646l0,-2147483646xe" stroked="f" o:allowincell="f" style="position:absolute;left:8863;top:14705;width:1191;height:222;mso-wrap-style:square;v-text-anchor:top">
                 <v:fill o:detectmouseclick="t" on="false"/>
                 <v:stroke color="#3465a4" joinstyle="round" endcap="flat"/>
                 <v:textbox>
@@ -19628,14 +19854,7 @@
                           <w:sz w:val="20"/>
                           <w:lang w:val="en-US"/>
                         </w:rPr>
-                        <w:t>1</w:t>
-                      </w:r>
-                      <w:r>
-                        <w:rPr>
-                          <w:sz w:val="20"/>
-                          <w:lang w:val="en-US"/>
-                        </w:rPr>
-                        <w:t>9</w:t>
+                        <w:t>20</w:t>
                       </w:r>
                     </w:p>
                   </w:txbxContent>
@@ -19652,7 +19871,7 @@
                 <v:fill o:detectmouseclick="t" on="false"/>
                 <w10:wrap type="none"/>
               </v:line>
-              <v:rect id="shape_0" ID="Rectangle 74" path="m0,0l-2147483645,0l-2147483645,-2147483646l0,-2147483646xe" stroked="f" o:allowincell="f" style="position:absolute;left:7134;top:15150;width:2916;height:514;mso-wrap-style:square;v-text-anchor:top">
+              <v:rect id="shape_0" ID="Rectangle 74" path="m0,0l-2147483645,0l-2147483645,-2147483646l0,-2147483646xe" stroked="f" o:allowincell="f" style="position:absolute;left:7134;top:15150;width:2914;height:512;mso-wrap-style:square;v-text-anchor:top">
                 <v:fill o:detectmouseclick="t" on="false"/>
                 <v:stroke color="#3465a4" joinstyle="round" endcap="flat"/>
                 <v:textbox>

</xml_diff>

<commit_message>
feat: add task 11
</commit_message>
<xml_diff>
--- a/lab8.docx
+++ b/lab8.docx
@@ -571,18 +571,18 @@
         </w:tblCellMar>
       </w:tblPr>
       <w:tblGrid>
-        <w:gridCol w:w="1782"/>
-        <w:gridCol w:w="1564"/>
-        <w:gridCol w:w="1574"/>
+        <w:gridCol w:w="1780"/>
+        <w:gridCol w:w="1566"/>
+        <w:gridCol w:w="1572"/>
         <w:gridCol w:w="1514"/>
-        <w:gridCol w:w="1816"/>
+        <w:gridCol w:w="1818"/>
         <w:gridCol w:w="1677"/>
       </w:tblGrid>
       <w:tr>
         <w:trPr/>
         <w:tc>
           <w:tcPr>
-            <w:tcW w:w="1782" w:type="dxa"/>
+            <w:tcW w:w="1780" w:type="dxa"/>
             <w:tcBorders>
               <w:top w:val="single" w:sz="4" w:space="0" w:color="000000"/>
               <w:start w:val="single" w:sz="4" w:space="0" w:color="000000"/>
@@ -610,7 +610,7 @@
         </w:tc>
         <w:tc>
           <w:tcPr>
-            <w:tcW w:w="1564" w:type="dxa"/>
+            <w:tcW w:w="1566" w:type="dxa"/>
             <w:tcBorders>
               <w:top w:val="single" w:sz="4" w:space="0" w:color="000000"/>
               <w:start w:val="single" w:sz="4" w:space="0" w:color="000000"/>
@@ -638,7 +638,7 @@
         </w:tc>
         <w:tc>
           <w:tcPr>
-            <w:tcW w:w="1574" w:type="dxa"/>
+            <w:tcW w:w="1572" w:type="dxa"/>
             <w:tcBorders>
               <w:top w:val="single" w:sz="4" w:space="0" w:color="000000"/>
               <w:start w:val="single" w:sz="4" w:space="0" w:color="000000"/>
@@ -694,7 +694,7 @@
         </w:tc>
         <w:tc>
           <w:tcPr>
-            <w:tcW w:w="1816" w:type="dxa"/>
+            <w:tcW w:w="1818" w:type="dxa"/>
             <w:tcBorders>
               <w:top w:val="single" w:sz="4" w:space="0" w:color="000000"/>
               <w:start w:val="single" w:sz="4" w:space="0" w:color="000000"/>
@@ -754,7 +754,7 @@
         <w:trPr/>
         <w:tc>
           <w:tcPr>
-            <w:tcW w:w="1782" w:type="dxa"/>
+            <w:tcW w:w="1780" w:type="dxa"/>
             <w:tcBorders>
               <w:start w:val="single" w:sz="4" w:space="0" w:color="000000"/>
               <w:bottom w:val="single" w:sz="4" w:space="0" w:color="000000"/>
@@ -781,7 +781,7 @@
         </w:tc>
         <w:tc>
           <w:tcPr>
-            <w:tcW w:w="1564" w:type="dxa"/>
+            <w:tcW w:w="1566" w:type="dxa"/>
             <w:tcBorders>
               <w:start w:val="single" w:sz="4" w:space="0" w:color="000000"/>
               <w:bottom w:val="single" w:sz="4" w:space="0" w:color="000000"/>
@@ -825,7 +825,7 @@
         </w:tc>
         <w:tc>
           <w:tcPr>
-            <w:tcW w:w="1574" w:type="dxa"/>
+            <w:tcW w:w="1572" w:type="dxa"/>
             <w:tcBorders>
               <w:start w:val="single" w:sz="4" w:space="0" w:color="000000"/>
               <w:bottom w:val="single" w:sz="4" w:space="0" w:color="000000"/>
@@ -913,7 +913,7 @@
         </w:tc>
         <w:tc>
           <w:tcPr>
-            <w:tcW w:w="1816" w:type="dxa"/>
+            <w:tcW w:w="1818" w:type="dxa"/>
             <w:tcBorders>
               <w:start w:val="single" w:sz="4" w:space="0" w:color="000000"/>
               <w:bottom w:val="single" w:sz="4" w:space="0" w:color="000000"/>
@@ -1005,7 +1005,7 @@
         <w:trPr/>
         <w:tc>
           <w:tcPr>
-            <w:tcW w:w="1782" w:type="dxa"/>
+            <w:tcW w:w="1780" w:type="dxa"/>
             <w:tcBorders>
               <w:start w:val="single" w:sz="4" w:space="0" w:color="000000"/>
               <w:bottom w:val="single" w:sz="4" w:space="0" w:color="000000"/>
@@ -1032,7 +1032,7 @@
         </w:tc>
         <w:tc>
           <w:tcPr>
-            <w:tcW w:w="1564" w:type="dxa"/>
+            <w:tcW w:w="1566" w:type="dxa"/>
             <w:tcBorders>
               <w:start w:val="single" w:sz="4" w:space="0" w:color="000000"/>
               <w:bottom w:val="single" w:sz="4" w:space="0" w:color="000000"/>
@@ -1076,7 +1076,7 @@
         </w:tc>
         <w:tc>
           <w:tcPr>
-            <w:tcW w:w="1574" w:type="dxa"/>
+            <w:tcW w:w="1572" w:type="dxa"/>
             <w:tcBorders>
               <w:start w:val="single" w:sz="4" w:space="0" w:color="000000"/>
               <w:bottom w:val="single" w:sz="4" w:space="0" w:color="000000"/>
@@ -1164,7 +1164,7 @@
         </w:tc>
         <w:tc>
           <w:tcPr>
-            <w:tcW w:w="1816" w:type="dxa"/>
+            <w:tcW w:w="1818" w:type="dxa"/>
             <w:tcBorders>
               <w:start w:val="single" w:sz="4" w:space="0" w:color="000000"/>
               <w:bottom w:val="single" w:sz="4" w:space="0" w:color="000000"/>
@@ -1256,7 +1256,7 @@
         <w:trPr/>
         <w:tc>
           <w:tcPr>
-            <w:tcW w:w="1782" w:type="dxa"/>
+            <w:tcW w:w="1780" w:type="dxa"/>
             <w:tcBorders>
               <w:start w:val="single" w:sz="4" w:space="0" w:color="000000"/>
               <w:bottom w:val="single" w:sz="4" w:space="0" w:color="000000"/>
@@ -1283,7 +1283,7 @@
         </w:tc>
         <w:tc>
           <w:tcPr>
-            <w:tcW w:w="1564" w:type="dxa"/>
+            <w:tcW w:w="1566" w:type="dxa"/>
             <w:tcBorders>
               <w:start w:val="single" w:sz="4" w:space="0" w:color="000000"/>
               <w:bottom w:val="single" w:sz="4" w:space="0" w:color="000000"/>
@@ -1327,7 +1327,7 @@
         </w:tc>
         <w:tc>
           <w:tcPr>
-            <w:tcW w:w="1574" w:type="dxa"/>
+            <w:tcW w:w="1572" w:type="dxa"/>
             <w:tcBorders>
               <w:start w:val="single" w:sz="4" w:space="0" w:color="000000"/>
               <w:bottom w:val="single" w:sz="4" w:space="0" w:color="000000"/>
@@ -1415,7 +1415,7 @@
         </w:tc>
         <w:tc>
           <w:tcPr>
-            <w:tcW w:w="1816" w:type="dxa"/>
+            <w:tcW w:w="1818" w:type="dxa"/>
             <w:tcBorders>
               <w:start w:val="single" w:sz="4" w:space="0" w:color="000000"/>
               <w:bottom w:val="single" w:sz="4" w:space="0" w:color="000000"/>
@@ -1507,7 +1507,7 @@
         <w:trPr/>
         <w:tc>
           <w:tcPr>
-            <w:tcW w:w="1782" w:type="dxa"/>
+            <w:tcW w:w="1780" w:type="dxa"/>
             <w:tcBorders>
               <w:start w:val="single" w:sz="4" w:space="0" w:color="000000"/>
               <w:bottom w:val="single" w:sz="4" w:space="0" w:color="000000"/>
@@ -1534,7 +1534,7 @@
         </w:tc>
         <w:tc>
           <w:tcPr>
-            <w:tcW w:w="1564" w:type="dxa"/>
+            <w:tcW w:w="1566" w:type="dxa"/>
             <w:tcBorders>
               <w:start w:val="single" w:sz="4" w:space="0" w:color="000000"/>
               <w:bottom w:val="single" w:sz="4" w:space="0" w:color="000000"/>
@@ -1578,7 +1578,7 @@
         </w:tc>
         <w:tc>
           <w:tcPr>
-            <w:tcW w:w="1574" w:type="dxa"/>
+            <w:tcW w:w="1572" w:type="dxa"/>
             <w:tcBorders>
               <w:start w:val="single" w:sz="4" w:space="0" w:color="000000"/>
               <w:bottom w:val="single" w:sz="4" w:space="0" w:color="000000"/>
@@ -1666,7 +1666,7 @@
         </w:tc>
         <w:tc>
           <w:tcPr>
-            <w:tcW w:w="1816" w:type="dxa"/>
+            <w:tcW w:w="1818" w:type="dxa"/>
             <w:tcBorders>
               <w:start w:val="single" w:sz="4" w:space="0" w:color="000000"/>
               <w:bottom w:val="single" w:sz="4" w:space="0" w:color="000000"/>
@@ -1758,7 +1758,7 @@
         <w:trPr/>
         <w:tc>
           <w:tcPr>
-            <w:tcW w:w="1782" w:type="dxa"/>
+            <w:tcW w:w="1780" w:type="dxa"/>
             <w:tcBorders>
               <w:start w:val="single" w:sz="4" w:space="0" w:color="000000"/>
               <w:bottom w:val="single" w:sz="4" w:space="0" w:color="000000"/>
@@ -1785,7 +1785,7 @@
         </w:tc>
         <w:tc>
           <w:tcPr>
-            <w:tcW w:w="1564" w:type="dxa"/>
+            <w:tcW w:w="1566" w:type="dxa"/>
             <w:tcBorders>
               <w:start w:val="single" w:sz="4" w:space="0" w:color="000000"/>
               <w:bottom w:val="single" w:sz="4" w:space="0" w:color="000000"/>
@@ -1829,7 +1829,7 @@
         </w:tc>
         <w:tc>
           <w:tcPr>
-            <w:tcW w:w="1574" w:type="dxa"/>
+            <w:tcW w:w="1572" w:type="dxa"/>
             <w:tcBorders>
               <w:start w:val="single" w:sz="4" w:space="0" w:color="000000"/>
               <w:bottom w:val="single" w:sz="4" w:space="0" w:color="000000"/>
@@ -1917,7 +1917,7 @@
         </w:tc>
         <w:tc>
           <w:tcPr>
-            <w:tcW w:w="1816" w:type="dxa"/>
+            <w:tcW w:w="1818" w:type="dxa"/>
             <w:tcBorders>
               <w:start w:val="single" w:sz="4" w:space="0" w:color="000000"/>
               <w:bottom w:val="single" w:sz="4" w:space="0" w:color="000000"/>
@@ -2103,8 +2103,8 @@
       </w:tblPr>
       <w:tblGrid>
         <w:gridCol w:w="1653"/>
-        <w:gridCol w:w="1638"/>
-        <w:gridCol w:w="1669"/>
+        <w:gridCol w:w="1636"/>
+        <w:gridCol w:w="1671"/>
         <w:gridCol w:w="1654"/>
         <w:gridCol w:w="1653"/>
         <w:gridCol w:w="1654"/>
@@ -2139,7 +2139,7 @@
         </w:tc>
         <w:tc>
           <w:tcPr>
-            <w:tcW w:w="1638" w:type="dxa"/>
+            <w:tcW w:w="1636" w:type="dxa"/>
             <w:tcBorders>
               <w:top w:val="single" w:sz="4" w:space="0" w:color="000000"/>
               <w:start w:val="single" w:sz="4" w:space="0" w:color="000000"/>
@@ -2161,7 +2161,7 @@
         </w:tc>
         <w:tc>
           <w:tcPr>
-            <w:tcW w:w="1669" w:type="dxa"/>
+            <w:tcW w:w="1671" w:type="dxa"/>
             <w:tcBorders>
               <w:top w:val="single" w:sz="4" w:space="0" w:color="000000"/>
               <w:start w:val="single" w:sz="4" w:space="0" w:color="000000"/>
@@ -2274,7 +2274,7 @@
         </w:tc>
         <w:tc>
           <w:tcPr>
-            <w:tcW w:w="1638" w:type="dxa"/>
+            <w:tcW w:w="1636" w:type="dxa"/>
             <w:tcBorders>
               <w:start w:val="single" w:sz="4" w:space="0" w:color="000000"/>
               <w:bottom w:val="single" w:sz="4" w:space="0" w:color="000000"/>
@@ -2295,7 +2295,7 @@
         </w:tc>
         <w:tc>
           <w:tcPr>
-            <w:tcW w:w="1669" w:type="dxa"/>
+            <w:tcW w:w="1671" w:type="dxa"/>
             <w:tcBorders>
               <w:start w:val="single" w:sz="4" w:space="0" w:color="000000"/>
               <w:bottom w:val="single" w:sz="4" w:space="0" w:color="000000"/>
@@ -2516,8 +2516,8 @@
       </w:tblPr>
       <w:tblGrid>
         <w:gridCol w:w="3008"/>
-        <w:gridCol w:w="1922"/>
-        <w:gridCol w:w="2947"/>
+        <w:gridCol w:w="1920"/>
+        <w:gridCol w:w="2949"/>
         <w:gridCol w:w="2044"/>
       </w:tblGrid>
       <w:tr>
@@ -2546,7 +2546,7 @@
         </w:tc>
         <w:tc>
           <w:tcPr>
-            <w:tcW w:w="1922" w:type="dxa"/>
+            <w:tcW w:w="1920" w:type="dxa"/>
             <w:tcBorders>
               <w:top w:val="single" w:sz="4" w:space="0" w:color="000000"/>
               <w:start w:val="single" w:sz="4" w:space="0" w:color="000000"/>
@@ -2568,7 +2568,7 @@
         </w:tc>
         <w:tc>
           <w:tcPr>
-            <w:tcW w:w="2947" w:type="dxa"/>
+            <w:tcW w:w="2949" w:type="dxa"/>
             <w:tcBorders>
               <w:top w:val="single" w:sz="4" w:space="0" w:color="000000"/>
               <w:start w:val="single" w:sz="4" w:space="0" w:color="000000"/>
@@ -2670,7 +2670,7 @@
         </w:tc>
         <w:tc>
           <w:tcPr>
-            <w:tcW w:w="1922" w:type="dxa"/>
+            <w:tcW w:w="1920" w:type="dxa"/>
             <w:tcBorders>
               <w:start w:val="single" w:sz="4" w:space="0" w:color="000000"/>
               <w:bottom w:val="single" w:sz="4" w:space="0" w:color="000000"/>
@@ -2691,7 +2691,7 @@
         </w:tc>
         <w:tc>
           <w:tcPr>
-            <w:tcW w:w="2947" w:type="dxa"/>
+            <w:tcW w:w="2949" w:type="dxa"/>
             <w:tcBorders>
               <w:start w:val="single" w:sz="4" w:space="0" w:color="000000"/>
               <w:bottom w:val="single" w:sz="4" w:space="0" w:color="000000"/>
@@ -2770,7 +2770,7 @@
         </w:tc>
         <w:tc>
           <w:tcPr>
-            <w:tcW w:w="1922" w:type="dxa"/>
+            <w:tcW w:w="1920" w:type="dxa"/>
             <w:tcBorders>
               <w:start w:val="single" w:sz="4" w:space="0" w:color="000000"/>
               <w:bottom w:val="single" w:sz="4" w:space="0" w:color="000000"/>
@@ -2791,7 +2791,7 @@
         </w:tc>
         <w:tc>
           <w:tcPr>
-            <w:tcW w:w="2947" w:type="dxa"/>
+            <w:tcW w:w="2949" w:type="dxa"/>
             <w:tcBorders>
               <w:start w:val="single" w:sz="4" w:space="0" w:color="000000"/>
               <w:bottom w:val="single" w:sz="4" w:space="0" w:color="000000"/>
@@ -2858,7 +2858,7 @@
         </w:tc>
         <w:tc>
           <w:tcPr>
-            <w:tcW w:w="1922" w:type="dxa"/>
+            <w:tcW w:w="1920" w:type="dxa"/>
             <w:tcBorders>
               <w:start w:val="single" w:sz="4" w:space="0" w:color="000000"/>
               <w:bottom w:val="single" w:sz="4" w:space="0" w:color="000000"/>
@@ -2879,7 +2879,7 @@
         </w:tc>
         <w:tc>
           <w:tcPr>
-            <w:tcW w:w="2947" w:type="dxa"/>
+            <w:tcW w:w="2949" w:type="dxa"/>
             <w:tcBorders>
               <w:start w:val="single" w:sz="4" w:space="0" w:color="000000"/>
               <w:bottom w:val="single" w:sz="4" w:space="0" w:color="000000"/>
@@ -2946,7 +2946,7 @@
         </w:tc>
         <w:tc>
           <w:tcPr>
-            <w:tcW w:w="1922" w:type="dxa"/>
+            <w:tcW w:w="1920" w:type="dxa"/>
             <w:tcBorders>
               <w:start w:val="single" w:sz="4" w:space="0" w:color="000000"/>
               <w:bottom w:val="single" w:sz="4" w:space="0" w:color="000000"/>
@@ -2967,7 +2967,7 @@
         </w:tc>
         <w:tc>
           <w:tcPr>
-            <w:tcW w:w="2947" w:type="dxa"/>
+            <w:tcW w:w="2949" w:type="dxa"/>
             <w:tcBorders>
               <w:start w:val="single" w:sz="4" w:space="0" w:color="000000"/>
               <w:bottom w:val="single" w:sz="4" w:space="0" w:color="000000"/>
@@ -3034,7 +3034,7 @@
         </w:tc>
         <w:tc>
           <w:tcPr>
-            <w:tcW w:w="1922" w:type="dxa"/>
+            <w:tcW w:w="1920" w:type="dxa"/>
             <w:tcBorders>
               <w:start w:val="single" w:sz="4" w:space="0" w:color="000000"/>
               <w:bottom w:val="single" w:sz="4" w:space="0" w:color="000000"/>
@@ -3055,7 +3055,7 @@
         </w:tc>
         <w:tc>
           <w:tcPr>
-            <w:tcW w:w="2947" w:type="dxa"/>
+            <w:tcW w:w="2949" w:type="dxa"/>
             <w:tcBorders>
               <w:start w:val="single" w:sz="4" w:space="0" w:color="000000"/>
               <w:bottom w:val="single" w:sz="4" w:space="0" w:color="000000"/>
@@ -3122,7 +3122,7 @@
         </w:tc>
         <w:tc>
           <w:tcPr>
-            <w:tcW w:w="1922" w:type="dxa"/>
+            <w:tcW w:w="1920" w:type="dxa"/>
             <w:tcBorders>
               <w:start w:val="single" w:sz="4" w:space="0" w:color="000000"/>
               <w:bottom w:val="single" w:sz="4" w:space="0" w:color="000000"/>
@@ -3143,7 +3143,7 @@
         </w:tc>
         <w:tc>
           <w:tcPr>
-            <w:tcW w:w="2947" w:type="dxa"/>
+            <w:tcW w:w="2949" w:type="dxa"/>
             <w:tcBorders>
               <w:start w:val="single" w:sz="4" w:space="0" w:color="000000"/>
               <w:bottom w:val="single" w:sz="4" w:space="0" w:color="000000"/>
@@ -3210,7 +3210,7 @@
         </w:tc>
         <w:tc>
           <w:tcPr>
-            <w:tcW w:w="1922" w:type="dxa"/>
+            <w:tcW w:w="1920" w:type="dxa"/>
             <w:tcBorders>
               <w:start w:val="single" w:sz="4" w:space="0" w:color="000000"/>
               <w:bottom w:val="single" w:sz="4" w:space="0" w:color="000000"/>
@@ -3231,7 +3231,7 @@
         </w:tc>
         <w:tc>
           <w:tcPr>
-            <w:tcW w:w="2947" w:type="dxa"/>
+            <w:tcW w:w="2949" w:type="dxa"/>
             <w:tcBorders>
               <w:start w:val="single" w:sz="4" w:space="0" w:color="000000"/>
               <w:bottom w:val="single" w:sz="4" w:space="0" w:color="000000"/>
@@ -3298,7 +3298,7 @@
         </w:tc>
         <w:tc>
           <w:tcPr>
-            <w:tcW w:w="1922" w:type="dxa"/>
+            <w:tcW w:w="1920" w:type="dxa"/>
             <w:tcBorders>
               <w:start w:val="single" w:sz="4" w:space="0" w:color="000000"/>
               <w:bottom w:val="single" w:sz="4" w:space="0" w:color="000000"/>
@@ -3319,7 +3319,7 @@
         </w:tc>
         <w:tc>
           <w:tcPr>
-            <w:tcW w:w="2947" w:type="dxa"/>
+            <w:tcW w:w="2949" w:type="dxa"/>
             <w:tcBorders>
               <w:start w:val="single" w:sz="4" w:space="0" w:color="000000"/>
               <w:bottom w:val="single" w:sz="4" w:space="0" w:color="000000"/>
@@ -3398,7 +3398,7 @@
         </w:tc>
         <w:tc>
           <w:tcPr>
-            <w:tcW w:w="1922" w:type="dxa"/>
+            <w:tcW w:w="1920" w:type="dxa"/>
             <w:tcBorders>
               <w:start w:val="single" w:sz="4" w:space="0" w:color="000000"/>
               <w:bottom w:val="single" w:sz="4" w:space="0" w:color="000000"/>
@@ -3419,7 +3419,7 @@
         </w:tc>
         <w:tc>
           <w:tcPr>
-            <w:tcW w:w="2947" w:type="dxa"/>
+            <w:tcW w:w="2949" w:type="dxa"/>
             <w:tcBorders>
               <w:start w:val="single" w:sz="4" w:space="0" w:color="000000"/>
               <w:bottom w:val="single" w:sz="4" w:space="0" w:color="000000"/>
@@ -3486,7 +3486,7 @@
         </w:tc>
         <w:tc>
           <w:tcPr>
-            <w:tcW w:w="1922" w:type="dxa"/>
+            <w:tcW w:w="1920" w:type="dxa"/>
             <w:tcBorders>
               <w:start w:val="single" w:sz="4" w:space="0" w:color="000000"/>
               <w:bottom w:val="single" w:sz="4" w:space="0" w:color="000000"/>
@@ -3507,7 +3507,7 @@
         </w:tc>
         <w:tc>
           <w:tcPr>
-            <w:tcW w:w="2947" w:type="dxa"/>
+            <w:tcW w:w="2949" w:type="dxa"/>
             <w:tcBorders>
               <w:start w:val="single" w:sz="4" w:space="0" w:color="000000"/>
               <w:bottom w:val="single" w:sz="4" w:space="0" w:color="000000"/>
@@ -3574,7 +3574,7 @@
         </w:tc>
         <w:tc>
           <w:tcPr>
-            <w:tcW w:w="1922" w:type="dxa"/>
+            <w:tcW w:w="1920" w:type="dxa"/>
             <w:tcBorders>
               <w:start w:val="single" w:sz="4" w:space="0" w:color="000000"/>
               <w:bottom w:val="single" w:sz="4" w:space="0" w:color="000000"/>
@@ -3595,7 +3595,7 @@
         </w:tc>
         <w:tc>
           <w:tcPr>
-            <w:tcW w:w="2947" w:type="dxa"/>
+            <w:tcW w:w="2949" w:type="dxa"/>
             <w:tcBorders>
               <w:start w:val="single" w:sz="4" w:space="0" w:color="000000"/>
               <w:bottom w:val="single" w:sz="4" w:space="0" w:color="000000"/>
@@ -3662,7 +3662,7 @@
         </w:tc>
         <w:tc>
           <w:tcPr>
-            <w:tcW w:w="1922" w:type="dxa"/>
+            <w:tcW w:w="1920" w:type="dxa"/>
             <w:tcBorders>
               <w:start w:val="single" w:sz="4" w:space="0" w:color="000000"/>
               <w:bottom w:val="single" w:sz="4" w:space="0" w:color="000000"/>
@@ -3683,7 +3683,7 @@
         </w:tc>
         <w:tc>
           <w:tcPr>
-            <w:tcW w:w="2947" w:type="dxa"/>
+            <w:tcW w:w="2949" w:type="dxa"/>
             <w:tcBorders>
               <w:start w:val="single" w:sz="4" w:space="0" w:color="000000"/>
               <w:bottom w:val="single" w:sz="4" w:space="0" w:color="000000"/>
@@ -3750,7 +3750,7 @@
         </w:tc>
         <w:tc>
           <w:tcPr>
-            <w:tcW w:w="1922" w:type="dxa"/>
+            <w:tcW w:w="1920" w:type="dxa"/>
             <w:tcBorders>
               <w:start w:val="single" w:sz="4" w:space="0" w:color="000000"/>
               <w:bottom w:val="single" w:sz="4" w:space="0" w:color="000000"/>
@@ -3771,7 +3771,7 @@
         </w:tc>
         <w:tc>
           <w:tcPr>
-            <w:tcW w:w="2947" w:type="dxa"/>
+            <w:tcW w:w="2949" w:type="dxa"/>
             <w:tcBorders>
               <w:start w:val="single" w:sz="4" w:space="0" w:color="000000"/>
               <w:bottom w:val="single" w:sz="4" w:space="0" w:color="000000"/>
@@ -3838,7 +3838,7 @@
         </w:tc>
         <w:tc>
           <w:tcPr>
-            <w:tcW w:w="1922" w:type="dxa"/>
+            <w:tcW w:w="1920" w:type="dxa"/>
             <w:tcBorders>
               <w:start w:val="single" w:sz="4" w:space="0" w:color="000000"/>
               <w:bottom w:val="single" w:sz="4" w:space="0" w:color="000000"/>
@@ -3859,7 +3859,7 @@
         </w:tc>
         <w:tc>
           <w:tcPr>
-            <w:tcW w:w="2947" w:type="dxa"/>
+            <w:tcW w:w="2949" w:type="dxa"/>
             <w:tcBorders>
               <w:start w:val="single" w:sz="4" w:space="0" w:color="000000"/>
               <w:bottom w:val="single" w:sz="4" w:space="0" w:color="000000"/>
@@ -3926,7 +3926,7 @@
         </w:tc>
         <w:tc>
           <w:tcPr>
-            <w:tcW w:w="1922" w:type="dxa"/>
+            <w:tcW w:w="1920" w:type="dxa"/>
             <w:tcBorders>
               <w:start w:val="single" w:sz="4" w:space="0" w:color="000000"/>
               <w:bottom w:val="single" w:sz="4" w:space="0" w:color="000000"/>
@@ -3947,7 +3947,7 @@
         </w:tc>
         <w:tc>
           <w:tcPr>
-            <w:tcW w:w="2947" w:type="dxa"/>
+            <w:tcW w:w="2949" w:type="dxa"/>
             <w:vMerge w:val="restart"/>
             <w:tcBorders>
               <w:start w:val="single" w:sz="4" w:space="0" w:color="000000"/>
@@ -4015,7 +4015,7 @@
         </w:tc>
         <w:tc>
           <w:tcPr>
-            <w:tcW w:w="1922" w:type="dxa"/>
+            <w:tcW w:w="1920" w:type="dxa"/>
             <w:tcBorders>
               <w:start w:val="single" w:sz="4" w:space="0" w:color="000000"/>
               <w:bottom w:val="single" w:sz="4" w:space="0" w:color="000000"/>
@@ -4036,7 +4036,7 @@
         </w:tc>
         <w:tc>
           <w:tcPr>
-            <w:tcW w:w="2947" w:type="dxa"/>
+            <w:tcW w:w="2949" w:type="dxa"/>
             <w:vMerge w:val="continue"/>
             <w:tcBorders>
               <w:start w:val="single" w:sz="4" w:space="0" w:color="000000"/>
@@ -4103,7 +4103,7 @@
         </w:tc>
         <w:tc>
           <w:tcPr>
-            <w:tcW w:w="1922" w:type="dxa"/>
+            <w:tcW w:w="1920" w:type="dxa"/>
             <w:tcBorders>
               <w:start w:val="single" w:sz="4" w:space="0" w:color="000000"/>
               <w:bottom w:val="single" w:sz="4" w:space="0" w:color="000000"/>
@@ -4124,7 +4124,7 @@
         </w:tc>
         <w:tc>
           <w:tcPr>
-            <w:tcW w:w="2947" w:type="dxa"/>
+            <w:tcW w:w="2949" w:type="dxa"/>
             <w:vMerge w:val="continue"/>
             <w:tcBorders>
               <w:start w:val="single" w:sz="4" w:space="0" w:color="000000"/>
@@ -4191,7 +4191,7 @@
         </w:tc>
         <w:tc>
           <w:tcPr>
-            <w:tcW w:w="1922" w:type="dxa"/>
+            <w:tcW w:w="1920" w:type="dxa"/>
             <w:tcBorders>
               <w:start w:val="single" w:sz="4" w:space="0" w:color="000000"/>
               <w:bottom w:val="single" w:sz="4" w:space="0" w:color="000000"/>
@@ -4212,7 +4212,7 @@
         </w:tc>
         <w:tc>
           <w:tcPr>
-            <w:tcW w:w="2947" w:type="dxa"/>
+            <w:tcW w:w="2949" w:type="dxa"/>
             <w:vMerge w:val="continue"/>
             <w:tcBorders>
               <w:start w:val="single" w:sz="4" w:space="0" w:color="000000"/>
@@ -4279,7 +4279,7 @@
         </w:tc>
         <w:tc>
           <w:tcPr>
-            <w:tcW w:w="1922" w:type="dxa"/>
+            <w:tcW w:w="1920" w:type="dxa"/>
             <w:tcBorders>
               <w:start w:val="single" w:sz="4" w:space="0" w:color="000000"/>
               <w:bottom w:val="single" w:sz="4" w:space="0" w:color="000000"/>
@@ -4300,7 +4300,7 @@
         </w:tc>
         <w:tc>
           <w:tcPr>
-            <w:tcW w:w="2947" w:type="dxa"/>
+            <w:tcW w:w="2949" w:type="dxa"/>
             <w:vMerge w:val="continue"/>
             <w:tcBorders>
               <w:start w:val="single" w:sz="4" w:space="0" w:color="000000"/>
@@ -4367,7 +4367,7 @@
         </w:tc>
         <w:tc>
           <w:tcPr>
-            <w:tcW w:w="1922" w:type="dxa"/>
+            <w:tcW w:w="1920" w:type="dxa"/>
             <w:tcBorders>
               <w:start w:val="single" w:sz="4" w:space="0" w:color="000000"/>
               <w:bottom w:val="single" w:sz="4" w:space="0" w:color="000000"/>
@@ -4388,7 +4388,7 @@
         </w:tc>
         <w:tc>
           <w:tcPr>
-            <w:tcW w:w="2947" w:type="dxa"/>
+            <w:tcW w:w="2949" w:type="dxa"/>
             <w:vMerge w:val="restart"/>
             <w:tcBorders>
               <w:start w:val="single" w:sz="4" w:space="0" w:color="000000"/>
@@ -4456,7 +4456,7 @@
         </w:tc>
         <w:tc>
           <w:tcPr>
-            <w:tcW w:w="1922" w:type="dxa"/>
+            <w:tcW w:w="1920" w:type="dxa"/>
             <w:tcBorders>
               <w:start w:val="single" w:sz="4" w:space="0" w:color="000000"/>
               <w:bottom w:val="single" w:sz="4" w:space="0" w:color="000000"/>
@@ -4477,7 +4477,7 @@
         </w:tc>
         <w:tc>
           <w:tcPr>
-            <w:tcW w:w="2947" w:type="dxa"/>
+            <w:tcW w:w="2949" w:type="dxa"/>
             <w:vMerge w:val="continue"/>
             <w:tcBorders>
               <w:start w:val="single" w:sz="4" w:space="0" w:color="000000"/>
@@ -4544,7 +4544,7 @@
         </w:tc>
         <w:tc>
           <w:tcPr>
-            <w:tcW w:w="1922" w:type="dxa"/>
+            <w:tcW w:w="1920" w:type="dxa"/>
             <w:tcBorders>
               <w:start w:val="single" w:sz="4" w:space="0" w:color="000000"/>
               <w:bottom w:val="single" w:sz="4" w:space="0" w:color="000000"/>
@@ -4565,7 +4565,7 @@
         </w:tc>
         <w:tc>
           <w:tcPr>
-            <w:tcW w:w="2947" w:type="dxa"/>
+            <w:tcW w:w="2949" w:type="dxa"/>
             <w:vMerge w:val="continue"/>
             <w:tcBorders>
               <w:start w:val="single" w:sz="4" w:space="0" w:color="000000"/>
@@ -4632,7 +4632,7 @@
         </w:tc>
         <w:tc>
           <w:tcPr>
-            <w:tcW w:w="1922" w:type="dxa"/>
+            <w:tcW w:w="1920" w:type="dxa"/>
             <w:tcBorders>
               <w:start w:val="single" w:sz="4" w:space="0" w:color="000000"/>
               <w:bottom w:val="single" w:sz="4" w:space="0" w:color="000000"/>
@@ -4653,7 +4653,7 @@
         </w:tc>
         <w:tc>
           <w:tcPr>
-            <w:tcW w:w="2947" w:type="dxa"/>
+            <w:tcW w:w="2949" w:type="dxa"/>
             <w:vMerge w:val="continue"/>
             <w:tcBorders>
               <w:start w:val="single" w:sz="4" w:space="0" w:color="000000"/>
@@ -4720,7 +4720,7 @@
         </w:tc>
         <w:tc>
           <w:tcPr>
-            <w:tcW w:w="1922" w:type="dxa"/>
+            <w:tcW w:w="1920" w:type="dxa"/>
             <w:tcBorders>
               <w:start w:val="single" w:sz="4" w:space="0" w:color="000000"/>
               <w:bottom w:val="single" w:sz="4" w:space="0" w:color="000000"/>
@@ -4741,7 +4741,7 @@
         </w:tc>
         <w:tc>
           <w:tcPr>
-            <w:tcW w:w="2947" w:type="dxa"/>
+            <w:tcW w:w="2949" w:type="dxa"/>
             <w:vMerge w:val="continue"/>
             <w:tcBorders>
               <w:start w:val="single" w:sz="4" w:space="0" w:color="000000"/>
@@ -6291,8 +6291,8 @@
       </w:tblPr>
       <w:tblGrid>
         <w:gridCol w:w="1653"/>
-        <w:gridCol w:w="1900"/>
-        <w:gridCol w:w="2088"/>
+        <w:gridCol w:w="1898"/>
+        <w:gridCol w:w="2090"/>
         <w:gridCol w:w="1617"/>
         <w:gridCol w:w="1891"/>
         <w:gridCol w:w="772"/>
@@ -6323,7 +6323,7 @@
         </w:tc>
         <w:tc>
           <w:tcPr>
-            <w:tcW w:w="1900" w:type="dxa"/>
+            <w:tcW w:w="1898" w:type="dxa"/>
             <w:tcBorders>
               <w:top w:val="single" w:sz="4" w:space="0" w:color="000000"/>
               <w:start w:val="single" w:sz="4" w:space="0" w:color="000000"/>
@@ -6345,7 +6345,7 @@
         </w:tc>
         <w:tc>
           <w:tcPr>
-            <w:tcW w:w="2088" w:type="dxa"/>
+            <w:tcW w:w="2090" w:type="dxa"/>
             <w:tcBorders>
               <w:top w:val="single" w:sz="4" w:space="0" w:color="000000"/>
               <w:start w:val="single" w:sz="4" w:space="0" w:color="000000"/>
@@ -6469,7 +6469,7 @@
         </w:tc>
         <w:tc>
           <w:tcPr>
-            <w:tcW w:w="1900" w:type="dxa"/>
+            <w:tcW w:w="1898" w:type="dxa"/>
             <w:tcBorders>
               <w:start w:val="single" w:sz="4" w:space="0" w:color="000000"/>
               <w:bottom w:val="single" w:sz="4" w:space="0" w:color="000000"/>
@@ -6490,7 +6490,7 @@
         </w:tc>
         <w:tc>
           <w:tcPr>
-            <w:tcW w:w="2088" w:type="dxa"/>
+            <w:tcW w:w="2090" w:type="dxa"/>
             <w:tcBorders>
               <w:start w:val="single" w:sz="4" w:space="0" w:color="000000"/>
               <w:bottom w:val="single" w:sz="4" w:space="0" w:color="000000"/>
@@ -6611,7 +6611,7 @@
         </w:tc>
         <w:tc>
           <w:tcPr>
-            <w:tcW w:w="1900" w:type="dxa"/>
+            <w:tcW w:w="1898" w:type="dxa"/>
             <w:tcBorders>
               <w:start w:val="single" w:sz="4" w:space="0" w:color="000000"/>
               <w:bottom w:val="single" w:sz="4" w:space="0" w:color="000000"/>
@@ -6632,7 +6632,7 @@
         </w:tc>
         <w:tc>
           <w:tcPr>
-            <w:tcW w:w="2088" w:type="dxa"/>
+            <w:tcW w:w="2090" w:type="dxa"/>
             <w:tcBorders>
               <w:start w:val="single" w:sz="4" w:space="0" w:color="000000"/>
               <w:bottom w:val="single" w:sz="4" w:space="0" w:color="000000"/>
@@ -6741,7 +6741,7 @@
         </w:tc>
         <w:tc>
           <w:tcPr>
-            <w:tcW w:w="1900" w:type="dxa"/>
+            <w:tcW w:w="1898" w:type="dxa"/>
             <w:tcBorders>
               <w:start w:val="single" w:sz="4" w:space="0" w:color="000000"/>
               <w:bottom w:val="single" w:sz="4" w:space="0" w:color="000000"/>
@@ -6762,7 +6762,7 @@
         </w:tc>
         <w:tc>
           <w:tcPr>
-            <w:tcW w:w="2088" w:type="dxa"/>
+            <w:tcW w:w="2090" w:type="dxa"/>
             <w:tcBorders>
               <w:start w:val="single" w:sz="4" w:space="0" w:color="000000"/>
               <w:bottom w:val="single" w:sz="4" w:space="0" w:color="000000"/>
@@ -6868,7 +6868,7 @@
         </w:tc>
         <w:tc>
           <w:tcPr>
-            <w:tcW w:w="1900" w:type="dxa"/>
+            <w:tcW w:w="1898" w:type="dxa"/>
             <w:tcBorders>
               <w:start w:val="single" w:sz="4" w:space="0" w:color="000000"/>
               <w:bottom w:val="single" w:sz="4" w:space="0" w:color="000000"/>
@@ -6889,7 +6889,7 @@
         </w:tc>
         <w:tc>
           <w:tcPr>
-            <w:tcW w:w="2088" w:type="dxa"/>
+            <w:tcW w:w="2090" w:type="dxa"/>
             <w:tcBorders>
               <w:start w:val="single" w:sz="4" w:space="0" w:color="000000"/>
               <w:bottom w:val="single" w:sz="4" w:space="0" w:color="000000"/>
@@ -7010,7 +7010,7 @@
         </w:tc>
         <w:tc>
           <w:tcPr>
-            <w:tcW w:w="1900" w:type="dxa"/>
+            <w:tcW w:w="1898" w:type="dxa"/>
             <w:tcBorders>
               <w:start w:val="single" w:sz="4" w:space="0" w:color="000000"/>
               <w:bottom w:val="single" w:sz="4" w:space="0" w:color="000000"/>
@@ -7031,7 +7031,7 @@
         </w:tc>
         <w:tc>
           <w:tcPr>
-            <w:tcW w:w="2088" w:type="dxa"/>
+            <w:tcW w:w="2090" w:type="dxa"/>
             <w:tcBorders>
               <w:start w:val="single" w:sz="4" w:space="0" w:color="000000"/>
               <w:bottom w:val="single" w:sz="4" w:space="0" w:color="000000"/>
@@ -7140,7 +7140,7 @@
         </w:tc>
         <w:tc>
           <w:tcPr>
-            <w:tcW w:w="1900" w:type="dxa"/>
+            <w:tcW w:w="1898" w:type="dxa"/>
             <w:tcBorders>
               <w:start w:val="single" w:sz="4" w:space="0" w:color="000000"/>
               <w:bottom w:val="single" w:sz="4" w:space="0" w:color="000000"/>
@@ -7161,7 +7161,7 @@
         </w:tc>
         <w:tc>
           <w:tcPr>
-            <w:tcW w:w="2088" w:type="dxa"/>
+            <w:tcW w:w="2090" w:type="dxa"/>
             <w:tcBorders>
               <w:start w:val="single" w:sz="4" w:space="0" w:color="000000"/>
               <w:bottom w:val="single" w:sz="4" w:space="0" w:color="000000"/>
@@ -7266,7 +7266,7 @@
         </w:tc>
         <w:tc>
           <w:tcPr>
-            <w:tcW w:w="1900" w:type="dxa"/>
+            <w:tcW w:w="1898" w:type="dxa"/>
             <w:tcBorders>
               <w:start w:val="single" w:sz="4" w:space="0" w:color="000000"/>
               <w:bottom w:val="single" w:sz="4" w:space="0" w:color="000000"/>
@@ -7287,7 +7287,7 @@
         </w:tc>
         <w:tc>
           <w:tcPr>
-            <w:tcW w:w="2088" w:type="dxa"/>
+            <w:tcW w:w="2090" w:type="dxa"/>
             <w:tcBorders>
               <w:start w:val="single" w:sz="4" w:space="0" w:color="000000"/>
               <w:bottom w:val="single" w:sz="4" w:space="0" w:color="000000"/>
@@ -7407,7 +7407,7 @@
         </w:tc>
         <w:tc>
           <w:tcPr>
-            <w:tcW w:w="1900" w:type="dxa"/>
+            <w:tcW w:w="1898" w:type="dxa"/>
             <w:tcBorders>
               <w:start w:val="single" w:sz="4" w:space="0" w:color="000000"/>
               <w:bottom w:val="single" w:sz="4" w:space="0" w:color="000000"/>
@@ -7428,7 +7428,7 @@
         </w:tc>
         <w:tc>
           <w:tcPr>
-            <w:tcW w:w="2088" w:type="dxa"/>
+            <w:tcW w:w="2090" w:type="dxa"/>
             <w:tcBorders>
               <w:start w:val="single" w:sz="4" w:space="0" w:color="000000"/>
               <w:bottom w:val="single" w:sz="4" w:space="0" w:color="000000"/>
@@ -7537,7 +7537,7 @@
         </w:tc>
         <w:tc>
           <w:tcPr>
-            <w:tcW w:w="1900" w:type="dxa"/>
+            <w:tcW w:w="1898" w:type="dxa"/>
             <w:tcBorders>
               <w:start w:val="single" w:sz="4" w:space="0" w:color="000000"/>
               <w:bottom w:val="single" w:sz="4" w:space="0" w:color="000000"/>
@@ -7558,7 +7558,7 @@
         </w:tc>
         <w:tc>
           <w:tcPr>
-            <w:tcW w:w="2088" w:type="dxa"/>
+            <w:tcW w:w="2090" w:type="dxa"/>
             <w:tcBorders>
               <w:start w:val="single" w:sz="4" w:space="0" w:color="000000"/>
               <w:bottom w:val="single" w:sz="4" w:space="0" w:color="000000"/>
@@ -7667,7 +7667,7 @@
         </w:tc>
         <w:tc>
           <w:tcPr>
-            <w:tcW w:w="1900" w:type="dxa"/>
+            <w:tcW w:w="1898" w:type="dxa"/>
             <w:tcBorders>
               <w:start w:val="single" w:sz="4" w:space="0" w:color="000000"/>
               <w:bottom w:val="single" w:sz="4" w:space="0" w:color="000000"/>
@@ -7688,7 +7688,7 @@
         </w:tc>
         <w:tc>
           <w:tcPr>
-            <w:tcW w:w="2088" w:type="dxa"/>
+            <w:tcW w:w="2090" w:type="dxa"/>
             <w:tcBorders>
               <w:start w:val="single" w:sz="4" w:space="0" w:color="000000"/>
               <w:bottom w:val="single" w:sz="4" w:space="0" w:color="000000"/>
@@ -7809,7 +7809,7 @@
         </w:tc>
         <w:tc>
           <w:tcPr>
-            <w:tcW w:w="1900" w:type="dxa"/>
+            <w:tcW w:w="1898" w:type="dxa"/>
             <w:tcBorders>
               <w:start w:val="single" w:sz="4" w:space="0" w:color="000000"/>
               <w:bottom w:val="single" w:sz="4" w:space="0" w:color="000000"/>
@@ -7830,7 +7830,7 @@
         </w:tc>
         <w:tc>
           <w:tcPr>
-            <w:tcW w:w="2088" w:type="dxa"/>
+            <w:tcW w:w="2090" w:type="dxa"/>
             <w:tcBorders>
               <w:start w:val="single" w:sz="4" w:space="0" w:color="000000"/>
               <w:bottom w:val="single" w:sz="4" w:space="0" w:color="000000"/>
@@ -7939,7 +7939,7 @@
         </w:tc>
         <w:tc>
           <w:tcPr>
-            <w:tcW w:w="1900" w:type="dxa"/>
+            <w:tcW w:w="1898" w:type="dxa"/>
             <w:tcBorders>
               <w:start w:val="single" w:sz="4" w:space="0" w:color="000000"/>
               <w:bottom w:val="single" w:sz="4" w:space="0" w:color="000000"/>
@@ -7960,7 +7960,7 @@
         </w:tc>
         <w:tc>
           <w:tcPr>
-            <w:tcW w:w="2088" w:type="dxa"/>
+            <w:tcW w:w="2090" w:type="dxa"/>
             <w:tcBorders>
               <w:start w:val="single" w:sz="4" w:space="0" w:color="000000"/>
               <w:bottom w:val="single" w:sz="4" w:space="0" w:color="000000"/>
@@ -8069,7 +8069,7 @@
         </w:tc>
         <w:tc>
           <w:tcPr>
-            <w:tcW w:w="1900" w:type="dxa"/>
+            <w:tcW w:w="1898" w:type="dxa"/>
             <w:tcBorders>
               <w:start w:val="single" w:sz="4" w:space="0" w:color="000000"/>
               <w:bottom w:val="single" w:sz="4" w:space="0" w:color="000000"/>
@@ -8090,7 +8090,7 @@
         </w:tc>
         <w:tc>
           <w:tcPr>
-            <w:tcW w:w="2088" w:type="dxa"/>
+            <w:tcW w:w="2090" w:type="dxa"/>
             <w:tcBorders>
               <w:start w:val="single" w:sz="4" w:space="0" w:color="000000"/>
               <w:bottom w:val="single" w:sz="4" w:space="0" w:color="000000"/>
@@ -8200,7 +8200,7 @@
         </w:tc>
         <w:tc>
           <w:tcPr>
-            <w:tcW w:w="1900" w:type="dxa"/>
+            <w:tcW w:w="1898" w:type="dxa"/>
             <w:tcBorders>
               <w:start w:val="single" w:sz="4" w:space="0" w:color="000000"/>
               <w:bottom w:val="single" w:sz="4" w:space="0" w:color="000000"/>
@@ -8221,7 +8221,7 @@
         </w:tc>
         <w:tc>
           <w:tcPr>
-            <w:tcW w:w="2088" w:type="dxa"/>
+            <w:tcW w:w="2090" w:type="dxa"/>
             <w:tcBorders>
               <w:start w:val="single" w:sz="4" w:space="0" w:color="000000"/>
               <w:bottom w:val="single" w:sz="4" w:space="0" w:color="000000"/>
@@ -8330,7 +8330,7 @@
         </w:tc>
         <w:tc>
           <w:tcPr>
-            <w:tcW w:w="1900" w:type="dxa"/>
+            <w:tcW w:w="1898" w:type="dxa"/>
             <w:tcBorders>
               <w:start w:val="single" w:sz="4" w:space="0" w:color="000000"/>
               <w:bottom w:val="single" w:sz="4" w:space="0" w:color="000000"/>
@@ -8351,7 +8351,7 @@
         </w:tc>
         <w:tc>
           <w:tcPr>
-            <w:tcW w:w="2088" w:type="dxa"/>
+            <w:tcW w:w="2090" w:type="dxa"/>
             <w:tcBorders>
               <w:start w:val="single" w:sz="4" w:space="0" w:color="000000"/>
               <w:bottom w:val="single" w:sz="4" w:space="0" w:color="000000"/>
@@ -8460,7 +8460,7 @@
         </w:tc>
         <w:tc>
           <w:tcPr>
-            <w:tcW w:w="1900" w:type="dxa"/>
+            <w:tcW w:w="1898" w:type="dxa"/>
             <w:tcBorders>
               <w:start w:val="single" w:sz="4" w:space="0" w:color="000000"/>
               <w:bottom w:val="single" w:sz="4" w:space="0" w:color="000000"/>
@@ -8481,7 +8481,7 @@
         </w:tc>
         <w:tc>
           <w:tcPr>
-            <w:tcW w:w="2088" w:type="dxa"/>
+            <w:tcW w:w="2090" w:type="dxa"/>
             <w:tcBorders>
               <w:start w:val="single" w:sz="4" w:space="0" w:color="000000"/>
               <w:bottom w:val="single" w:sz="4" w:space="0" w:color="000000"/>
@@ -8591,7 +8591,7 @@
         </w:tc>
         <w:tc>
           <w:tcPr>
-            <w:tcW w:w="1900" w:type="dxa"/>
+            <w:tcW w:w="1898" w:type="dxa"/>
             <w:tcBorders>
               <w:start w:val="single" w:sz="4" w:space="0" w:color="000000"/>
               <w:bottom w:val="single" w:sz="4" w:space="0" w:color="000000"/>
@@ -8612,7 +8612,7 @@
         </w:tc>
         <w:tc>
           <w:tcPr>
-            <w:tcW w:w="2088" w:type="dxa"/>
+            <w:tcW w:w="2090" w:type="dxa"/>
             <w:tcBorders>
               <w:start w:val="single" w:sz="4" w:space="0" w:color="000000"/>
               <w:bottom w:val="single" w:sz="4" w:space="0" w:color="000000"/>
@@ -8721,7 +8721,7 @@
         </w:tc>
         <w:tc>
           <w:tcPr>
-            <w:tcW w:w="1900" w:type="dxa"/>
+            <w:tcW w:w="1898" w:type="dxa"/>
             <w:tcBorders>
               <w:start w:val="single" w:sz="4" w:space="0" w:color="000000"/>
               <w:bottom w:val="single" w:sz="4" w:space="0" w:color="000000"/>
@@ -8742,7 +8742,7 @@
         </w:tc>
         <w:tc>
           <w:tcPr>
-            <w:tcW w:w="2088" w:type="dxa"/>
+            <w:tcW w:w="2090" w:type="dxa"/>
             <w:tcBorders>
               <w:start w:val="single" w:sz="4" w:space="0" w:color="000000"/>
               <w:bottom w:val="single" w:sz="4" w:space="0" w:color="000000"/>
@@ -8851,7 +8851,7 @@
         </w:tc>
         <w:tc>
           <w:tcPr>
-            <w:tcW w:w="1900" w:type="dxa"/>
+            <w:tcW w:w="1898" w:type="dxa"/>
             <w:tcBorders>
               <w:start w:val="single" w:sz="4" w:space="0" w:color="000000"/>
               <w:bottom w:val="single" w:sz="4" w:space="0" w:color="000000"/>
@@ -8872,7 +8872,7 @@
         </w:tc>
         <w:tc>
           <w:tcPr>
-            <w:tcW w:w="2088" w:type="dxa"/>
+            <w:tcW w:w="2090" w:type="dxa"/>
             <w:tcBorders>
               <w:start w:val="single" w:sz="4" w:space="0" w:color="000000"/>
               <w:bottom w:val="single" w:sz="4" w:space="0" w:color="000000"/>
@@ -8982,7 +8982,7 @@
         </w:tc>
         <w:tc>
           <w:tcPr>
-            <w:tcW w:w="1900" w:type="dxa"/>
+            <w:tcW w:w="1898" w:type="dxa"/>
             <w:tcBorders>
               <w:start w:val="single" w:sz="4" w:space="0" w:color="000000"/>
               <w:bottom w:val="single" w:sz="4" w:space="0" w:color="000000"/>
@@ -9003,7 +9003,7 @@
         </w:tc>
         <w:tc>
           <w:tcPr>
-            <w:tcW w:w="2088" w:type="dxa"/>
+            <w:tcW w:w="2090" w:type="dxa"/>
             <w:tcBorders>
               <w:start w:val="single" w:sz="4" w:space="0" w:color="000000"/>
               <w:bottom w:val="single" w:sz="4" w:space="0" w:color="000000"/>
@@ -9112,7 +9112,7 @@
         </w:tc>
         <w:tc>
           <w:tcPr>
-            <w:tcW w:w="1900" w:type="dxa"/>
+            <w:tcW w:w="1898" w:type="dxa"/>
             <w:tcBorders>
               <w:start w:val="single" w:sz="4" w:space="0" w:color="000000"/>
               <w:bottom w:val="single" w:sz="4" w:space="0" w:color="000000"/>
@@ -9133,7 +9133,7 @@
         </w:tc>
         <w:tc>
           <w:tcPr>
-            <w:tcW w:w="2088" w:type="dxa"/>
+            <w:tcW w:w="2090" w:type="dxa"/>
             <w:tcBorders>
               <w:start w:val="single" w:sz="4" w:space="0" w:color="000000"/>
               <w:bottom w:val="single" w:sz="4" w:space="0" w:color="000000"/>
@@ -9242,7 +9242,7 @@
         </w:tc>
         <w:tc>
           <w:tcPr>
-            <w:tcW w:w="1900" w:type="dxa"/>
+            <w:tcW w:w="1898" w:type="dxa"/>
             <w:tcBorders>
               <w:start w:val="single" w:sz="4" w:space="0" w:color="000000"/>
               <w:bottom w:val="single" w:sz="4" w:space="0" w:color="000000"/>
@@ -9263,7 +9263,7 @@
         </w:tc>
         <w:tc>
           <w:tcPr>
-            <w:tcW w:w="2088" w:type="dxa"/>
+            <w:tcW w:w="2090" w:type="dxa"/>
             <w:tcBorders>
               <w:start w:val="single" w:sz="4" w:space="0" w:color="000000"/>
               <w:bottom w:val="single" w:sz="4" w:space="0" w:color="000000"/>
@@ -9373,7 +9373,7 @@
         </w:tc>
         <w:tc>
           <w:tcPr>
-            <w:tcW w:w="1900" w:type="dxa"/>
+            <w:tcW w:w="1898" w:type="dxa"/>
             <w:tcBorders>
               <w:start w:val="single" w:sz="4" w:space="0" w:color="000000"/>
               <w:bottom w:val="single" w:sz="4" w:space="0" w:color="000000"/>
@@ -9394,7 +9394,7 @@
         </w:tc>
         <w:tc>
           <w:tcPr>
-            <w:tcW w:w="2088" w:type="dxa"/>
+            <w:tcW w:w="2090" w:type="dxa"/>
             <w:tcBorders>
               <w:start w:val="single" w:sz="4" w:space="0" w:color="000000"/>
               <w:bottom w:val="single" w:sz="4" w:space="0" w:color="000000"/>
@@ -9503,7 +9503,7 @@
         </w:tc>
         <w:tc>
           <w:tcPr>
-            <w:tcW w:w="1900" w:type="dxa"/>
+            <w:tcW w:w="1898" w:type="dxa"/>
             <w:tcBorders>
               <w:start w:val="single" w:sz="4" w:space="0" w:color="000000"/>
               <w:bottom w:val="single" w:sz="4" w:space="0" w:color="000000"/>
@@ -9524,7 +9524,7 @@
         </w:tc>
         <w:tc>
           <w:tcPr>
-            <w:tcW w:w="2088" w:type="dxa"/>
+            <w:tcW w:w="2090" w:type="dxa"/>
             <w:tcBorders>
               <w:start w:val="single" w:sz="4" w:space="0" w:color="000000"/>
               <w:bottom w:val="single" w:sz="4" w:space="0" w:color="000000"/>
@@ -9633,7 +9633,7 @@
         </w:tc>
         <w:tc>
           <w:tcPr>
-            <w:tcW w:w="1900" w:type="dxa"/>
+            <w:tcW w:w="1898" w:type="dxa"/>
             <w:tcBorders>
               <w:start w:val="single" w:sz="4" w:space="0" w:color="000000"/>
               <w:bottom w:val="single" w:sz="4" w:space="0" w:color="000000"/>
@@ -9654,7 +9654,7 @@
         </w:tc>
         <w:tc>
           <w:tcPr>
-            <w:tcW w:w="2088" w:type="dxa"/>
+            <w:tcW w:w="2090" w:type="dxa"/>
             <w:tcBorders>
               <w:start w:val="single" w:sz="4" w:space="0" w:color="000000"/>
               <w:bottom w:val="single" w:sz="4" w:space="0" w:color="000000"/>
@@ -9764,7 +9764,7 @@
         </w:tc>
         <w:tc>
           <w:tcPr>
-            <w:tcW w:w="1900" w:type="dxa"/>
+            <w:tcW w:w="1898" w:type="dxa"/>
             <w:tcBorders>
               <w:start w:val="single" w:sz="4" w:space="0" w:color="000000"/>
               <w:bottom w:val="single" w:sz="4" w:space="0" w:color="000000"/>
@@ -9785,7 +9785,7 @@
         </w:tc>
         <w:tc>
           <w:tcPr>
-            <w:tcW w:w="2088" w:type="dxa"/>
+            <w:tcW w:w="2090" w:type="dxa"/>
             <w:tcBorders>
               <w:start w:val="single" w:sz="4" w:space="0" w:color="000000"/>
               <w:bottom w:val="single" w:sz="4" w:space="0" w:color="000000"/>
@@ -9894,7 +9894,7 @@
         </w:tc>
         <w:tc>
           <w:tcPr>
-            <w:tcW w:w="1900" w:type="dxa"/>
+            <w:tcW w:w="1898" w:type="dxa"/>
             <w:tcBorders>
               <w:start w:val="single" w:sz="4" w:space="0" w:color="000000"/>
               <w:bottom w:val="single" w:sz="4" w:space="0" w:color="000000"/>
@@ -9915,7 +9915,7 @@
         </w:tc>
         <w:tc>
           <w:tcPr>
-            <w:tcW w:w="2088" w:type="dxa"/>
+            <w:tcW w:w="2090" w:type="dxa"/>
             <w:tcBorders>
               <w:start w:val="single" w:sz="4" w:space="0" w:color="000000"/>
               <w:bottom w:val="single" w:sz="4" w:space="0" w:color="000000"/>
@@ -10024,7 +10024,7 @@
         </w:tc>
         <w:tc>
           <w:tcPr>
-            <w:tcW w:w="1900" w:type="dxa"/>
+            <w:tcW w:w="1898" w:type="dxa"/>
             <w:tcBorders>
               <w:start w:val="single" w:sz="4" w:space="0" w:color="000000"/>
               <w:bottom w:val="single" w:sz="4" w:space="0" w:color="000000"/>
@@ -10045,7 +10045,7 @@
         </w:tc>
         <w:tc>
           <w:tcPr>
-            <w:tcW w:w="2088" w:type="dxa"/>
+            <w:tcW w:w="2090" w:type="dxa"/>
             <w:tcBorders>
               <w:start w:val="single" w:sz="4" w:space="0" w:color="000000"/>
               <w:bottom w:val="single" w:sz="4" w:space="0" w:color="000000"/>
@@ -10155,7 +10155,7 @@
         </w:tc>
         <w:tc>
           <w:tcPr>
-            <w:tcW w:w="1900" w:type="dxa"/>
+            <w:tcW w:w="1898" w:type="dxa"/>
             <w:tcBorders>
               <w:start w:val="single" w:sz="4" w:space="0" w:color="000000"/>
               <w:bottom w:val="single" w:sz="4" w:space="0" w:color="000000"/>
@@ -10176,7 +10176,7 @@
         </w:tc>
         <w:tc>
           <w:tcPr>
-            <w:tcW w:w="2088" w:type="dxa"/>
+            <w:tcW w:w="2090" w:type="dxa"/>
             <w:tcBorders>
               <w:start w:val="single" w:sz="4" w:space="0" w:color="000000"/>
               <w:bottom w:val="single" w:sz="4" w:space="0" w:color="000000"/>
@@ -10285,7 +10285,7 @@
         </w:tc>
         <w:tc>
           <w:tcPr>
-            <w:tcW w:w="1900" w:type="dxa"/>
+            <w:tcW w:w="1898" w:type="dxa"/>
             <w:tcBorders>
               <w:start w:val="single" w:sz="4" w:space="0" w:color="000000"/>
               <w:bottom w:val="single" w:sz="4" w:space="0" w:color="000000"/>
@@ -10306,7 +10306,7 @@
         </w:tc>
         <w:tc>
           <w:tcPr>
-            <w:tcW w:w="2088" w:type="dxa"/>
+            <w:tcW w:w="2090" w:type="dxa"/>
             <w:tcBorders>
               <w:start w:val="single" w:sz="4" w:space="0" w:color="000000"/>
               <w:bottom w:val="single" w:sz="4" w:space="0" w:color="000000"/>
@@ -10415,7 +10415,7 @@
         </w:tc>
         <w:tc>
           <w:tcPr>
-            <w:tcW w:w="1900" w:type="dxa"/>
+            <w:tcW w:w="1898" w:type="dxa"/>
             <w:tcBorders>
               <w:start w:val="single" w:sz="4" w:space="0" w:color="000000"/>
               <w:bottom w:val="single" w:sz="4" w:space="0" w:color="000000"/>
@@ -10436,7 +10436,7 @@
         </w:tc>
         <w:tc>
           <w:tcPr>
-            <w:tcW w:w="2088" w:type="dxa"/>
+            <w:tcW w:w="2090" w:type="dxa"/>
             <w:tcBorders>
               <w:start w:val="single" w:sz="4" w:space="0" w:color="000000"/>
               <w:bottom w:val="single" w:sz="4" w:space="0" w:color="000000"/>
@@ -10653,12 +10653,12 @@
         <w:gridCol w:w="1984"/>
         <w:gridCol w:w="992"/>
         <w:gridCol w:w="992"/>
-        <w:gridCol w:w="982"/>
+        <w:gridCol w:w="980"/>
         <w:gridCol w:w="992"/>
         <w:gridCol w:w="992"/>
         <w:gridCol w:w="992"/>
         <w:gridCol w:w="1029"/>
-        <w:gridCol w:w="966"/>
+        <w:gridCol w:w="968"/>
       </w:tblGrid>
       <w:tr>
         <w:trPr/>
@@ -10714,7 +10714,7 @@
         </w:tc>
         <w:tc>
           <w:tcPr>
-            <w:tcW w:w="1974" w:type="dxa"/>
+            <w:tcW w:w="1972" w:type="dxa"/>
             <w:gridSpan w:val="2"/>
             <w:tcBorders>
               <w:top w:val="single" w:sz="4" w:space="0" w:color="000000"/>
@@ -10760,7 +10760,7 @@
         </w:tc>
         <w:tc>
           <w:tcPr>
-            <w:tcW w:w="1995" w:type="dxa"/>
+            <w:tcW w:w="1997" w:type="dxa"/>
             <w:gridSpan w:val="2"/>
             <w:tcBorders>
               <w:top w:val="single" w:sz="4" w:space="0" w:color="000000"/>
@@ -10851,7 +10851,7 @@
         </w:tc>
         <w:tc>
           <w:tcPr>
-            <w:tcW w:w="982" w:type="dxa"/>
+            <w:tcW w:w="980" w:type="dxa"/>
             <w:tcBorders>
               <w:start w:val="single" w:sz="4" w:space="0" w:color="000000"/>
               <w:bottom w:val="single" w:sz="4" w:space="0" w:color="000000"/>
@@ -10956,7 +10956,7 @@
         </w:tc>
         <w:tc>
           <w:tcPr>
-            <w:tcW w:w="966" w:type="dxa"/>
+            <w:tcW w:w="968" w:type="dxa"/>
             <w:tcBorders>
               <w:start w:val="single" w:sz="4" w:space="0" w:color="000000"/>
               <w:bottom w:val="single" w:sz="4" w:space="0" w:color="000000"/>
@@ -11044,7 +11044,7 @@
         </w:tc>
         <w:tc>
           <w:tcPr>
-            <w:tcW w:w="982" w:type="dxa"/>
+            <w:tcW w:w="980" w:type="dxa"/>
             <w:tcBorders>
               <w:start w:val="single" w:sz="4" w:space="0" w:color="000000"/>
               <w:bottom w:val="single" w:sz="4" w:space="0" w:color="000000"/>
@@ -11149,7 +11149,7 @@
         </w:tc>
         <w:tc>
           <w:tcPr>
-            <w:tcW w:w="966" w:type="dxa"/>
+            <w:tcW w:w="968" w:type="dxa"/>
             <w:tcBorders>
               <w:start w:val="single" w:sz="4" w:space="0" w:color="000000"/>
               <w:bottom w:val="single" w:sz="4" w:space="0" w:color="000000"/>
@@ -11319,7 +11319,7 @@
       </w:pPr>
       <w:r>
         <w:drawing>
-          <wp:anchor behindDoc="0" distT="0" distB="0" distL="0" distR="0" simplePos="0" locked="0" layoutInCell="0" allowOverlap="1" relativeHeight="284">
+          <wp:anchor behindDoc="0" distT="0" distB="0" distL="0" distR="0" simplePos="0" locked="0" layoutInCell="0" allowOverlap="1" relativeHeight="286">
             <wp:simplePos x="0" y="0"/>
             <wp:positionH relativeFrom="column">
               <wp:align>center</wp:align>
@@ -11470,7 +11470,7 @@
       </w:pPr>
       <w:r>
         <w:drawing>
-          <wp:anchor behindDoc="0" distT="0" distB="0" distL="0" distR="0" simplePos="0" locked="0" layoutInCell="0" allowOverlap="1" relativeHeight="285">
+          <wp:anchor behindDoc="0" distT="0" distB="0" distL="0" distR="0" simplePos="0" locked="0" layoutInCell="0" allowOverlap="1" relativeHeight="287">
             <wp:simplePos x="0" y="0"/>
             <wp:positionH relativeFrom="column">
               <wp:align>center</wp:align>
@@ -12934,7 +12934,7 @@
           <w:szCs w:val="28"/>
           <w:lang w:val="en-US"/>
         </w:rPr>
-        <w:t xml:space="preserve">Завдання 7. </w:t>
+        <w:t xml:space="preserve">Завдання 8. </w:t>
       </w:r>
       <w:r>
         <w:rPr>
@@ -14799,7 +14799,7 @@
           <w:szCs w:val="28"/>
           <w:lang w:val="en-US"/>
         </w:rPr>
-        <w:t xml:space="preserve">Завдання 8. </w:t>
+        <w:t xml:space="preserve">Завдання 9. </w:t>
       </w:r>
       <w:r>
         <w:rPr>
@@ -15207,7 +15207,7 @@
           <w:szCs w:val="28"/>
           <w:lang w:val="en-US"/>
         </w:rPr>
-        <w:t xml:space="preserve">Завдання 9. </w:t>
+        <w:t xml:space="preserve">Завдання 10. </w:t>
       </w:r>
       <w:r>
         <w:rPr>
@@ -15247,7 +15247,7 @@
         <w:rPr/>
         <w:drawing>
           <wp:inline distT="0" distB="0" distL="0" distR="0">
-            <wp:extent cx="2837815" cy="1468755"/>
+            <wp:extent cx="3772535" cy="1845945"/>
             <wp:effectExtent l="0" t="0" r="0" b="0"/>
             <wp:docPr id="50" name="Image50"/>
             <wp:cNvGraphicFramePr>
@@ -15271,7 +15271,7 @@
                   <pic:spPr bwMode="auto">
                     <a:xfrm>
                       <a:off x="0" y="0"/>
-                      <a:ext cx="2837815" cy="1468755"/>
+                      <a:ext cx="3772535" cy="1845945"/>
                     </a:xfrm>
                     <a:prstGeom prst="rect">
                       <a:avLst/>
@@ -15345,7 +15345,7 @@
         <w:rPr/>
         <w:drawing>
           <wp:inline distT="0" distB="0" distL="0" distR="0">
-            <wp:extent cx="2847340" cy="1458595"/>
+            <wp:extent cx="3621405" cy="1978660"/>
             <wp:effectExtent l="0" t="0" r="0" b="0"/>
             <wp:docPr id="51" name="Image51"/>
             <wp:cNvGraphicFramePr>
@@ -15369,7 +15369,7 @@
                   <pic:spPr bwMode="auto">
                     <a:xfrm>
                       <a:off x="0" y="0"/>
-                      <a:ext cx="2847340" cy="1458595"/>
+                      <a:ext cx="3621405" cy="1978660"/>
                     </a:xfrm>
                     <a:prstGeom prst="rect">
                       <a:avLst/>
@@ -15430,6 +15430,247 @@
         <w:spacing w:lineRule="auto" w:line="360" w:before="0" w:after="0"/>
         <w:ind w:firstLine="809" w:start="0" w:end="0"/>
         <w:jc w:val="both"/>
+        <w:rPr>
+          <w:rFonts w:eastAsia="Helvetica-Bold"/>
+          <w:b/>
+          <w:bCs/>
+          <w:sz w:val="28"/>
+          <w:szCs w:val="28"/>
+          <w:lang w:val="en-US"/>
+        </w:rPr>
+      </w:pPr>
+      <w:r>
+        <w:rPr>
+          <w:rFonts w:eastAsia="Helvetica-Bold"/>
+          <w:b/>
+          <w:bCs/>
+          <w:sz w:val="28"/>
+          <w:szCs w:val="28"/>
+          <w:lang w:val="en-US"/>
+        </w:rPr>
+        <w:t xml:space="preserve">Завдання 11. </w:t>
+      </w:r>
+      <w:r>
+        <w:rPr>
+          <w:rFonts w:eastAsia="Helvetica-Bold"/>
+          <w:b w:val="false"/>
+          <w:bCs w:val="false"/>
+          <w:sz w:val="28"/>
+          <w:szCs w:val="28"/>
+          <w:lang w:val="en-US"/>
+        </w:rPr>
+        <w:t>На кожному комутаторі у таблицях комутації встановити статичні відповідності для фізичних адрес серверів, комутаторів та інтерфейса маршрутизатора. Дослідити процес використання таблиць комутації на обох комутаторах мережі для даних налагоджень під час проведення обміну даними між пристроями.</w:t>
+      </w:r>
+    </w:p>
+    <w:p>
+      <w:pPr>
+        <w:pStyle w:val="Normal"/>
+        <w:widowControl/>
+        <w:tabs>
+          <w:tab w:val="clear" w:pos="567"/>
+          <w:tab w:val="left" w:pos="0" w:leader="none"/>
+        </w:tabs>
+        <w:suppressAutoHyphens w:val="true"/>
+        <w:bidi w:val="0"/>
+        <w:spacing w:lineRule="auto" w:line="360" w:before="0" w:after="0"/>
+        <w:ind w:hanging="0" w:start="0" w:end="0"/>
+        <w:jc w:val="center"/>
+        <w:rPr>
+          <w:rFonts w:eastAsia="Helvetica-Bold"/>
+          <w:b w:val="false"/>
+          <w:bCs w:val="false"/>
+          <w:sz w:val="28"/>
+          <w:szCs w:val="28"/>
+          <w:lang w:val="en-US"/>
+        </w:rPr>
+      </w:pPr>
+      <w:r>
+        <w:rPr/>
+        <w:drawing>
+          <wp:inline distT="0" distB="0" distL="0" distR="0">
+            <wp:extent cx="5117465" cy="2451100"/>
+            <wp:effectExtent l="0" t="0" r="0" b="0"/>
+            <wp:docPr id="52" name="Image52"/>
+            <wp:cNvGraphicFramePr>
+              <a:graphicFrameLocks xmlns:a="http://schemas.openxmlformats.org/drawingml/2006/main" noChangeAspect="1"/>
+            </wp:cNvGraphicFramePr>
+            <a:graphic xmlns:a="http://schemas.openxmlformats.org/drawingml/2006/main">
+              <a:graphicData uri="http://schemas.openxmlformats.org/drawingml/2006/picture">
+                <pic:pic xmlns:pic="http://schemas.openxmlformats.org/drawingml/2006/picture">
+                  <pic:nvPicPr>
+                    <pic:cNvPr id="52" name="Image52"/>
+                    <pic:cNvPicPr>
+                      <a:picLocks noChangeAspect="1" noChangeArrowheads="1"/>
+                    </pic:cNvPicPr>
+                  </pic:nvPicPr>
+                  <pic:blipFill>
+                    <a:blip r:embed="rId53"/>
+                    <a:stretch>
+                      <a:fillRect/>
+                    </a:stretch>
+                  </pic:blipFill>
+                  <pic:spPr bwMode="auto">
+                    <a:xfrm>
+                      <a:off x="0" y="0"/>
+                      <a:ext cx="5117465" cy="2451100"/>
+                    </a:xfrm>
+                    <a:prstGeom prst="rect">
+                      <a:avLst/>
+                    </a:prstGeom>
+                    <a:noFill/>
+                  </pic:spPr>
+                </pic:pic>
+              </a:graphicData>
+            </a:graphic>
+          </wp:inline>
+        </w:drawing>
+      </w:r>
+    </w:p>
+    <w:p>
+      <w:pPr>
+        <w:pStyle w:val="Normal"/>
+        <w:widowControl/>
+        <w:tabs>
+          <w:tab w:val="clear" w:pos="567"/>
+          <w:tab w:val="left" w:pos="0" w:leader="none"/>
+        </w:tabs>
+        <w:suppressAutoHyphens w:val="true"/>
+        <w:bidi w:val="0"/>
+        <w:spacing w:lineRule="auto" w:line="360" w:before="0" w:after="0"/>
+        <w:ind w:hanging="0" w:start="0" w:end="0"/>
+        <w:jc w:val="center"/>
+        <w:rPr>
+          <w:rFonts w:eastAsia="Helvetica-Bold"/>
+          <w:b w:val="false"/>
+          <w:bCs w:val="false"/>
+          <w:sz w:val="28"/>
+          <w:szCs w:val="28"/>
+          <w:lang w:val="en-US"/>
+        </w:rPr>
+      </w:pPr>
+      <w:r>
+        <w:rPr>
+          <w:rFonts w:eastAsia="Helvetica-Bold"/>
+          <w:b w:val="false"/>
+          <w:bCs w:val="false"/>
+          <w:sz w:val="28"/>
+          <w:szCs w:val="28"/>
+          <w:lang w:val="en-US"/>
+        </w:rPr>
+        <w:t>Рис. 53. Встановлення статичних відповідностей на комутаторі SW-63-24-1</w:t>
+      </w:r>
+    </w:p>
+    <w:p>
+      <w:pPr>
+        <w:pStyle w:val="Normal"/>
+        <w:widowControl/>
+        <w:tabs>
+          <w:tab w:val="clear" w:pos="567"/>
+          <w:tab w:val="left" w:pos="0" w:leader="none"/>
+        </w:tabs>
+        <w:suppressAutoHyphens w:val="true"/>
+        <w:bidi w:val="0"/>
+        <w:spacing w:lineRule="auto" w:line="360" w:before="0" w:after="0"/>
+        <w:ind w:hanging="0" w:start="0" w:end="0"/>
+        <w:jc w:val="center"/>
+        <w:rPr>
+          <w:rFonts w:eastAsia="Helvetica-Bold"/>
+          <w:b w:val="false"/>
+          <w:bCs w:val="false"/>
+          <w:sz w:val="28"/>
+          <w:szCs w:val="28"/>
+          <w:lang w:val="en-US"/>
+        </w:rPr>
+      </w:pPr>
+      <w:r>
+        <w:rPr/>
+        <w:drawing>
+          <wp:inline distT="0" distB="0" distL="0" distR="0">
+            <wp:extent cx="5189855" cy="2042795"/>
+            <wp:effectExtent l="0" t="0" r="0" b="0"/>
+            <wp:docPr id="53" name="Image53"/>
+            <wp:cNvGraphicFramePr>
+              <a:graphicFrameLocks xmlns:a="http://schemas.openxmlformats.org/drawingml/2006/main" noChangeAspect="1"/>
+            </wp:cNvGraphicFramePr>
+            <a:graphic xmlns:a="http://schemas.openxmlformats.org/drawingml/2006/main">
+              <a:graphicData uri="http://schemas.openxmlformats.org/drawingml/2006/picture">
+                <pic:pic xmlns:pic="http://schemas.openxmlformats.org/drawingml/2006/picture">
+                  <pic:nvPicPr>
+                    <pic:cNvPr id="53" name="Image53"/>
+                    <pic:cNvPicPr>
+                      <a:picLocks noChangeAspect="1" noChangeArrowheads="1"/>
+                    </pic:cNvPicPr>
+                  </pic:nvPicPr>
+                  <pic:blipFill>
+                    <a:blip r:embed="rId54"/>
+                    <a:stretch>
+                      <a:fillRect/>
+                    </a:stretch>
+                  </pic:blipFill>
+                  <pic:spPr bwMode="auto">
+                    <a:xfrm>
+                      <a:off x="0" y="0"/>
+                      <a:ext cx="5189855" cy="2042795"/>
+                    </a:xfrm>
+                    <a:prstGeom prst="rect">
+                      <a:avLst/>
+                    </a:prstGeom>
+                    <a:noFill/>
+                  </pic:spPr>
+                </pic:pic>
+              </a:graphicData>
+            </a:graphic>
+          </wp:inline>
+        </w:drawing>
+      </w:r>
+    </w:p>
+    <w:p>
+      <w:pPr>
+        <w:pStyle w:val="Normal"/>
+        <w:widowControl/>
+        <w:tabs>
+          <w:tab w:val="clear" w:pos="567"/>
+          <w:tab w:val="left" w:pos="0" w:leader="none"/>
+        </w:tabs>
+        <w:suppressAutoHyphens w:val="true"/>
+        <w:bidi w:val="0"/>
+        <w:spacing w:lineRule="auto" w:line="360" w:before="0" w:after="0"/>
+        <w:ind w:hanging="0" w:start="0" w:end="0"/>
+        <w:jc w:val="center"/>
+        <w:rPr>
+          <w:rFonts w:eastAsia="Helvetica-Bold"/>
+          <w:b w:val="false"/>
+          <w:bCs w:val="false"/>
+          <w:sz w:val="28"/>
+          <w:szCs w:val="28"/>
+          <w:lang w:val="en-US"/>
+        </w:rPr>
+      </w:pPr>
+      <w:r>
+        <w:rPr>
+          <w:rFonts w:eastAsia="Helvetica-Bold"/>
+          <w:b w:val="false"/>
+          <w:bCs w:val="false"/>
+          <w:sz w:val="28"/>
+          <w:szCs w:val="28"/>
+          <w:lang w:val="en-US"/>
+        </w:rPr>
+        <w:t>Рис. 54. Встановлення статичних відповідностей на комутаторі SW-63-24-2</w:t>
+      </w:r>
+    </w:p>
+    <w:p>
+      <w:pPr>
+        <w:pStyle w:val="Normal"/>
+        <w:widowControl/>
+        <w:tabs>
+          <w:tab w:val="clear" w:pos="567"/>
+          <w:tab w:val="left" w:pos="0" w:leader="none"/>
+        </w:tabs>
+        <w:suppressAutoHyphens w:val="true"/>
+        <w:bidi w:val="0"/>
+        <w:spacing w:lineRule="auto" w:line="360" w:before="0" w:after="0"/>
+        <w:ind w:firstLine="809" w:start="0" w:end="0"/>
+        <w:jc w:val="both"/>
         <w:rPr/>
       </w:pPr>
       <w:r>
@@ -15456,9 +15697,9 @@
       </w:r>
     </w:p>
     <w:sectPr>
-      <w:headerReference w:type="even" r:id="rId53"/>
-      <w:headerReference w:type="default" r:id="rId54"/>
-      <w:headerReference w:type="first" r:id="rId55"/>
+      <w:headerReference w:type="even" r:id="rId55"/>
+      <w:headerReference w:type="default" r:id="rId56"/>
+      <w:headerReference w:type="first" r:id="rId57"/>
       <w:type w:val="nextPage"/>
       <w:pgSz w:w="11906" w:h="16838"/>
       <w:pgMar w:left="1418" w:right="567" w:gutter="0" w:header="709" w:top="766" w:footer="0" w:bottom="1701"/>
@@ -15498,7 +15739,7 @@
       <mc:AlternateContent>
         <mc:Choice Requires="wpg">
           <w:drawing>
-            <wp:anchor behindDoc="1" distT="13335" distB="13335" distL="13335" distR="9525" simplePos="0" locked="0" layoutInCell="1" allowOverlap="1" relativeHeight="249" wp14:anchorId="10994A40">
+            <wp:anchor behindDoc="1" distT="13335" distB="13335" distL="13335" distR="9525" simplePos="0" locked="0" layoutInCell="1" allowOverlap="1" relativeHeight="251" wp14:anchorId="10994A40">
               <wp:simplePos x="0" y="0"/>
               <wp:positionH relativeFrom="column">
                 <wp:posOffset>-229235</wp:posOffset>
@@ -15509,7 +15750,7 @@
               <wp:extent cx="6656705" cy="10290175"/>
               <wp:effectExtent l="13335" t="13335" r="9525" b="13335"/>
               <wp:wrapNone/>
-              <wp:docPr id="52" name="Группа 60"/>
+              <wp:docPr id="54" name="Группа 60"/>
               <a:graphic xmlns:a="http://schemas.openxmlformats.org/drawingml/2006/main">
                 <a:graphicData uri="http://schemas.microsoft.com/office/word/2010/wordprocessingGroup">
                   <wpg:wgp>
@@ -15523,12 +15764,12 @@
                       </a:xfrm>
                     </wpg:grpSpPr>
                     <wps:wsp>
-                      <wps:cNvPr id="53" name="Rectangle 2"/>
+                      <wps:cNvPr id="55" name="Rectangle 2"/>
                       <wps:cNvSpPr/>
                       <wps:spPr>
                         <a:xfrm>
                           <a:off x="748080" y="9753120"/>
-                          <a:ext cx="852120" cy="163800"/>
+                          <a:ext cx="851040" cy="162720"/>
                         </a:xfrm>
                         <a:prstGeom prst="rect">
                           <a:avLst/>
@@ -15617,12 +15858,12 @@
                           </a:xfrm>
                         </wpg:grpSpPr>
                         <wps:wsp>
-                          <wps:cNvPr id="54" name="Rectangle 5"/>
+                          <wps:cNvPr id="56" name="Rectangle 5"/>
                           <wps:cNvSpPr/>
                           <wps:spPr>
                             <a:xfrm>
                               <a:off x="0" y="0"/>
-                              <a:ext cx="6642720" cy="10278720"/>
+                              <a:ext cx="6641640" cy="10277640"/>
                             </a:xfrm>
                             <a:prstGeom prst="rect">
                               <a:avLst/>
@@ -15894,12 +16135,12 @@
                           <wps:bodyPr/>
                         </wps:wsp>
                         <wps:wsp>
-                          <wps:cNvPr id="55" name="Rectangle 16"/>
+                          <wps:cNvPr id="57" name="Rectangle 16"/>
                           <wps:cNvSpPr/>
                           <wps:spPr>
                             <a:xfrm>
                               <a:off x="17640" y="10120680"/>
-                              <a:ext cx="316080" cy="142200"/>
+                              <a:ext cx="315000" cy="141120"/>
                             </a:xfrm>
                             <a:prstGeom prst="rect">
                               <a:avLst/>
@@ -15941,12 +16182,12 @@
                           </wps:bodyPr>
                         </wps:wsp>
                         <wps:wsp>
-                          <wps:cNvPr id="56" name="Rectangle 17"/>
+                          <wps:cNvPr id="58" name="Rectangle 17"/>
                           <wps:cNvSpPr/>
                           <wps:spPr>
                             <a:xfrm>
                               <a:off x="379080" y="10120680"/>
-                              <a:ext cx="316080" cy="142200"/>
+                              <a:ext cx="315000" cy="141120"/>
                             </a:xfrm>
                             <a:prstGeom prst="rect">
                               <a:avLst/>
@@ -15988,12 +16229,12 @@
                           </wps:bodyPr>
                         </wps:wsp>
                         <wps:wsp>
-                          <wps:cNvPr id="57" name="Rectangle 18"/>
+                          <wps:cNvPr id="59" name="Rectangle 18"/>
                           <wps:cNvSpPr/>
                           <wps:spPr>
                             <a:xfrm>
                               <a:off x="754920" y="10120680"/>
-                              <a:ext cx="839520" cy="142200"/>
+                              <a:ext cx="838080" cy="141120"/>
                             </a:xfrm>
                             <a:prstGeom prst="rect">
                               <a:avLst/>
@@ -16122,12 +16363,12 @@
                           </wps:bodyPr>
                         </wps:wsp>
                         <wps:wsp>
-                          <wps:cNvPr id="58" name="Rectangle 19"/>
+                          <wps:cNvPr id="60" name="Rectangle 19"/>
                           <wps:cNvSpPr/>
                           <wps:spPr>
                             <a:xfrm>
                               <a:off x="1659240" y="10120680"/>
-                              <a:ext cx="493920" cy="142200"/>
+                              <a:ext cx="492840" cy="141120"/>
                             </a:xfrm>
                             <a:prstGeom prst="rect">
                               <a:avLst/>
@@ -16169,12 +16410,12 @@
                           </wps:bodyPr>
                         </wps:wsp>
                         <wps:wsp>
-                          <wps:cNvPr id="59" name="Rectangle 20"/>
+                          <wps:cNvPr id="61" name="Rectangle 20"/>
                           <wps:cNvSpPr/>
                           <wps:spPr>
                             <a:xfrm>
                               <a:off x="2198880" y="10120680"/>
-                              <a:ext cx="316080" cy="142200"/>
+                              <a:ext cx="315000" cy="141120"/>
                             </a:xfrm>
                             <a:prstGeom prst="rect">
                               <a:avLst/>
@@ -16216,12 +16457,12 @@
                           </wps:bodyPr>
                         </wps:wsp>
                         <wps:wsp>
-                          <wps:cNvPr id="60" name="Rectangle 21"/>
+                          <wps:cNvPr id="62" name="Rectangle 21"/>
                           <wps:cNvSpPr/>
                           <wps:spPr>
                             <a:xfrm>
                               <a:off x="6310080" y="9769320"/>
-                              <a:ext cx="316080" cy="141480"/>
+                              <a:ext cx="315000" cy="140400"/>
                             </a:xfrm>
                             <a:prstGeom prst="rect">
                               <a:avLst/>
@@ -16263,12 +16504,12 @@
                           </wps:bodyPr>
                         </wps:wsp>
                         <wps:wsp>
-                          <wps:cNvPr id="61" name="Rectangle 22"/>
+                          <wps:cNvPr id="63" name="Rectangle 22"/>
                           <wps:cNvSpPr/>
                           <wps:spPr>
                             <a:xfrm>
                               <a:off x="6310080" y="10005120"/>
-                              <a:ext cx="316080" cy="200520"/>
+                              <a:ext cx="315000" cy="199440"/>
                             </a:xfrm>
                             <a:prstGeom prst="rect">
                               <a:avLst/>
@@ -16351,12 +16592,12 @@
                           </wps:bodyPr>
                         </wps:wsp>
                         <wps:wsp>
-                          <wps:cNvPr id="62" name="Rectangle 23"/>
+                          <wps:cNvPr id="64" name="Rectangle 23"/>
                           <wps:cNvSpPr/>
                           <wps:spPr>
                             <a:xfrm>
                               <a:off x="2578680" y="9894600"/>
-                              <a:ext cx="3670920" cy="228600"/>
+                              <a:ext cx="3669840" cy="227160"/>
                             </a:xfrm>
                             <a:prstGeom prst="rect">
                               <a:avLst/>
@@ -16503,12 +16744,12 @@
                         </wps:wsp>
                       </wpg:grpSp>
                       <wps:wsp>
-                        <wps:cNvPr id="63" name="Rectangle 24"/>
+                        <wps:cNvPr id="65" name="Rectangle 24"/>
                         <wps:cNvSpPr/>
                         <wps:spPr>
                           <a:xfrm>
                             <a:off x="748080" y="9928080"/>
-                            <a:ext cx="866880" cy="160200"/>
+                            <a:ext cx="865440" cy="158760"/>
                           </a:xfrm>
                           <a:prstGeom prst="rect">
                             <a:avLst/>
@@ -16558,7 +16799,7 @@
         <mc:Fallback>
           <w:pict>
             <v:group id="shape_0" alt="Группа 60" style="position:absolute;margin-left:-18.05pt;margin-top:-20.95pt;width:524.1pt;height:810.2pt" coordorigin="-361,-419" coordsize="10482,16204">
-              <v:rect id="shape_0" ID="Rectangle 2" path="m0,0l-2147483645,0l-2147483645,-2147483646l0,-2147483646xe" stroked="f" o:allowincell="f" style="position:absolute;left:817;top:14940;width:1341;height:257;mso-wrap-style:square;v-text-anchor:top">
+              <v:rect id="shape_0" ID="Rectangle 2" path="m0,0l-2147483645,0l-2147483645,-2147483646l0,-2147483646xe" stroked="f" o:allowincell="f" style="position:absolute;left:817;top:14940;width:1339;height:255;mso-wrap-style:square;v-text-anchor:top">
                 <v:fill o:detectmouseclick="t" on="false"/>
                 <v:stroke color="#3465a4" joinstyle="round" endcap="flat"/>
                 <v:textbox>
@@ -16617,7 +16858,7 @@
               </v:rect>
               <v:group id="shape_0" style="position:absolute;left:-361;top:-419;width:10482;height:16204">
                 <v:group id="shape_0" style="position:absolute;left:-361;top:-419;width:10482;height:16204">
-                  <v:rect id="shape_0" ID="Rectangle 5" path="m0,0l-2147483645,0l-2147483645,-2147483646l0,-2147483646xe" stroked="t" o:allowincell="f" style="position:absolute;left:-361;top:-419;width:10460;height:16186;mso-wrap-style:none;v-text-anchor:middle">
+                  <v:rect id="shape_0" ID="Rectangle 5" path="m0,0l-2147483645,0l-2147483645,-2147483646l0,-2147483646xe" stroked="t" o:allowincell="f" style="position:absolute;left:-361;top:-419;width:10458;height:16184;mso-wrap-style:none;v-text-anchor:middle">
                     <v:fill o:detectmouseclick="t" on="false"/>
                     <v:stroke color="black" weight="25560" joinstyle="miter" endcap="flat"/>
                     <w10:wrap type="none"/>
@@ -16672,7 +16913,7 @@
                     <v:fill o:detectmouseclick="t" on="false"/>
                     <w10:wrap type="none"/>
                   </v:line>
-                  <v:rect id="shape_0" ID="Rectangle 16" path="m0,0l-2147483645,0l-2147483645,-2147483646l0,-2147483646xe" stroked="f" o:allowincell="f" style="position:absolute;left:-333;top:15519;width:497;height:223;mso-wrap-style:square;v-text-anchor:top">
+                  <v:rect id="shape_0" ID="Rectangle 16" path="m0,0l-2147483645,0l-2147483645,-2147483646l0,-2147483646xe" stroked="f" o:allowincell="f" style="position:absolute;left:-333;top:15519;width:495;height:221;mso-wrap-style:square;v-text-anchor:top">
                     <v:fill o:detectmouseclick="t" on="false"/>
                     <v:stroke color="#3465a4" joinstyle="round" endcap="flat"/>
                     <v:textbox>
@@ -16698,7 +16939,7 @@
                     </v:textbox>
                     <w10:wrap type="none"/>
                   </v:rect>
-                  <v:rect id="shape_0" ID="Rectangle 17" path="m0,0l-2147483645,0l-2147483645,-2147483646l0,-2147483646xe" stroked="f" o:allowincell="f" style="position:absolute;left:236;top:15519;width:497;height:223;mso-wrap-style:square;v-text-anchor:top">
+                  <v:rect id="shape_0" ID="Rectangle 17" path="m0,0l-2147483645,0l-2147483645,-2147483646l0,-2147483646xe" stroked="f" o:allowincell="f" style="position:absolute;left:236;top:15519;width:495;height:221;mso-wrap-style:square;v-text-anchor:top">
                     <v:fill o:detectmouseclick="t" on="false"/>
                     <v:stroke color="#3465a4" joinstyle="round" endcap="flat"/>
                     <v:textbox>
@@ -16724,7 +16965,7 @@
                     </v:textbox>
                     <w10:wrap type="none"/>
                   </v:rect>
-                  <v:rect id="shape_0" ID="Rectangle 18" path="m0,0l-2147483645,0l-2147483645,-2147483646l0,-2147483646xe" stroked="f" o:allowincell="f" style="position:absolute;left:828;top:15519;width:1321;height:223;mso-wrap-style:square;v-text-anchor:top">
+                  <v:rect id="shape_0" ID="Rectangle 18" path="m0,0l-2147483645,0l-2147483645,-2147483646l0,-2147483646xe" stroked="f" o:allowincell="f" style="position:absolute;left:828;top:15519;width:1319;height:221;mso-wrap-style:square;v-text-anchor:top">
                     <v:fill o:detectmouseclick="t" on="false"/>
                     <v:stroke color="#3465a4" joinstyle="round" endcap="flat"/>
                     <v:textbox>
@@ -16837,7 +17078,7 @@
                     </v:textbox>
                     <w10:wrap type="none"/>
                   </v:rect>
-                  <v:rect id="shape_0" ID="Rectangle 19" path="m0,0l-2147483645,0l-2147483645,-2147483646l0,-2147483646xe" stroked="f" o:allowincell="f" style="position:absolute;left:2252;top:15519;width:777;height:223;mso-wrap-style:square;v-text-anchor:top">
+                  <v:rect id="shape_0" ID="Rectangle 19" path="m0,0l-2147483645,0l-2147483645,-2147483646l0,-2147483646xe" stroked="f" o:allowincell="f" style="position:absolute;left:2252;top:15519;width:775;height:221;mso-wrap-style:square;v-text-anchor:top">
                     <v:fill o:detectmouseclick="t" on="false"/>
                     <v:stroke color="#3465a4" joinstyle="round" endcap="flat"/>
                     <v:textbox>
@@ -16863,7 +17104,7 @@
                     </v:textbox>
                     <w10:wrap type="none"/>
                   </v:rect>
-                  <v:rect id="shape_0" ID="Rectangle 20" path="m0,0l-2147483645,0l-2147483645,-2147483646l0,-2147483646xe" stroked="f" o:allowincell="f" style="position:absolute;left:3102;top:15519;width:497;height:223;mso-wrap-style:square;v-text-anchor:top">
+                  <v:rect id="shape_0" ID="Rectangle 20" path="m0,0l-2147483645,0l-2147483645,-2147483646l0,-2147483646xe" stroked="f" o:allowincell="f" style="position:absolute;left:3102;top:15519;width:495;height:221;mso-wrap-style:square;v-text-anchor:top">
                     <v:fill o:detectmouseclick="t" on="false"/>
                     <v:stroke color="#3465a4" joinstyle="round" endcap="flat"/>
                     <v:textbox>
@@ -16889,7 +17130,7 @@
                     </v:textbox>
                     <w10:wrap type="none"/>
                   </v:rect>
-                  <v:rect id="shape_0" ID="Rectangle 21" path="m0,0l-2147483645,0l-2147483645,-2147483646l0,-2147483646xe" stroked="f" o:allowincell="f" style="position:absolute;left:9576;top:14966;width:497;height:222;mso-wrap-style:square;v-text-anchor:top">
+                  <v:rect id="shape_0" ID="Rectangle 21" path="m0,0l-2147483645,0l-2147483645,-2147483646l0,-2147483646xe" stroked="f" o:allowincell="f" style="position:absolute;left:9576;top:14966;width:495;height:220;mso-wrap-style:square;v-text-anchor:top">
                     <v:fill o:detectmouseclick="t" on="false"/>
                     <v:stroke color="#3465a4" joinstyle="round" endcap="flat"/>
                     <v:textbox>
@@ -16915,7 +17156,7 @@
                     </v:textbox>
                     <w10:wrap type="none"/>
                   </v:rect>
-                  <v:rect id="shape_0" ID="Rectangle 22" path="m0,0l-2147483645,0l-2147483645,-2147483646l0,-2147483646xe" stroked="f" o:allowincell="f" style="position:absolute;left:9576;top:15337;width:497;height:315;mso-wrap-style:square;v-text-anchor:top">
+                  <v:rect id="shape_0" ID="Rectangle 22" path="m0,0l-2147483645,0l-2147483645,-2147483646l0,-2147483646xe" stroked="f" o:allowincell="f" style="position:absolute;left:9576;top:15337;width:495;height:313;mso-wrap-style:square;v-text-anchor:top">
                     <v:fill o:detectmouseclick="t" on="false"/>
                     <v:stroke color="#3465a4" joinstyle="round" endcap="flat"/>
                     <v:textbox>
@@ -16982,7 +17223,7 @@
                     </v:textbox>
                     <w10:wrap type="none"/>
                   </v:rect>
-                  <v:rect id="shape_0" ID="Rectangle 23" path="m0,0l-2147483645,0l-2147483645,-2147483646l0,-2147483646xe" stroked="f" o:allowincell="f" style="position:absolute;left:3700;top:15163;width:5780;height:359;mso-wrap-style:square;v-text-anchor:top">
+                  <v:rect id="shape_0" ID="Rectangle 23" path="m0,0l-2147483645,0l-2147483645,-2147483646l0,-2147483646xe" stroked="f" o:allowincell="f" style="position:absolute;left:3700;top:15163;width:5778;height:357;mso-wrap-style:square;v-text-anchor:top">
                     <v:fill o:detectmouseclick="t" on="false"/>
                     <v:stroke color="#3465a4" joinstyle="round" endcap="flat"/>
                     <v:textbox>
@@ -17113,7 +17354,7 @@
                     <w10:wrap type="none"/>
                   </v:rect>
                 </v:group>
-                <v:rect id="shape_0" ID="Rectangle 24" path="m0,0l-2147483645,0l-2147483645,-2147483646l0,-2147483646xe" stroked="f" o:allowincell="f" style="position:absolute;left:817;top:15216;width:1364;height:251;mso-wrap-style:none;v-text-anchor:middle">
+                <v:rect id="shape_0" ID="Rectangle 24" path="m0,0l-2147483645,0l-2147483645,-2147483646l0,-2147483646xe" stroked="f" o:allowincell="f" style="position:absolute;left:817;top:15216;width:1362;height:249;mso-wrap-style:none;v-text-anchor:middle">
                   <v:fill o:detectmouseclick="t" on="false"/>
                   <v:stroke color="#3465a4" joinstyle="round" endcap="flat"/>
                   <v:textbox>
@@ -17160,7 +17401,7 @@
       <mc:AlternateContent>
         <mc:Choice Requires="wpg">
           <w:drawing>
-            <wp:anchor behindDoc="1" distT="13335" distB="12065" distL="13335" distR="12065" simplePos="0" locked="0" layoutInCell="1" allowOverlap="1" relativeHeight="260" wp14:anchorId="10994A42">
+            <wp:anchor behindDoc="1" distT="13335" distB="12065" distL="13335" distR="12065" simplePos="0" locked="0" layoutInCell="1" allowOverlap="1" relativeHeight="262" wp14:anchorId="10994A42">
               <wp:simplePos x="0" y="0"/>
               <wp:positionH relativeFrom="column">
                 <wp:posOffset>-229870</wp:posOffset>
@@ -17171,7 +17412,7 @@
               <wp:extent cx="6656070" cy="10290175"/>
               <wp:effectExtent l="13335" t="13335" r="12065" b="12065"/>
               <wp:wrapNone/>
-              <wp:docPr id="64" name="Группа 10"/>
+              <wp:docPr id="66" name="Группа 10"/>
               <a:graphic xmlns:a="http://schemas.openxmlformats.org/drawingml/2006/main">
                 <a:graphicData uri="http://schemas.microsoft.com/office/word/2010/wordprocessingGroup">
                   <wpg:wgp>
@@ -17185,12 +17426,12 @@
                       </a:xfrm>
                     </wpg:grpSpPr>
                     <wps:wsp>
-                      <wps:cNvPr id="65" name="Rectangle 26"/>
+                      <wps:cNvPr id="67" name="Rectangle 26"/>
                       <wps:cNvSpPr/>
                       <wps:spPr>
                         <a:xfrm>
                           <a:off x="0" y="0"/>
-                          <a:ext cx="6642720" cy="10278720"/>
+                          <a:ext cx="6641640" cy="10277640"/>
                         </a:xfrm>
                         <a:prstGeom prst="rect">
                           <a:avLst/>
@@ -17437,12 +17678,12 @@
                       <wps:bodyPr/>
                     </wps:wsp>
                     <wps:wsp>
-                      <wps:cNvPr id="66" name="Rectangle 36"/>
+                      <wps:cNvPr id="68" name="Rectangle 36"/>
                       <wps:cNvSpPr/>
                       <wps:spPr>
                         <a:xfrm>
                           <a:off x="17640" y="9220680"/>
-                          <a:ext cx="276840" cy="142200"/>
+                          <a:ext cx="275760" cy="141120"/>
                         </a:xfrm>
                         <a:prstGeom prst="rect">
                           <a:avLst/>
@@ -17492,12 +17733,12 @@
                       </wps:bodyPr>
                     </wps:wsp>
                     <wps:wsp>
-                      <wps:cNvPr id="67" name="Rectangle 37"/>
+                      <wps:cNvPr id="69" name="Rectangle 37"/>
                       <wps:cNvSpPr/>
                       <wps:spPr>
                         <a:xfrm>
                           <a:off x="349920" y="9220680"/>
-                          <a:ext cx="349200" cy="142200"/>
+                          <a:ext cx="348120" cy="141120"/>
                         </a:xfrm>
                         <a:prstGeom prst="rect">
                           <a:avLst/>
@@ -17541,12 +17782,12 @@
                       </wps:bodyPr>
                     </wps:wsp>
                     <wps:wsp>
-                      <wps:cNvPr id="68" name="Rectangle 38"/>
+                      <wps:cNvPr id="70" name="Rectangle 38"/>
                       <wps:cNvSpPr/>
                       <wps:spPr>
                         <a:xfrm>
                           <a:off x="754920" y="9220680"/>
-                          <a:ext cx="839520" cy="142200"/>
+                          <a:ext cx="838080" cy="141120"/>
                         </a:xfrm>
                         <a:prstGeom prst="rect">
                           <a:avLst/>
@@ -17598,12 +17839,12 @@
                       </wps:bodyPr>
                     </wps:wsp>
                     <wps:wsp>
-                      <wps:cNvPr id="69" name="Rectangle 39"/>
+                      <wps:cNvPr id="71" name="Rectangle 39"/>
                       <wps:cNvSpPr/>
                       <wps:spPr>
                         <a:xfrm>
                           <a:off x="1659240" y="9220680"/>
-                          <a:ext cx="493920" cy="142200"/>
+                          <a:ext cx="492840" cy="141120"/>
                         </a:xfrm>
                         <a:prstGeom prst="rect">
                           <a:avLst/>
@@ -17647,12 +17888,12 @@
                       </wps:bodyPr>
                     </wps:wsp>
                     <wps:wsp>
-                      <wps:cNvPr id="70" name="Rectangle 40"/>
+                      <wps:cNvPr id="72" name="Rectangle 40"/>
                       <wps:cNvSpPr/>
                       <wps:spPr>
                         <a:xfrm>
                           <a:off x="2198880" y="9220680"/>
-                          <a:ext cx="316080" cy="142200"/>
+                          <a:ext cx="315000" cy="141120"/>
                         </a:xfrm>
                         <a:prstGeom prst="rect">
                           <a:avLst/>
@@ -17696,12 +17937,12 @@
                       </wps:bodyPr>
                     </wps:wsp>
                     <wps:wsp>
-                      <wps:cNvPr id="71" name="Rectangle 41"/>
+                      <wps:cNvPr id="73" name="Rectangle 41"/>
                       <wps:cNvSpPr/>
                       <wps:spPr>
                         <a:xfrm>
                           <a:off x="5304240" y="9399240"/>
-                          <a:ext cx="474480" cy="141480"/>
+                          <a:ext cx="473040" cy="140400"/>
                         </a:xfrm>
                         <a:prstGeom prst="rect">
                           <a:avLst/>
@@ -17742,12 +17983,12 @@
                       </wps:bodyPr>
                     </wps:wsp>
                     <wps:wsp>
-                      <wps:cNvPr id="72" name="Rectangle 42"/>
+                      <wps:cNvPr id="74" name="Rectangle 42"/>
                       <wps:cNvSpPr/>
                       <wps:spPr>
                         <a:xfrm>
                           <a:off x="5304240" y="9587160"/>
-                          <a:ext cx="474480" cy="142200"/>
+                          <a:ext cx="473040" cy="141120"/>
                         </a:xfrm>
                         <a:prstGeom prst="rect">
                           <a:avLst/>
@@ -17789,12 +18030,12 @@
                       </wps:bodyPr>
                     </wps:wsp>
                     <wps:wsp>
-                      <wps:cNvPr id="73" name="Rectangle 43"/>
+                      <wps:cNvPr id="75" name="Rectangle 43"/>
                       <wps:cNvSpPr/>
                       <wps:spPr>
                         <a:xfrm>
                           <a:off x="2585880" y="8977680"/>
-                          <a:ext cx="3975840" cy="226080"/>
+                          <a:ext cx="3974400" cy="224640"/>
                         </a:xfrm>
                         <a:prstGeom prst="rect">
                           <a:avLst/>
@@ -18047,16 +18288,16 @@
                       <wpg:grpSpPr>
                         <a:xfrm>
                           <a:off x="12600" y="9387720"/>
-                          <a:ext cx="1600920" cy="167040"/>
+                          <a:ext cx="1599480" cy="165600"/>
                         </a:xfrm>
                       </wpg:grpSpPr>
                       <wps:wsp>
-                        <wps:cNvPr id="74" name="Rectangle 50"/>
+                        <wps:cNvPr id="76" name="Rectangle 50"/>
                         <wps:cNvSpPr/>
                         <wps:spPr>
                           <a:xfrm>
                             <a:off x="0" y="15840"/>
-                            <a:ext cx="690840" cy="142200"/>
+                            <a:ext cx="689760" cy="141120"/>
                           </a:xfrm>
                           <a:prstGeom prst="rect">
                             <a:avLst/>
@@ -18109,12 +18350,12 @@
                         </wps:bodyPr>
                       </wps:wsp>
                       <wps:wsp>
-                        <wps:cNvPr id="75" name="Rectangle 51"/>
+                        <wps:cNvPr id="77" name="Rectangle 51"/>
                         <wps:cNvSpPr/>
                         <wps:spPr>
                           <a:xfrm>
                             <a:off x="734040" y="0"/>
-                            <a:ext cx="866880" cy="167040"/>
+                            <a:ext cx="865440" cy="165600"/>
                           </a:xfrm>
                           <a:prstGeom prst="rect">
                             <a:avLst/>
@@ -18181,16 +18422,16 @@
                       <wpg:grpSpPr>
                         <a:xfrm>
                           <a:off x="12600" y="9582120"/>
-                          <a:ext cx="1581120" cy="142200"/>
+                          <a:ext cx="1580040" cy="141120"/>
                         </a:xfrm>
                       </wpg:grpSpPr>
                       <wps:wsp>
-                        <wps:cNvPr id="76" name="Rectangle 53"/>
+                        <wps:cNvPr id="78" name="Rectangle 53"/>
                         <wps:cNvSpPr/>
                         <wps:spPr>
                           <a:xfrm>
                             <a:off x="0" y="0"/>
-                            <a:ext cx="690840" cy="142200"/>
+                            <a:ext cx="689760" cy="141120"/>
                           </a:xfrm>
                           <a:prstGeom prst="rect">
                             <a:avLst/>
@@ -18238,12 +18479,12 @@
                         </wps:bodyPr>
                       </wps:wsp>
                       <wps:wsp>
-                        <wps:cNvPr id="77" name="Rectangle 54"/>
+                        <wps:cNvPr id="79" name="Rectangle 54"/>
                         <wps:cNvSpPr/>
                         <wps:spPr>
                           <a:xfrm>
                             <a:off x="741960" y="0"/>
-                            <a:ext cx="839520" cy="142200"/>
+                            <a:ext cx="838080" cy="141120"/>
                           </a:xfrm>
                           <a:prstGeom prst="rect">
                             <a:avLst/>
@@ -18295,16 +18536,16 @@
                       <wpg:grpSpPr>
                         <a:xfrm>
                           <a:off x="12600" y="9765000"/>
-                          <a:ext cx="1581120" cy="142200"/>
+                          <a:ext cx="1580040" cy="141120"/>
                         </a:xfrm>
                       </wpg:grpSpPr>
                       <wps:wsp>
-                        <wps:cNvPr id="78" name="Rectangle 56"/>
+                        <wps:cNvPr id="80" name="Rectangle 56"/>
                         <wps:cNvSpPr/>
                         <wps:spPr>
                           <a:xfrm>
                             <a:off x="0" y="0"/>
-                            <a:ext cx="690840" cy="142200"/>
+                            <a:ext cx="689760" cy="141120"/>
                           </a:xfrm>
                           <a:prstGeom prst="rect">
                             <a:avLst/>
@@ -18349,12 +18590,12 @@
                         </wps:bodyPr>
                       </wps:wsp>
                       <wps:wsp>
-                        <wps:cNvPr id="79" name="Rectangle 57"/>
+                        <wps:cNvPr id="81" name="Rectangle 57"/>
                         <wps:cNvSpPr/>
                         <wps:spPr>
                           <a:xfrm>
                             <a:off x="741960" y="0"/>
-                            <a:ext cx="839520" cy="142200"/>
+                            <a:ext cx="838080" cy="141120"/>
                           </a:xfrm>
                           <a:prstGeom prst="rect">
                             <a:avLst/>
@@ -18393,16 +18634,16 @@
                       <wpg:grpSpPr>
                         <a:xfrm>
                           <a:off x="12600" y="9942840"/>
-                          <a:ext cx="1581120" cy="142200"/>
+                          <a:ext cx="1580040" cy="141120"/>
                         </a:xfrm>
                       </wpg:grpSpPr>
                       <wps:wsp>
-                        <wps:cNvPr id="80" name="Rectangle 59"/>
+                        <wps:cNvPr id="82" name="Rectangle 59"/>
                         <wps:cNvSpPr/>
                         <wps:spPr>
                           <a:xfrm>
                             <a:off x="0" y="0"/>
-                            <a:ext cx="690840" cy="142200"/>
+                            <a:ext cx="689760" cy="141120"/>
                           </a:xfrm>
                           <a:prstGeom prst="rect">
                             <a:avLst/>
@@ -18447,12 +18688,12 @@
                         </wps:bodyPr>
                       </wps:wsp>
                       <wps:wsp>
-                        <wps:cNvPr id="81" name="Rectangle 60"/>
+                        <wps:cNvPr id="83" name="Rectangle 60"/>
                         <wps:cNvSpPr/>
                         <wps:spPr>
                           <a:xfrm>
                             <a:off x="741960" y="0"/>
-                            <a:ext cx="839520" cy="142200"/>
+                            <a:ext cx="838080" cy="141120"/>
                           </a:xfrm>
                           <a:prstGeom prst="rect">
                             <a:avLst/>
@@ -18491,16 +18732,16 @@
                       <wpg:grpSpPr>
                         <a:xfrm>
                           <a:off x="12600" y="10120680"/>
-                          <a:ext cx="1581120" cy="142200"/>
+                          <a:ext cx="1580040" cy="141120"/>
                         </a:xfrm>
                       </wpg:grpSpPr>
                       <wps:wsp>
-                        <wps:cNvPr id="82" name="Rectangle 62"/>
+                        <wps:cNvPr id="84" name="Rectangle 62"/>
                         <wps:cNvSpPr/>
                         <wps:spPr>
                           <a:xfrm>
                             <a:off x="0" y="0"/>
-                            <a:ext cx="690840" cy="142200"/>
+                            <a:ext cx="689760" cy="141120"/>
                           </a:xfrm>
                           <a:prstGeom prst="rect">
                             <a:avLst/>
@@ -18545,12 +18786,12 @@
                         </wps:bodyPr>
                       </wps:wsp>
                       <wps:wsp>
-                        <wps:cNvPr id="83" name="Rectangle 63"/>
+                        <wps:cNvPr id="85" name="Rectangle 63"/>
                         <wps:cNvSpPr/>
                         <wps:spPr>
                           <a:xfrm>
                             <a:off x="741960" y="0"/>
-                            <a:ext cx="839520" cy="142200"/>
+                            <a:ext cx="838080" cy="141120"/>
                           </a:xfrm>
                           <a:prstGeom prst="rect">
                             <a:avLst/>
@@ -18619,12 +18860,12 @@
                       <wps:bodyPr/>
                     </wps:wsp>
                     <wps:wsp>
-                      <wps:cNvPr id="84" name="Rectangle 65"/>
+                      <wps:cNvPr id="86" name="Rectangle 65"/>
                       <wps:cNvSpPr/>
                       <wps:spPr>
                         <a:xfrm>
                           <a:off x="2593440" y="9523800"/>
-                          <a:ext cx="2085840" cy="715680"/>
+                          <a:ext cx="2084760" cy="714240"/>
                         </a:xfrm>
                         <a:prstGeom prst="rect">
                           <a:avLst/>
@@ -18767,12 +19008,12 @@
                       <wps:bodyPr/>
                     </wps:wsp>
                     <wps:wsp>
-                      <wps:cNvPr id="85" name="Rectangle 69"/>
+                      <wps:cNvPr id="87" name="Rectangle 69"/>
                       <wps:cNvSpPr/>
                       <wps:spPr>
                         <a:xfrm>
                           <a:off x="4759920" y="9399240"/>
-                          <a:ext cx="473760" cy="141480"/>
+                          <a:ext cx="472320" cy="140400"/>
                         </a:xfrm>
                         <a:prstGeom prst="rect">
                           <a:avLst/>
@@ -18812,12 +19053,12 @@
                       </wps:bodyPr>
                     </wps:wsp>
                     <wps:wsp>
-                      <wps:cNvPr id="86" name="Rectangle 70"/>
+                      <wps:cNvPr id="88" name="Rectangle 70"/>
                       <wps:cNvSpPr/>
                       <wps:spPr>
                         <a:xfrm>
                           <a:off x="5852880" y="9399240"/>
-                          <a:ext cx="758160" cy="141480"/>
+                          <a:ext cx="757080" cy="140400"/>
                         </a:xfrm>
                         <a:prstGeom prst="rect">
                           <a:avLst/>
@@ -18858,12 +19099,12 @@
                       </wps:bodyPr>
                     </wps:wsp>
                     <wps:wsp>
-                      <wps:cNvPr id="87" name="Rectangle 71"/>
+                      <wps:cNvPr id="89" name="Rectangle 71"/>
                       <wps:cNvSpPr/>
                       <wps:spPr>
                         <a:xfrm>
                           <a:off x="5857920" y="9582120"/>
-                          <a:ext cx="757080" cy="141480"/>
+                          <a:ext cx="755640" cy="140400"/>
                         </a:xfrm>
                         <a:prstGeom prst="rect">
                           <a:avLst/>
@@ -18955,12 +19196,12 @@
                       <wps:bodyPr/>
                     </wps:wsp>
                     <wps:wsp>
-                      <wps:cNvPr id="88" name="Rectangle 74"/>
+                      <wps:cNvPr id="90" name="Rectangle 74"/>
                       <wps:cNvSpPr/>
                       <wps:spPr>
                         <a:xfrm>
                           <a:off x="4759920" y="9864720"/>
-                          <a:ext cx="1851120" cy="325800"/>
+                          <a:ext cx="1849680" cy="324360"/>
                         </a:xfrm>
                         <a:prstGeom prst="rect">
                           <a:avLst/>
@@ -19020,7 +19261,7 @@
         <mc:Fallback>
           <w:pict>
             <v:group id="shape_0" alt="Группа 10" style="position:absolute;margin-left:-18.1pt;margin-top:-19.25pt;width:524.05pt;height:810.2pt" coordorigin="-362,-385" coordsize="10481,16204">
-              <v:rect id="shape_0" ID="Rectangle 26" path="m0,0l-2147483645,0l-2147483645,-2147483646l0,-2147483646xe" stroked="t" o:allowincell="f" style="position:absolute;left:-362;top:-385;width:10460;height:16186;mso-wrap-style:none;v-text-anchor:middle">
+              <v:rect id="shape_0" ID="Rectangle 26" path="m0,0l-2147483645,0l-2147483645,-2147483646l0,-2147483646xe" stroked="t" o:allowincell="f" style="position:absolute;left:-362;top:-385;width:10458;height:16184;mso-wrap-style:none;v-text-anchor:middle">
                 <v:fill o:detectmouseclick="t" on="false"/>
                 <v:stroke color="black" weight="25560" joinstyle="miter" endcap="flat"/>
                 <w10:wrap type="none"/>
@@ -19070,7 +19311,7 @@
                 <v:fill o:detectmouseclick="t" on="false"/>
                 <w10:wrap type="none"/>
               </v:line>
-              <v:rect id="shape_0" ID="Rectangle 36" path="m0,0l-2147483645,0l-2147483645,-2147483646l0,-2147483646xe" stroked="f" o:allowincell="f" style="position:absolute;left:-334;top:14136;width:435;height:223;mso-wrap-style:square;v-text-anchor:top">
+              <v:rect id="shape_0" ID="Rectangle 36" path="m0,0l-2147483645,0l-2147483645,-2147483646l0,-2147483646xe" stroked="f" o:allowincell="f" style="position:absolute;left:-334;top:14136;width:433;height:221;mso-wrap-style:square;v-text-anchor:top">
                 <v:fill o:detectmouseclick="t" on="false"/>
                 <v:stroke color="#3465a4" joinstyle="round" endcap="flat"/>
                 <v:textbox>
@@ -19104,7 +19345,7 @@
                 </v:textbox>
                 <w10:wrap type="none"/>
               </v:rect>
-              <v:rect id="shape_0" ID="Rectangle 37" path="m0,0l-2147483645,0l-2147483645,-2147483646l0,-2147483646xe" stroked="f" o:allowincell="f" style="position:absolute;left:189;top:14136;width:549;height:223;mso-wrap-style:square;v-text-anchor:top">
+              <v:rect id="shape_0" ID="Rectangle 37" path="m0,0l-2147483645,0l-2147483645,-2147483646l0,-2147483646xe" stroked="f" o:allowincell="f" style="position:absolute;left:189;top:14136;width:547;height:221;mso-wrap-style:square;v-text-anchor:top">
                 <v:fill o:detectmouseclick="t" on="false"/>
                 <v:stroke color="#3465a4" joinstyle="round" endcap="flat"/>
                 <v:textbox>
@@ -19132,7 +19373,7 @@
                 </v:textbox>
                 <w10:wrap type="none"/>
               </v:rect>
-              <v:rect id="shape_0" ID="Rectangle 38" path="m0,0l-2147483645,0l-2147483645,-2147483646l0,-2147483646xe" stroked="f" o:allowincell="f" style="position:absolute;left:827;top:14136;width:1321;height:223;mso-wrap-style:square;v-text-anchor:top">
+              <v:rect id="shape_0" ID="Rectangle 38" path="m0,0l-2147483645,0l-2147483645,-2147483646l0,-2147483646xe" stroked="f" o:allowincell="f" style="position:absolute;left:827;top:14136;width:1319;height:221;mso-wrap-style:square;v-text-anchor:top">
                 <v:fill o:detectmouseclick="t" on="false"/>
                 <v:stroke color="#3465a4" joinstyle="round" endcap="flat"/>
                 <v:textbox>
@@ -19168,7 +19409,7 @@
                 </v:textbox>
                 <w10:wrap type="none"/>
               </v:rect>
-              <v:rect id="shape_0" ID="Rectangle 39" path="m0,0l-2147483645,0l-2147483645,-2147483646l0,-2147483646xe" stroked="f" o:allowincell="f" style="position:absolute;left:2251;top:14136;width:777;height:223;mso-wrap-style:square;v-text-anchor:top">
+              <v:rect id="shape_0" ID="Rectangle 39" path="m0,0l-2147483645,0l-2147483645,-2147483646l0,-2147483646xe" stroked="f" o:allowincell="f" style="position:absolute;left:2251;top:14136;width:775;height:221;mso-wrap-style:square;v-text-anchor:top">
                 <v:fill o:detectmouseclick="t" on="false"/>
                 <v:stroke color="#3465a4" joinstyle="round" endcap="flat"/>
                 <v:textbox>
@@ -19196,7 +19437,7 @@
                 </v:textbox>
                 <w10:wrap type="none"/>
               </v:rect>
-              <v:rect id="shape_0" ID="Rectangle 40" path="m0,0l-2147483645,0l-2147483645,-2147483646l0,-2147483646xe" stroked="f" o:allowincell="f" style="position:absolute;left:3101;top:14136;width:497;height:223;mso-wrap-style:square;v-text-anchor:top">
+              <v:rect id="shape_0" ID="Rectangle 40" path="m0,0l-2147483645,0l-2147483645,-2147483646l0,-2147483646xe" stroked="f" o:allowincell="f" style="position:absolute;left:3101;top:14136;width:495;height:221;mso-wrap-style:square;v-text-anchor:top">
                 <v:fill o:detectmouseclick="t" on="false"/>
                 <v:stroke color="#3465a4" joinstyle="round" endcap="flat"/>
                 <v:textbox>
@@ -19224,7 +19465,7 @@
                 </v:textbox>
                 <w10:wrap type="none"/>
               </v:rect>
-              <v:rect id="shape_0" ID="Rectangle 41" path="m0,0l-2147483645,0l-2147483645,-2147483646l0,-2147483646xe" stroked="f" o:allowincell="f" style="position:absolute;left:7991;top:14417;width:746;height:222;mso-wrap-style:square;v-text-anchor:top">
+              <v:rect id="shape_0" ID="Rectangle 41" path="m0,0l-2147483645,0l-2147483645,-2147483646l0,-2147483646xe" stroked="f" o:allowincell="f" style="position:absolute;left:7991;top:14417;width:744;height:220;mso-wrap-style:square;v-text-anchor:top">
                 <v:fill o:detectmouseclick="t" on="false"/>
                 <v:stroke color="#3465a4" joinstyle="round" endcap="flat"/>
                 <v:textbox>
@@ -19249,7 +19490,7 @@
                 </v:textbox>
                 <w10:wrap type="none"/>
               </v:rect>
-              <v:rect id="shape_0" ID="Rectangle 42" path="m0,0l-2147483645,0l-2147483645,-2147483646l0,-2147483646xe" stroked="f" o:allowincell="f" style="position:absolute;left:7991;top:14713;width:746;height:223;mso-wrap-style:square;v-text-anchor:top">
+              <v:rect id="shape_0" ID="Rectangle 42" path="m0,0l-2147483645,0l-2147483645,-2147483646l0,-2147483646xe" stroked="f" o:allowincell="f" style="position:absolute;left:7991;top:14713;width:744;height:221;mso-wrap-style:square;v-text-anchor:top">
                 <v:fill o:detectmouseclick="t" on="false"/>
                 <v:stroke color="#3465a4" joinstyle="round" endcap="flat"/>
                 <v:textbox>
@@ -19275,7 +19516,7 @@
                 </v:textbox>
                 <w10:wrap type="none"/>
               </v:rect>
-              <v:rect id="shape_0" ID="Rectangle 43" path="m0,0l-2147483645,0l-2147483645,-2147483646l0,-2147483646xe" stroked="f" o:allowincell="f" style="position:absolute;left:3710;top:13753;width:6260;height:355;mso-wrap-style:square;v-text-anchor:top">
+              <v:rect id="shape_0" ID="Rectangle 43" path="m0,0l-2147483645,0l-2147483645,-2147483646l0,-2147483646xe" stroked="f" o:allowincell="f" style="position:absolute;left:3710;top:13753;width:6258;height:353;mso-wrap-style:square;v-text-anchor:top">
                 <v:fill o:detectmouseclick="t" on="false"/>
                 <v:stroke color="#3465a4" joinstyle="round" endcap="flat"/>
                 <v:textbox>
@@ -19408,8 +19649,8 @@
                 <v:fill o:detectmouseclick="t" on="false"/>
                 <w10:wrap type="none"/>
               </v:line>
-              <v:group id="shape_0" style="position:absolute;left:-342;top:14399;width:2521;height:263">
-                <v:rect id="shape_0" ID="Rectangle 50" path="m0,0l-2147483645,0l-2147483645,-2147483646l0,-2147483646xe" stroked="f" o:allowincell="f" style="position:absolute;left:-342;top:14424;width:1087;height:223;mso-wrap-style:square;v-text-anchor:top">
+              <v:group id="shape_0" style="position:absolute;left:-342;top:14399;width:2519;height:261">
+                <v:rect id="shape_0" ID="Rectangle 50" path="m0,0l-2147483645,0l-2147483645,-2147483646l0,-2147483646xe" stroked="f" o:allowincell="f" style="position:absolute;left:-342;top:14424;width:1085;height:221;mso-wrap-style:square;v-text-anchor:top">
                   <v:fill o:detectmouseclick="t" on="false"/>
                   <v:stroke color="#3465a4" joinstyle="round" endcap="flat"/>
                   <v:textbox>
@@ -19446,7 +19687,7 @@
                   </v:textbox>
                   <w10:wrap type="none"/>
                 </v:rect>
-                <v:rect id="shape_0" ID="Rectangle 51" path="m0,0l-2147483645,0l-2147483645,-2147483646l0,-2147483646xe" stroked="f" o:allowincell="f" style="position:absolute;left:814;top:14399;width:1364;height:262;mso-wrap-style:square;v-text-anchor:top">
+                <v:rect id="shape_0" ID="Rectangle 51" path="m0,0l-2147483645,0l-2147483645,-2147483646l0,-2147483646xe" stroked="f" o:allowincell="f" style="position:absolute;left:814;top:14399;width:1362;height:260;mso-wrap-style:square;v-text-anchor:top">
                   <v:fill o:detectmouseclick="t" on="false"/>
                   <v:stroke color="#3465a4" joinstyle="round" endcap="flat"/>
                   <v:textbox>
@@ -19493,8 +19734,8 @@
                   <w10:wrap type="none"/>
                 </v:rect>
               </v:group>
-              <v:group id="shape_0" style="position:absolute;left:-342;top:14705;width:2491;height:224">
-                <v:rect id="shape_0" ID="Rectangle 53" path="m0,0l-2147483645,0l-2147483645,-2147483646l0,-2147483646xe" stroked="f" o:allowincell="f" style="position:absolute;left:-342;top:14705;width:1087;height:223;mso-wrap-style:square;v-text-anchor:top">
+              <v:group id="shape_0" style="position:absolute;left:-342;top:14705;width:2488;height:222">
+                <v:rect id="shape_0" ID="Rectangle 53" path="m0,0l-2147483645,0l-2147483645,-2147483646l0,-2147483646xe" stroked="f" o:allowincell="f" style="position:absolute;left:-342;top:14705;width:1085;height:221;mso-wrap-style:square;v-text-anchor:top">
                   <v:fill o:detectmouseclick="t" on="false"/>
                   <v:stroke color="#3465a4" joinstyle="round" endcap="flat"/>
                   <v:textbox>
@@ -19526,7 +19767,7 @@
                   </v:textbox>
                   <w10:wrap type="none"/>
                 </v:rect>
-                <v:rect id="shape_0" ID="Rectangle 54" path="m0,0l-2147483645,0l-2147483645,-2147483646l0,-2147483646xe" stroked="f" o:allowincell="f" style="position:absolute;left:826;top:14705;width:1321;height:223;mso-wrap-style:square;v-text-anchor:top">
+                <v:rect id="shape_0" ID="Rectangle 54" path="m0,0l-2147483645,0l-2147483645,-2147483646l0,-2147483646xe" stroked="f" o:allowincell="f" style="position:absolute;left:826;top:14705;width:1319;height:221;mso-wrap-style:square;v-text-anchor:top">
                   <v:fill o:detectmouseclick="t" on="false"/>
                   <v:stroke color="#3465a4" joinstyle="round" endcap="flat"/>
                   <v:textbox>
@@ -19558,8 +19799,8 @@
                   <w10:wrap type="none"/>
                 </v:rect>
               </v:group>
-              <v:group id="shape_0" style="position:absolute;left:-342;top:14993;width:2491;height:224">
-                <v:rect id="shape_0" ID="Rectangle 56" path="m0,0l-2147483645,0l-2147483645,-2147483646l0,-2147483646xe" stroked="f" o:allowincell="f" style="position:absolute;left:-342;top:14993;width:1087;height:223;mso-wrap-style:square;v-text-anchor:top">
+              <v:group id="shape_0" style="position:absolute;left:-342;top:14993;width:2488;height:222">
+                <v:rect id="shape_0" ID="Rectangle 56" path="m0,0l-2147483645,0l-2147483645,-2147483646l0,-2147483646xe" stroked="f" o:allowincell="f" style="position:absolute;left:-342;top:14993;width:1085;height:221;mso-wrap-style:square;v-text-anchor:top">
                   <v:fill o:detectmouseclick="t" on="false"/>
                   <v:stroke color="#3465a4" joinstyle="round" endcap="flat"/>
                   <v:textbox>
@@ -19588,7 +19829,7 @@
                   </v:textbox>
                   <w10:wrap type="none"/>
                 </v:rect>
-                <v:rect id="shape_0" ID="Rectangle 57" path="m0,0l-2147483645,0l-2147483645,-2147483646l0,-2147483646xe" stroked="f" o:allowincell="f" style="position:absolute;left:826;top:14993;width:1321;height:223;mso-wrap-style:none;v-text-anchor:middle">
+                <v:rect id="shape_0" ID="Rectangle 57" path="m0,0l-2147483645,0l-2147483645,-2147483646l0,-2147483646xe" stroked="f" o:allowincell="f" style="position:absolute;left:826;top:14993;width:1319;height:221;mso-wrap-style:none;v-text-anchor:middle">
                   <v:fill o:detectmouseclick="t" on="false"/>
                   <v:stroke color="#3465a4" joinstyle="round" endcap="flat"/>
                   <v:textbox>
@@ -19607,8 +19848,8 @@
                   <w10:wrap type="none"/>
                 </v:rect>
               </v:group>
-              <v:group id="shape_0" style="position:absolute;left:-342;top:15273;width:2491;height:224">
-                <v:rect id="shape_0" ID="Rectangle 59" path="m0,0l-2147483645,0l-2147483645,-2147483646l0,-2147483646xe" stroked="f" o:allowincell="f" style="position:absolute;left:-342;top:15273;width:1087;height:223;mso-wrap-style:square;v-text-anchor:top">
+              <v:group id="shape_0" style="position:absolute;left:-342;top:15273;width:2488;height:222">
+                <v:rect id="shape_0" ID="Rectangle 59" path="m0,0l-2147483645,0l-2147483645,-2147483646l0,-2147483646xe" stroked="f" o:allowincell="f" style="position:absolute;left:-342;top:15273;width:1085;height:221;mso-wrap-style:square;v-text-anchor:top">
                   <v:fill o:detectmouseclick="t" on="false"/>
                   <v:stroke color="#3465a4" joinstyle="round" endcap="flat"/>
                   <v:textbox>
@@ -19637,7 +19878,7 @@
                   </v:textbox>
                   <w10:wrap type="none"/>
                 </v:rect>
-                <v:rect id="shape_0" ID="Rectangle 60" path="m0,0l-2147483645,0l-2147483645,-2147483646l0,-2147483646xe" stroked="f" o:allowincell="f" style="position:absolute;left:826;top:15273;width:1321;height:223;mso-wrap-style:none;v-text-anchor:middle">
+                <v:rect id="shape_0" ID="Rectangle 60" path="m0,0l-2147483645,0l-2147483645,-2147483646l0,-2147483646xe" stroked="f" o:allowincell="f" style="position:absolute;left:826;top:15273;width:1319;height:221;mso-wrap-style:none;v-text-anchor:middle">
                   <v:fill o:detectmouseclick="t" on="false"/>
                   <v:stroke color="#3465a4" joinstyle="round" endcap="flat"/>
                   <v:textbox>
@@ -19656,8 +19897,8 @@
                   <w10:wrap type="none"/>
                 </v:rect>
               </v:group>
-              <v:group id="shape_0" style="position:absolute;left:-342;top:15553;width:2491;height:224">
-                <v:rect id="shape_0" ID="Rectangle 62" path="m0,0l-2147483645,0l-2147483645,-2147483646l0,-2147483646xe" stroked="f" o:allowincell="f" style="position:absolute;left:-342;top:15553;width:1087;height:223;mso-wrap-style:square;v-text-anchor:top">
+              <v:group id="shape_0" style="position:absolute;left:-342;top:15553;width:2488;height:222">
+                <v:rect id="shape_0" ID="Rectangle 62" path="m0,0l-2147483645,0l-2147483645,-2147483646l0,-2147483646xe" stroked="f" o:allowincell="f" style="position:absolute;left:-342;top:15553;width:1085;height:221;mso-wrap-style:square;v-text-anchor:top">
                   <v:fill o:detectmouseclick="t" on="false"/>
                   <v:stroke color="#3465a4" joinstyle="round" endcap="flat"/>
                   <v:textbox>
@@ -19686,7 +19927,7 @@
                   </v:textbox>
                   <w10:wrap type="none"/>
                 </v:rect>
-                <v:rect id="shape_0" ID="Rectangle 63" path="m0,0l-2147483645,0l-2147483645,-2147483646l0,-2147483646xe" stroked="f" o:allowincell="f" style="position:absolute;left:826;top:15553;width:1321;height:223;mso-wrap-style:none;v-text-anchor:middle">
+                <v:rect id="shape_0" ID="Rectangle 63" path="m0,0l-2147483645,0l-2147483645,-2147483646l0,-2147483646xe" stroked="f" o:allowincell="f" style="position:absolute;left:826;top:15553;width:1319;height:221;mso-wrap-style:none;v-text-anchor:middle">
                   <v:fill o:detectmouseclick="t" on="false"/>
                   <v:stroke color="#3465a4" joinstyle="round" endcap="flat"/>
                   <v:textbox>
@@ -19719,7 +19960,7 @@
                 <v:fill o:detectmouseclick="t" on="false"/>
                 <w10:wrap type="none"/>
               </v:line>
-              <v:rect id="shape_0" ID="Rectangle 65" path="m0,0l-2147483645,0l-2147483645,-2147483646l0,-2147483646xe" stroked="f" o:allowincell="f" style="position:absolute;left:3722;top:14613;width:3284;height:1126;mso-wrap-style:square;v-text-anchor:middle">
+              <v:rect id="shape_0" ID="Rectangle 65" path="m0,0l-2147483645,0l-2147483645,-2147483646l0,-2147483646xe" stroked="f" o:allowincell="f" style="position:absolute;left:3722;top:14613;width:3282;height:1124;mso-wrap-style:square;v-text-anchor:middle">
                 <v:fill o:detectmouseclick="t" on="false"/>
                 <v:stroke color="#3465a4" joinstyle="round" endcap="flat"/>
                 <v:textbox>
@@ -19786,7 +20027,7 @@
                 <v:fill o:detectmouseclick="t" on="false"/>
                 <w10:wrap type="none"/>
               </v:line>
-              <v:rect id="shape_0" ID="Rectangle 69" path="m0,0l-2147483645,0l-2147483645,-2147483646l0,-2147483646xe" stroked="f" o:allowincell="f" style="position:absolute;left:7134;top:14417;width:745;height:222;mso-wrap-style:square;v-text-anchor:top">
+              <v:rect id="shape_0" ID="Rectangle 69" path="m0,0l-2147483645,0l-2147483645,-2147483646l0,-2147483646xe" stroked="f" o:allowincell="f" style="position:absolute;left:7134;top:14417;width:743;height:220;mso-wrap-style:square;v-text-anchor:top">
                 <v:fill o:detectmouseclick="t" on="false"/>
                 <v:stroke color="#3465a4" joinstyle="round" endcap="flat"/>
                 <v:textbox>
@@ -19810,7 +20051,7 @@
                 </v:textbox>
                 <w10:wrap type="none"/>
               </v:rect>
-              <v:rect id="shape_0" ID="Rectangle 70" path="m0,0l-2147483645,0l-2147483645,-2147483646l0,-2147483646xe" stroked="f" o:allowincell="f" style="position:absolute;left:8855;top:14417;width:1193;height:222;mso-wrap-style:square;v-text-anchor:top">
+              <v:rect id="shape_0" ID="Rectangle 70" path="m0,0l-2147483645,0l-2147483645,-2147483646l0,-2147483646xe" stroked="f" o:allowincell="f" style="position:absolute;left:8855;top:14417;width:1191;height:220;mso-wrap-style:square;v-text-anchor:top">
                 <v:fill o:detectmouseclick="t" on="false"/>
                 <v:stroke color="#3465a4" joinstyle="round" endcap="flat"/>
                 <v:textbox>
@@ -19835,7 +20076,7 @@
                 </v:textbox>
                 <w10:wrap type="none"/>
               </v:rect>
-              <v:rect id="shape_0" ID="Rectangle 71" path="m0,0l-2147483645,0l-2147483645,-2147483646l0,-2147483646xe" stroked="f" o:allowincell="f" style="position:absolute;left:8863;top:14705;width:1191;height:222;mso-wrap-style:square;v-text-anchor:top">
+              <v:rect id="shape_0" ID="Rectangle 71" path="m0,0l-2147483645,0l-2147483645,-2147483646l0,-2147483646xe" stroked="f" o:allowincell="f" style="position:absolute;left:8863;top:14705;width:1189;height:220;mso-wrap-style:square;v-text-anchor:top">
                 <v:fill o:detectmouseclick="t" on="false"/>
                 <v:stroke color="#3465a4" joinstyle="round" endcap="flat"/>
                 <v:textbox>
@@ -19871,7 +20112,7 @@
                 <v:fill o:detectmouseclick="t" on="false"/>
                 <w10:wrap type="none"/>
               </v:line>
-              <v:rect id="shape_0" ID="Rectangle 74" path="m0,0l-2147483645,0l-2147483645,-2147483646l0,-2147483646xe" stroked="f" o:allowincell="f" style="position:absolute;left:7134;top:15150;width:2914;height:512;mso-wrap-style:square;v-text-anchor:top">
+              <v:rect id="shape_0" ID="Rectangle 74" path="m0,0l-2147483645,0l-2147483645,-2147483646l0,-2147483646xe" stroked="f" o:allowincell="f" style="position:absolute;left:7134;top:15150;width:2912;height:510;mso-wrap-style:square;v-text-anchor:top">
                 <v:fill o:detectmouseclick="t" on="false"/>
                 <v:stroke color="#3465a4" joinstyle="round" endcap="flat"/>
                 <v:textbox>

</xml_diff>